<commit_message>
Première mise en forme du rapport
</commit_message>
<xml_diff>
--- a/Rapport.docx
+++ b/Rapport.docx
@@ -8,96 +8,316 @@
         <w:rPr>
           <w:b/>
           <w:bCs/>
+          <w:sz w:val="40"/>
+          <w:szCs w:val="40"/>
+        </w:rPr>
+      </w:pPr>
+      <w:r>
+        <w:rPr>
+          <w:b/>
+          <w:bCs/>
+          <w:noProof/>
+          <w:sz w:val="32"/>
+          <w:szCs w:val="32"/>
+        </w:rPr>
+        <mc:AlternateContent>
+          <mc:Choice Requires="wps">
+            <w:drawing>
+              <wp:anchor distT="45720" distB="45720" distL="114300" distR="114300" simplePos="0" relativeHeight="251661312" behindDoc="1" locked="0" layoutInCell="1" allowOverlap="1" wp14:anchorId="0B95D88E" wp14:editId="1859662F">
+                <wp:simplePos x="0" y="0"/>
+                <wp:positionH relativeFrom="rightMargin">
+                  <wp:posOffset>-42333</wp:posOffset>
+                </wp:positionH>
+                <wp:positionV relativeFrom="paragraph">
+                  <wp:posOffset>-269875</wp:posOffset>
+                </wp:positionV>
+                <wp:extent cx="523875" cy="266700"/>
+                <wp:effectExtent l="0" t="0" r="9525" b="0"/>
+                <wp:wrapNone/>
+                <wp:docPr id="1" name="Zone de texte 2"/>
+                <wp:cNvGraphicFramePr>
+                  <a:graphicFrameLocks xmlns:a="http://schemas.openxmlformats.org/drawingml/2006/main"/>
+                </wp:cNvGraphicFramePr>
+                <a:graphic xmlns:a="http://schemas.openxmlformats.org/drawingml/2006/main">
+                  <a:graphicData uri="http://schemas.microsoft.com/office/word/2010/wordprocessingShape">
+                    <wps:wsp>
+                      <wps:cNvSpPr txBox="1">
+                        <a:spLocks noChangeArrowheads="1"/>
+                      </wps:cNvSpPr>
+                      <wps:spPr bwMode="auto">
+                        <a:xfrm>
+                          <a:off x="0" y="0"/>
+                          <a:ext cx="523875" cy="266700"/>
+                        </a:xfrm>
+                        <a:prstGeom prst="rect">
+                          <a:avLst/>
+                        </a:prstGeom>
+                        <a:solidFill>
+                          <a:srgbClr val="FFFFFF"/>
+                        </a:solidFill>
+                        <a:ln w="9525">
+                          <a:noFill/>
+                          <a:miter lim="800000"/>
+                          <a:headEnd/>
+                          <a:tailEnd/>
+                        </a:ln>
+                      </wps:spPr>
+                      <wps:txbx>
+                        <w:txbxContent>
+                          <w:p>
+                            <w:r>
+                              <w:t>DIA 2</w:t>
+                            </w:r>
+                          </w:p>
+                        </w:txbxContent>
+                      </wps:txbx>
+                      <wps:bodyPr rot="0" vert="horz" wrap="square" lIns="91440" tIns="45720" rIns="91440" bIns="45720" anchor="t" anchorCtr="0">
+                        <a:noAutofit/>
+                      </wps:bodyPr>
+                    </wps:wsp>
+                  </a:graphicData>
+                </a:graphic>
+                <wp14:sizeRelH relativeFrom="margin">
+                  <wp14:pctWidth>0</wp14:pctWidth>
+                </wp14:sizeRelH>
+                <wp14:sizeRelV relativeFrom="margin">
+                  <wp14:pctHeight>0</wp14:pctHeight>
+                </wp14:sizeRelV>
+              </wp:anchor>
+            </w:drawing>
+          </mc:Choice>
+          <mc:Fallback>
+            <w:pict>
+              <v:shapetype w14:anchorId="0B95D88E" id="_x0000_t202" coordsize="21600,21600" o:spt="202" path="m,l,21600r21600,l21600,xe">
+                <v:stroke joinstyle="miter"/>
+                <v:path gradientshapeok="t" o:connecttype="rect"/>
+              </v:shapetype>
+              <v:shape id="Zone de texte 2" o:spid="_x0000_s1026" type="#_x0000_t202" style="position:absolute;left:0;text-align:left;margin-left:-3.35pt;margin-top:-21.25pt;width:41.25pt;height:21pt;z-index:-251655168;visibility:visible;mso-wrap-style:square;mso-width-percent:0;mso-height-percent:0;mso-wrap-distance-left:9pt;mso-wrap-distance-top:3.6pt;mso-wrap-distance-right:9pt;mso-wrap-distance-bottom:3.6pt;mso-position-horizontal:absolute;mso-position-horizontal-relative:right-margin-area;mso-position-vertical:absolute;mso-position-vertical-relative:text;mso-width-percent:0;mso-height-percent:0;mso-width-relative:margin;mso-height-relative:margin;v-text-anchor:top" o:gfxdata="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" stroked="f">
+                <v:textbox>
+                  <w:txbxContent>
+                    <w:p>
+                      <w:r>
+                        <w:t>DIA 2</w:t>
+                      </w:r>
+                    </w:p>
+                  </w:txbxContent>
+                </v:textbox>
+                <w10:wrap anchorx="margin"/>
+              </v:shape>
+            </w:pict>
+          </mc:Fallback>
+        </mc:AlternateContent>
+      </w:r>
+      <w:r>
+        <w:rPr>
+          <w:b/>
+          <w:bCs/>
+          <w:noProof/>
+          <w:sz w:val="32"/>
+          <w:szCs w:val="32"/>
+        </w:rPr>
+        <mc:AlternateContent>
+          <mc:Choice Requires="wps">
+            <w:drawing>
+              <wp:anchor distT="45720" distB="45720" distL="114300" distR="114300" simplePos="0" relativeHeight="251659264" behindDoc="1" locked="0" layoutInCell="1" allowOverlap="1" wp14:anchorId="60E1BAEC" wp14:editId="572222C2">
+                <wp:simplePos x="0" y="0"/>
+                <wp:positionH relativeFrom="margin">
+                  <wp:posOffset>-569384</wp:posOffset>
+                </wp:positionH>
+                <wp:positionV relativeFrom="paragraph">
+                  <wp:posOffset>-239607</wp:posOffset>
+                </wp:positionV>
+                <wp:extent cx="1028700" cy="581025"/>
+                <wp:effectExtent l="0" t="0" r="0" b="9525"/>
+                <wp:wrapNone/>
+                <wp:docPr id="217" name="Zone de texte 2"/>
+                <wp:cNvGraphicFramePr>
+                  <a:graphicFrameLocks xmlns:a="http://schemas.openxmlformats.org/drawingml/2006/main"/>
+                </wp:cNvGraphicFramePr>
+                <a:graphic xmlns:a="http://schemas.openxmlformats.org/drawingml/2006/main">
+                  <a:graphicData uri="http://schemas.microsoft.com/office/word/2010/wordprocessingShape">
+                    <wps:wsp>
+                      <wps:cNvSpPr txBox="1">
+                        <a:spLocks noChangeArrowheads="1"/>
+                      </wps:cNvSpPr>
+                      <wps:spPr bwMode="auto">
+                        <a:xfrm>
+                          <a:off x="0" y="0"/>
+                          <a:ext cx="1028700" cy="581025"/>
+                        </a:xfrm>
+                        <a:prstGeom prst="rect">
+                          <a:avLst/>
+                        </a:prstGeom>
+                        <a:solidFill>
+                          <a:srgbClr val="FFFFFF"/>
+                        </a:solidFill>
+                        <a:ln w="9525">
+                          <a:noFill/>
+                          <a:miter lim="800000"/>
+                          <a:headEnd/>
+                          <a:tailEnd/>
+                        </a:ln>
+                      </wps:spPr>
+                      <wps:txbx>
+                        <w:txbxContent>
+                          <w:p>
+                            <w:r>
+                              <w:t>Victor Goubet</w:t>
+                            </w:r>
+                          </w:p>
+                          <w:p>
+                            <w:r>
+                              <w:t xml:space="preserve">Chloé </w:t>
+                            </w:r>
+                            <w:proofErr w:type="spellStart"/>
+                            <w:r>
+                              <w:t>Daems</w:t>
+                            </w:r>
+                            <w:proofErr w:type="spellEnd"/>
+                          </w:p>
+                        </w:txbxContent>
+                      </wps:txbx>
+                      <wps:bodyPr rot="0" vert="horz" wrap="square" lIns="91440" tIns="45720" rIns="91440" bIns="45720" anchor="t" anchorCtr="0">
+                        <a:noAutofit/>
+                      </wps:bodyPr>
+                    </wps:wsp>
+                  </a:graphicData>
+                </a:graphic>
+                <wp14:sizeRelH relativeFrom="margin">
+                  <wp14:pctWidth>0</wp14:pctWidth>
+                </wp14:sizeRelH>
+                <wp14:sizeRelV relativeFrom="margin">
+                  <wp14:pctHeight>0</wp14:pctHeight>
+                </wp14:sizeRelV>
+              </wp:anchor>
+            </w:drawing>
+          </mc:Choice>
+          <mc:Fallback>
+            <w:pict>
+              <v:shape w14:anchorId="60E1BAEC" id="_x0000_s1027" type="#_x0000_t202" style="position:absolute;left:0;text-align:left;margin-left:-44.85pt;margin-top:-18.85pt;width:81pt;height:45.75pt;z-index:-251657216;visibility:visible;mso-wrap-style:square;mso-width-percent:0;mso-height-percent:0;mso-wrap-distance-left:9pt;mso-wrap-distance-top:3.6pt;mso-wrap-distance-right:9pt;mso-wrap-distance-bottom:3.6pt;mso-position-horizontal:absolute;mso-position-horizontal-relative:margin;mso-position-vertical:absolute;mso-position-vertical-relative:text;mso-width-percent:0;mso-height-percent:0;mso-width-relative:margin;mso-height-relative:margin;v-text-anchor:top" o:gfxdata="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" stroked="f">
+                <v:textbox>
+                  <w:txbxContent>
+                    <w:p>
+                      <w:r>
+                        <w:t>Victor Goubet</w:t>
+                      </w:r>
+                    </w:p>
+                    <w:p>
+                      <w:r>
+                        <w:t xml:space="preserve">Chloé </w:t>
+                      </w:r>
+                      <w:proofErr w:type="spellStart"/>
+                      <w:r>
+                        <w:t>Daems</w:t>
+                      </w:r>
+                      <w:proofErr w:type="spellEnd"/>
+                    </w:p>
+                  </w:txbxContent>
+                </v:textbox>
+                <w10:wrap anchorx="margin"/>
+              </v:shape>
+            </w:pict>
+          </mc:Fallback>
+        </mc:AlternateContent>
+      </w:r>
+    </w:p>
+    <w:p>
+      <w:pPr>
+        <w:jc w:val="center"/>
+        <w:rPr>
+          <w:b/>
+          <w:bCs/>
+          <w:sz w:val="40"/>
+          <w:szCs w:val="40"/>
+        </w:rPr>
+      </w:pPr>
+      <w:r>
+        <w:rPr>
+          <w:b/>
+          <w:bCs/>
+          <w:sz w:val="40"/>
+          <w:szCs w:val="40"/>
+        </w:rPr>
+        <w:t>Rapport Projet final</w:t>
+      </w:r>
+      <w:r>
+        <w:rPr>
+          <w:b/>
+          <w:bCs/>
+          <w:noProof/>
+          <w:sz w:val="32"/>
+          <w:szCs w:val="32"/>
+        </w:rPr>
+        <w:t xml:space="preserve"> </w:t>
+      </w:r>
+    </w:p>
+    <w:p>
+      <w:pPr>
+        <w:jc w:val="center"/>
+        <w:rPr>
+          <w:b/>
+          <w:bCs/>
+          <w:sz w:val="40"/>
+          <w:szCs w:val="40"/>
+        </w:rPr>
+      </w:pPr>
+      <w:r>
+        <w:rPr>
+          <w:b/>
+          <w:bCs/>
+          <w:sz w:val="40"/>
+          <w:szCs w:val="40"/>
+        </w:rPr>
+        <w:t>Software</w:t>
+      </w:r>
+    </w:p>
+    <w:p>
+      <w:pPr>
+        <w:jc w:val="center"/>
+        <w:rPr>
+          <w:b/>
+          <w:bCs/>
           <w:sz w:val="30"/>
           <w:szCs w:val="30"/>
         </w:rPr>
       </w:pPr>
-      <w:r>
+    </w:p>
+    <w:p>
+      <w:pPr>
+        <w:jc w:val="center"/>
         <w:rPr>
           <w:b/>
           <w:bCs/>
           <w:sz w:val="30"/>
           <w:szCs w:val="30"/>
         </w:rPr>
-        <w:t>Rapport Projet final</w:t>
-      </w:r>
-    </w:p>
-    <w:p>
-      <w:pPr>
-        <w:jc w:val="center"/>
-        <w:rPr>
-          <w:b/>
-          <w:bCs/>
-          <w:sz w:val="30"/>
-          <w:szCs w:val="30"/>
-        </w:rPr>
-      </w:pPr>
-      <w:r>
-        <w:rPr>
-          <w:b/>
-          <w:bCs/>
-          <w:sz w:val="30"/>
-          <w:szCs w:val="30"/>
-        </w:rPr>
-        <w:t>Software</w:t>
-      </w:r>
-    </w:p>
-    <w:p>
-      <w:pPr>
-        <w:jc w:val="center"/>
-        <w:rPr>
-          <w:b/>
-          <w:bCs/>
-          <w:sz w:val="30"/>
-          <w:szCs w:val="30"/>
-        </w:rPr>
-      </w:pPr>
-    </w:p>
-    <w:p>
-      <w:pPr>
-        <w:jc w:val="center"/>
-        <w:rPr>
-          <w:b/>
-          <w:bCs/>
-          <w:sz w:val="30"/>
-          <w:szCs w:val="30"/>
-        </w:rPr>
-      </w:pPr>
-    </w:p>
-    <w:p>
-      <w:pPr>
-        <w:rPr>
-          <w:b/>
-          <w:bCs/>
-          <w:sz w:val="28"/>
-          <w:szCs w:val="28"/>
-        </w:rPr>
-      </w:pPr>
-      <w:r>
-        <w:rPr>
-          <w:b/>
-          <w:bCs/>
-          <w:sz w:val="28"/>
-          <w:szCs w:val="28"/>
-        </w:rPr>
-        <w:t xml:space="preserve">Exercice 1 </w:t>
-      </w:r>
-      <w:r>
-        <w:rPr>
-          <w:b/>
-          <w:bCs/>
-          <w:sz w:val="28"/>
-          <w:szCs w:val="28"/>
-        </w:rPr>
-        <w:t xml:space="preserve">– </w:t>
+      </w:pPr>
+    </w:p>
+    <w:p>
+      <w:pPr>
+        <w:rPr>
+          <w:b/>
+          <w:bCs/>
+          <w:sz w:val="32"/>
+          <w:szCs w:val="32"/>
+        </w:rPr>
+      </w:pPr>
+      <w:r>
+        <w:rPr>
+          <w:b/>
+          <w:bCs/>
+          <w:sz w:val="32"/>
+          <w:szCs w:val="32"/>
+        </w:rPr>
+        <w:t xml:space="preserve">Exercice 1 – </w:t>
       </w:r>
       <w:proofErr w:type="spellStart"/>
       <w:r>
         <w:rPr>
           <w:b/>
           <w:bCs/>
-          <w:sz w:val="28"/>
-          <w:szCs w:val="28"/>
+          <w:sz w:val="32"/>
+          <w:szCs w:val="32"/>
         </w:rPr>
         <w:t>CustomQueue</w:t>
       </w:r>
@@ -106,8 +326,8 @@
         <w:rPr>
           <w:b/>
           <w:bCs/>
-          <w:sz w:val="28"/>
-          <w:szCs w:val="28"/>
+          <w:sz w:val="32"/>
+          <w:szCs w:val="32"/>
         </w:rPr>
         <w:t xml:space="preserve"> – </w:t>
       </w:r>
@@ -116,8 +336,8 @@
         <w:rPr>
           <w:b/>
           <w:bCs/>
-          <w:sz w:val="28"/>
-          <w:szCs w:val="28"/>
+          <w:sz w:val="32"/>
+          <w:szCs w:val="32"/>
         </w:rPr>
         <w:t>Generics</w:t>
       </w:r>
@@ -143,7 +363,804 @@
         <w:t>Introduction</w:t>
       </w:r>
     </w:p>
+    <w:p>
+      <w:pPr>
+        <w:pStyle w:val="Paragraphedeliste"/>
+        <w:numPr>
+          <w:ilvl w:val="0"/>
+          <w:numId w:val="1"/>
+        </w:numPr>
+        <w:rPr>
+          <w:sz w:val="28"/>
+          <w:szCs w:val="28"/>
+        </w:rPr>
+      </w:pPr>
+      <w:r>
+        <w:rPr>
+          <w:sz w:val="28"/>
+          <w:szCs w:val="28"/>
+          <w:lang w:val="en-GB"/>
+        </w:rPr>
+        <w:t>Design Hypotheses</w:t>
+      </w:r>
+    </w:p>
+    <w:p>
+      <w:pPr>
+        <w:pStyle w:val="Paragraphedeliste"/>
+        <w:numPr>
+          <w:ilvl w:val="0"/>
+          <w:numId w:val="1"/>
+        </w:numPr>
+        <w:rPr>
+          <w:sz w:val="28"/>
+          <w:szCs w:val="28"/>
+        </w:rPr>
+      </w:pPr>
+      <w:r>
+        <w:rPr>
+          <w:sz w:val="28"/>
+          <w:szCs w:val="28"/>
+          <w:lang w:val="en-GB"/>
+        </w:rPr>
+        <w:t>UML diagrams</w:t>
+      </w:r>
+    </w:p>
+    <w:p>
+      <w:pPr>
+        <w:pStyle w:val="Paragraphedeliste"/>
+        <w:numPr>
+          <w:ilvl w:val="0"/>
+          <w:numId w:val="1"/>
+        </w:numPr>
+        <w:rPr>
+          <w:sz w:val="28"/>
+          <w:szCs w:val="28"/>
+        </w:rPr>
+      </w:pPr>
+      <w:r>
+        <w:rPr>
+          <w:sz w:val="28"/>
+          <w:szCs w:val="28"/>
+          <w:lang w:val="en-GB"/>
+        </w:rPr>
+        <w:t>Test cases</w:t>
+      </w:r>
+    </w:p>
+    <w:p>
+      <w:pPr>
+        <w:pStyle w:val="Paragraphedeliste"/>
+        <w:numPr>
+          <w:ilvl w:val="0"/>
+          <w:numId w:val="1"/>
+        </w:numPr>
+        <w:rPr>
+          <w:sz w:val="28"/>
+          <w:szCs w:val="28"/>
+        </w:rPr>
+      </w:pPr>
+      <w:proofErr w:type="spellStart"/>
+      <w:r>
+        <w:rPr>
+          <w:sz w:val="28"/>
+          <w:szCs w:val="28"/>
+        </w:rPr>
+        <w:t>Additional</w:t>
+      </w:r>
+      <w:proofErr w:type="spellEnd"/>
+      <w:r>
+        <w:rPr>
+          <w:sz w:val="28"/>
+          <w:szCs w:val="28"/>
+        </w:rPr>
+        <w:t xml:space="preserve"> / Final </w:t>
+      </w:r>
+      <w:proofErr w:type="spellStart"/>
+      <w:r>
+        <w:rPr>
+          <w:sz w:val="28"/>
+          <w:szCs w:val="28"/>
+        </w:rPr>
+        <w:t>remarks</w:t>
+      </w:r>
+      <w:proofErr w:type="spellEnd"/>
+    </w:p>
+    <w:p>
+      <w:pPr>
+        <w:rPr>
+          <w:sz w:val="28"/>
+          <w:szCs w:val="28"/>
+        </w:rPr>
+      </w:pPr>
+    </w:p>
+    <w:p>
+      <w:pPr>
+        <w:rPr>
+          <w:sz w:val="28"/>
+          <w:szCs w:val="28"/>
+        </w:rPr>
+      </w:pPr>
+    </w:p>
+    <w:p>
+      <w:pPr>
+        <w:rPr>
+          <w:sz w:val="28"/>
+          <w:szCs w:val="28"/>
+        </w:rPr>
+      </w:pPr>
+    </w:p>
+    <w:p>
+      <w:pPr>
+        <w:rPr>
+          <w:sz w:val="28"/>
+          <w:szCs w:val="28"/>
+        </w:rPr>
+      </w:pPr>
+    </w:p>
+    <w:p>
+      <w:pPr>
+        <w:rPr>
+          <w:sz w:val="28"/>
+          <w:szCs w:val="28"/>
+        </w:rPr>
+      </w:pPr>
+    </w:p>
+    <w:p>
+      <w:pPr>
+        <w:rPr>
+          <w:sz w:val="28"/>
+          <w:szCs w:val="28"/>
+        </w:rPr>
+      </w:pPr>
+    </w:p>
+    <w:p>
+      <w:pPr>
+        <w:rPr>
+          <w:sz w:val="28"/>
+          <w:szCs w:val="28"/>
+        </w:rPr>
+      </w:pPr>
+    </w:p>
+    <w:p>
+      <w:pPr>
+        <w:rPr>
+          <w:sz w:val="28"/>
+          <w:szCs w:val="28"/>
+        </w:rPr>
+      </w:pPr>
+    </w:p>
+    <w:p>
+      <w:pPr>
+        <w:rPr>
+          <w:sz w:val="28"/>
+          <w:szCs w:val="28"/>
+        </w:rPr>
+      </w:pPr>
+    </w:p>
+    <w:p>
+      <w:pPr>
+        <w:rPr>
+          <w:sz w:val="28"/>
+          <w:szCs w:val="28"/>
+        </w:rPr>
+      </w:pPr>
+    </w:p>
+    <w:p>
+      <w:pPr>
+        <w:rPr>
+          <w:sz w:val="28"/>
+          <w:szCs w:val="28"/>
+        </w:rPr>
+      </w:pPr>
+    </w:p>
+    <w:p>
+      <w:pPr>
+        <w:rPr>
+          <w:sz w:val="28"/>
+          <w:szCs w:val="28"/>
+        </w:rPr>
+      </w:pPr>
+    </w:p>
+    <w:p>
+      <w:pPr>
+        <w:rPr>
+          <w:sz w:val="28"/>
+          <w:szCs w:val="28"/>
+        </w:rPr>
+      </w:pPr>
+    </w:p>
+    <w:p>
+      <w:pPr>
+        <w:rPr>
+          <w:sz w:val="28"/>
+          <w:szCs w:val="28"/>
+        </w:rPr>
+      </w:pPr>
+    </w:p>
+    <w:p>
+      <w:pPr>
+        <w:rPr>
+          <w:sz w:val="28"/>
+          <w:szCs w:val="28"/>
+        </w:rPr>
+      </w:pPr>
+    </w:p>
+    <w:p>
+      <w:pPr>
+        <w:rPr>
+          <w:sz w:val="28"/>
+          <w:szCs w:val="28"/>
+        </w:rPr>
+      </w:pPr>
+    </w:p>
+    <w:p>
+      <w:pPr>
+        <w:rPr>
+          <w:b/>
+          <w:bCs/>
+          <w:sz w:val="32"/>
+          <w:szCs w:val="32"/>
+        </w:rPr>
+      </w:pPr>
+      <w:r>
+        <w:rPr>
+          <w:b/>
+          <w:bCs/>
+          <w:sz w:val="32"/>
+          <w:szCs w:val="32"/>
+        </w:rPr>
+        <w:t xml:space="preserve">Exercice </w:t>
+      </w:r>
+      <w:r>
+        <w:rPr>
+          <w:b/>
+          <w:bCs/>
+          <w:sz w:val="32"/>
+          <w:szCs w:val="32"/>
+        </w:rPr>
+        <w:t>2</w:t>
+      </w:r>
+      <w:r>
+        <w:rPr>
+          <w:b/>
+          <w:bCs/>
+          <w:sz w:val="32"/>
+          <w:szCs w:val="32"/>
+        </w:rPr>
+        <w:t xml:space="preserve"> – </w:t>
+      </w:r>
+      <w:proofErr w:type="spellStart"/>
+      <w:r>
+        <w:rPr>
+          <w:b/>
+          <w:bCs/>
+          <w:sz w:val="32"/>
+          <w:szCs w:val="32"/>
+        </w:rPr>
+        <w:t>CustomQueue</w:t>
+      </w:r>
+      <w:proofErr w:type="spellEnd"/>
+      <w:r>
+        <w:rPr>
+          <w:b/>
+          <w:bCs/>
+          <w:sz w:val="32"/>
+          <w:szCs w:val="32"/>
+        </w:rPr>
+        <w:t xml:space="preserve"> – </w:t>
+      </w:r>
+      <w:proofErr w:type="spellStart"/>
+      <w:r>
+        <w:rPr>
+          <w:b/>
+          <w:bCs/>
+          <w:sz w:val="32"/>
+          <w:szCs w:val="32"/>
+        </w:rPr>
+        <w:t>Generics</w:t>
+      </w:r>
+      <w:proofErr w:type="spellEnd"/>
+    </w:p>
+    <w:p>
+      <w:pPr>
+        <w:pStyle w:val="Paragraphedeliste"/>
+        <w:numPr>
+          <w:ilvl w:val="0"/>
+          <w:numId w:val="4"/>
+        </w:numPr>
+        <w:rPr>
+          <w:sz w:val="28"/>
+          <w:szCs w:val="28"/>
+        </w:rPr>
+      </w:pPr>
+      <w:r>
+        <w:rPr>
+          <w:sz w:val="28"/>
+          <w:szCs w:val="28"/>
+        </w:rPr>
+        <w:t>Introduction</w:t>
+      </w:r>
+    </w:p>
+    <w:p>
+      <w:pPr>
+        <w:pStyle w:val="Paragraphedeliste"/>
+        <w:numPr>
+          <w:ilvl w:val="0"/>
+          <w:numId w:val="4"/>
+        </w:numPr>
+        <w:rPr>
+          <w:sz w:val="28"/>
+          <w:szCs w:val="28"/>
+        </w:rPr>
+      </w:pPr>
+      <w:r>
+        <w:rPr>
+          <w:sz w:val="28"/>
+          <w:szCs w:val="28"/>
+          <w:lang w:val="en-GB"/>
+        </w:rPr>
+        <w:t>Design Hypotheses</w:t>
+      </w:r>
+    </w:p>
+    <w:p>
+      <w:pPr>
+        <w:pStyle w:val="Paragraphedeliste"/>
+        <w:numPr>
+          <w:ilvl w:val="0"/>
+          <w:numId w:val="4"/>
+        </w:numPr>
+        <w:rPr>
+          <w:sz w:val="28"/>
+          <w:szCs w:val="28"/>
+        </w:rPr>
+      </w:pPr>
+      <w:r>
+        <w:rPr>
+          <w:sz w:val="28"/>
+          <w:szCs w:val="28"/>
+          <w:lang w:val="en-GB"/>
+        </w:rPr>
+        <w:t>UML diagrams</w:t>
+      </w:r>
+    </w:p>
+    <w:p>
+      <w:pPr>
+        <w:pStyle w:val="Paragraphedeliste"/>
+        <w:numPr>
+          <w:ilvl w:val="0"/>
+          <w:numId w:val="4"/>
+        </w:numPr>
+        <w:rPr>
+          <w:sz w:val="28"/>
+          <w:szCs w:val="28"/>
+        </w:rPr>
+      </w:pPr>
+      <w:r>
+        <w:rPr>
+          <w:sz w:val="28"/>
+          <w:szCs w:val="28"/>
+          <w:lang w:val="en-GB"/>
+        </w:rPr>
+        <w:t>Test cases</w:t>
+      </w:r>
+    </w:p>
+    <w:p>
+      <w:pPr>
+        <w:pStyle w:val="Paragraphedeliste"/>
+        <w:numPr>
+          <w:ilvl w:val="0"/>
+          <w:numId w:val="4"/>
+        </w:numPr>
+        <w:rPr>
+          <w:sz w:val="28"/>
+          <w:szCs w:val="28"/>
+        </w:rPr>
+      </w:pPr>
+      <w:proofErr w:type="spellStart"/>
+      <w:r>
+        <w:rPr>
+          <w:sz w:val="28"/>
+          <w:szCs w:val="28"/>
+        </w:rPr>
+        <w:t>Additional</w:t>
+      </w:r>
+      <w:proofErr w:type="spellEnd"/>
+      <w:r>
+        <w:rPr>
+          <w:sz w:val="28"/>
+          <w:szCs w:val="28"/>
+        </w:rPr>
+        <w:t xml:space="preserve"> / Final </w:t>
+      </w:r>
+      <w:proofErr w:type="spellStart"/>
+      <w:r>
+        <w:rPr>
+          <w:sz w:val="28"/>
+          <w:szCs w:val="28"/>
+        </w:rPr>
+        <w:t>remarks</w:t>
+      </w:r>
+      <w:proofErr w:type="spellEnd"/>
+    </w:p>
+    <w:p>
+      <w:pPr>
+        <w:rPr>
+          <w:sz w:val="28"/>
+          <w:szCs w:val="28"/>
+        </w:rPr>
+      </w:pPr>
+    </w:p>
+    <w:p>
+      <w:pPr>
+        <w:rPr>
+          <w:sz w:val="28"/>
+          <w:szCs w:val="28"/>
+        </w:rPr>
+      </w:pPr>
+    </w:p>
+    <w:p>
+      <w:pPr>
+        <w:rPr>
+          <w:sz w:val="28"/>
+          <w:szCs w:val="28"/>
+        </w:rPr>
+      </w:pPr>
+    </w:p>
+    <w:p>
+      <w:pPr>
+        <w:rPr>
+          <w:sz w:val="28"/>
+          <w:szCs w:val="28"/>
+        </w:rPr>
+      </w:pPr>
+    </w:p>
+    <w:p>
+      <w:pPr>
+        <w:rPr>
+          <w:sz w:val="28"/>
+          <w:szCs w:val="28"/>
+        </w:rPr>
+      </w:pPr>
+    </w:p>
+    <w:p>
+      <w:pPr>
+        <w:rPr>
+          <w:sz w:val="28"/>
+          <w:szCs w:val="28"/>
+        </w:rPr>
+      </w:pPr>
+    </w:p>
+    <w:p>
+      <w:pPr>
+        <w:rPr>
+          <w:sz w:val="28"/>
+          <w:szCs w:val="28"/>
+        </w:rPr>
+      </w:pPr>
+    </w:p>
+    <w:p>
+      <w:pPr>
+        <w:rPr>
+          <w:sz w:val="28"/>
+          <w:szCs w:val="28"/>
+        </w:rPr>
+      </w:pPr>
+    </w:p>
+    <w:p>
+      <w:pPr>
+        <w:rPr>
+          <w:sz w:val="28"/>
+          <w:szCs w:val="28"/>
+        </w:rPr>
+      </w:pPr>
+    </w:p>
+    <w:p>
+      <w:pPr>
+        <w:rPr>
+          <w:sz w:val="28"/>
+          <w:szCs w:val="28"/>
+        </w:rPr>
+      </w:pPr>
+    </w:p>
+    <w:p>
+      <w:pPr>
+        <w:rPr>
+          <w:sz w:val="28"/>
+          <w:szCs w:val="28"/>
+        </w:rPr>
+      </w:pPr>
+    </w:p>
+    <w:p>
+      <w:pPr>
+        <w:rPr>
+          <w:sz w:val="28"/>
+          <w:szCs w:val="28"/>
+        </w:rPr>
+      </w:pPr>
+    </w:p>
+    <w:p>
+      <w:pPr>
+        <w:rPr>
+          <w:sz w:val="28"/>
+          <w:szCs w:val="28"/>
+        </w:rPr>
+      </w:pPr>
+    </w:p>
+    <w:p>
+      <w:pPr>
+        <w:rPr>
+          <w:sz w:val="28"/>
+          <w:szCs w:val="28"/>
+        </w:rPr>
+      </w:pPr>
+    </w:p>
+    <w:p>
+      <w:pPr>
+        <w:rPr>
+          <w:sz w:val="28"/>
+          <w:szCs w:val="28"/>
+        </w:rPr>
+      </w:pPr>
+    </w:p>
+    <w:p>
+      <w:pPr>
+        <w:rPr>
+          <w:sz w:val="28"/>
+          <w:szCs w:val="28"/>
+        </w:rPr>
+      </w:pPr>
+    </w:p>
+    <w:p>
+      <w:pPr>
+        <w:rPr>
+          <w:sz w:val="28"/>
+          <w:szCs w:val="28"/>
+        </w:rPr>
+      </w:pPr>
+    </w:p>
+    <w:p>
+      <w:pPr>
+        <w:rPr>
+          <w:sz w:val="28"/>
+          <w:szCs w:val="28"/>
+        </w:rPr>
+      </w:pPr>
+    </w:p>
+    <w:p>
+      <w:pPr>
+        <w:rPr>
+          <w:sz w:val="28"/>
+          <w:szCs w:val="28"/>
+        </w:rPr>
+      </w:pPr>
+    </w:p>
+    <w:p>
+      <w:pPr>
+        <w:rPr>
+          <w:b/>
+          <w:bCs/>
+          <w:sz w:val="32"/>
+          <w:szCs w:val="32"/>
+        </w:rPr>
+      </w:pPr>
+    </w:p>
+    <w:p>
+      <w:pPr>
+        <w:rPr>
+          <w:b/>
+          <w:bCs/>
+          <w:sz w:val="32"/>
+          <w:szCs w:val="32"/>
+        </w:rPr>
+      </w:pPr>
+    </w:p>
+    <w:p>
+      <w:pPr>
+        <w:rPr>
+          <w:b/>
+          <w:bCs/>
+          <w:sz w:val="32"/>
+          <w:szCs w:val="32"/>
+        </w:rPr>
+      </w:pPr>
+      <w:r>
+        <w:rPr>
+          <w:b/>
+          <w:bCs/>
+          <w:sz w:val="32"/>
+          <w:szCs w:val="32"/>
+        </w:rPr>
+        <w:t xml:space="preserve">Exercice </w:t>
+      </w:r>
+      <w:r>
+        <w:rPr>
+          <w:b/>
+          <w:bCs/>
+          <w:sz w:val="32"/>
+          <w:szCs w:val="32"/>
+        </w:rPr>
+        <w:t>3</w:t>
+      </w:r>
+      <w:r>
+        <w:rPr>
+          <w:b/>
+          <w:bCs/>
+          <w:sz w:val="32"/>
+          <w:szCs w:val="32"/>
+        </w:rPr>
+        <w:t xml:space="preserve"> – </w:t>
+      </w:r>
+      <w:proofErr w:type="spellStart"/>
+      <w:r>
+        <w:rPr>
+          <w:b/>
+          <w:bCs/>
+          <w:sz w:val="32"/>
+          <w:szCs w:val="32"/>
+        </w:rPr>
+        <w:t>CustomQueue</w:t>
+      </w:r>
+      <w:proofErr w:type="spellEnd"/>
+      <w:r>
+        <w:rPr>
+          <w:b/>
+          <w:bCs/>
+          <w:sz w:val="32"/>
+          <w:szCs w:val="32"/>
+        </w:rPr>
+        <w:t xml:space="preserve"> – </w:t>
+      </w:r>
+      <w:proofErr w:type="spellStart"/>
+      <w:r>
+        <w:rPr>
+          <w:b/>
+          <w:bCs/>
+          <w:sz w:val="32"/>
+          <w:szCs w:val="32"/>
+        </w:rPr>
+        <w:t>Generics</w:t>
+      </w:r>
+      <w:proofErr w:type="spellEnd"/>
+    </w:p>
+    <w:p>
+      <w:pPr>
+        <w:pStyle w:val="Paragraphedeliste"/>
+        <w:numPr>
+          <w:ilvl w:val="0"/>
+          <w:numId w:val="5"/>
+        </w:numPr>
+        <w:rPr>
+          <w:sz w:val="28"/>
+          <w:szCs w:val="28"/>
+        </w:rPr>
+      </w:pPr>
+      <w:r>
+        <w:rPr>
+          <w:sz w:val="28"/>
+          <w:szCs w:val="28"/>
+        </w:rPr>
+        <w:t>Introduction</w:t>
+      </w:r>
+    </w:p>
+    <w:p>
+      <w:pPr>
+        <w:pStyle w:val="Paragraphedeliste"/>
+        <w:numPr>
+          <w:ilvl w:val="0"/>
+          <w:numId w:val="5"/>
+        </w:numPr>
+        <w:rPr>
+          <w:sz w:val="28"/>
+          <w:szCs w:val="28"/>
+        </w:rPr>
+      </w:pPr>
+      <w:r>
+        <w:rPr>
+          <w:sz w:val="28"/>
+          <w:szCs w:val="28"/>
+          <w:lang w:val="en-GB"/>
+        </w:rPr>
+        <w:t>Design Hypotheses</w:t>
+      </w:r>
+    </w:p>
+    <w:p>
+      <w:pPr>
+        <w:pStyle w:val="Paragraphedeliste"/>
+        <w:numPr>
+          <w:ilvl w:val="0"/>
+          <w:numId w:val="5"/>
+        </w:numPr>
+        <w:rPr>
+          <w:sz w:val="28"/>
+          <w:szCs w:val="28"/>
+        </w:rPr>
+      </w:pPr>
+      <w:r>
+        <w:rPr>
+          <w:sz w:val="28"/>
+          <w:szCs w:val="28"/>
+          <w:lang w:val="en-GB"/>
+        </w:rPr>
+        <w:t>UML diagrams</w:t>
+      </w:r>
+    </w:p>
+    <w:p>
+      <w:pPr>
+        <w:pStyle w:val="Paragraphedeliste"/>
+        <w:numPr>
+          <w:ilvl w:val="0"/>
+          <w:numId w:val="5"/>
+        </w:numPr>
+        <w:rPr>
+          <w:sz w:val="28"/>
+          <w:szCs w:val="28"/>
+        </w:rPr>
+      </w:pPr>
+      <w:r>
+        <w:rPr>
+          <w:sz w:val="28"/>
+          <w:szCs w:val="28"/>
+          <w:lang w:val="en-GB"/>
+        </w:rPr>
+        <w:t>Test cases</w:t>
+      </w:r>
+    </w:p>
+    <w:p>
+      <w:pPr>
+        <w:pStyle w:val="Paragraphedeliste"/>
+        <w:numPr>
+          <w:ilvl w:val="0"/>
+          <w:numId w:val="5"/>
+        </w:numPr>
+        <w:rPr>
+          <w:sz w:val="28"/>
+          <w:szCs w:val="28"/>
+        </w:rPr>
+      </w:pPr>
+      <w:proofErr w:type="spellStart"/>
+      <w:r>
+        <w:rPr>
+          <w:sz w:val="28"/>
+          <w:szCs w:val="28"/>
+        </w:rPr>
+        <w:t>Additional</w:t>
+      </w:r>
+      <w:proofErr w:type="spellEnd"/>
+      <w:r>
+        <w:rPr>
+          <w:sz w:val="28"/>
+          <w:szCs w:val="28"/>
+        </w:rPr>
+        <w:t xml:space="preserve"> / Final </w:t>
+      </w:r>
+      <w:proofErr w:type="spellStart"/>
+      <w:r>
+        <w:rPr>
+          <w:sz w:val="28"/>
+          <w:szCs w:val="28"/>
+        </w:rPr>
+        <w:t>remarks</w:t>
+      </w:r>
+      <w:proofErr w:type="spellEnd"/>
+    </w:p>
+    <w:p>
+      <w:pPr>
+        <w:rPr>
+          <w:sz w:val="28"/>
+          <w:szCs w:val="28"/>
+        </w:rPr>
+      </w:pPr>
+    </w:p>
+    <w:p>
+      <w:pPr>
+        <w:ind w:left="360"/>
+        <w:rPr>
+          <w:sz w:val="28"/>
+          <w:szCs w:val="28"/>
+        </w:rPr>
+      </w:pPr>
+    </w:p>
     <w:sectPr>
+      <w:footerReference w:type="default" r:id="rId9"/>
       <w:pgSz w:w="11906" w:h="16838"/>
       <w:pgMar w:top="1417" w:right="1417" w:bottom="1417" w:left="1417" w:header="708" w:footer="708" w:gutter="0"/>
       <w:cols w:space="708"/>
@@ -153,9 +1170,593 @@
 </w:document>
 </file>
 
+<file path=word/endnotes.xml><?xml version="1.0" encoding="utf-8"?>
+<w:endnotes xmlns:wpc="http://schemas.microsoft.com/office/word/2010/wordprocessingCanvas" xmlns:cx="http://schemas.microsoft.com/office/drawing/2014/chartex" xmlns:cx1="http://schemas.microsoft.com/office/drawing/2015/9/8/chartex" xmlns:cx2="http://schemas.microsoft.com/office/drawing/2015/10/21/chartex" xmlns:cx3="http://schemas.microsoft.com/office/drawing/2016/5/9/chartex" xmlns:cx4="http://schemas.microsoft.com/office/drawing/2016/5/10/chartex" xmlns:cx5="http://schemas.microsoft.com/office/drawing/2016/5/11/chartex" xmlns:cx6="http://schemas.microsoft.com/office/drawing/2016/5/12/chartex" xmlns:cx7="http://schemas.microsoft.com/office/drawing/2016/5/13/chartex" xmlns:cx8="http://schemas.microsoft.com/office/drawing/2016/5/14/chartex" xmlns:mc="http://schemas.openxmlformats.org/markup-compatibility/2006" xmlns:aink="http://schemas.microsoft.com/office/drawing/2016/ink" xmlns:am3d="http://schemas.microsoft.com/office/drawing/2017/model3d" xmlns:o="urn:schemas-microsoft-com:office:office" xmlns:r="http://schemas.openxmlformats.org/officeDocument/2006/relationships" xmlns:m="http://schemas.openxmlformats.org/officeDocument/2006/math" xmlns:v="urn:schemas-microsoft-com:vml" xmlns:wp14="http://schemas.microsoft.com/office/word/2010/wordprocessingDrawing" xmlns:wp="http://schemas.openxmlformats.org/drawingml/2006/wordprocessingDrawing" xmlns:w10="urn:schemas-microsoft-com:office:word" xmlns:w="http://schemas.openxmlformats.org/wordprocessingml/2006/main" xmlns:w14="http://schemas.microsoft.com/office/word/2010/wordml" xmlns:w15="http://schemas.microsoft.com/office/word/2012/wordml" xmlns:w16cex="http://schemas.microsoft.com/office/word/2018/wordml/cex" xmlns:w16cid="http://schemas.microsoft.com/office/word/2016/wordml/cid" xmlns:w16="http://schemas.microsoft.com/office/word/2018/wordml" xmlns:w16se="http://schemas.microsoft.com/office/word/2015/wordml/symex" xmlns:wpg="http://schemas.microsoft.com/office/word/2010/wordprocessingGroup" xmlns:wpi="http://schemas.microsoft.com/office/word/2010/wordprocessingInk" xmlns:wne="http://schemas.microsoft.com/office/word/2006/wordml" xmlns:wps="http://schemas.microsoft.com/office/word/2010/wordprocessingShape" mc:Ignorable="w14 w15 w16se w16cid w16 w16cex wp14">
+  <w:endnote w:type="separator" w:id="-1">
+    <w:p>
+      <w:pPr>
+        <w:spacing w:after="0" w:line="240" w:lineRule="auto"/>
+      </w:pPr>
+      <w:r>
+        <w:separator/>
+      </w:r>
+    </w:p>
+  </w:endnote>
+  <w:endnote w:type="continuationSeparator" w:id="0">
+    <w:p>
+      <w:pPr>
+        <w:spacing w:after="0" w:line="240" w:lineRule="auto"/>
+      </w:pPr>
+      <w:r>
+        <w:continuationSeparator/>
+      </w:r>
+    </w:p>
+  </w:endnote>
+</w:endnotes>
+</file>
+
+<file path=word/footer1.xml><?xml version="1.0" encoding="utf-8"?>
+<w:ftr xmlns:wpc="http://schemas.microsoft.com/office/word/2010/wordprocessingCanvas" xmlns:cx="http://schemas.microsoft.com/office/drawing/2014/chartex" xmlns:cx1="http://schemas.microsoft.com/office/drawing/2015/9/8/chartex" xmlns:cx2="http://schemas.microsoft.com/office/drawing/2015/10/21/chartex" xmlns:cx3="http://schemas.microsoft.com/office/drawing/2016/5/9/chartex" xmlns:cx4="http://schemas.microsoft.com/office/drawing/2016/5/10/chartex" xmlns:cx5="http://schemas.microsoft.com/office/drawing/2016/5/11/chartex" xmlns:cx6="http://schemas.microsoft.com/office/drawing/2016/5/12/chartex" xmlns:cx7="http://schemas.microsoft.com/office/drawing/2016/5/13/chartex" xmlns:cx8="http://schemas.microsoft.com/office/drawing/2016/5/14/chartex" xmlns:mc="http://schemas.openxmlformats.org/markup-compatibility/2006" xmlns:aink="http://schemas.microsoft.com/office/drawing/2016/ink" xmlns:am3d="http://schemas.microsoft.com/office/drawing/2017/model3d" xmlns:o="urn:schemas-microsoft-com:office:office" xmlns:r="http://schemas.openxmlformats.org/officeDocument/2006/relationships" xmlns:m="http://schemas.openxmlformats.org/officeDocument/2006/math" xmlns:v="urn:schemas-microsoft-com:vml" xmlns:wp14="http://schemas.microsoft.com/office/word/2010/wordprocessingDrawing" xmlns:wp="http://schemas.openxmlformats.org/drawingml/2006/wordprocessingDrawing" xmlns:w10="urn:schemas-microsoft-com:office:word" xmlns:w="http://schemas.openxmlformats.org/wordprocessingml/2006/main" xmlns:w14="http://schemas.microsoft.com/office/word/2010/wordml" xmlns:w15="http://schemas.microsoft.com/office/word/2012/wordml" xmlns:w16cex="http://schemas.microsoft.com/office/word/2018/wordml/cex" xmlns:w16cid="http://schemas.microsoft.com/office/word/2016/wordml/cid" xmlns:w16="http://schemas.microsoft.com/office/word/2018/wordml" xmlns:w16se="http://schemas.microsoft.com/office/word/2015/wordml/symex" xmlns:wpg="http://schemas.microsoft.com/office/word/2010/wordprocessingGroup" xmlns:wpi="http://schemas.microsoft.com/office/word/2010/wordprocessingInk" xmlns:wne="http://schemas.microsoft.com/office/word/2006/wordml" xmlns:wps="http://schemas.microsoft.com/office/word/2010/wordprocessingShape" mc:Ignorable="w14 w15 w16se w16cid w16 w16cex wp14">
+  <w:p>
+    <w:pPr>
+      <w:pStyle w:val="Pieddepage"/>
+    </w:pPr>
+    <w:r>
+      <w:rPr>
+        <w:noProof/>
+        <w:color w:val="808080" w:themeColor="background1" w:themeShade="80"/>
+      </w:rPr>
+      <mc:AlternateContent>
+        <mc:Choice Requires="wpg">
+          <w:drawing>
+            <wp:anchor distT="0" distB="0" distL="0" distR="0" simplePos="0" relativeHeight="251660288" behindDoc="0" locked="0" layoutInCell="1" allowOverlap="1" wp14:anchorId="3C6179F9" wp14:editId="0291230C">
+              <wp:simplePos x="0" y="0"/>
+              <wp:positionH relativeFrom="margin">
+                <wp:align>right</wp:align>
+              </wp:positionH>
+              <mc:AlternateContent>
+                <mc:Choice Requires="wp14">
+                  <wp:positionV relativeFrom="bottomMargin">
+                    <wp14:pctPosVOffset>20000</wp14:pctPosVOffset>
+                  </wp:positionV>
+                </mc:Choice>
+                <mc:Fallback>
+                  <wp:positionV relativeFrom="page">
+                    <wp:posOffset>9972040</wp:posOffset>
+                  </wp:positionV>
+                </mc:Fallback>
+              </mc:AlternateContent>
+              <wp:extent cx="5943600" cy="320040"/>
+              <wp:effectExtent l="0" t="0" r="0" b="3810"/>
+              <wp:wrapSquare wrapText="bothSides"/>
+              <wp:docPr id="37" name="Groupe 37"/>
+              <wp:cNvGraphicFramePr/>
+              <a:graphic xmlns:a="http://schemas.openxmlformats.org/drawingml/2006/main">
+                <a:graphicData uri="http://schemas.microsoft.com/office/word/2010/wordprocessingGroup">
+                  <wpg:wgp>
+                    <wpg:cNvGrpSpPr/>
+                    <wpg:grpSpPr>
+                      <a:xfrm>
+                        <a:off x="0" y="0"/>
+                        <a:ext cx="5943600" cy="320040"/>
+                        <a:chOff x="0" y="0"/>
+                        <a:chExt cx="5962650" cy="323851"/>
+                      </a:xfrm>
+                    </wpg:grpSpPr>
+                    <wps:wsp>
+                      <wps:cNvPr id="38" name="Rectangle 38"/>
+                      <wps:cNvSpPr/>
+                      <wps:spPr>
+                        <a:xfrm>
+                          <a:off x="19050" y="0"/>
+                          <a:ext cx="5943600" cy="18826"/>
+                        </a:xfrm>
+                        <a:prstGeom prst="rect">
+                          <a:avLst/>
+                        </a:prstGeom>
+                        <a:solidFill>
+                          <a:schemeClr val="tx1"/>
+                        </a:solidFill>
+                        <a:ln>
+                          <a:noFill/>
+                        </a:ln>
+                      </wps:spPr>
+                      <wps:style>
+                        <a:lnRef idx="2">
+                          <a:schemeClr val="accent1">
+                            <a:shade val="50000"/>
+                          </a:schemeClr>
+                        </a:lnRef>
+                        <a:fillRef idx="1">
+                          <a:schemeClr val="accent1"/>
+                        </a:fillRef>
+                        <a:effectRef idx="0">
+                          <a:schemeClr val="accent1"/>
+                        </a:effectRef>
+                        <a:fontRef idx="minor">
+                          <a:schemeClr val="lt1"/>
+                        </a:fontRef>
+                      </wps:style>
+                      <wps:bodyPr rot="0" spcFirstLastPara="0" vertOverflow="overflow" horzOverflow="overflow" vert="horz" wrap="square" lIns="91440" tIns="45720" rIns="91440" bIns="45720" numCol="1" spcCol="0" rtlCol="0" fromWordArt="0" anchor="ctr" anchorCtr="0" forceAA="0" compatLnSpc="1">
+                        <a:prstTxWarp prst="textNoShape">
+                          <a:avLst/>
+                        </a:prstTxWarp>
+                        <a:noAutofit/>
+                      </wps:bodyPr>
+                    </wps:wsp>
+                    <wps:wsp>
+                      <wps:cNvPr id="39" name="Zone de texte 39"/>
+                      <wps:cNvSpPr txBox="1"/>
+                      <wps:spPr>
+                        <a:xfrm>
+                          <a:off x="0" y="66676"/>
+                          <a:ext cx="5943600" cy="257175"/>
+                        </a:xfrm>
+                        <a:prstGeom prst="rect">
+                          <a:avLst/>
+                        </a:prstGeom>
+                        <a:noFill/>
+                        <a:ln w="6350">
+                          <a:noFill/>
+                        </a:ln>
+                        <a:effectLst/>
+                      </wps:spPr>
+                      <wps:style>
+                        <a:lnRef idx="0">
+                          <a:schemeClr val="accent1"/>
+                        </a:lnRef>
+                        <a:fillRef idx="0">
+                          <a:schemeClr val="accent1"/>
+                        </a:fillRef>
+                        <a:effectRef idx="0">
+                          <a:schemeClr val="accent1"/>
+                        </a:effectRef>
+                        <a:fontRef idx="minor">
+                          <a:schemeClr val="dk1"/>
+                        </a:fontRef>
+                      </wps:style>
+                      <wps:txbx>
+                        <w:txbxContent>
+                          <w:sdt>
+                            <w:sdtPr>
+                              <w:rPr>
+                                <w:color w:val="7F7F7F" w:themeColor="text1" w:themeTint="80"/>
+                              </w:rPr>
+                              <w:alias w:val="Date "/>
+                              <w:tag w:val=""/>
+                              <w:id w:val="-1063724354"/>
+                              <w:dataBinding w:prefixMappings="xmlns:ns0='http://schemas.microsoft.com/office/2006/coverPageProps' " w:xpath="/ns0:CoverPageProperties[1]/ns0:PublishDate[1]" w:storeItemID="{55AF091B-3C7A-41E3-B477-F2FDAA23CFDA}"/>
+                              <w:date w:fullDate="2020-12-01T00:00:00Z">
+                                <w:dateFormat w:val="dd MMMM yyyy"/>
+                                <w:lid w:val="fr-FR"/>
+                                <w:storeMappedDataAs w:val="dateTime"/>
+                                <w:calendar w:val="gregorian"/>
+                              </w:date>
+                            </w:sdtPr>
+                            <w:sdtContent>
+                              <w:p>
+                                <w:pPr>
+                                  <w:jc w:val="right"/>
+                                  <w:rPr>
+                                    <w:color w:val="7F7F7F" w:themeColor="text1" w:themeTint="80"/>
+                                  </w:rPr>
+                                </w:pPr>
+                                <w:r>
+                                  <w:rPr>
+                                    <w:color w:val="7F7F7F" w:themeColor="text1" w:themeTint="80"/>
+                                  </w:rPr>
+                                  <w:t>01 décembre 2020</w:t>
+                                </w:r>
+                              </w:p>
+                            </w:sdtContent>
+                          </w:sdt>
+                          <w:p>
+                            <w:pPr>
+                              <w:jc w:val="right"/>
+                              <w:rPr>
+                                <w:color w:val="808080" w:themeColor="background1" w:themeShade="80"/>
+                              </w:rPr>
+                            </w:pPr>
+                          </w:p>
+                        </w:txbxContent>
+                      </wps:txbx>
+                      <wps:bodyPr rot="0" spcFirstLastPara="0" vertOverflow="overflow" horzOverflow="overflow" vert="horz" wrap="square" lIns="91440" tIns="45720" rIns="91440" bIns="0" numCol="1" spcCol="0" rtlCol="0" fromWordArt="0" anchor="b" anchorCtr="0" forceAA="0" compatLnSpc="1">
+                        <a:prstTxWarp prst="textNoShape">
+                          <a:avLst/>
+                        </a:prstTxWarp>
+                        <a:noAutofit/>
+                      </wps:bodyPr>
+                    </wps:wsp>
+                  </wpg:wgp>
+                </a:graphicData>
+              </a:graphic>
+              <wp14:sizeRelH relativeFrom="margin">
+                <wp14:pctWidth>100000</wp14:pctWidth>
+              </wp14:sizeRelH>
+              <wp14:sizeRelV relativeFrom="margin">
+                <wp14:pctHeight>0</wp14:pctHeight>
+              </wp14:sizeRelV>
+            </wp:anchor>
+          </w:drawing>
+        </mc:Choice>
+        <mc:Fallback>
+          <w:pict>
+            <v:group w14:anchorId="3C6179F9" id="Groupe 37" o:spid="_x0000_s1028" style="position:absolute;margin-left:416.8pt;margin-top:0;width:468pt;height:25.2pt;z-index:251660288;mso-width-percent:1000;mso-top-percent:200;mso-wrap-distance-left:0;mso-wrap-distance-right:0;mso-position-horizontal:right;mso-position-horizontal-relative:margin;mso-position-vertical-relative:bottom-margin-area;mso-width-percent:1000;mso-top-percent:200;mso-width-relative:margin;mso-height-relative:margin" coordsize="59626,3238" o:gfxdata="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">
+              <v:rect id="Rectangle 38" o:spid="_x0000_s1029" style="position:absolute;left:190;width:59436;height:188;visibility:visible;mso-wrap-style:square;v-text-anchor:middle" o:gfxdata="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" fillcolor="black [3213]" stroked="f" strokeweight="1pt"/>
+              <v:shapetype id="_x0000_t202" coordsize="21600,21600" o:spt="202" path="m,l,21600r21600,l21600,xe">
+                <v:stroke joinstyle="miter"/>
+                <v:path gradientshapeok="t" o:connecttype="rect"/>
+              </v:shapetype>
+              <v:shape id="Zone de texte 39" o:spid="_x0000_s1030" type="#_x0000_t202" style="position:absolute;top:666;width:59436;height:2572;visibility:visible;mso-wrap-style:square;v-text-anchor:bottom" o:gfxdata="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" filled="f" stroked="f" strokeweight=".5pt">
+                <v:textbox inset=",,,0">
+                  <w:txbxContent>
+                    <w:sdt>
+                      <w:sdtPr>
+                        <w:rPr>
+                          <w:color w:val="7F7F7F" w:themeColor="text1" w:themeTint="80"/>
+                        </w:rPr>
+                        <w:alias w:val="Date "/>
+                        <w:tag w:val=""/>
+                        <w:id w:val="-1063724354"/>
+                        <w:dataBinding w:prefixMappings="xmlns:ns0='http://schemas.microsoft.com/office/2006/coverPageProps' " w:xpath="/ns0:CoverPageProperties[1]/ns0:PublishDate[1]" w:storeItemID="{55AF091B-3C7A-41E3-B477-F2FDAA23CFDA}"/>
+                        <w:date w:fullDate="2020-12-01T00:00:00Z">
+                          <w:dateFormat w:val="dd MMMM yyyy"/>
+                          <w:lid w:val="fr-FR"/>
+                          <w:storeMappedDataAs w:val="dateTime"/>
+                          <w:calendar w:val="gregorian"/>
+                        </w:date>
+                      </w:sdtPr>
+                      <w:sdtContent>
+                        <w:p>
+                          <w:pPr>
+                            <w:jc w:val="right"/>
+                            <w:rPr>
+                              <w:color w:val="7F7F7F" w:themeColor="text1" w:themeTint="80"/>
+                            </w:rPr>
+                          </w:pPr>
+                          <w:r>
+                            <w:rPr>
+                              <w:color w:val="7F7F7F" w:themeColor="text1" w:themeTint="80"/>
+                            </w:rPr>
+                            <w:t>01 décembre 2020</w:t>
+                          </w:r>
+                        </w:p>
+                      </w:sdtContent>
+                    </w:sdt>
+                    <w:p>
+                      <w:pPr>
+                        <w:jc w:val="right"/>
+                        <w:rPr>
+                          <w:color w:val="808080" w:themeColor="background1" w:themeShade="80"/>
+                        </w:rPr>
+                      </w:pPr>
+                    </w:p>
+                  </w:txbxContent>
+                </v:textbox>
+              </v:shape>
+              <w10:wrap type="square" anchorx="margin" anchory="margin"/>
+            </v:group>
+          </w:pict>
+        </mc:Fallback>
+      </mc:AlternateContent>
+    </w:r>
+    <w:r>
+      <w:rPr>
+        <w:noProof/>
+      </w:rPr>
+      <mc:AlternateContent>
+        <mc:Choice Requires="wps">
+          <w:drawing>
+            <wp:anchor distT="0" distB="0" distL="0" distR="0" simplePos="0" relativeHeight="251659264" behindDoc="0" locked="0" layoutInCell="1" allowOverlap="1" wp14:anchorId="14FA31D1" wp14:editId="5D55EA14">
+              <wp:simplePos x="0" y="0"/>
+              <wp:positionH relativeFrom="rightMargin">
+                <wp:align>left</wp:align>
+              </wp:positionH>
+              <mc:AlternateContent>
+                <mc:Choice Requires="wp14">
+                  <wp:positionV relativeFrom="bottomMargin">
+                    <wp14:pctPosVOffset>20000</wp14:pctPosVOffset>
+                  </wp:positionV>
+                </mc:Choice>
+                <mc:Fallback>
+                  <wp:positionV relativeFrom="page">
+                    <wp:posOffset>9972040</wp:posOffset>
+                  </wp:positionV>
+                </mc:Fallback>
+              </mc:AlternateContent>
+              <wp:extent cx="457200" cy="320040"/>
+              <wp:effectExtent l="0" t="0" r="0" b="3810"/>
+              <wp:wrapSquare wrapText="bothSides"/>
+              <wp:docPr id="40" name="Rectangle 40"/>
+              <wp:cNvGraphicFramePr/>
+              <a:graphic xmlns:a="http://schemas.openxmlformats.org/drawingml/2006/main">
+                <a:graphicData uri="http://schemas.microsoft.com/office/word/2010/wordprocessingShape">
+                  <wps:wsp>
+                    <wps:cNvSpPr/>
+                    <wps:spPr>
+                      <a:xfrm>
+                        <a:off x="0" y="0"/>
+                        <a:ext cx="457200" cy="320040"/>
+                      </a:xfrm>
+                      <a:prstGeom prst="rect">
+                        <a:avLst/>
+                      </a:prstGeom>
+                      <a:solidFill>
+                        <a:schemeClr val="tx1"/>
+                      </a:solidFill>
+                      <a:ln w="38100">
+                        <a:noFill/>
+                      </a:ln>
+                    </wps:spPr>
+                    <wps:style>
+                      <a:lnRef idx="2">
+                        <a:schemeClr val="accent1">
+                          <a:shade val="50000"/>
+                        </a:schemeClr>
+                      </a:lnRef>
+                      <a:fillRef idx="1">
+                        <a:schemeClr val="accent1"/>
+                      </a:fillRef>
+                      <a:effectRef idx="0">
+                        <a:schemeClr val="accent1"/>
+                      </a:effectRef>
+                      <a:fontRef idx="minor">
+                        <a:schemeClr val="lt1"/>
+                      </a:fontRef>
+                    </wps:style>
+                    <wps:txbx>
+                      <w:txbxContent>
+                        <w:p>
+                          <w:pPr>
+                            <w:jc w:val="right"/>
+                            <w:rPr>
+                              <w:color w:val="FFFFFF" w:themeColor="background1"/>
+                              <w:sz w:val="28"/>
+                              <w:szCs w:val="28"/>
+                            </w:rPr>
+                          </w:pPr>
+                          <w:r>
+                            <w:rPr>
+                              <w:color w:val="FFFFFF" w:themeColor="background1"/>
+                              <w:sz w:val="28"/>
+                              <w:szCs w:val="28"/>
+                            </w:rPr>
+                            <w:fldChar w:fldCharType="begin"/>
+                          </w:r>
+                          <w:r>
+                            <w:rPr>
+                              <w:color w:val="FFFFFF" w:themeColor="background1"/>
+                              <w:sz w:val="28"/>
+                              <w:szCs w:val="28"/>
+                            </w:rPr>
+                            <w:instrText>PAGE   \* MERGEFORMAT</w:instrText>
+                          </w:r>
+                          <w:r>
+                            <w:rPr>
+                              <w:color w:val="FFFFFF" w:themeColor="background1"/>
+                              <w:sz w:val="28"/>
+                              <w:szCs w:val="28"/>
+                            </w:rPr>
+                            <w:fldChar w:fldCharType="separate"/>
+                          </w:r>
+                          <w:r>
+                            <w:rPr>
+                              <w:color w:val="FFFFFF" w:themeColor="background1"/>
+                              <w:sz w:val="28"/>
+                              <w:szCs w:val="28"/>
+                            </w:rPr>
+                            <w:t>2</w:t>
+                          </w:r>
+                          <w:r>
+                            <w:rPr>
+                              <w:color w:val="FFFFFF" w:themeColor="background1"/>
+                              <w:sz w:val="28"/>
+                              <w:szCs w:val="28"/>
+                            </w:rPr>
+                            <w:fldChar w:fldCharType="end"/>
+                          </w:r>
+                        </w:p>
+                      </w:txbxContent>
+                    </wps:txbx>
+                    <wps:bodyPr rot="0" spcFirstLastPara="0" vertOverflow="overflow" horzOverflow="overflow" vert="horz" wrap="square" lIns="91440" tIns="45720" rIns="91440" bIns="45720" numCol="1" spcCol="0" rtlCol="0" fromWordArt="0" anchor="b" anchorCtr="0" forceAA="0" compatLnSpc="1">
+                      <a:prstTxWarp prst="textNoShape">
+                        <a:avLst/>
+                      </a:prstTxWarp>
+                      <a:noAutofit/>
+                    </wps:bodyPr>
+                  </wps:wsp>
+                </a:graphicData>
+              </a:graphic>
+              <wp14:sizeRelH relativeFrom="margin">
+                <wp14:pctWidth>0</wp14:pctWidth>
+              </wp14:sizeRelH>
+              <wp14:sizeRelV relativeFrom="margin">
+                <wp14:pctHeight>0</wp14:pctHeight>
+              </wp14:sizeRelV>
+            </wp:anchor>
+          </w:drawing>
+        </mc:Choice>
+        <mc:Fallback>
+          <w:pict>
+            <v:rect w14:anchorId="14FA31D1" id="Rectangle 40" o:spid="_x0000_s1031" style="position:absolute;margin-left:0;margin-top:0;width:36pt;height:25.2pt;z-index:251659264;visibility:visible;mso-wrap-style:square;mso-width-percent:0;mso-height-percent:0;mso-top-percent:200;mso-wrap-distance-left:0;mso-wrap-distance-top:0;mso-wrap-distance-right:0;mso-wrap-distance-bottom:0;mso-position-horizontal:left;mso-position-horizontal-relative:right-margin-area;mso-position-vertical-relative:bottom-margin-area;mso-width-percent:0;mso-height-percent:0;mso-top-percent:200;mso-width-relative:margin;mso-height-relative:margin;v-text-anchor:bottom" o:gfxdata="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" fillcolor="black [3213]" stroked="f" strokeweight="3pt">
+              <v:textbox>
+                <w:txbxContent>
+                  <w:p>
+                    <w:pPr>
+                      <w:jc w:val="right"/>
+                      <w:rPr>
+                        <w:color w:val="FFFFFF" w:themeColor="background1"/>
+                        <w:sz w:val="28"/>
+                        <w:szCs w:val="28"/>
+                      </w:rPr>
+                    </w:pPr>
+                    <w:r>
+                      <w:rPr>
+                        <w:color w:val="FFFFFF" w:themeColor="background1"/>
+                        <w:sz w:val="28"/>
+                        <w:szCs w:val="28"/>
+                      </w:rPr>
+                      <w:fldChar w:fldCharType="begin"/>
+                    </w:r>
+                    <w:r>
+                      <w:rPr>
+                        <w:color w:val="FFFFFF" w:themeColor="background1"/>
+                        <w:sz w:val="28"/>
+                        <w:szCs w:val="28"/>
+                      </w:rPr>
+                      <w:instrText>PAGE   \* MERGEFORMAT</w:instrText>
+                    </w:r>
+                    <w:r>
+                      <w:rPr>
+                        <w:color w:val="FFFFFF" w:themeColor="background1"/>
+                        <w:sz w:val="28"/>
+                        <w:szCs w:val="28"/>
+                      </w:rPr>
+                      <w:fldChar w:fldCharType="separate"/>
+                    </w:r>
+                    <w:r>
+                      <w:rPr>
+                        <w:color w:val="FFFFFF" w:themeColor="background1"/>
+                        <w:sz w:val="28"/>
+                        <w:szCs w:val="28"/>
+                      </w:rPr>
+                      <w:t>2</w:t>
+                    </w:r>
+                    <w:r>
+                      <w:rPr>
+                        <w:color w:val="FFFFFF" w:themeColor="background1"/>
+                        <w:sz w:val="28"/>
+                        <w:szCs w:val="28"/>
+                      </w:rPr>
+                      <w:fldChar w:fldCharType="end"/>
+                    </w:r>
+                  </w:p>
+                </w:txbxContent>
+              </v:textbox>
+              <w10:wrap type="square" anchorx="margin" anchory="margin"/>
+            </v:rect>
+          </w:pict>
+        </mc:Fallback>
+      </mc:AlternateContent>
+    </w:r>
+  </w:p>
+</w:ftr>
+</file>
+
+<file path=word/footnotes.xml><?xml version="1.0" encoding="utf-8"?>
+<w:footnotes xmlns:wpc="http://schemas.microsoft.com/office/word/2010/wordprocessingCanvas" xmlns:cx="http://schemas.microsoft.com/office/drawing/2014/chartex" xmlns:cx1="http://schemas.microsoft.com/office/drawing/2015/9/8/chartex" xmlns:cx2="http://schemas.microsoft.com/office/drawing/2015/10/21/chartex" xmlns:cx3="http://schemas.microsoft.com/office/drawing/2016/5/9/chartex" xmlns:cx4="http://schemas.microsoft.com/office/drawing/2016/5/10/chartex" xmlns:cx5="http://schemas.microsoft.com/office/drawing/2016/5/11/chartex" xmlns:cx6="http://schemas.microsoft.com/office/drawing/2016/5/12/chartex" xmlns:cx7="http://schemas.microsoft.com/office/drawing/2016/5/13/chartex" xmlns:cx8="http://schemas.microsoft.com/office/drawing/2016/5/14/chartex" xmlns:mc="http://schemas.openxmlformats.org/markup-compatibility/2006" xmlns:aink="http://schemas.microsoft.com/office/drawing/2016/ink" xmlns:am3d="http://schemas.microsoft.com/office/drawing/2017/model3d" xmlns:o="urn:schemas-microsoft-com:office:office" xmlns:r="http://schemas.openxmlformats.org/officeDocument/2006/relationships" xmlns:m="http://schemas.openxmlformats.org/officeDocument/2006/math" xmlns:v="urn:schemas-microsoft-com:vml" xmlns:wp14="http://schemas.microsoft.com/office/word/2010/wordprocessingDrawing" xmlns:wp="http://schemas.openxmlformats.org/drawingml/2006/wordprocessingDrawing" xmlns:w10="urn:schemas-microsoft-com:office:word" xmlns:w="http://schemas.openxmlformats.org/wordprocessingml/2006/main" xmlns:w14="http://schemas.microsoft.com/office/word/2010/wordml" xmlns:w15="http://schemas.microsoft.com/office/word/2012/wordml" xmlns:w16cex="http://schemas.microsoft.com/office/word/2018/wordml/cex" xmlns:w16cid="http://schemas.microsoft.com/office/word/2016/wordml/cid" xmlns:w16="http://schemas.microsoft.com/office/word/2018/wordml" xmlns:w16se="http://schemas.microsoft.com/office/word/2015/wordml/symex" xmlns:wpg="http://schemas.microsoft.com/office/word/2010/wordprocessingGroup" xmlns:wpi="http://schemas.microsoft.com/office/word/2010/wordprocessingInk" xmlns:wne="http://schemas.microsoft.com/office/word/2006/wordml" xmlns:wps="http://schemas.microsoft.com/office/word/2010/wordprocessingShape" mc:Ignorable="w14 w15 w16se w16cid w16 w16cex wp14">
+  <w:footnote w:type="separator" w:id="-1">
+    <w:p>
+      <w:pPr>
+        <w:spacing w:after="0" w:line="240" w:lineRule="auto"/>
+      </w:pPr>
+      <w:r>
+        <w:separator/>
+      </w:r>
+    </w:p>
+  </w:footnote>
+  <w:footnote w:type="continuationSeparator" w:id="0">
+    <w:p>
+      <w:pPr>
+        <w:spacing w:after="0" w:line="240" w:lineRule="auto"/>
+      </w:pPr>
+      <w:r>
+        <w:continuationSeparator/>
+      </w:r>
+    </w:p>
+  </w:footnote>
+</w:footnotes>
+</file>
+
 <file path=word/numbering.xml><?xml version="1.0" encoding="utf-8"?>
 <w:numbering xmlns:wpc="http://schemas.microsoft.com/office/word/2010/wordprocessingCanvas" xmlns:cx="http://schemas.microsoft.com/office/drawing/2014/chartex" xmlns:cx1="http://schemas.microsoft.com/office/drawing/2015/9/8/chartex" xmlns:cx2="http://schemas.microsoft.com/office/drawing/2015/10/21/chartex" xmlns:cx3="http://schemas.microsoft.com/office/drawing/2016/5/9/chartex" xmlns:cx4="http://schemas.microsoft.com/office/drawing/2016/5/10/chartex" xmlns:cx5="http://schemas.microsoft.com/office/drawing/2016/5/11/chartex" xmlns:cx6="http://schemas.microsoft.com/office/drawing/2016/5/12/chartex" xmlns:cx7="http://schemas.microsoft.com/office/drawing/2016/5/13/chartex" xmlns:cx8="http://schemas.microsoft.com/office/drawing/2016/5/14/chartex" xmlns:mc="http://schemas.openxmlformats.org/markup-compatibility/2006" xmlns:aink="http://schemas.microsoft.com/office/drawing/2016/ink" xmlns:am3d="http://schemas.microsoft.com/office/drawing/2017/model3d" xmlns:o="urn:schemas-microsoft-com:office:office" xmlns:r="http://schemas.openxmlformats.org/officeDocument/2006/relationships" xmlns:m="http://schemas.openxmlformats.org/officeDocument/2006/math" xmlns:v="urn:schemas-microsoft-com:vml" xmlns:wp14="http://schemas.microsoft.com/office/word/2010/wordprocessingDrawing" xmlns:wp="http://schemas.openxmlformats.org/drawingml/2006/wordprocessingDrawing" xmlns:w10="urn:schemas-microsoft-com:office:word" xmlns:w="http://schemas.openxmlformats.org/wordprocessingml/2006/main" xmlns:w14="http://schemas.microsoft.com/office/word/2010/wordml" xmlns:w15="http://schemas.microsoft.com/office/word/2012/wordml" xmlns:w16cex="http://schemas.microsoft.com/office/word/2018/wordml/cex" xmlns:w16cid="http://schemas.microsoft.com/office/word/2016/wordml/cid" xmlns:w16="http://schemas.microsoft.com/office/word/2018/wordml" xmlns:w16se="http://schemas.microsoft.com/office/word/2015/wordml/symex" xmlns:wpg="http://schemas.microsoft.com/office/word/2010/wordprocessingGroup" xmlns:wpi="http://schemas.microsoft.com/office/word/2010/wordprocessingInk" xmlns:wne="http://schemas.microsoft.com/office/word/2006/wordml" xmlns:wps="http://schemas.microsoft.com/office/word/2010/wordprocessingShape" mc:Ignorable="w14 w15 w16se w16cid w16 w16cex wp14">
   <w:abstractNum w:abstractNumId="0" w15:restartNumberingAfterBreak="0">
+    <w:nsid w:val="14803417"/>
+    <w:multiLevelType w:val="hybridMultilevel"/>
+    <w:tmpl w:val="0B38A1CA"/>
+    <w:lvl w:ilvl="0" w:tplc="040C000F">
+      <w:start w:val="1"/>
+      <w:numFmt w:val="decimal"/>
+      <w:lvlText w:val="%1."/>
+      <w:lvlJc w:val="left"/>
+      <w:pPr>
+        <w:ind w:left="720" w:hanging="360"/>
+      </w:pPr>
+    </w:lvl>
+    <w:lvl w:ilvl="1" w:tplc="040C0019" w:tentative="1">
+      <w:start w:val="1"/>
+      <w:numFmt w:val="lowerLetter"/>
+      <w:lvlText w:val="%2."/>
+      <w:lvlJc w:val="left"/>
+      <w:pPr>
+        <w:ind w:left="1440" w:hanging="360"/>
+      </w:pPr>
+    </w:lvl>
+    <w:lvl w:ilvl="2" w:tplc="040C001B" w:tentative="1">
+      <w:start w:val="1"/>
+      <w:numFmt w:val="lowerRoman"/>
+      <w:lvlText w:val="%3."/>
+      <w:lvlJc w:val="right"/>
+      <w:pPr>
+        <w:ind w:left="2160" w:hanging="180"/>
+      </w:pPr>
+    </w:lvl>
+    <w:lvl w:ilvl="3" w:tplc="040C000F" w:tentative="1">
+      <w:start w:val="1"/>
+      <w:numFmt w:val="decimal"/>
+      <w:lvlText w:val="%4."/>
+      <w:lvlJc w:val="left"/>
+      <w:pPr>
+        <w:ind w:left="2880" w:hanging="360"/>
+      </w:pPr>
+    </w:lvl>
+    <w:lvl w:ilvl="4" w:tplc="040C0019" w:tentative="1">
+      <w:start w:val="1"/>
+      <w:numFmt w:val="lowerLetter"/>
+      <w:lvlText w:val="%5."/>
+      <w:lvlJc w:val="left"/>
+      <w:pPr>
+        <w:ind w:left="3600" w:hanging="360"/>
+      </w:pPr>
+    </w:lvl>
+    <w:lvl w:ilvl="5" w:tplc="040C001B" w:tentative="1">
+      <w:start w:val="1"/>
+      <w:numFmt w:val="lowerRoman"/>
+      <w:lvlText w:val="%6."/>
+      <w:lvlJc w:val="right"/>
+      <w:pPr>
+        <w:ind w:left="4320" w:hanging="180"/>
+      </w:pPr>
+    </w:lvl>
+    <w:lvl w:ilvl="6" w:tplc="040C000F" w:tentative="1">
+      <w:start w:val="1"/>
+      <w:numFmt w:val="decimal"/>
+      <w:lvlText w:val="%7."/>
+      <w:lvlJc w:val="left"/>
+      <w:pPr>
+        <w:ind w:left="5040" w:hanging="360"/>
+      </w:pPr>
+    </w:lvl>
+    <w:lvl w:ilvl="7" w:tplc="040C0019" w:tentative="1">
+      <w:start w:val="1"/>
+      <w:numFmt w:val="lowerLetter"/>
+      <w:lvlText w:val="%8."/>
+      <w:lvlJc w:val="left"/>
+      <w:pPr>
+        <w:ind w:left="5760" w:hanging="360"/>
+      </w:pPr>
+    </w:lvl>
+    <w:lvl w:ilvl="8" w:tplc="040C001B" w:tentative="1">
+      <w:start w:val="1"/>
+      <w:numFmt w:val="lowerRoman"/>
+      <w:lvlText w:val="%9."/>
+      <w:lvlJc w:val="right"/>
+      <w:pPr>
+        <w:ind w:left="6480" w:hanging="180"/>
+      </w:pPr>
+    </w:lvl>
+  </w:abstractNum>
+  <w:abstractNum w:abstractNumId="1" w15:restartNumberingAfterBreak="0">
     <w:nsid w:val="2E6E6F74"/>
     <w:multiLevelType w:val="hybridMultilevel"/>
     <w:tmpl w:val="0B38A1CA"/>
@@ -241,8 +1842,278 @@
       </w:pPr>
     </w:lvl>
   </w:abstractNum>
+  <w:abstractNum w:abstractNumId="2" w15:restartNumberingAfterBreak="0">
+    <w:nsid w:val="4EAF6491"/>
+    <w:multiLevelType w:val="hybridMultilevel"/>
+    <w:tmpl w:val="0B38A1CA"/>
+    <w:lvl w:ilvl="0" w:tplc="040C000F">
+      <w:start w:val="1"/>
+      <w:numFmt w:val="decimal"/>
+      <w:lvlText w:val="%1."/>
+      <w:lvlJc w:val="left"/>
+      <w:pPr>
+        <w:ind w:left="720" w:hanging="360"/>
+      </w:pPr>
+    </w:lvl>
+    <w:lvl w:ilvl="1" w:tplc="040C0019" w:tentative="1">
+      <w:start w:val="1"/>
+      <w:numFmt w:val="lowerLetter"/>
+      <w:lvlText w:val="%2."/>
+      <w:lvlJc w:val="left"/>
+      <w:pPr>
+        <w:ind w:left="1440" w:hanging="360"/>
+      </w:pPr>
+    </w:lvl>
+    <w:lvl w:ilvl="2" w:tplc="040C001B" w:tentative="1">
+      <w:start w:val="1"/>
+      <w:numFmt w:val="lowerRoman"/>
+      <w:lvlText w:val="%3."/>
+      <w:lvlJc w:val="right"/>
+      <w:pPr>
+        <w:ind w:left="2160" w:hanging="180"/>
+      </w:pPr>
+    </w:lvl>
+    <w:lvl w:ilvl="3" w:tplc="040C000F" w:tentative="1">
+      <w:start w:val="1"/>
+      <w:numFmt w:val="decimal"/>
+      <w:lvlText w:val="%4."/>
+      <w:lvlJc w:val="left"/>
+      <w:pPr>
+        <w:ind w:left="2880" w:hanging="360"/>
+      </w:pPr>
+    </w:lvl>
+    <w:lvl w:ilvl="4" w:tplc="040C0019" w:tentative="1">
+      <w:start w:val="1"/>
+      <w:numFmt w:val="lowerLetter"/>
+      <w:lvlText w:val="%5."/>
+      <w:lvlJc w:val="left"/>
+      <w:pPr>
+        <w:ind w:left="3600" w:hanging="360"/>
+      </w:pPr>
+    </w:lvl>
+    <w:lvl w:ilvl="5" w:tplc="040C001B" w:tentative="1">
+      <w:start w:val="1"/>
+      <w:numFmt w:val="lowerRoman"/>
+      <w:lvlText w:val="%6."/>
+      <w:lvlJc w:val="right"/>
+      <w:pPr>
+        <w:ind w:left="4320" w:hanging="180"/>
+      </w:pPr>
+    </w:lvl>
+    <w:lvl w:ilvl="6" w:tplc="040C000F" w:tentative="1">
+      <w:start w:val="1"/>
+      <w:numFmt w:val="decimal"/>
+      <w:lvlText w:val="%7."/>
+      <w:lvlJc w:val="left"/>
+      <w:pPr>
+        <w:ind w:left="5040" w:hanging="360"/>
+      </w:pPr>
+    </w:lvl>
+    <w:lvl w:ilvl="7" w:tplc="040C0019" w:tentative="1">
+      <w:start w:val="1"/>
+      <w:numFmt w:val="lowerLetter"/>
+      <w:lvlText w:val="%8."/>
+      <w:lvlJc w:val="left"/>
+      <w:pPr>
+        <w:ind w:left="5760" w:hanging="360"/>
+      </w:pPr>
+    </w:lvl>
+    <w:lvl w:ilvl="8" w:tplc="040C001B" w:tentative="1">
+      <w:start w:val="1"/>
+      <w:numFmt w:val="lowerRoman"/>
+      <w:lvlText w:val="%9."/>
+      <w:lvlJc w:val="right"/>
+      <w:pPr>
+        <w:ind w:left="6480" w:hanging="180"/>
+      </w:pPr>
+    </w:lvl>
+  </w:abstractNum>
+  <w:abstractNum w:abstractNumId="3" w15:restartNumberingAfterBreak="0">
+    <w:nsid w:val="61FB2286"/>
+    <w:multiLevelType w:val="hybridMultilevel"/>
+    <w:tmpl w:val="0B38A1CA"/>
+    <w:lvl w:ilvl="0" w:tplc="040C000F">
+      <w:start w:val="1"/>
+      <w:numFmt w:val="decimal"/>
+      <w:lvlText w:val="%1."/>
+      <w:lvlJc w:val="left"/>
+      <w:pPr>
+        <w:ind w:left="720" w:hanging="360"/>
+      </w:pPr>
+    </w:lvl>
+    <w:lvl w:ilvl="1" w:tplc="040C0019" w:tentative="1">
+      <w:start w:val="1"/>
+      <w:numFmt w:val="lowerLetter"/>
+      <w:lvlText w:val="%2."/>
+      <w:lvlJc w:val="left"/>
+      <w:pPr>
+        <w:ind w:left="1440" w:hanging="360"/>
+      </w:pPr>
+    </w:lvl>
+    <w:lvl w:ilvl="2" w:tplc="040C001B" w:tentative="1">
+      <w:start w:val="1"/>
+      <w:numFmt w:val="lowerRoman"/>
+      <w:lvlText w:val="%3."/>
+      <w:lvlJc w:val="right"/>
+      <w:pPr>
+        <w:ind w:left="2160" w:hanging="180"/>
+      </w:pPr>
+    </w:lvl>
+    <w:lvl w:ilvl="3" w:tplc="040C000F" w:tentative="1">
+      <w:start w:val="1"/>
+      <w:numFmt w:val="decimal"/>
+      <w:lvlText w:val="%4."/>
+      <w:lvlJc w:val="left"/>
+      <w:pPr>
+        <w:ind w:left="2880" w:hanging="360"/>
+      </w:pPr>
+    </w:lvl>
+    <w:lvl w:ilvl="4" w:tplc="040C0019" w:tentative="1">
+      <w:start w:val="1"/>
+      <w:numFmt w:val="lowerLetter"/>
+      <w:lvlText w:val="%5."/>
+      <w:lvlJc w:val="left"/>
+      <w:pPr>
+        <w:ind w:left="3600" w:hanging="360"/>
+      </w:pPr>
+    </w:lvl>
+    <w:lvl w:ilvl="5" w:tplc="040C001B" w:tentative="1">
+      <w:start w:val="1"/>
+      <w:numFmt w:val="lowerRoman"/>
+      <w:lvlText w:val="%6."/>
+      <w:lvlJc w:val="right"/>
+      <w:pPr>
+        <w:ind w:left="4320" w:hanging="180"/>
+      </w:pPr>
+    </w:lvl>
+    <w:lvl w:ilvl="6" w:tplc="040C000F" w:tentative="1">
+      <w:start w:val="1"/>
+      <w:numFmt w:val="decimal"/>
+      <w:lvlText w:val="%7."/>
+      <w:lvlJc w:val="left"/>
+      <w:pPr>
+        <w:ind w:left="5040" w:hanging="360"/>
+      </w:pPr>
+    </w:lvl>
+    <w:lvl w:ilvl="7" w:tplc="040C0019" w:tentative="1">
+      <w:start w:val="1"/>
+      <w:numFmt w:val="lowerLetter"/>
+      <w:lvlText w:val="%8."/>
+      <w:lvlJc w:val="left"/>
+      <w:pPr>
+        <w:ind w:left="5760" w:hanging="360"/>
+      </w:pPr>
+    </w:lvl>
+    <w:lvl w:ilvl="8" w:tplc="040C001B" w:tentative="1">
+      <w:start w:val="1"/>
+      <w:numFmt w:val="lowerRoman"/>
+      <w:lvlText w:val="%9."/>
+      <w:lvlJc w:val="right"/>
+      <w:pPr>
+        <w:ind w:left="6480" w:hanging="180"/>
+      </w:pPr>
+    </w:lvl>
+  </w:abstractNum>
+  <w:abstractNum w:abstractNumId="4" w15:restartNumberingAfterBreak="0">
+    <w:nsid w:val="6A7422A7"/>
+    <w:multiLevelType w:val="hybridMultilevel"/>
+    <w:tmpl w:val="0B38A1CA"/>
+    <w:lvl w:ilvl="0" w:tplc="040C000F">
+      <w:start w:val="1"/>
+      <w:numFmt w:val="decimal"/>
+      <w:lvlText w:val="%1."/>
+      <w:lvlJc w:val="left"/>
+      <w:pPr>
+        <w:ind w:left="720" w:hanging="360"/>
+      </w:pPr>
+    </w:lvl>
+    <w:lvl w:ilvl="1" w:tplc="040C0019" w:tentative="1">
+      <w:start w:val="1"/>
+      <w:numFmt w:val="lowerLetter"/>
+      <w:lvlText w:val="%2."/>
+      <w:lvlJc w:val="left"/>
+      <w:pPr>
+        <w:ind w:left="1440" w:hanging="360"/>
+      </w:pPr>
+    </w:lvl>
+    <w:lvl w:ilvl="2" w:tplc="040C001B" w:tentative="1">
+      <w:start w:val="1"/>
+      <w:numFmt w:val="lowerRoman"/>
+      <w:lvlText w:val="%3."/>
+      <w:lvlJc w:val="right"/>
+      <w:pPr>
+        <w:ind w:left="2160" w:hanging="180"/>
+      </w:pPr>
+    </w:lvl>
+    <w:lvl w:ilvl="3" w:tplc="040C000F" w:tentative="1">
+      <w:start w:val="1"/>
+      <w:numFmt w:val="decimal"/>
+      <w:lvlText w:val="%4."/>
+      <w:lvlJc w:val="left"/>
+      <w:pPr>
+        <w:ind w:left="2880" w:hanging="360"/>
+      </w:pPr>
+    </w:lvl>
+    <w:lvl w:ilvl="4" w:tplc="040C0019" w:tentative="1">
+      <w:start w:val="1"/>
+      <w:numFmt w:val="lowerLetter"/>
+      <w:lvlText w:val="%5."/>
+      <w:lvlJc w:val="left"/>
+      <w:pPr>
+        <w:ind w:left="3600" w:hanging="360"/>
+      </w:pPr>
+    </w:lvl>
+    <w:lvl w:ilvl="5" w:tplc="040C001B" w:tentative="1">
+      <w:start w:val="1"/>
+      <w:numFmt w:val="lowerRoman"/>
+      <w:lvlText w:val="%6."/>
+      <w:lvlJc w:val="right"/>
+      <w:pPr>
+        <w:ind w:left="4320" w:hanging="180"/>
+      </w:pPr>
+    </w:lvl>
+    <w:lvl w:ilvl="6" w:tplc="040C000F" w:tentative="1">
+      <w:start w:val="1"/>
+      <w:numFmt w:val="decimal"/>
+      <w:lvlText w:val="%7."/>
+      <w:lvlJc w:val="left"/>
+      <w:pPr>
+        <w:ind w:left="5040" w:hanging="360"/>
+      </w:pPr>
+    </w:lvl>
+    <w:lvl w:ilvl="7" w:tplc="040C0019" w:tentative="1">
+      <w:start w:val="1"/>
+      <w:numFmt w:val="lowerLetter"/>
+      <w:lvlText w:val="%8."/>
+      <w:lvlJc w:val="left"/>
+      <w:pPr>
+        <w:ind w:left="5760" w:hanging="360"/>
+      </w:pPr>
+    </w:lvl>
+    <w:lvl w:ilvl="8" w:tplc="040C001B" w:tentative="1">
+      <w:start w:val="1"/>
+      <w:numFmt w:val="lowerRoman"/>
+      <w:lvlText w:val="%9."/>
+      <w:lvlJc w:val="right"/>
+      <w:pPr>
+        <w:ind w:left="6480" w:hanging="180"/>
+      </w:pPr>
+    </w:lvl>
+  </w:abstractNum>
   <w:num w:numId="1">
+    <w:abstractNumId w:val="1"/>
+  </w:num>
+  <w:num w:numId="2">
+    <w:abstractNumId w:val="4"/>
+  </w:num>
+  <w:num w:numId="3">
+    <w:abstractNumId w:val="2"/>
+  </w:num>
+  <w:num w:numId="4">
     <w:abstractNumId w:val="0"/>
+  </w:num>
+  <w:num w:numId="5">
+    <w:abstractNumId w:val="3"/>
   </w:num>
 </w:numbering>
 </file>
@@ -684,6 +2555,75 @@
       <w:contextualSpacing/>
     </w:pPr>
   </w:style>
+  <w:style w:type="paragraph" w:styleId="Sansinterligne">
+    <w:name w:val="No Spacing"/>
+    <w:link w:val="SansinterligneCar"/>
+    <w:uiPriority w:val="1"/>
+    <w:qFormat/>
+    <w:rsid w:val="00D34A83"/>
+    <w:pPr>
+      <w:spacing w:after="0" w:line="240" w:lineRule="auto"/>
+    </w:pPr>
+    <w:rPr>
+      <w:rFonts w:eastAsiaTheme="minorEastAsia"/>
+      <w:lang w:eastAsia="fr-FR"/>
+    </w:rPr>
+  </w:style>
+  <w:style w:type="character" w:customStyle="1" w:styleId="SansinterligneCar">
+    <w:name w:val="Sans interligne Car"/>
+    <w:basedOn w:val="Policepardfaut"/>
+    <w:link w:val="Sansinterligne"/>
+    <w:uiPriority w:val="1"/>
+    <w:rsid w:val="00D34A83"/>
+    <w:rPr>
+      <w:rFonts w:eastAsiaTheme="minorEastAsia"/>
+      <w:lang w:eastAsia="fr-FR"/>
+    </w:rPr>
+  </w:style>
+  <w:style w:type="paragraph" w:styleId="En-tte">
+    <w:name w:val="header"/>
+    <w:basedOn w:val="Normal"/>
+    <w:link w:val="En-tteCar"/>
+    <w:uiPriority w:val="99"/>
+    <w:unhideWhenUsed/>
+    <w:rsid w:val="00D34A83"/>
+    <w:pPr>
+      <w:tabs>
+        <w:tab w:val="center" w:pos="4536"/>
+        <w:tab w:val="right" w:pos="9072"/>
+      </w:tabs>
+      <w:spacing w:after="0" w:line="240" w:lineRule="auto"/>
+    </w:pPr>
+  </w:style>
+  <w:style w:type="character" w:customStyle="1" w:styleId="En-tteCar">
+    <w:name w:val="En-tête Car"/>
+    <w:basedOn w:val="Policepardfaut"/>
+    <w:link w:val="En-tte"/>
+    <w:uiPriority w:val="99"/>
+    <w:rsid w:val="00D34A83"/>
+  </w:style>
+  <w:style w:type="paragraph" w:styleId="Pieddepage">
+    <w:name w:val="footer"/>
+    <w:basedOn w:val="Normal"/>
+    <w:link w:val="PieddepageCar"/>
+    <w:uiPriority w:val="99"/>
+    <w:unhideWhenUsed/>
+    <w:rsid w:val="00D34A83"/>
+    <w:pPr>
+      <w:tabs>
+        <w:tab w:val="center" w:pos="4536"/>
+        <w:tab w:val="right" w:pos="9072"/>
+      </w:tabs>
+      <w:spacing w:after="0" w:line="240" w:lineRule="auto"/>
+    </w:pPr>
+  </w:style>
+  <w:style w:type="character" w:customStyle="1" w:styleId="PieddepageCar">
+    <w:name w:val="Pied de page Car"/>
+    <w:basedOn w:val="Policepardfaut"/>
+    <w:link w:val="Pieddepage"/>
+    <w:uiPriority w:val="99"/>
+    <w:rsid w:val="00D34A83"/>
+  </w:style>
 </w:styles>
 </file>
 
@@ -980,4 +2920,35 @@
     </a:ext>
   </a:extLst>
 </a:theme>
+</file>
+
+<file path=customXml/item1.xml><?xml version="1.0" encoding="utf-8"?>
+<CoverPageProperties xmlns="http://schemas.microsoft.com/office/2006/coverPageProps">
+  <PublishDate>2020-12-01T00:00:00</PublishDate>
+  <Abstract/>
+  <CompanyAddress/>
+  <CompanyPhone/>
+  <CompanyFax/>
+  <CompanyEmail/>
+</CoverPageProperties>
+</file>
+
+<file path=customXml/item2.xml><?xml version="1.0" encoding="utf-8"?>
+<b:Sources xmlns:b="http://schemas.openxmlformats.org/officeDocument/2006/bibliography" xmlns="http://schemas.openxmlformats.org/officeDocument/2006/bibliography" SelectedStyle="\APASixthEditionOfficeOnline.xsl" StyleName="APA" Version="6"/>
+</file>
+
+<file path=customXml/itemProps1.xml><?xml version="1.0" encoding="utf-8"?>
+<ds:datastoreItem xmlns:ds="http://schemas.openxmlformats.org/officeDocument/2006/customXml" ds:itemID="{55AF091B-3C7A-41E3-B477-F2FDAA23CFDA}">
+  <ds:schemaRefs>
+    <ds:schemaRef ds:uri="http://schemas.microsoft.com/office/2006/coverPageProps"/>
+  </ds:schemaRefs>
+</ds:datastoreItem>
+</file>
+
+<file path=customXml/itemProps2.xml><?xml version="1.0" encoding="utf-8"?>
+<ds:datastoreItem xmlns:ds="http://schemas.openxmlformats.org/officeDocument/2006/customXml" ds:itemID="{571FE109-5E17-4C5E-83A4-7DAA5EFEC0C1}">
+  <ds:schemaRefs>
+    <ds:schemaRef ds:uri="http://schemas.openxmlformats.org/officeDocument/2006/bibliography"/>
+  </ds:schemaRefs>
+</ds:datastoreItem>
 </file>
</xml_diff>

<commit_message>
Creation de la partie 1 du rapport
</commit_message>
<xml_diff>
--- a/Rapport.docx
+++ b/Rapport.docx
@@ -2,39 +2,726 @@
 <file path=word/document.xml><?xml version="1.0" encoding="utf-8"?>
 <w:document xmlns:wpc="http://schemas.microsoft.com/office/word/2010/wordprocessingCanvas" xmlns:cx="http://schemas.microsoft.com/office/drawing/2014/chartex" xmlns:cx1="http://schemas.microsoft.com/office/drawing/2015/9/8/chartex" xmlns:cx2="http://schemas.microsoft.com/office/drawing/2015/10/21/chartex" xmlns:cx3="http://schemas.microsoft.com/office/drawing/2016/5/9/chartex" xmlns:cx4="http://schemas.microsoft.com/office/drawing/2016/5/10/chartex" xmlns:cx5="http://schemas.microsoft.com/office/drawing/2016/5/11/chartex" xmlns:cx6="http://schemas.microsoft.com/office/drawing/2016/5/12/chartex" xmlns:cx7="http://schemas.microsoft.com/office/drawing/2016/5/13/chartex" xmlns:cx8="http://schemas.microsoft.com/office/drawing/2016/5/14/chartex" xmlns:mc="http://schemas.openxmlformats.org/markup-compatibility/2006" xmlns:aink="http://schemas.microsoft.com/office/drawing/2016/ink" xmlns:am3d="http://schemas.microsoft.com/office/drawing/2017/model3d" xmlns:o="urn:schemas-microsoft-com:office:office" xmlns:r="http://schemas.openxmlformats.org/officeDocument/2006/relationships" xmlns:m="http://schemas.openxmlformats.org/officeDocument/2006/math" xmlns:v="urn:schemas-microsoft-com:vml" xmlns:wp14="http://schemas.microsoft.com/office/word/2010/wordprocessingDrawing" xmlns:wp="http://schemas.openxmlformats.org/drawingml/2006/wordprocessingDrawing" xmlns:w10="urn:schemas-microsoft-com:office:word" xmlns:w="http://schemas.openxmlformats.org/wordprocessingml/2006/main" xmlns:w14="http://schemas.microsoft.com/office/word/2010/wordml" xmlns:w15="http://schemas.microsoft.com/office/word/2012/wordml" xmlns:w16cex="http://schemas.microsoft.com/office/word/2018/wordml/cex" xmlns:w16cid="http://schemas.microsoft.com/office/word/2016/wordml/cid" xmlns:w16="http://schemas.microsoft.com/office/word/2018/wordml" xmlns:w16se="http://schemas.microsoft.com/office/word/2015/wordml/symex" xmlns:wpg="http://schemas.microsoft.com/office/word/2010/wordprocessingGroup" xmlns:wpi="http://schemas.microsoft.com/office/word/2010/wordprocessingInk" xmlns:wne="http://schemas.microsoft.com/office/word/2006/wordml" xmlns:wps="http://schemas.microsoft.com/office/word/2010/wordprocessingShape" mc:Ignorable="w14 w15 w16se w16cid w16 w16cex wp14">
   <w:body>
-    <w:p>
-      <w:pPr>
-        <w:jc w:val="center"/>
+    <w:sdt>
+      <w:sdtPr>
+        <w:id w:val="16362127"/>
+        <w:docPartObj>
+          <w:docPartGallery w:val="Cover Pages"/>
+          <w:docPartUnique/>
+        </w:docPartObj>
+      </w:sdtPr>
+      <w:sdtEndPr>
         <w:rPr>
           <w:b/>
           <w:bCs/>
           <w:sz w:val="40"/>
           <w:szCs w:val="40"/>
         </w:rPr>
-      </w:pPr>
-      <w:r>
+      </w:sdtEndPr>
+      <w:sdtContent>
+        <w:p/>
+        <w:tbl>
+          <w:tblPr>
+            <w:tblpPr w:leftFromText="187" w:rightFromText="187" w:horzAnchor="margin" w:tblpXSpec="center" w:tblpY="2881"/>
+            <w:tblW w:w="4000" w:type="pct"/>
+            <w:tblBorders>
+              <w:left w:val="single" w:sz="12" w:space="0" w:color="4472C4" w:themeColor="accent1"/>
+            </w:tblBorders>
+            <w:tblCellMar>
+              <w:left w:w="144" w:type="dxa"/>
+              <w:right w:w="115" w:type="dxa"/>
+            </w:tblCellMar>
+            <w:tblLook w:val="04A0" w:firstRow="1" w:lastRow="0" w:firstColumn="1" w:lastColumn="0" w:noHBand="0" w:noVBand="1"/>
+          </w:tblPr>
+          <w:tblGrid>
+            <w:gridCol w:w="7246"/>
+          </w:tblGrid>
+          <w:tr>
+            <w:sdt>
+              <w:sdtPr>
+                <w:rPr>
+                  <w:color w:val="2F5496" w:themeColor="accent1" w:themeShade="BF"/>
+                  <w:sz w:val="24"/>
+                  <w:szCs w:val="24"/>
+                </w:rPr>
+                <w:alias w:val="Société"/>
+                <w:id w:val="13406915"/>
+                <w:placeholder>
+                  <w:docPart w:val="F00EAB6E986B4E86BE662F8931E468E2"/>
+                </w:placeholder>
+                <w:dataBinding w:prefixMappings="xmlns:ns0='http://schemas.openxmlformats.org/officeDocument/2006/extended-properties'" w:xpath="/ns0:Properties[1]/ns0:Company[1]" w:storeItemID="{6668398D-A668-4E3E-A5EB-62B293D839F1}"/>
+                <w:text/>
+              </w:sdtPr>
+              <w:sdtContent>
+                <w:tc>
+                  <w:tcPr>
+                    <w:tcW w:w="7672" w:type="dxa"/>
+                    <w:tcMar>
+                      <w:top w:w="216" w:type="dxa"/>
+                      <w:left w:w="115" w:type="dxa"/>
+                      <w:bottom w:w="216" w:type="dxa"/>
+                      <w:right w:w="115" w:type="dxa"/>
+                    </w:tcMar>
+                  </w:tcPr>
+                  <w:p>
+                    <w:pPr>
+                      <w:pStyle w:val="Sansinterligne"/>
+                      <w:rPr>
+                        <w:color w:val="2F5496" w:themeColor="accent1" w:themeShade="BF"/>
+                        <w:sz w:val="24"/>
+                      </w:rPr>
+                    </w:pPr>
+                    <w:r>
+                      <w:rPr>
+                        <w:color w:val="2F5496" w:themeColor="accent1" w:themeShade="BF"/>
+                        <w:sz w:val="24"/>
+                        <w:szCs w:val="24"/>
+                      </w:rPr>
+                      <w:t>ESILV</w:t>
+                    </w:r>
+                  </w:p>
+                </w:tc>
+              </w:sdtContent>
+            </w:sdt>
+          </w:tr>
+          <w:tr>
+            <w:tc>
+              <w:tcPr>
+                <w:tcW w:w="7672" w:type="dxa"/>
+              </w:tcPr>
+              <w:sdt>
+                <w:sdtPr>
+                  <w:rPr>
+                    <w:rFonts w:asciiTheme="majorHAnsi" w:eastAsiaTheme="majorEastAsia" w:hAnsiTheme="majorHAnsi" w:cstheme="majorBidi"/>
+                    <w:color w:val="000000" w:themeColor="text1"/>
+                    <w:sz w:val="88"/>
+                    <w:szCs w:val="88"/>
+                  </w:rPr>
+                  <w:alias w:val="Titre"/>
+                  <w:id w:val="13406919"/>
+                  <w:placeholder>
+                    <w:docPart w:val="29F26F7750A7488DBF12B5B2B6B7F9A8"/>
+                  </w:placeholder>
+                  <w:dataBinding w:prefixMappings="xmlns:ns0='http://schemas.openxmlformats.org/package/2006/metadata/core-properties' xmlns:ns1='http://purl.org/dc/elements/1.1/'" w:xpath="/ns0:coreProperties[1]/ns1:title[1]" w:storeItemID="{6C3C8BC8-F283-45AE-878A-BAB7291924A1}"/>
+                  <w:text/>
+                </w:sdtPr>
+                <w:sdtContent>
+                  <w:p>
+                    <w:pPr>
+                      <w:pStyle w:val="Sansinterligne"/>
+                      <w:spacing w:line="216" w:lineRule="auto"/>
+                      <w:rPr>
+                        <w:rFonts w:asciiTheme="majorHAnsi" w:eastAsiaTheme="majorEastAsia" w:hAnsiTheme="majorHAnsi" w:cstheme="majorBidi"/>
+                        <w:color w:val="4472C4" w:themeColor="accent1"/>
+                        <w:sz w:val="88"/>
+                        <w:szCs w:val="88"/>
+                      </w:rPr>
+                    </w:pPr>
+                    <w:r>
+                      <w:rPr>
+                        <w:rFonts w:asciiTheme="majorHAnsi" w:eastAsiaTheme="majorEastAsia" w:hAnsiTheme="majorHAnsi" w:cstheme="majorBidi"/>
+                        <w:color w:val="000000" w:themeColor="text1"/>
+                        <w:sz w:val="88"/>
+                        <w:szCs w:val="88"/>
+                      </w:rPr>
+                      <w:t xml:space="preserve">Report               Final </w:t>
+                    </w:r>
+                    <w:proofErr w:type="spellStart"/>
+                    <w:r>
+                      <w:rPr>
+                        <w:rFonts w:asciiTheme="majorHAnsi" w:eastAsiaTheme="majorEastAsia" w:hAnsiTheme="majorHAnsi" w:cstheme="majorBidi"/>
+                        <w:color w:val="000000" w:themeColor="text1"/>
+                        <w:sz w:val="88"/>
+                        <w:szCs w:val="88"/>
+                      </w:rPr>
+                      <w:t>project</w:t>
+                    </w:r>
+                    <w:proofErr w:type="spellEnd"/>
+                    <w:r>
+                      <w:rPr>
+                        <w:rFonts w:asciiTheme="majorHAnsi" w:eastAsiaTheme="majorEastAsia" w:hAnsiTheme="majorHAnsi" w:cstheme="majorBidi"/>
+                        <w:color w:val="000000" w:themeColor="text1"/>
+                        <w:sz w:val="88"/>
+                        <w:szCs w:val="88"/>
+                      </w:rPr>
+                      <w:t xml:space="preserve"> </w:t>
+                    </w:r>
+                  </w:p>
+                </w:sdtContent>
+              </w:sdt>
+            </w:tc>
+          </w:tr>
+          <w:tr>
+            <w:sdt>
+              <w:sdtPr>
+                <w:rPr>
+                  <w:color w:val="000000" w:themeColor="text1"/>
+                  <w:sz w:val="24"/>
+                  <w:szCs w:val="24"/>
+                </w:rPr>
+                <w:alias w:val="Sous-titre"/>
+                <w:id w:val="13406923"/>
+                <w:placeholder>
+                  <w:docPart w:val="8EFBB0620C1C474D9A5E0A1484890A69"/>
+                </w:placeholder>
+                <w:dataBinding w:prefixMappings="xmlns:ns0='http://schemas.openxmlformats.org/package/2006/metadata/core-properties' xmlns:ns1='http://purl.org/dc/elements/1.1/'" w:xpath="/ns0:coreProperties[1]/ns1:subject[1]" w:storeItemID="{6C3C8BC8-F283-45AE-878A-BAB7291924A1}"/>
+                <w:text/>
+              </w:sdtPr>
+              <w:sdtContent>
+                <w:tc>
+                  <w:tcPr>
+                    <w:tcW w:w="7672" w:type="dxa"/>
+                    <w:tcMar>
+                      <w:top w:w="216" w:type="dxa"/>
+                      <w:left w:w="115" w:type="dxa"/>
+                      <w:bottom w:w="216" w:type="dxa"/>
+                      <w:right w:w="115" w:type="dxa"/>
+                    </w:tcMar>
+                  </w:tcPr>
+                  <w:p>
+                    <w:pPr>
+                      <w:pStyle w:val="Sansinterligne"/>
+                      <w:rPr>
+                        <w:color w:val="2F5496" w:themeColor="accent1" w:themeShade="BF"/>
+                        <w:sz w:val="24"/>
+                      </w:rPr>
+                    </w:pPr>
+                    <w:r>
+                      <w:rPr>
+                        <w:color w:val="000000" w:themeColor="text1"/>
+                        <w:sz w:val="24"/>
+                        <w:szCs w:val="24"/>
+                      </w:rPr>
+                      <w:t>Design Pattern &amp; Soft dev</w:t>
+                    </w:r>
+                  </w:p>
+                </w:tc>
+              </w:sdtContent>
+            </w:sdt>
+          </w:tr>
+        </w:tbl>
+        <w:tbl>
+          <w:tblPr>
+            <w:tblpPr w:leftFromText="187" w:rightFromText="187" w:horzAnchor="margin" w:tblpXSpec="center" w:tblpYSpec="bottom"/>
+            <w:tblW w:w="3857" w:type="pct"/>
+            <w:tblLook w:val="04A0" w:firstRow="1" w:lastRow="0" w:firstColumn="1" w:lastColumn="0" w:noHBand="0" w:noVBand="1"/>
+          </w:tblPr>
+          <w:tblGrid>
+            <w:gridCol w:w="6998"/>
+          </w:tblGrid>
+          <w:tr>
+            <w:tc>
+              <w:tcPr>
+                <w:tcW w:w="6998" w:type="dxa"/>
+                <w:tcMar>
+                  <w:top w:w="216" w:type="dxa"/>
+                  <w:left w:w="115" w:type="dxa"/>
+                  <w:bottom w:w="216" w:type="dxa"/>
+                  <w:right w:w="115" w:type="dxa"/>
+                </w:tcMar>
+              </w:tcPr>
+              <w:sdt>
+                <w:sdtPr>
+                  <w:rPr>
+                    <w:color w:val="000000" w:themeColor="text1"/>
+                    <w:sz w:val="28"/>
+                    <w:szCs w:val="28"/>
+                  </w:rPr>
+                  <w:alias w:val="Auteur"/>
+                  <w:id w:val="13406928"/>
+                  <w:placeholder>
+                    <w:docPart w:val="E8B0AAE2143646D596C5EEF05B16CECD"/>
+                  </w:placeholder>
+                  <w:dataBinding w:prefixMappings="xmlns:ns0='http://schemas.openxmlformats.org/package/2006/metadata/core-properties' xmlns:ns1='http://purl.org/dc/elements/1.1/'" w:xpath="/ns0:coreProperties[1]/ns1:creator[1]" w:storeItemID="{6C3C8BC8-F283-45AE-878A-BAB7291924A1}"/>
+                  <w:text/>
+                </w:sdtPr>
+                <w:sdtContent>
+                  <w:p>
+                    <w:pPr>
+                      <w:pStyle w:val="Sansinterligne"/>
+                      <w:rPr>
+                        <w:color w:val="000000" w:themeColor="text1"/>
+                        <w:sz w:val="28"/>
+                        <w:szCs w:val="28"/>
+                      </w:rPr>
+                    </w:pPr>
+                    <w:r>
+                      <w:rPr>
+                        <w:color w:val="000000" w:themeColor="text1"/>
+                        <w:sz w:val="28"/>
+                        <w:szCs w:val="28"/>
+                      </w:rPr>
+                      <w:t xml:space="preserve">GOUBET </w:t>
+                    </w:r>
+                    <w:proofErr w:type="gramStart"/>
+                    <w:r>
+                      <w:rPr>
+                        <w:color w:val="000000" w:themeColor="text1"/>
+                        <w:sz w:val="28"/>
+                        <w:szCs w:val="28"/>
+                      </w:rPr>
+                      <w:t>Victor  -</w:t>
+                    </w:r>
+                    <w:proofErr w:type="gramEnd"/>
+                    <w:r>
+                      <w:rPr>
+                        <w:color w:val="000000" w:themeColor="text1"/>
+                        <w:sz w:val="28"/>
+                        <w:szCs w:val="28"/>
+                      </w:rPr>
+                      <w:t xml:space="preserve"> </w:t>
+                    </w:r>
+                    <w:proofErr w:type="spellStart"/>
+                    <w:r>
+                      <w:rPr>
+                        <w:color w:val="000000" w:themeColor="text1"/>
+                        <w:sz w:val="28"/>
+                        <w:szCs w:val="28"/>
+                      </w:rPr>
+                      <w:t>Daems</w:t>
+                    </w:r>
+                    <w:proofErr w:type="spellEnd"/>
+                    <w:r>
+                      <w:rPr>
+                        <w:color w:val="000000" w:themeColor="text1"/>
+                        <w:sz w:val="28"/>
+                        <w:szCs w:val="28"/>
+                      </w:rPr>
+                      <w:t xml:space="preserve"> Chloé</w:t>
+                    </w:r>
+                    <w:r>
+                      <w:rPr>
+                        <w:color w:val="000000" w:themeColor="text1"/>
+                        <w:sz w:val="28"/>
+                        <w:szCs w:val="28"/>
+                      </w:rPr>
+                      <w:t xml:space="preserve"> – DIA2</w:t>
+                    </w:r>
+                  </w:p>
+                </w:sdtContent>
+              </w:sdt>
+              <w:sdt>
+                <w:sdtPr>
+                  <w:rPr>
+                    <w:color w:val="000000" w:themeColor="text1"/>
+                    <w:sz w:val="28"/>
+                    <w:szCs w:val="28"/>
+                  </w:rPr>
+                  <w:alias w:val="Date"/>
+                  <w:tag w:val="Date "/>
+                  <w:id w:val="13406932"/>
+                  <w:placeholder>
+                    <w:docPart w:val="EA8BAEF53F194502A80C61EF618A3EB0"/>
+                  </w:placeholder>
+                  <w:dataBinding w:prefixMappings="xmlns:ns0='http://schemas.microsoft.com/office/2006/coverPageProps'" w:xpath="/ns0:CoverPageProperties[1]/ns0:PublishDate[1]" w:storeItemID="{55AF091B-3C7A-41E3-B477-F2FDAA23CFDA}"/>
+                  <w:date w:fullDate="2020-12-01T00:00:00Z">
+                    <w:dateFormat w:val="dd/MM/yyyy"/>
+                    <w:lid w:val="fr-FR"/>
+                    <w:storeMappedDataAs w:val="dateTime"/>
+                    <w:calendar w:val="gregorian"/>
+                  </w:date>
+                </w:sdtPr>
+                <w:sdtContent>
+                  <w:p>
+                    <w:pPr>
+                      <w:pStyle w:val="Sansinterligne"/>
+                      <w:rPr>
+                        <w:color w:val="000000" w:themeColor="text1"/>
+                        <w:sz w:val="28"/>
+                        <w:szCs w:val="28"/>
+                      </w:rPr>
+                    </w:pPr>
+                    <w:r>
+                      <w:rPr>
+                        <w:color w:val="000000" w:themeColor="text1"/>
+                        <w:sz w:val="28"/>
+                        <w:szCs w:val="28"/>
+                      </w:rPr>
+                      <w:t>01/12/2020</w:t>
+                    </w:r>
+                  </w:p>
+                </w:sdtContent>
+              </w:sdt>
+              <w:p>
+                <w:pPr>
+                  <w:pStyle w:val="Sansinterligne"/>
+                  <w:rPr>
+                    <w:color w:val="4472C4" w:themeColor="accent1"/>
+                  </w:rPr>
+                </w:pPr>
+              </w:p>
+            </w:tc>
+          </w:tr>
+        </w:tbl>
+        <w:p>
+          <w:pPr>
+            <w:rPr>
+              <w:b/>
+              <w:bCs/>
+              <w:sz w:val="40"/>
+              <w:szCs w:val="40"/>
+            </w:rPr>
+          </w:pPr>
+          <w:r>
+            <w:rPr>
+              <w:noProof/>
+            </w:rPr>
+            <w:drawing>
+              <wp:anchor distT="0" distB="0" distL="114300" distR="114300" simplePos="0" relativeHeight="251668480" behindDoc="1" locked="0" layoutInCell="1" allowOverlap="1" wp14:anchorId="668DDAD1" wp14:editId="66FABB36">
+                <wp:simplePos x="0" y="0"/>
+                <wp:positionH relativeFrom="margin">
+                  <wp:align>right</wp:align>
+                </wp:positionH>
+                <wp:positionV relativeFrom="paragraph">
+                  <wp:posOffset>1833880</wp:posOffset>
+                </wp:positionV>
+                <wp:extent cx="1409700" cy="1409700"/>
+                <wp:effectExtent l="0" t="0" r="0" b="0"/>
+                <wp:wrapNone/>
+                <wp:docPr id="7" name="Image 7" descr="Presse - Ecole d'Ingénieurs Paris-La Défense ESILV"/>
+                <wp:cNvGraphicFramePr>
+                  <a:graphicFrameLocks xmlns:a="http://schemas.openxmlformats.org/drawingml/2006/main" noChangeAspect="1"/>
+                </wp:cNvGraphicFramePr>
+                <a:graphic xmlns:a="http://schemas.openxmlformats.org/drawingml/2006/main">
+                  <a:graphicData uri="http://schemas.openxmlformats.org/drawingml/2006/picture">
+                    <pic:pic xmlns:pic="http://schemas.openxmlformats.org/drawingml/2006/picture">
+                      <pic:nvPicPr>
+                        <pic:cNvPr id="0" name="Picture 7" descr="Presse - Ecole d'Ingénieurs Paris-La Défense ESILV"/>
+                        <pic:cNvPicPr>
+                          <a:picLocks noChangeAspect="1" noChangeArrowheads="1"/>
+                        </pic:cNvPicPr>
+                      </pic:nvPicPr>
+                      <pic:blipFill>
+                        <a:blip r:embed="rId9" cstate="print">
+                          <a:extLst>
+                            <a:ext uri="{28A0092B-C50C-407E-A947-70E740481C1C}">
+                              <a14:useLocalDpi xmlns:a14="http://schemas.microsoft.com/office/drawing/2010/main" val="0"/>
+                            </a:ext>
+                          </a:extLst>
+                        </a:blip>
+                        <a:srcRect/>
+                        <a:stretch>
+                          <a:fillRect/>
+                        </a:stretch>
+                      </pic:blipFill>
+                      <pic:spPr bwMode="auto">
+                        <a:xfrm>
+                          <a:off x="0" y="0"/>
+                          <a:ext cx="1409700" cy="1409700"/>
+                        </a:xfrm>
+                        <a:prstGeom prst="rect">
+                          <a:avLst/>
+                        </a:prstGeom>
+                        <a:noFill/>
+                        <a:ln>
+                          <a:noFill/>
+                        </a:ln>
+                      </pic:spPr>
+                    </pic:pic>
+                  </a:graphicData>
+                </a:graphic>
+                <wp14:sizeRelH relativeFrom="margin">
+                  <wp14:pctWidth>0</wp14:pctWidth>
+                </wp14:sizeRelH>
+                <wp14:sizeRelV relativeFrom="margin">
+                  <wp14:pctHeight>0</wp14:pctHeight>
+                </wp14:sizeRelV>
+              </wp:anchor>
+            </w:drawing>
+          </w:r>
+          <w:r>
+            <w:rPr>
+              <w:b/>
+              <w:bCs/>
+              <w:sz w:val="40"/>
+              <w:szCs w:val="40"/>
+            </w:rPr>
+            <w:br w:type="page"/>
+          </w:r>
+        </w:p>
+      </w:sdtContent>
+    </w:sdt>
+    <w:p>
+      <w:pPr>
         <w:rPr>
           <w:b/>
           <w:bCs/>
-          <w:noProof/>
           <w:sz w:val="32"/>
           <w:szCs w:val="32"/>
+        </w:rPr>
+      </w:pPr>
+      <w:r>
+        <w:rPr>
+          <w:b/>
+          <w:bCs/>
+          <w:sz w:val="32"/>
+          <w:szCs w:val="32"/>
+        </w:rPr>
+        <w:lastRenderedPageBreak/>
+        <w:t xml:space="preserve">Exercice 1 – </w:t>
+      </w:r>
+      <w:proofErr w:type="spellStart"/>
+      <w:r>
+        <w:rPr>
+          <w:b/>
+          <w:bCs/>
+          <w:sz w:val="32"/>
+          <w:szCs w:val="32"/>
+        </w:rPr>
+        <w:t>CustomQueue</w:t>
+      </w:r>
+      <w:proofErr w:type="spellEnd"/>
+      <w:r>
+        <w:rPr>
+          <w:b/>
+          <w:bCs/>
+          <w:sz w:val="32"/>
+          <w:szCs w:val="32"/>
+        </w:rPr>
+        <w:t xml:space="preserve"> – </w:t>
+      </w:r>
+      <w:proofErr w:type="spellStart"/>
+      <w:r>
+        <w:rPr>
+          <w:b/>
+          <w:bCs/>
+          <w:sz w:val="32"/>
+          <w:szCs w:val="32"/>
+        </w:rPr>
+        <w:t>Generics</w:t>
+      </w:r>
+      <w:proofErr w:type="spellEnd"/>
+    </w:p>
+    <w:p>
+      <w:pPr>
+        <w:rPr>
+          <w:b/>
+          <w:bCs/>
+          <w:sz w:val="32"/>
+          <w:szCs w:val="32"/>
+        </w:rPr>
+      </w:pPr>
+    </w:p>
+    <w:p>
+      <w:pPr>
+        <w:pStyle w:val="Paragraphedeliste"/>
+        <w:numPr>
+          <w:ilvl w:val="0"/>
+          <w:numId w:val="1"/>
+        </w:numPr>
+        <w:rPr>
+          <w:sz w:val="28"/>
+          <w:szCs w:val="28"/>
+        </w:rPr>
+      </w:pPr>
+      <w:r>
+        <w:rPr>
+          <w:sz w:val="28"/>
+          <w:szCs w:val="28"/>
+        </w:rPr>
+        <w:t>Introduction</w:t>
+      </w:r>
+    </w:p>
+    <w:p>
+      <w:pPr>
+        <w:pStyle w:val="Paragraphedeliste"/>
+        <w:rPr>
+          <w:sz w:val="24"/>
+          <w:szCs w:val="24"/>
+          <w:lang w:val="en-GB"/>
+        </w:rPr>
+      </w:pPr>
+      <w:r>
+        <w:rPr>
+          <w:sz w:val="24"/>
+          <w:szCs w:val="24"/>
+          <w:lang w:val="en-GB"/>
+        </w:rPr>
+        <w:t>The goal here is t</w:t>
+      </w:r>
+      <w:r>
+        <w:rPr>
+          <w:sz w:val="24"/>
+          <w:szCs w:val="24"/>
+          <w:lang w:val="en-GB"/>
+        </w:rPr>
+        <w:t>o create from scratch an entire generic queue class. It must have all the major functions and characteristics of the provided queue as the capacity to be used in a foreach loops.</w:t>
+      </w:r>
+    </w:p>
+    <w:p>
+      <w:pPr>
+        <w:pStyle w:val="Paragraphedeliste"/>
+        <w:rPr>
+          <w:sz w:val="24"/>
+          <w:szCs w:val="24"/>
+          <w:lang w:val="en-GB"/>
+        </w:rPr>
+      </w:pPr>
+    </w:p>
+    <w:p>
+      <w:pPr>
+        <w:pStyle w:val="Paragraphedeliste"/>
+        <w:rPr>
+          <w:sz w:val="24"/>
+          <w:szCs w:val="24"/>
+          <w:lang w:val="en-GB"/>
+        </w:rPr>
+      </w:pPr>
+    </w:p>
+    <w:p>
+      <w:pPr>
+        <w:pStyle w:val="Paragraphedeliste"/>
+        <w:numPr>
+          <w:ilvl w:val="0"/>
+          <w:numId w:val="1"/>
+        </w:numPr>
+        <w:rPr>
+          <w:sz w:val="28"/>
+          <w:szCs w:val="28"/>
+        </w:rPr>
+      </w:pPr>
+      <w:r>
+        <w:rPr>
+          <w:sz w:val="28"/>
+          <w:szCs w:val="28"/>
+          <w:lang w:val="en-GB"/>
+        </w:rPr>
+        <w:t>Design Hypotheses</w:t>
+      </w:r>
+    </w:p>
+    <w:p>
+      <w:pPr>
+        <w:pStyle w:val="Paragraphedeliste"/>
+        <w:rPr>
+          <w:sz w:val="24"/>
+          <w:szCs w:val="24"/>
+          <w:lang w:val="en-GB"/>
+        </w:rPr>
+      </w:pPr>
+      <w:r>
+        <w:rPr>
+          <w:sz w:val="24"/>
+          <w:szCs w:val="24"/>
+          <w:lang w:val="en-GB"/>
+        </w:rPr>
+        <w:t xml:space="preserve">For this problem, we use the model of a queue composed of nodes. Each Nodes have a generic value and a next node. A queue has a root which is the foot of the queue. </w:t>
+      </w:r>
+      <w:proofErr w:type="gramStart"/>
+      <w:r>
+        <w:rPr>
+          <w:sz w:val="24"/>
+          <w:szCs w:val="24"/>
+          <w:lang w:val="en-GB"/>
+        </w:rPr>
+        <w:t>In order to</w:t>
+      </w:r>
+      <w:proofErr w:type="gramEnd"/>
+      <w:r>
+        <w:rPr>
+          <w:sz w:val="24"/>
+          <w:szCs w:val="24"/>
+          <w:lang w:val="en-GB"/>
+        </w:rPr>
+        <w:t xml:space="preserve"> make the custom queue </w:t>
+      </w:r>
+      <w:proofErr w:type="spellStart"/>
+      <w:r>
+        <w:rPr>
+          <w:sz w:val="24"/>
+          <w:szCs w:val="24"/>
+          <w:lang w:val="en-GB"/>
+        </w:rPr>
+        <w:t>iterable</w:t>
+      </w:r>
+      <w:proofErr w:type="spellEnd"/>
+      <w:r>
+        <w:rPr>
+          <w:sz w:val="24"/>
+          <w:szCs w:val="24"/>
+          <w:lang w:val="en-GB"/>
+        </w:rPr>
+        <w:t>, we have implemented the iterator model. Thus, we can iterate throw the nodes of a queue.</w:t>
+      </w:r>
+    </w:p>
+    <w:p>
+      <w:pPr>
+        <w:pStyle w:val="Paragraphedeliste"/>
+        <w:rPr>
+          <w:sz w:val="24"/>
+          <w:szCs w:val="24"/>
+          <w:lang w:val="en-GB"/>
+        </w:rPr>
+      </w:pPr>
+    </w:p>
+    <w:p>
+      <w:pPr>
+        <w:pStyle w:val="Paragraphedeliste"/>
+        <w:rPr>
+          <w:sz w:val="24"/>
+          <w:szCs w:val="24"/>
+          <w:lang w:val="en-GB"/>
+        </w:rPr>
+      </w:pPr>
+    </w:p>
+    <w:p>
+      <w:pPr>
+        <w:pStyle w:val="Paragraphedeliste"/>
+        <w:numPr>
+          <w:ilvl w:val="0"/>
+          <w:numId w:val="1"/>
+        </w:numPr>
+        <w:rPr>
+          <w:sz w:val="28"/>
+          <w:szCs w:val="28"/>
+        </w:rPr>
+      </w:pPr>
+      <w:r>
+        <w:rPr>
+          <w:sz w:val="28"/>
+          <w:szCs w:val="28"/>
+          <w:lang w:val="en-GB"/>
+        </w:rPr>
+        <w:t>UML diagrams</w:t>
+      </w:r>
+    </w:p>
+    <w:p>
+      <w:pPr>
+        <w:pStyle w:val="Paragraphedeliste"/>
+        <w:rPr>
+          <w:sz w:val="28"/>
+          <w:szCs w:val="28"/>
+        </w:rPr>
+      </w:pPr>
+    </w:p>
+    <w:p>
+      <w:pPr>
+        <w:pStyle w:val="Paragraphedeliste"/>
+        <w:rPr>
+          <w:sz w:val="28"/>
+          <w:szCs w:val="28"/>
+        </w:rPr>
+      </w:pPr>
+      <w:r>
+        <w:rPr>
+          <w:noProof/>
+          <w:sz w:val="28"/>
+          <w:szCs w:val="28"/>
         </w:rPr>
         <mc:AlternateContent>
           <mc:Choice Requires="wps">
             <w:drawing>
-              <wp:anchor distT="45720" distB="45720" distL="114300" distR="114300" simplePos="0" relativeHeight="251661312" behindDoc="1" locked="0" layoutInCell="1" allowOverlap="1" wp14:anchorId="0B95D88E" wp14:editId="1859662F">
+              <wp:anchor distT="45720" distB="45720" distL="114300" distR="114300" simplePos="0" relativeHeight="251665408" behindDoc="0" locked="0" layoutInCell="1" allowOverlap="1" wp14:anchorId="78DF11D6" wp14:editId="269F5DE5">
                 <wp:simplePos x="0" y="0"/>
-                <wp:positionH relativeFrom="rightMargin">
-                  <wp:posOffset>-42333</wp:posOffset>
+                <wp:positionH relativeFrom="margin">
+                  <wp:posOffset>387773</wp:posOffset>
                 </wp:positionH>
                 <wp:positionV relativeFrom="paragraph">
-                  <wp:posOffset>-269875</wp:posOffset>
+                  <wp:posOffset>7197</wp:posOffset>
                 </wp:positionV>
-                <wp:extent cx="523875" cy="266700"/>
-                <wp:effectExtent l="0" t="0" r="9525" b="0"/>
-                <wp:wrapNone/>
-                <wp:docPr id="1" name="Zone de texte 2"/>
+                <wp:extent cx="1371600" cy="1404620"/>
+                <wp:effectExtent l="0" t="0" r="0" b="0"/>
+                <wp:wrapSquare wrapText="bothSides"/>
+                <wp:docPr id="6" name="Zone de texte 2"/>
                 <wp:cNvGraphicFramePr>
                   <a:graphicFrameLocks xmlns:a="http://schemas.openxmlformats.org/drawingml/2006/main"/>
                 </wp:cNvGraphicFramePr>
@@ -47,7 +734,7 @@
                       <wps:spPr bwMode="auto">
                         <a:xfrm>
                           <a:off x="0" y="0"/>
-                          <a:ext cx="523875" cy="266700"/>
+                          <a:ext cx="1371600" cy="1404620"/>
                         </a:xfrm>
                         <a:prstGeom prst="rect">
                           <a:avLst/>
@@ -65,14 +752,57 @@
                       <wps:txbx>
                         <w:txbxContent>
                           <w:p>
+                            <w:pPr>
+                              <w:rPr>
+                                <w:b/>
+                                <w:bCs/>
+                                <w:sz w:val="24"/>
+                                <w:szCs w:val="24"/>
+                              </w:rPr>
+                            </w:pPr>
                             <w:r>
-                              <w:t>DIA 2</w:t>
+                              <w:rPr>
+                                <w:b/>
+                                <w:bCs/>
+                                <w:sz w:val="24"/>
+                                <w:szCs w:val="24"/>
+                              </w:rPr>
+                              <w:t>Class</w:t>
+                            </w:r>
+                            <w:r>
+                              <w:rPr>
+                                <w:b/>
+                                <w:bCs/>
+                                <w:sz w:val="24"/>
+                                <w:szCs w:val="24"/>
+                              </w:rPr>
+                              <w:t xml:space="preserve"> </w:t>
+                            </w:r>
+                            <w:proofErr w:type="spellStart"/>
+                            <w:r>
+                              <w:rPr>
+                                <w:b/>
+                                <w:bCs/>
+                                <w:sz w:val="24"/>
+                                <w:szCs w:val="24"/>
+                              </w:rPr>
+                              <w:t>diagramm</w:t>
+                            </w:r>
+                            <w:proofErr w:type="spellEnd"/>
+                            <w:r>
+                              <w:rPr>
+                                <w:b/>
+                                <w:bCs/>
+                                <w:sz w:val="24"/>
+                                <w:szCs w:val="24"/>
+                              </w:rPr>
+                              <w:t> :</w:t>
                             </w:r>
                           </w:p>
                         </w:txbxContent>
                       </wps:txbx>
                       <wps:bodyPr rot="0" vert="horz" wrap="square" lIns="91440" tIns="45720" rIns="91440" bIns="45720" anchor="t" anchorCtr="0">
-                        <a:noAutofit/>
+                        <a:spAutoFit/>
                       </wps:bodyPr>
                     </wps:wsp>
                   </a:graphicData>
@@ -81,56 +811,265 @@
                   <wp14:pctWidth>0</wp14:pctWidth>
                 </wp14:sizeRelH>
                 <wp14:sizeRelV relativeFrom="margin">
-                  <wp14:pctHeight>0</wp14:pctHeight>
+                  <wp14:pctHeight>20000</wp14:pctHeight>
                 </wp14:sizeRelV>
               </wp:anchor>
             </w:drawing>
           </mc:Choice>
           <mc:Fallback>
             <w:pict>
-              <v:shapetype w14:anchorId="0B95D88E" id="_x0000_t202" coordsize="21600,21600" o:spt="202" path="m,l,21600r21600,l21600,xe">
+              <v:shapetype w14:anchorId="78DF11D6" id="_x0000_t202" coordsize="21600,21600" o:spt="202" path="m,l,21600r21600,l21600,xe">
                 <v:stroke joinstyle="miter"/>
                 <v:path gradientshapeok="t" o:connecttype="rect"/>
               </v:shapetype>
-              <v:shape id="Zone de texte 2" o:spid="_x0000_s1026" type="#_x0000_t202" style="position:absolute;left:0;text-align:left;margin-left:-3.35pt;margin-top:-21.25pt;width:41.25pt;height:21pt;z-index:-251655168;visibility:visible;mso-wrap-style:square;mso-width-percent:0;mso-height-percent:0;mso-wrap-distance-left:9pt;mso-wrap-distance-top:3.6pt;mso-wrap-distance-right:9pt;mso-wrap-distance-bottom:3.6pt;mso-position-horizontal:absolute;mso-position-horizontal-relative:right-margin-area;mso-position-vertical:absolute;mso-position-vertical-relative:text;mso-width-percent:0;mso-height-percent:0;mso-width-relative:margin;mso-height-relative:margin;v-text-anchor:top" o:gfxdata="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" stroked="f">
-                <v:textbox>
+              <v:shape id="Zone de texte 2" o:spid="_x0000_s1026" type="#_x0000_t202" style="position:absolute;left:0;text-align:left;margin-left:30.55pt;margin-top:.55pt;width:108pt;height:110.6pt;z-index:251665408;visibility:visible;mso-wrap-style:square;mso-width-percent:0;mso-height-percent:200;mso-wrap-distance-left:9pt;mso-wrap-distance-top:3.6pt;mso-wrap-distance-right:9pt;mso-wrap-distance-bottom:3.6pt;mso-position-horizontal:absolute;mso-position-horizontal-relative:margin;mso-position-vertical:absolute;mso-position-vertical-relative:text;mso-width-percent:0;mso-height-percent:200;mso-width-relative:margin;mso-height-relative:margin;v-text-anchor:top" o:gfxdata="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" stroked="f">
+                <v:textbox style="mso-fit-shape-to-text:t">
                   <w:txbxContent>
                     <w:p>
+                      <w:pPr>
+                        <w:rPr>
+                          <w:b/>
+                          <w:bCs/>
+                          <w:sz w:val="24"/>
+                          <w:szCs w:val="24"/>
+                        </w:rPr>
+                      </w:pPr>
                       <w:r>
-                        <w:t>DIA 2</w:t>
+                        <w:rPr>
+                          <w:b/>
+                          <w:bCs/>
+                          <w:sz w:val="24"/>
+                          <w:szCs w:val="24"/>
+                        </w:rPr>
+                        <w:t>Class</w:t>
+                      </w:r>
+                      <w:r>
+                        <w:rPr>
+                          <w:b/>
+                          <w:bCs/>
+                          <w:sz w:val="24"/>
+                          <w:szCs w:val="24"/>
+                        </w:rPr>
+                        <w:t xml:space="preserve"> </w:t>
+                      </w:r>
+                      <w:proofErr w:type="spellStart"/>
+                      <w:r>
+                        <w:rPr>
+                          <w:b/>
+                          <w:bCs/>
+                          <w:sz w:val="24"/>
+                          <w:szCs w:val="24"/>
+                        </w:rPr>
+                        <w:t>diagramm</w:t>
+                      </w:r>
+                      <w:proofErr w:type="spellEnd"/>
+                      <w:r>
+                        <w:rPr>
+                          <w:b/>
+                          <w:bCs/>
+                          <w:sz w:val="24"/>
+                          <w:szCs w:val="24"/>
+                        </w:rPr>
+                        <w:t> :</w:t>
                       </w:r>
                     </w:p>
                   </w:txbxContent>
                 </v:textbox>
-                <w10:wrap anchorx="margin"/>
+                <w10:wrap type="square" anchorx="margin"/>
               </v:shape>
             </w:pict>
           </mc:Fallback>
         </mc:AlternateContent>
       </w:r>
-      <w:r>
-        <w:rPr>
-          <w:b/>
-          <w:bCs/>
+    </w:p>
+    <w:p>
+      <w:pPr>
+        <w:pStyle w:val="Paragraphedeliste"/>
+        <w:rPr>
+          <w:sz w:val="28"/>
+          <w:szCs w:val="28"/>
+        </w:rPr>
+      </w:pPr>
+      <w:r>
+        <w:rPr>
           <w:noProof/>
-          <w:sz w:val="32"/>
-          <w:szCs w:val="32"/>
+        </w:rPr>
+        <w:drawing>
+          <wp:anchor distT="0" distB="0" distL="114300" distR="114300" simplePos="0" relativeHeight="251662336" behindDoc="1" locked="0" layoutInCell="1" allowOverlap="1" wp14:anchorId="48917265" wp14:editId="16B6CCC2">
+            <wp:simplePos x="0" y="0"/>
+            <wp:positionH relativeFrom="margin">
+              <wp:posOffset>1004782</wp:posOffset>
+            </wp:positionH>
+            <wp:positionV relativeFrom="paragraph">
+              <wp:posOffset>358563</wp:posOffset>
+            </wp:positionV>
+            <wp:extent cx="3931285" cy="3826510"/>
+            <wp:effectExtent l="0" t="0" r="0" b="2540"/>
+            <wp:wrapTopAndBottom/>
+            <wp:docPr id="3" name="Image 3"/>
+            <wp:cNvGraphicFramePr>
+              <a:graphicFrameLocks xmlns:a="http://schemas.openxmlformats.org/drawingml/2006/main" noChangeAspect="1"/>
+            </wp:cNvGraphicFramePr>
+            <a:graphic xmlns:a="http://schemas.openxmlformats.org/drawingml/2006/main">
+              <a:graphicData uri="http://schemas.openxmlformats.org/drawingml/2006/picture">
+                <pic:pic xmlns:pic="http://schemas.openxmlformats.org/drawingml/2006/picture">
+                  <pic:nvPicPr>
+                    <pic:cNvPr id="0" name="Picture 3"/>
+                    <pic:cNvPicPr>
+                      <a:picLocks noChangeAspect="1" noChangeArrowheads="1"/>
+                    </pic:cNvPicPr>
+                  </pic:nvPicPr>
+                  <pic:blipFill>
+                    <a:blip r:embed="rId10">
+                      <a:extLst>
+                        <a:ext uri="{28A0092B-C50C-407E-A947-70E740481C1C}">
+                          <a14:useLocalDpi xmlns:a14="http://schemas.microsoft.com/office/drawing/2010/main" val="0"/>
+                        </a:ext>
+                      </a:extLst>
+                    </a:blip>
+                    <a:srcRect/>
+                    <a:stretch>
+                      <a:fillRect/>
+                    </a:stretch>
+                  </pic:blipFill>
+                  <pic:spPr bwMode="auto">
+                    <a:xfrm>
+                      <a:off x="0" y="0"/>
+                      <a:ext cx="3931285" cy="3826510"/>
+                    </a:xfrm>
+                    <a:prstGeom prst="rect">
+                      <a:avLst/>
+                    </a:prstGeom>
+                    <a:noFill/>
+                    <a:ln>
+                      <a:noFill/>
+                    </a:ln>
+                  </pic:spPr>
+                </pic:pic>
+              </a:graphicData>
+            </a:graphic>
+            <wp14:sizeRelH relativeFrom="margin">
+              <wp14:pctWidth>0</wp14:pctWidth>
+            </wp14:sizeRelH>
+            <wp14:sizeRelV relativeFrom="margin">
+              <wp14:pctHeight>0</wp14:pctHeight>
+            </wp14:sizeRelV>
+          </wp:anchor>
+        </w:drawing>
+      </w:r>
+    </w:p>
+    <w:p>
+      <w:pPr>
+        <w:rPr>
+          <w:sz w:val="28"/>
+          <w:szCs w:val="28"/>
+        </w:rPr>
+      </w:pPr>
+    </w:p>
+    <w:p>
+      <w:pPr>
+        <w:rPr>
+          <w:sz w:val="28"/>
+          <w:szCs w:val="28"/>
+        </w:rPr>
+      </w:pPr>
+    </w:p>
+    <w:p>
+      <w:pPr>
+        <w:rPr>
+          <w:sz w:val="28"/>
+          <w:szCs w:val="28"/>
+        </w:rPr>
+      </w:pPr>
+      <w:r>
+        <w:rPr>
+          <w:noProof/>
+        </w:rPr>
+        <w:lastRenderedPageBreak/>
+        <w:drawing>
+          <wp:anchor distT="0" distB="0" distL="114300" distR="114300" simplePos="0" relativeHeight="251663360" behindDoc="0" locked="0" layoutInCell="1" allowOverlap="1" wp14:anchorId="65780D23" wp14:editId="30DFDDD4">
+            <wp:simplePos x="0" y="0"/>
+            <wp:positionH relativeFrom="margin">
+              <wp:posOffset>852382</wp:posOffset>
+            </wp:positionH>
+            <wp:positionV relativeFrom="paragraph">
+              <wp:posOffset>471381</wp:posOffset>
+            </wp:positionV>
+            <wp:extent cx="4182110" cy="3752850"/>
+            <wp:effectExtent l="0" t="0" r="8890" b="0"/>
+            <wp:wrapTopAndBottom/>
+            <wp:docPr id="4" name="Image 4"/>
+            <wp:cNvGraphicFramePr>
+              <a:graphicFrameLocks xmlns:a="http://schemas.openxmlformats.org/drawingml/2006/main" noChangeAspect="1"/>
+            </wp:cNvGraphicFramePr>
+            <a:graphic xmlns:a="http://schemas.openxmlformats.org/drawingml/2006/main">
+              <a:graphicData uri="http://schemas.openxmlformats.org/drawingml/2006/picture">
+                <pic:pic xmlns:pic="http://schemas.openxmlformats.org/drawingml/2006/picture">
+                  <pic:nvPicPr>
+                    <pic:cNvPr id="0" name="Picture 5"/>
+                    <pic:cNvPicPr>
+                      <a:picLocks noChangeAspect="1" noChangeArrowheads="1"/>
+                    </pic:cNvPicPr>
+                  </pic:nvPicPr>
+                  <pic:blipFill>
+                    <a:blip r:embed="rId11">
+                      <a:extLst>
+                        <a:ext uri="{28A0092B-C50C-407E-A947-70E740481C1C}">
+                          <a14:useLocalDpi xmlns:a14="http://schemas.microsoft.com/office/drawing/2010/main" val="0"/>
+                        </a:ext>
+                      </a:extLst>
+                    </a:blip>
+                    <a:srcRect/>
+                    <a:stretch>
+                      <a:fillRect/>
+                    </a:stretch>
+                  </pic:blipFill>
+                  <pic:spPr bwMode="auto">
+                    <a:xfrm>
+                      <a:off x="0" y="0"/>
+                      <a:ext cx="4182110" cy="3752850"/>
+                    </a:xfrm>
+                    <a:prstGeom prst="rect">
+                      <a:avLst/>
+                    </a:prstGeom>
+                    <a:noFill/>
+                    <a:ln>
+                      <a:noFill/>
+                    </a:ln>
+                  </pic:spPr>
+                </pic:pic>
+              </a:graphicData>
+            </a:graphic>
+            <wp14:sizeRelH relativeFrom="margin">
+              <wp14:pctWidth>0</wp14:pctWidth>
+            </wp14:sizeRelH>
+            <wp14:sizeRelV relativeFrom="margin">
+              <wp14:pctHeight>0</wp14:pctHeight>
+            </wp14:sizeRelV>
+          </wp:anchor>
+        </w:drawing>
+      </w:r>
+      <w:r>
+        <w:rPr>
+          <w:noProof/>
+          <w:sz w:val="28"/>
+          <w:szCs w:val="28"/>
         </w:rPr>
         <mc:AlternateContent>
           <mc:Choice Requires="wps">
             <w:drawing>
-              <wp:anchor distT="45720" distB="45720" distL="114300" distR="114300" simplePos="0" relativeHeight="251659264" behindDoc="1" locked="0" layoutInCell="1" allowOverlap="1" wp14:anchorId="60E1BAEC" wp14:editId="572222C2">
+              <wp:anchor distT="45720" distB="45720" distL="114300" distR="114300" simplePos="0" relativeHeight="251667456" behindDoc="0" locked="0" layoutInCell="1" allowOverlap="1" wp14:anchorId="4A09DDD2" wp14:editId="62ACE498">
                 <wp:simplePos x="0" y="0"/>
                 <wp:positionH relativeFrom="margin">
-                  <wp:posOffset>-569384</wp:posOffset>
+                  <wp:posOffset>-143933</wp:posOffset>
                 </wp:positionH>
                 <wp:positionV relativeFrom="paragraph">
-                  <wp:posOffset>-239607</wp:posOffset>
+                  <wp:posOffset>3175</wp:posOffset>
                 </wp:positionV>
-                <wp:extent cx="1028700" cy="581025"/>
-                <wp:effectExtent l="0" t="0" r="0" b="9525"/>
-                <wp:wrapNone/>
-                <wp:docPr id="217" name="Zone de texte 2"/>
+                <wp:extent cx="1577340" cy="1404620"/>
+                <wp:effectExtent l="0" t="0" r="3810" b="0"/>
+                <wp:wrapSquare wrapText="bothSides"/>
+                <wp:docPr id="5" name="Zone de texte 2"/>
                 <wp:cNvGraphicFramePr>
                   <a:graphicFrameLocks xmlns:a="http://schemas.openxmlformats.org/drawingml/2006/main"/>
                 </wp:cNvGraphicFramePr>
@@ -143,7 +1082,7 @@
                       <wps:spPr bwMode="auto">
                         <a:xfrm>
                           <a:off x="0" y="0"/>
-                          <a:ext cx="1028700" cy="581025"/>
+                          <a:ext cx="1577340" cy="1404620"/>
                         </a:xfrm>
                         <a:prstGeom prst="rect">
                           <a:avLst/>
@@ -161,24 +1100,59 @@
                       <wps:txbx>
                         <w:txbxContent>
                           <w:p>
+                            <w:pPr>
+                              <w:rPr>
+                                <w:b/>
+                                <w:bCs/>
+                                <w:sz w:val="24"/>
+                                <w:szCs w:val="24"/>
+                              </w:rPr>
+                            </w:pPr>
+                            <w:proofErr w:type="spellStart"/>
                             <w:r>
-                              <w:t>Victor Goubet</w:t>
+                              <w:rPr>
+                                <w:b/>
+                                <w:bCs/>
+                                <w:sz w:val="24"/>
+                                <w:szCs w:val="24"/>
+                              </w:rPr>
+                              <w:t>Sequence</w:t>
                             </w:r>
-                          </w:p>
-                          <w:p>
+                            <w:proofErr w:type="spellEnd"/>
                             <w:r>
-                              <w:t xml:space="preserve">Chloé </w:t>
+                              <w:rPr>
+                                <w:b/>
+                                <w:bCs/>
+                                <w:sz w:val="24"/>
+                                <w:szCs w:val="24"/>
+                              </w:rPr>
+                              <w:t xml:space="preserve"> </w:t>
                             </w:r>
                             <w:proofErr w:type="spellStart"/>
                             <w:r>
-                              <w:t>Daems</w:t>
+                              <w:rPr>
+                                <w:b/>
+                                <w:bCs/>
+                                <w:sz w:val="24"/>
+                                <w:szCs w:val="24"/>
+                              </w:rPr>
+                              <w:t>diagramm</w:t>
                             </w:r>
                             <w:proofErr w:type="spellEnd"/>
+                            <w:r>
+                              <w:rPr>
+                                <w:b/>
+                                <w:bCs/>
+                                <w:sz w:val="24"/>
+                                <w:szCs w:val="24"/>
+                              </w:rPr>
+                              <w:t> :</w:t>
+                            </w:r>
                           </w:p>
                         </w:txbxContent>
                       </wps:txbx>
                       <wps:bodyPr rot="0" vert="horz" wrap="square" lIns="91440" tIns="45720" rIns="91440" bIns="45720" anchor="t" anchorCtr="0">
-                        <a:noAutofit/>
+                        <a:spAutoFit/>
                       </wps:bodyPr>
                     </wps:wsp>
                   </a:graphicData>
@@ -187,34 +1161,69 @@
                   <wp14:pctWidth>0</wp14:pctWidth>
                 </wp14:sizeRelH>
                 <wp14:sizeRelV relativeFrom="margin">
-                  <wp14:pctHeight>0</wp14:pctHeight>
+                  <wp14:pctHeight>20000</wp14:pctHeight>
                 </wp14:sizeRelV>
               </wp:anchor>
             </w:drawing>
           </mc:Choice>
           <mc:Fallback>
             <w:pict>
-              <v:shape w14:anchorId="60E1BAEC" id="_x0000_s1027" type="#_x0000_t202" style="position:absolute;left:0;text-align:left;margin-left:-44.85pt;margin-top:-18.85pt;width:81pt;height:45.75pt;z-index:-251657216;visibility:visible;mso-wrap-style:square;mso-width-percent:0;mso-height-percent:0;mso-wrap-distance-left:9pt;mso-wrap-distance-top:3.6pt;mso-wrap-distance-right:9pt;mso-wrap-distance-bottom:3.6pt;mso-position-horizontal:absolute;mso-position-horizontal-relative:margin;mso-position-vertical:absolute;mso-position-vertical-relative:text;mso-width-percent:0;mso-height-percent:0;mso-width-relative:margin;mso-height-relative:margin;v-text-anchor:top" o:gfxdata="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" stroked="f">
-                <v:textbox>
+              <v:shape w14:anchorId="4A09DDD2" id="_x0000_s1027" type="#_x0000_t202" style="position:absolute;margin-left:-11.35pt;margin-top:.25pt;width:124.2pt;height:110.6pt;z-index:251667456;visibility:visible;mso-wrap-style:square;mso-width-percent:0;mso-height-percent:200;mso-wrap-distance-left:9pt;mso-wrap-distance-top:3.6pt;mso-wrap-distance-right:9pt;mso-wrap-distance-bottom:3.6pt;mso-position-horizontal:absolute;mso-position-horizontal-relative:margin;mso-position-vertical:absolute;mso-position-vertical-relative:text;mso-width-percent:0;mso-height-percent:200;mso-width-relative:margin;mso-height-relative:margin;v-text-anchor:top" o:gfxdata="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" stroked="f">
+                <v:textbox style="mso-fit-shape-to-text:t">
                   <w:txbxContent>
                     <w:p>
+                      <w:pPr>
+                        <w:rPr>
+                          <w:b/>
+                          <w:bCs/>
+                          <w:sz w:val="24"/>
+                          <w:szCs w:val="24"/>
+                        </w:rPr>
+                      </w:pPr>
+                      <w:proofErr w:type="spellStart"/>
                       <w:r>
-                        <w:t>Victor Goubet</w:t>
+                        <w:rPr>
+                          <w:b/>
+                          <w:bCs/>
+                          <w:sz w:val="24"/>
+                          <w:szCs w:val="24"/>
+                        </w:rPr>
+                        <w:t>Sequence</w:t>
                       </w:r>
-                    </w:p>
-                    <w:p>
+                      <w:proofErr w:type="spellEnd"/>
                       <w:r>
-                        <w:t xml:space="preserve">Chloé </w:t>
+                        <w:rPr>
+                          <w:b/>
+                          <w:bCs/>
+                          <w:sz w:val="24"/>
+                          <w:szCs w:val="24"/>
+                        </w:rPr>
+                        <w:t xml:space="preserve"> </w:t>
                       </w:r>
                       <w:proofErr w:type="spellStart"/>
                       <w:r>
-                        <w:t>Daems</w:t>
+                        <w:rPr>
+                          <w:b/>
+                          <w:bCs/>
+                          <w:sz w:val="24"/>
+                          <w:szCs w:val="24"/>
+                        </w:rPr>
+                        <w:t>diagramm</w:t>
                       </w:r>
                       <w:proofErr w:type="spellEnd"/>
+                      <w:r>
+                        <w:rPr>
+                          <w:b/>
+                          <w:bCs/>
+                          <w:sz w:val="24"/>
+                          <w:szCs w:val="24"/>
+                        </w:rPr>
+                        <w:t> :</w:t>
+                      </w:r>
                     </w:p>
                   </w:txbxContent>
                 </v:textbox>
-                <w10:wrap anchorx="margin"/>
+                <w10:wrap type="square" anchorx="margin"/>
               </v:shape>
             </w:pict>
           </mc:Fallback>
@@ -223,125 +1232,19 @@
     </w:p>
     <w:p>
       <w:pPr>
-        <w:jc w:val="center"/>
-        <w:rPr>
-          <w:b/>
-          <w:bCs/>
-          <w:sz w:val="40"/>
-          <w:szCs w:val="40"/>
-        </w:rPr>
-      </w:pPr>
-      <w:r>
-        <w:rPr>
-          <w:b/>
-          <w:bCs/>
-          <w:sz w:val="40"/>
-          <w:szCs w:val="40"/>
-        </w:rPr>
-        <w:t>Rapport Projet final</w:t>
-      </w:r>
-      <w:r>
-        <w:rPr>
-          <w:b/>
-          <w:bCs/>
-          <w:noProof/>
-          <w:sz w:val="32"/>
-          <w:szCs w:val="32"/>
-        </w:rPr>
-        <w:t xml:space="preserve"> </w:t>
-      </w:r>
-    </w:p>
-    <w:p>
-      <w:pPr>
-        <w:jc w:val="center"/>
-        <w:rPr>
-          <w:b/>
-          <w:bCs/>
-          <w:sz w:val="40"/>
-          <w:szCs w:val="40"/>
-        </w:rPr>
-      </w:pPr>
-      <w:r>
-        <w:rPr>
-          <w:b/>
-          <w:bCs/>
-          <w:sz w:val="40"/>
-          <w:szCs w:val="40"/>
-        </w:rPr>
-        <w:t>Software</w:t>
-      </w:r>
-    </w:p>
-    <w:p>
-      <w:pPr>
-        <w:jc w:val="center"/>
-        <w:rPr>
-          <w:b/>
-          <w:bCs/>
-          <w:sz w:val="30"/>
-          <w:szCs w:val="30"/>
-        </w:rPr>
-      </w:pPr>
-    </w:p>
-    <w:p>
-      <w:pPr>
-        <w:jc w:val="center"/>
-        <w:rPr>
-          <w:b/>
-          <w:bCs/>
-          <w:sz w:val="30"/>
-          <w:szCs w:val="30"/>
-        </w:rPr>
-      </w:pPr>
-    </w:p>
-    <w:p>
-      <w:pPr>
-        <w:rPr>
-          <w:b/>
-          <w:bCs/>
-          <w:sz w:val="32"/>
-          <w:szCs w:val="32"/>
-        </w:rPr>
-      </w:pPr>
-      <w:r>
-        <w:rPr>
-          <w:b/>
-          <w:bCs/>
-          <w:sz w:val="32"/>
-          <w:szCs w:val="32"/>
-        </w:rPr>
-        <w:t xml:space="preserve">Exercice 1 – </w:t>
-      </w:r>
-      <w:proofErr w:type="spellStart"/>
-      <w:r>
-        <w:rPr>
-          <w:b/>
-          <w:bCs/>
-          <w:sz w:val="32"/>
-          <w:szCs w:val="32"/>
-        </w:rPr>
-        <w:t>CustomQueue</w:t>
-      </w:r>
-      <w:proofErr w:type="spellEnd"/>
-      <w:r>
-        <w:rPr>
-          <w:b/>
-          <w:bCs/>
-          <w:sz w:val="32"/>
-          <w:szCs w:val="32"/>
-        </w:rPr>
-        <w:t xml:space="preserve"> – </w:t>
-      </w:r>
-      <w:proofErr w:type="spellStart"/>
-      <w:r>
-        <w:rPr>
-          <w:b/>
-          <w:bCs/>
-          <w:sz w:val="32"/>
-          <w:szCs w:val="32"/>
-        </w:rPr>
-        <w:t>Generics</w:t>
-      </w:r>
-      <w:proofErr w:type="spellEnd"/>
+        <w:rPr>
+          <w:sz w:val="28"/>
+          <w:szCs w:val="28"/>
+        </w:rPr>
+      </w:pPr>
+    </w:p>
+    <w:p>
+      <w:pPr>
+        <w:rPr>
+          <w:sz w:val="28"/>
+          <w:szCs w:val="28"/>
+        </w:rPr>
+      </w:pPr>
     </w:p>
     <w:p>
       <w:pPr>
@@ -359,9 +1262,107 @@
         <w:rPr>
           <w:sz w:val="28"/>
           <w:szCs w:val="28"/>
-        </w:rPr>
-        <w:t>Introduction</w:t>
-      </w:r>
+          <w:lang w:val="en-GB"/>
+        </w:rPr>
+        <w:t>Test cases</w:t>
+      </w:r>
+    </w:p>
+    <w:p>
+      <w:pPr>
+        <w:pStyle w:val="Paragraphedeliste"/>
+        <w:rPr>
+          <w:sz w:val="28"/>
+          <w:szCs w:val="28"/>
+        </w:rPr>
+      </w:pPr>
+      <w:r>
+        <w:rPr>
+          <w:sz w:val="28"/>
+          <w:szCs w:val="28"/>
+        </w:rPr>
+        <w:t>//CHLOE</w:t>
+      </w:r>
+    </w:p>
+    <w:p>
+      <w:pPr>
+        <w:pStyle w:val="Paragraphedeliste"/>
+        <w:rPr>
+          <w:sz w:val="28"/>
+          <w:szCs w:val="28"/>
+        </w:rPr>
+      </w:pPr>
+    </w:p>
+    <w:p>
+      <w:pPr>
+        <w:pStyle w:val="Paragraphedeliste"/>
+        <w:rPr>
+          <w:sz w:val="28"/>
+          <w:szCs w:val="28"/>
+        </w:rPr>
+      </w:pPr>
+    </w:p>
+    <w:p>
+      <w:pPr>
+        <w:pStyle w:val="Paragraphedeliste"/>
+        <w:rPr>
+          <w:sz w:val="28"/>
+          <w:szCs w:val="28"/>
+        </w:rPr>
+      </w:pPr>
+    </w:p>
+    <w:p>
+      <w:pPr>
+        <w:pStyle w:val="Paragraphedeliste"/>
+        <w:rPr>
+          <w:sz w:val="28"/>
+          <w:szCs w:val="28"/>
+        </w:rPr>
+      </w:pPr>
+    </w:p>
+    <w:p>
+      <w:pPr>
+        <w:pStyle w:val="Paragraphedeliste"/>
+        <w:rPr>
+          <w:sz w:val="28"/>
+          <w:szCs w:val="28"/>
+        </w:rPr>
+      </w:pPr>
+    </w:p>
+    <w:p>
+      <w:pPr>
+        <w:pStyle w:val="Paragraphedeliste"/>
+        <w:rPr>
+          <w:sz w:val="28"/>
+          <w:szCs w:val="28"/>
+        </w:rPr>
+      </w:pPr>
+    </w:p>
+    <w:p>
+      <w:pPr>
+        <w:pStyle w:val="Paragraphedeliste"/>
+        <w:rPr>
+          <w:sz w:val="28"/>
+          <w:szCs w:val="28"/>
+        </w:rPr>
+      </w:pPr>
+    </w:p>
+    <w:p>
+      <w:pPr>
+        <w:pStyle w:val="Paragraphedeliste"/>
+        <w:rPr>
+          <w:sz w:val="28"/>
+          <w:szCs w:val="28"/>
+        </w:rPr>
+      </w:pPr>
+    </w:p>
+    <w:p>
+      <w:pPr>
+        <w:pStyle w:val="Paragraphedeliste"/>
+        <w:rPr>
+          <w:sz w:val="28"/>
+          <w:szCs w:val="28"/>
+        </w:rPr>
+      </w:pPr>
     </w:p>
     <w:p>
       <w:pPr>
@@ -375,220 +1376,73 @@
           <w:szCs w:val="28"/>
         </w:rPr>
       </w:pPr>
-      <w:r>
-        <w:rPr>
-          <w:sz w:val="28"/>
-          <w:szCs w:val="28"/>
+      <w:proofErr w:type="spellStart"/>
+      <w:r>
+        <w:rPr>
+          <w:sz w:val="28"/>
+          <w:szCs w:val="28"/>
+        </w:rPr>
+        <w:t>Additional</w:t>
+      </w:r>
+      <w:proofErr w:type="spellEnd"/>
+      <w:r>
+        <w:rPr>
+          <w:sz w:val="28"/>
+          <w:szCs w:val="28"/>
+        </w:rPr>
+        <w:t xml:space="preserve"> / Final </w:t>
+      </w:r>
+      <w:proofErr w:type="spellStart"/>
+      <w:r>
+        <w:rPr>
+          <w:sz w:val="28"/>
+          <w:szCs w:val="28"/>
+        </w:rPr>
+        <w:t>remarks</w:t>
+      </w:r>
+      <w:proofErr w:type="spellEnd"/>
+    </w:p>
+    <w:p>
+      <w:pPr>
+        <w:pStyle w:val="Paragraphedeliste"/>
+        <w:rPr>
+          <w:sz w:val="24"/>
+          <w:szCs w:val="24"/>
           <w:lang w:val="en-GB"/>
         </w:rPr>
-        <w:t>Design Hypotheses</w:t>
-      </w:r>
-    </w:p>
-    <w:p>
-      <w:pPr>
-        <w:pStyle w:val="Paragraphedeliste"/>
-        <w:numPr>
-          <w:ilvl w:val="0"/>
-          <w:numId w:val="1"/>
-        </w:numPr>
-        <w:rPr>
-          <w:sz w:val="28"/>
-          <w:szCs w:val="28"/>
-        </w:rPr>
-      </w:pPr>
-      <w:r>
-        <w:rPr>
-          <w:sz w:val="28"/>
-          <w:szCs w:val="28"/>
+      </w:pPr>
+      <w:r>
+        <w:rPr>
+          <w:sz w:val="24"/>
+          <w:szCs w:val="24"/>
           <w:lang w:val="en-GB"/>
         </w:rPr>
-        <w:t>UML diagrams</w:t>
-      </w:r>
-    </w:p>
-    <w:p>
-      <w:pPr>
-        <w:pStyle w:val="Paragraphedeliste"/>
-        <w:numPr>
-          <w:ilvl w:val="0"/>
-          <w:numId w:val="1"/>
-        </w:numPr>
-        <w:rPr>
-          <w:sz w:val="28"/>
-          <w:szCs w:val="28"/>
-        </w:rPr>
-      </w:pPr>
-      <w:r>
-        <w:rPr>
-          <w:sz w:val="28"/>
-          <w:szCs w:val="28"/>
+        <w:t>An improvement would be t</w:t>
+      </w:r>
+      <w:r>
+        <w:rPr>
+          <w:sz w:val="24"/>
+          <w:szCs w:val="24"/>
           <w:lang w:val="en-GB"/>
         </w:rPr>
-        <w:t>Test cases</w:t>
-      </w:r>
-    </w:p>
-    <w:p>
-      <w:pPr>
-        <w:pStyle w:val="Paragraphedeliste"/>
-        <w:numPr>
-          <w:ilvl w:val="0"/>
-          <w:numId w:val="1"/>
-        </w:numPr>
-        <w:rPr>
-          <w:sz w:val="28"/>
-          <w:szCs w:val="28"/>
-        </w:rPr>
-      </w:pPr>
-      <w:proofErr w:type="spellStart"/>
-      <w:r>
-        <w:rPr>
-          <w:sz w:val="28"/>
-          <w:szCs w:val="28"/>
-        </w:rPr>
-        <w:t>Additional</w:t>
-      </w:r>
-      <w:proofErr w:type="spellEnd"/>
-      <w:r>
-        <w:rPr>
-          <w:sz w:val="28"/>
-          <w:szCs w:val="28"/>
-        </w:rPr>
-        <w:t xml:space="preserve"> / Final </w:t>
-      </w:r>
-      <w:proofErr w:type="spellStart"/>
-      <w:r>
-        <w:rPr>
-          <w:sz w:val="28"/>
-          <w:szCs w:val="28"/>
-        </w:rPr>
-        <w:t>remarks</w:t>
-      </w:r>
-      <w:proofErr w:type="spellEnd"/>
-    </w:p>
-    <w:p>
-      <w:pPr>
-        <w:rPr>
-          <w:sz w:val="28"/>
-          <w:szCs w:val="28"/>
-        </w:rPr>
-      </w:pPr>
-    </w:p>
-    <w:p>
-      <w:pPr>
-        <w:rPr>
-          <w:sz w:val="28"/>
-          <w:szCs w:val="28"/>
-        </w:rPr>
-      </w:pPr>
-    </w:p>
-    <w:p>
-      <w:pPr>
-        <w:rPr>
-          <w:sz w:val="28"/>
-          <w:szCs w:val="28"/>
-        </w:rPr>
-      </w:pPr>
-    </w:p>
-    <w:p>
-      <w:pPr>
-        <w:rPr>
-          <w:sz w:val="28"/>
-          <w:szCs w:val="28"/>
-        </w:rPr>
-      </w:pPr>
-    </w:p>
-    <w:p>
-      <w:pPr>
-        <w:rPr>
-          <w:sz w:val="28"/>
-          <w:szCs w:val="28"/>
-        </w:rPr>
-      </w:pPr>
-    </w:p>
-    <w:p>
-      <w:pPr>
-        <w:rPr>
-          <w:sz w:val="28"/>
-          <w:szCs w:val="28"/>
-        </w:rPr>
-      </w:pPr>
-    </w:p>
-    <w:p>
-      <w:pPr>
-        <w:rPr>
-          <w:sz w:val="28"/>
-          <w:szCs w:val="28"/>
-        </w:rPr>
-      </w:pPr>
-    </w:p>
-    <w:p>
-      <w:pPr>
-        <w:rPr>
-          <w:sz w:val="28"/>
-          <w:szCs w:val="28"/>
-        </w:rPr>
-      </w:pPr>
-    </w:p>
-    <w:p>
-      <w:pPr>
-        <w:rPr>
-          <w:sz w:val="28"/>
-          <w:szCs w:val="28"/>
-        </w:rPr>
-      </w:pPr>
-    </w:p>
-    <w:p>
-      <w:pPr>
-        <w:rPr>
-          <w:sz w:val="28"/>
-          <w:szCs w:val="28"/>
-        </w:rPr>
-      </w:pPr>
-    </w:p>
-    <w:p>
-      <w:pPr>
-        <w:rPr>
-          <w:sz w:val="28"/>
-          <w:szCs w:val="28"/>
-        </w:rPr>
-      </w:pPr>
-    </w:p>
-    <w:p>
-      <w:pPr>
-        <w:rPr>
-          <w:sz w:val="28"/>
-          <w:szCs w:val="28"/>
-        </w:rPr>
-      </w:pPr>
-    </w:p>
-    <w:p>
-      <w:pPr>
-        <w:rPr>
-          <w:sz w:val="28"/>
-          <w:szCs w:val="28"/>
-        </w:rPr>
-      </w:pPr>
-    </w:p>
-    <w:p>
-      <w:pPr>
-        <w:rPr>
-          <w:sz w:val="28"/>
-          <w:szCs w:val="28"/>
-        </w:rPr>
-      </w:pPr>
-    </w:p>
-    <w:p>
-      <w:pPr>
-        <w:rPr>
-          <w:sz w:val="28"/>
-          <w:szCs w:val="28"/>
-        </w:rPr>
-      </w:pPr>
-    </w:p>
-    <w:p>
-      <w:pPr>
-        <w:rPr>
-          <w:sz w:val="28"/>
-          <w:szCs w:val="28"/>
+        <w:t>o add the possibility to iterate throw the T data instead of Node&lt;T&gt;</w:t>
+      </w:r>
+    </w:p>
+    <w:p>
+      <w:pPr>
+        <w:rPr>
+          <w:sz w:val="28"/>
+          <w:szCs w:val="28"/>
+          <w:lang w:val="en-GB"/>
+        </w:rPr>
+      </w:pPr>
+    </w:p>
+    <w:p>
+      <w:pPr>
+        <w:rPr>
+          <w:sz w:val="28"/>
+          <w:szCs w:val="28"/>
+          <w:lang w:val="en-GB"/>
         </w:rPr>
       </w:pPr>
     </w:p>
@@ -608,6 +1462,7 @@
           <w:sz w:val="32"/>
           <w:szCs w:val="32"/>
         </w:rPr>
+        <w:lastRenderedPageBreak/>
         <w:t xml:space="preserve">Exercice </w:t>
       </w:r>
       <w:r>
@@ -969,6 +1824,7 @@
           <w:sz w:val="32"/>
           <w:szCs w:val="32"/>
         </w:rPr>
+        <w:lastRenderedPageBreak/>
         <w:t xml:space="preserve">Exercice </w:t>
       </w:r>
       <w:r>
@@ -1160,10 +2016,14 @@
       </w:pPr>
     </w:p>
     <w:sectPr>
-      <w:footerReference w:type="default" r:id="rId9"/>
+      <w:headerReference w:type="default" r:id="rId12"/>
+      <w:footerReference w:type="default" r:id="rId13"/>
+      <w:headerReference w:type="first" r:id="rId14"/>
       <w:pgSz w:w="11906" w:h="16838"/>
       <w:pgMar w:top="1417" w:right="1417" w:bottom="1417" w:left="1417" w:header="708" w:footer="708" w:gutter="0"/>
+      <w:pgNumType w:start="0"/>
       <w:cols w:space="708"/>
+      <w:titlePg/>
       <w:docGrid w:linePitch="360"/>
     </w:sectPr>
   </w:body>
@@ -1333,6 +2193,7 @@
                                 <w:calendar w:val="gregorian"/>
                               </w:date>
                             </w:sdtPr>
+                            <w:sdtEndPr/>
                             <w:sdtContent>
                               <w:p>
                                 <w:pPr>
@@ -1406,6 +2267,7 @@
                           <w:calendar w:val="gregorian"/>
                         </w:date>
                       </w:sdtPr>
+                      <w:sdtEndPr/>
                       <w:sdtContent>
                         <w:p>
                           <w:pPr>
@@ -1668,6 +2530,232 @@
 </w:footnotes>
 </file>
 
+<file path=word/header1.xml><?xml version="1.0" encoding="utf-8"?>
+<w:hdr xmlns:wpc="http://schemas.microsoft.com/office/word/2010/wordprocessingCanvas" xmlns:cx="http://schemas.microsoft.com/office/drawing/2014/chartex" xmlns:cx1="http://schemas.microsoft.com/office/drawing/2015/9/8/chartex" xmlns:cx2="http://schemas.microsoft.com/office/drawing/2015/10/21/chartex" xmlns:cx3="http://schemas.microsoft.com/office/drawing/2016/5/9/chartex" xmlns:cx4="http://schemas.microsoft.com/office/drawing/2016/5/10/chartex" xmlns:cx5="http://schemas.microsoft.com/office/drawing/2016/5/11/chartex" xmlns:cx6="http://schemas.microsoft.com/office/drawing/2016/5/12/chartex" xmlns:cx7="http://schemas.microsoft.com/office/drawing/2016/5/13/chartex" xmlns:cx8="http://schemas.microsoft.com/office/drawing/2016/5/14/chartex" xmlns:mc="http://schemas.openxmlformats.org/markup-compatibility/2006" xmlns:aink="http://schemas.microsoft.com/office/drawing/2016/ink" xmlns:am3d="http://schemas.microsoft.com/office/drawing/2017/model3d" xmlns:o="urn:schemas-microsoft-com:office:office" xmlns:r="http://schemas.openxmlformats.org/officeDocument/2006/relationships" xmlns:m="http://schemas.openxmlformats.org/officeDocument/2006/math" xmlns:v="urn:schemas-microsoft-com:vml" xmlns:wp14="http://schemas.microsoft.com/office/word/2010/wordprocessingDrawing" xmlns:wp="http://schemas.openxmlformats.org/drawingml/2006/wordprocessingDrawing" xmlns:w10="urn:schemas-microsoft-com:office:word" xmlns:w="http://schemas.openxmlformats.org/wordprocessingml/2006/main" xmlns:w14="http://schemas.microsoft.com/office/word/2010/wordml" xmlns:w15="http://schemas.microsoft.com/office/word/2012/wordml" xmlns:w16cex="http://schemas.microsoft.com/office/word/2018/wordml/cex" xmlns:w16cid="http://schemas.microsoft.com/office/word/2016/wordml/cid" xmlns:w16="http://schemas.microsoft.com/office/word/2018/wordml" xmlns:w16se="http://schemas.microsoft.com/office/word/2015/wordml/symex" xmlns:wpg="http://schemas.microsoft.com/office/word/2010/wordprocessingGroup" xmlns:wpi="http://schemas.microsoft.com/office/word/2010/wordprocessingInk" xmlns:wne="http://schemas.microsoft.com/office/word/2006/wordml" xmlns:wps="http://schemas.microsoft.com/office/word/2010/wordprocessingShape" mc:Ignorable="w14 w15 w16se w16cid w16 w16cex wp14">
+  <w:p>
+    <w:pPr>
+      <w:pStyle w:val="En-tte"/>
+    </w:pPr>
+    <w:r>
+      <w:rPr>
+        <w:noProof/>
+      </w:rPr>
+      <w:drawing>
+        <wp:anchor distT="0" distB="0" distL="114300" distR="114300" simplePos="0" relativeHeight="251665408" behindDoc="1" locked="0" layoutInCell="1" allowOverlap="1" wp14:anchorId="669955B2" wp14:editId="65AEEFBD">
+          <wp:simplePos x="0" y="0"/>
+          <wp:positionH relativeFrom="column">
+            <wp:posOffset>5619750</wp:posOffset>
+          </wp:positionH>
+          <wp:positionV relativeFrom="paragraph">
+            <wp:posOffset>-286385</wp:posOffset>
+          </wp:positionV>
+          <wp:extent cx="771525" cy="771525"/>
+          <wp:effectExtent l="0" t="0" r="9525" b="9525"/>
+          <wp:wrapTight wrapText="bothSides">
+            <wp:wrapPolygon edited="0">
+              <wp:start x="0" y="0"/>
+              <wp:lineTo x="0" y="21333"/>
+              <wp:lineTo x="21333" y="21333"/>
+              <wp:lineTo x="21333" y="0"/>
+              <wp:lineTo x="0" y="0"/>
+            </wp:wrapPolygon>
+          </wp:wrapTight>
+          <wp:docPr id="8" name="Image 8" descr="Presse - Ecole d'Ingénieurs Paris-La Défense ESILV"/>
+          <wp:cNvGraphicFramePr>
+            <a:graphicFrameLocks xmlns:a="http://schemas.openxmlformats.org/drawingml/2006/main" noChangeAspect="1"/>
+          </wp:cNvGraphicFramePr>
+          <a:graphic xmlns:a="http://schemas.openxmlformats.org/drawingml/2006/main">
+            <a:graphicData uri="http://schemas.openxmlformats.org/drawingml/2006/picture">
+              <pic:pic xmlns:pic="http://schemas.openxmlformats.org/drawingml/2006/picture">
+                <pic:nvPicPr>
+                  <pic:cNvPr id="0" name="Picture 7" descr="Presse - Ecole d'Ingénieurs Paris-La Défense ESILV"/>
+                  <pic:cNvPicPr>
+                    <a:picLocks noChangeAspect="1" noChangeArrowheads="1"/>
+                  </pic:cNvPicPr>
+                </pic:nvPicPr>
+                <pic:blipFill>
+                  <a:blip r:embed="rId1">
+                    <a:extLst>
+                      <a:ext uri="{28A0092B-C50C-407E-A947-70E740481C1C}">
+                        <a14:useLocalDpi xmlns:a14="http://schemas.microsoft.com/office/drawing/2010/main" val="0"/>
+                      </a:ext>
+                    </a:extLst>
+                  </a:blip>
+                  <a:srcRect/>
+                  <a:stretch>
+                    <a:fillRect/>
+                  </a:stretch>
+                </pic:blipFill>
+                <pic:spPr bwMode="auto">
+                  <a:xfrm>
+                    <a:off x="0" y="0"/>
+                    <a:ext cx="771525" cy="771525"/>
+                  </a:xfrm>
+                  <a:prstGeom prst="rect">
+                    <a:avLst/>
+                  </a:prstGeom>
+                  <a:noFill/>
+                  <a:ln>
+                    <a:noFill/>
+                  </a:ln>
+                </pic:spPr>
+              </pic:pic>
+            </a:graphicData>
+          </a:graphic>
+        </wp:anchor>
+      </w:drawing>
+    </w:r>
+  </w:p>
+</w:hdr>
+</file>
+
+<file path=word/header2.xml><?xml version="1.0" encoding="utf-8"?>
+<w:hdr xmlns:wpc="http://schemas.microsoft.com/office/word/2010/wordprocessingCanvas" xmlns:cx="http://schemas.microsoft.com/office/drawing/2014/chartex" xmlns:cx1="http://schemas.microsoft.com/office/drawing/2015/9/8/chartex" xmlns:cx2="http://schemas.microsoft.com/office/drawing/2015/10/21/chartex" xmlns:cx3="http://schemas.microsoft.com/office/drawing/2016/5/9/chartex" xmlns:cx4="http://schemas.microsoft.com/office/drawing/2016/5/10/chartex" xmlns:cx5="http://schemas.microsoft.com/office/drawing/2016/5/11/chartex" xmlns:cx6="http://schemas.microsoft.com/office/drawing/2016/5/12/chartex" xmlns:cx7="http://schemas.microsoft.com/office/drawing/2016/5/13/chartex" xmlns:cx8="http://schemas.microsoft.com/office/drawing/2016/5/14/chartex" xmlns:mc="http://schemas.openxmlformats.org/markup-compatibility/2006" xmlns:aink="http://schemas.microsoft.com/office/drawing/2016/ink" xmlns:am3d="http://schemas.microsoft.com/office/drawing/2017/model3d" xmlns:o="urn:schemas-microsoft-com:office:office" xmlns:r="http://schemas.openxmlformats.org/officeDocument/2006/relationships" xmlns:m="http://schemas.openxmlformats.org/officeDocument/2006/math" xmlns:v="urn:schemas-microsoft-com:vml" xmlns:wp14="http://schemas.microsoft.com/office/word/2010/wordprocessingDrawing" xmlns:wp="http://schemas.openxmlformats.org/drawingml/2006/wordprocessingDrawing" xmlns:w10="urn:schemas-microsoft-com:office:word" xmlns:w="http://schemas.openxmlformats.org/wordprocessingml/2006/main" xmlns:w14="http://schemas.microsoft.com/office/word/2010/wordml" xmlns:w15="http://schemas.microsoft.com/office/word/2012/wordml" xmlns:w16cex="http://schemas.microsoft.com/office/word/2018/wordml/cex" xmlns:w16cid="http://schemas.microsoft.com/office/word/2016/wordml/cid" xmlns:w16="http://schemas.microsoft.com/office/word/2018/wordml" xmlns:w16se="http://schemas.microsoft.com/office/word/2015/wordml/symex" xmlns:wpg="http://schemas.microsoft.com/office/word/2010/wordprocessingGroup" xmlns:wpi="http://schemas.microsoft.com/office/word/2010/wordprocessingInk" xmlns:wne="http://schemas.microsoft.com/office/word/2006/wordml" xmlns:wps="http://schemas.microsoft.com/office/word/2010/wordprocessingShape" mc:Ignorable="w14 w15 w16se w16cid w16 w16cex wp14">
+  <w:p>
+    <w:pPr>
+      <w:spacing w:line="264" w:lineRule="auto"/>
+      <w:rPr>
+        <w:color w:val="000000" w:themeColor="text1"/>
+      </w:rPr>
+    </w:pPr>
+    <w:r>
+      <w:rPr>
+        <w:noProof/>
+        <w:color w:val="000000"/>
+      </w:rPr>
+      <mc:AlternateContent>
+        <mc:Choice Requires="wps">
+          <w:drawing>
+            <wp:anchor distT="0" distB="0" distL="114300" distR="114300" simplePos="0" relativeHeight="251663360" behindDoc="0" locked="0" layoutInCell="1" allowOverlap="1" wp14:anchorId="1C65A521" wp14:editId="13F6F520">
+              <wp:simplePos x="0" y="0"/>
+              <wp:positionH relativeFrom="page">
+                <wp:align>center</wp:align>
+              </wp:positionH>
+              <wp:positionV relativeFrom="page">
+                <wp:align>center</wp:align>
+              </wp:positionV>
+              <wp:extent cx="7376160" cy="9555480"/>
+              <wp:effectExtent l="0" t="0" r="26670" b="26670"/>
+              <wp:wrapNone/>
+              <wp:docPr id="222" name="Rectangle 222"/>
+              <wp:cNvGraphicFramePr/>
+              <a:graphic xmlns:a="http://schemas.openxmlformats.org/drawingml/2006/main">
+                <a:graphicData uri="http://schemas.microsoft.com/office/word/2010/wordprocessingShape">
+                  <wps:wsp>
+                    <wps:cNvSpPr/>
+                    <wps:spPr>
+                      <a:xfrm>
+                        <a:off x="0" y="0"/>
+                        <a:ext cx="7376160" cy="9555480"/>
+                      </a:xfrm>
+                      <a:prstGeom prst="rect">
+                        <a:avLst/>
+                      </a:prstGeom>
+                      <a:noFill/>
+                      <a:ln w="15875">
+                        <a:solidFill>
+                          <a:schemeClr val="bg2">
+                            <a:lumMod val="50000"/>
+                          </a:schemeClr>
+                        </a:solidFill>
+                      </a:ln>
+                    </wps:spPr>
+                    <wps:style>
+                      <a:lnRef idx="2">
+                        <a:schemeClr val="accent1">
+                          <a:shade val="50000"/>
+                        </a:schemeClr>
+                      </a:lnRef>
+                      <a:fillRef idx="1">
+                        <a:schemeClr val="accent1"/>
+                      </a:fillRef>
+                      <a:effectRef idx="0">
+                        <a:schemeClr val="accent1"/>
+                      </a:effectRef>
+                      <a:fontRef idx="minor">
+                        <a:schemeClr val="lt1"/>
+                      </a:fontRef>
+                    </wps:style>
+                    <wps:bodyPr rot="0" spcFirstLastPara="0" vertOverflow="overflow" horzOverflow="overflow" vert="horz" wrap="square" lIns="91440" tIns="45720" rIns="91440" bIns="45720" numCol="1" spcCol="0" rtlCol="0" fromWordArt="0" anchor="ctr" anchorCtr="0" forceAA="0" compatLnSpc="1">
+                      <a:prstTxWarp prst="textNoShape">
+                        <a:avLst/>
+                      </a:prstTxWarp>
+                      <a:noAutofit/>
+                    </wps:bodyPr>
+                  </wps:wsp>
+                </a:graphicData>
+              </a:graphic>
+              <wp14:sizeRelH relativeFrom="page">
+                <wp14:pctWidth>95000</wp14:pctWidth>
+              </wp14:sizeRelH>
+              <wp14:sizeRelV relativeFrom="page">
+                <wp14:pctHeight>95000</wp14:pctHeight>
+              </wp14:sizeRelV>
+            </wp:anchor>
+          </w:drawing>
+        </mc:Choice>
+        <mc:Fallback>
+          <w:pict>
+            <v:rect w14:anchorId="624539D8" id="Rectangle 222" o:spid="_x0000_s1026" style="position:absolute;margin-left:0;margin-top:0;width:580.8pt;height:752.4pt;z-index:251663360;visibility:visible;mso-wrap-style:square;mso-width-percent:950;mso-height-percent:950;mso-wrap-distance-left:9pt;mso-wrap-distance-top:0;mso-wrap-distance-right:9pt;mso-wrap-distance-bottom:0;mso-position-horizontal:center;mso-position-horizontal-relative:page;mso-position-vertical:center;mso-position-vertical-relative:page;mso-width-percent:950;mso-height-percent:950;mso-width-relative:page;mso-height-relative:page;v-text-anchor:middle" o:gfxdata="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" filled="f" strokecolor="#747070 [1614]" strokeweight="1.25pt">
+              <w10:wrap anchorx="page" anchory="page"/>
+            </v:rect>
+          </w:pict>
+        </mc:Fallback>
+      </mc:AlternateContent>
+    </w:r>
+    <w:sdt>
+      <w:sdtPr>
+        <w:rPr>
+          <w:color w:val="000000" w:themeColor="text1"/>
+          <w:sz w:val="20"/>
+          <w:szCs w:val="20"/>
+        </w:rPr>
+        <w:alias w:val="Titre"/>
+        <w:id w:val="15524250"/>
+        <w:placeholder>
+          <w:docPart w:val="533B6D3551C8490FA23BFC66BB940264"/>
+        </w:placeholder>
+        <w:dataBinding w:prefixMappings="xmlns:ns0='http://schemas.openxmlformats.org/package/2006/metadata/core-properties' xmlns:ns1='http://purl.org/dc/elements/1.1/'" w:xpath="/ns0:coreProperties[1]/ns1:title[1]" w:storeItemID="{6C3C8BC8-F283-45AE-878A-BAB7291924A1}"/>
+        <w:text/>
+      </w:sdtPr>
+      <w:sdtContent>
+        <w:r>
+          <w:rPr>
+            <w:color w:val="000000" w:themeColor="text1"/>
+            <w:sz w:val="20"/>
+            <w:szCs w:val="20"/>
+          </w:rPr>
+          <w:t xml:space="preserve">Report               Final </w:t>
+        </w:r>
+        <w:proofErr w:type="spellStart"/>
+        <w:r>
+          <w:rPr>
+            <w:color w:val="000000" w:themeColor="text1"/>
+            <w:sz w:val="20"/>
+            <w:szCs w:val="20"/>
+          </w:rPr>
+          <w:t>project</w:t>
+        </w:r>
+        <w:proofErr w:type="spellEnd"/>
+        <w:r>
+          <w:rPr>
+            <w:color w:val="000000" w:themeColor="text1"/>
+            <w:sz w:val="20"/>
+            <w:szCs w:val="20"/>
+          </w:rPr>
+          <w:t xml:space="preserve"> </w:t>
+        </w:r>
+      </w:sdtContent>
+    </w:sdt>
+  </w:p>
+  <w:p>
+    <w:pPr>
+      <w:pStyle w:val="En-tte"/>
+    </w:pPr>
+  </w:p>
+</w:hdr>
+</file>
+
 <file path=word/numbering.xml><?xml version="1.0" encoding="utf-8"?>
 <w:numbering xmlns:wpc="http://schemas.microsoft.com/office/word/2010/wordprocessingCanvas" xmlns:cx="http://schemas.microsoft.com/office/drawing/2014/chartex" xmlns:cx1="http://schemas.microsoft.com/office/drawing/2015/9/8/chartex" xmlns:cx2="http://schemas.microsoft.com/office/drawing/2015/10/21/chartex" xmlns:cx3="http://schemas.microsoft.com/office/drawing/2016/5/9/chartex" xmlns:cx4="http://schemas.microsoft.com/office/drawing/2016/5/10/chartex" xmlns:cx5="http://schemas.microsoft.com/office/drawing/2016/5/11/chartex" xmlns:cx6="http://schemas.microsoft.com/office/drawing/2016/5/12/chartex" xmlns:cx7="http://schemas.microsoft.com/office/drawing/2016/5/13/chartex" xmlns:cx8="http://schemas.microsoft.com/office/drawing/2016/5/14/chartex" xmlns:mc="http://schemas.openxmlformats.org/markup-compatibility/2006" xmlns:aink="http://schemas.microsoft.com/office/drawing/2016/ink" xmlns:am3d="http://schemas.microsoft.com/office/drawing/2017/model3d" xmlns:o="urn:schemas-microsoft-com:office:office" xmlns:r="http://schemas.openxmlformats.org/officeDocument/2006/relationships" xmlns:m="http://schemas.openxmlformats.org/officeDocument/2006/math" xmlns:v="urn:schemas-microsoft-com:vml" xmlns:wp14="http://schemas.microsoft.com/office/word/2010/wordprocessingDrawing" xmlns:wp="http://schemas.openxmlformats.org/drawingml/2006/wordprocessingDrawing" xmlns:w10="urn:schemas-microsoft-com:office:word" xmlns:w="http://schemas.openxmlformats.org/wordprocessingml/2006/main" xmlns:w14="http://schemas.microsoft.com/office/word/2010/wordml" xmlns:w15="http://schemas.microsoft.com/office/word/2012/wordml" xmlns:w16cex="http://schemas.microsoft.com/office/word/2018/wordml/cex" xmlns:w16cid="http://schemas.microsoft.com/office/word/2016/wordml/cid" xmlns:w16="http://schemas.microsoft.com/office/word/2018/wordml" xmlns:w16se="http://schemas.microsoft.com/office/word/2015/wordml/symex" xmlns:wpg="http://schemas.microsoft.com/office/word/2010/wordprocessingGroup" xmlns:wpi="http://schemas.microsoft.com/office/word/2010/wordprocessingInk" xmlns:wne="http://schemas.microsoft.com/office/word/2006/wordml" xmlns:wps="http://schemas.microsoft.com/office/word/2010/wordprocessingShape" mc:Ignorable="w14 w15 w16se w16cid w16 w16cex wp14">
   <w:abstractNum w:abstractNumId="0" w15:restartNumberingAfterBreak="0">
@@ -2127,6 +3215,811 @@
         <w:sz w:val="22"/>
         <w:szCs w:val="22"/>
         <w:lang w:val="fr-FR" w:eastAsia="en-US" w:bidi="ar-SA"/>
+      </w:rPr>
+    </w:rPrDefault>
+    <w:pPrDefault>
+      <w:pPr>
+        <w:spacing w:after="160" w:line="259" w:lineRule="auto"/>
+      </w:pPr>
+    </w:pPrDefault>
+  </w:docDefaults>
+  <w:latentStyles w:defLockedState="0" w:defUIPriority="99" w:defSemiHidden="0" w:defUnhideWhenUsed="0" w:defQFormat="0" w:count="376">
+    <w:lsdException w:name="Normal" w:uiPriority="0" w:qFormat="1"/>
+    <w:lsdException w:name="heading 1" w:uiPriority="9" w:qFormat="1"/>
+    <w:lsdException w:name="heading 2" w:semiHidden="1" w:uiPriority="9" w:unhideWhenUsed="1" w:qFormat="1"/>
+    <w:lsdException w:name="heading 3" w:semiHidden="1" w:uiPriority="9" w:unhideWhenUsed="1" w:qFormat="1"/>
+    <w:lsdException w:name="heading 4" w:semiHidden="1" w:uiPriority="9" w:unhideWhenUsed="1" w:qFormat="1"/>
+    <w:lsdException w:name="heading 5" w:semiHidden="1" w:uiPriority="9" w:unhideWhenUsed="1" w:qFormat="1"/>
+    <w:lsdException w:name="heading 6" w:semiHidden="1" w:uiPriority="9" w:unhideWhenUsed="1" w:qFormat="1"/>
+    <w:lsdException w:name="heading 7" w:semiHidden="1" w:uiPriority="9" w:unhideWhenUsed="1" w:qFormat="1"/>
+    <w:lsdException w:name="heading 8" w:semiHidden="1" w:uiPriority="9" w:unhideWhenUsed="1" w:qFormat="1"/>
+    <w:lsdException w:name="heading 9" w:semiHidden="1" w:uiPriority="9" w:unhideWhenUsed="1" w:qFormat="1"/>
+    <w:lsdException w:name="index 1" w:semiHidden="1" w:unhideWhenUsed="1"/>
+    <w:lsdException w:name="index 2" w:semiHidden="1" w:unhideWhenUsed="1"/>
+    <w:lsdException w:name="index 3" w:semiHidden="1" w:unhideWhenUsed="1"/>
+    <w:lsdException w:name="index 4" w:semiHidden="1" w:unhideWhenUsed="1"/>
+    <w:lsdException w:name="index 5" w:semiHidden="1" w:unhideWhenUsed="1"/>
+    <w:lsdException w:name="index 6" w:semiHidden="1" w:unhideWhenUsed="1"/>
+    <w:lsdException w:name="index 7" w:semiHidden="1" w:unhideWhenUsed="1"/>
+    <w:lsdException w:name="index 8" w:semiHidden="1" w:unhideWhenUsed="1"/>
+    <w:lsdException w:name="index 9" w:semiHidden="1" w:unhideWhenUsed="1"/>
+    <w:lsdException w:name="toc 1" w:semiHidden="1" w:uiPriority="39" w:unhideWhenUsed="1"/>
+    <w:lsdException w:name="toc 2" w:semiHidden="1" w:uiPriority="39" w:unhideWhenUsed="1"/>
+    <w:lsdException w:name="toc 3" w:semiHidden="1" w:uiPriority="39" w:unhideWhenUsed="1"/>
+    <w:lsdException w:name="toc 4" w:semiHidden="1" w:uiPriority="39" w:unhideWhenUsed="1"/>
+    <w:lsdException w:name="toc 5" w:semiHidden="1" w:uiPriority="39" w:unhideWhenUsed="1"/>
+    <w:lsdException w:name="toc 6" w:semiHidden="1" w:uiPriority="39" w:unhideWhenUsed="1"/>
+    <w:lsdException w:name="toc 7" w:semiHidden="1" w:uiPriority="39" w:unhideWhenUsed="1"/>
+    <w:lsdException w:name="toc 8" w:semiHidden="1" w:uiPriority="39" w:unhideWhenUsed="1"/>
+    <w:lsdException w:name="toc 9" w:semiHidden="1" w:uiPriority="39" w:unhideWhenUsed="1"/>
+    <w:lsdException w:name="Normal Indent" w:semiHidden="1" w:unhideWhenUsed="1"/>
+    <w:lsdException w:name="footnote text" w:semiHidden="1" w:unhideWhenUsed="1"/>
+    <w:lsdException w:name="annotation text" w:semiHidden="1" w:unhideWhenUsed="1"/>
+    <w:lsdException w:name="header" w:semiHidden="1" w:unhideWhenUsed="1"/>
+    <w:lsdException w:name="footer" w:semiHidden="1" w:unhideWhenUsed="1"/>
+    <w:lsdException w:name="index heading" w:semiHidden="1" w:unhideWhenUsed="1"/>
+    <w:lsdException w:name="caption" w:semiHidden="1" w:uiPriority="35" w:unhideWhenUsed="1" w:qFormat="1"/>
+    <w:lsdException w:name="table of figures" w:semiHidden="1" w:unhideWhenUsed="1"/>
+    <w:lsdException w:name="envelope address" w:semiHidden="1" w:unhideWhenUsed="1"/>
+    <w:lsdException w:name="envelope return" w:semiHidden="1" w:unhideWhenUsed="1"/>
+    <w:lsdException w:name="footnote reference" w:semiHidden="1" w:unhideWhenUsed="1"/>
+    <w:lsdException w:name="annotation reference" w:semiHidden="1" w:unhideWhenUsed="1"/>
+    <w:lsdException w:name="line number" w:semiHidden="1" w:unhideWhenUsed="1"/>
+    <w:lsdException w:name="page number" w:semiHidden="1" w:unhideWhenUsed="1"/>
+    <w:lsdException w:name="endnote reference" w:semiHidden="1" w:unhideWhenUsed="1"/>
+    <w:lsdException w:name="endnote text" w:semiHidden="1" w:unhideWhenUsed="1"/>
+    <w:lsdException w:name="table of authorities" w:semiHidden="1" w:unhideWhenUsed="1"/>
+    <w:lsdException w:name="macro" w:semiHidden="1" w:unhideWhenUsed="1"/>
+    <w:lsdException w:name="toa heading" w:semiHidden="1" w:unhideWhenUsed="1"/>
+    <w:lsdException w:name="List" w:semiHidden="1" w:unhideWhenUsed="1"/>
+    <w:lsdException w:name="List Bullet" w:semiHidden="1" w:unhideWhenUsed="1"/>
+    <w:lsdException w:name="List Number" w:semiHidden="1" w:unhideWhenUsed="1"/>
+    <w:lsdException w:name="List 2" w:semiHidden="1" w:unhideWhenUsed="1"/>
+    <w:lsdException w:name="List 3" w:semiHidden="1" w:unhideWhenUsed="1"/>
+    <w:lsdException w:name="List 4" w:semiHidden="1" w:unhideWhenUsed="1"/>
+    <w:lsdException w:name="List 5" w:semiHidden="1" w:unhideWhenUsed="1"/>
+    <w:lsdException w:name="List Bullet 2" w:semiHidden="1" w:unhideWhenUsed="1"/>
+    <w:lsdException w:name="List Bullet 3" w:semiHidden="1" w:unhideWhenUsed="1"/>
+    <w:lsdException w:name="List Bullet 4" w:semiHidden="1" w:unhideWhenUsed="1"/>
+    <w:lsdException w:name="List Bullet 5" w:semiHidden="1" w:unhideWhenUsed="1"/>
+    <w:lsdException w:name="List Number 2" w:semiHidden="1" w:unhideWhenUsed="1"/>
+    <w:lsdException w:name="List Number 3" w:semiHidden="1" w:unhideWhenUsed="1"/>
+    <w:lsdException w:name="List Number 4" w:semiHidden="1" w:unhideWhenUsed="1"/>
+    <w:lsdException w:name="List Number 5" w:semiHidden="1" w:unhideWhenUsed="1"/>
+    <w:lsdException w:name="Title" w:uiPriority="10" w:qFormat="1"/>
+    <w:lsdException w:name="Closing" w:semiHidden="1" w:unhideWhenUsed="1"/>
+    <w:lsdException w:name="Signature" w:semiHidden="1" w:unhideWhenUsed="1"/>
+    <w:lsdException w:name="Default Paragraph Font" w:semiHidden="1" w:uiPriority="1" w:unhideWhenUsed="1"/>
+    <w:lsdException w:name="Body Text" w:semiHidden="1" w:unhideWhenUsed="1"/>
+    <w:lsdException w:name="Body Text Indent" w:semiHidden="1" w:unhideWhenUsed="1"/>
+    <w:lsdException w:name="List Continue" w:semiHidden="1" w:unhideWhenUsed="1"/>
+    <w:lsdException w:name="List Continue 2" w:semiHidden="1" w:unhideWhenUsed="1"/>
+    <w:lsdException w:name="List Continue 3" w:semiHidden="1" w:unhideWhenUsed="1"/>
+    <w:lsdException w:name="List Continue 4" w:semiHidden="1" w:unhideWhenUsed="1"/>
+    <w:lsdException w:name="List Continue 5" w:semiHidden="1" w:unhideWhenUsed="1"/>
+    <w:lsdException w:name="Message Header" w:semiHidden="1" w:unhideWhenUsed="1"/>
+    <w:lsdException w:name="Subtitle" w:uiPriority="11" w:qFormat="1"/>
+    <w:lsdException w:name="Salutation" w:semiHidden="1" w:unhideWhenUsed="1"/>
+    <w:lsdException w:name="Date" w:semiHidden="1" w:unhideWhenUsed="1"/>
+    <w:lsdException w:name="Body Text First Indent" w:semiHidden="1" w:unhideWhenUsed="1"/>
+    <w:lsdException w:name="Body Text First Indent 2" w:semiHidden="1" w:unhideWhenUsed="1"/>
+    <w:lsdException w:name="Note Heading" w:semiHidden="1" w:unhideWhenUsed="1"/>
+    <w:lsdException w:name="Body Text 2" w:semiHidden="1" w:unhideWhenUsed="1"/>
+    <w:lsdException w:name="Body Text 3" w:semiHidden="1" w:unhideWhenUsed="1"/>
+    <w:lsdException w:name="Body Text Indent 2" w:semiHidden="1" w:unhideWhenUsed="1"/>
+    <w:lsdException w:name="Body Text Indent 3" w:semiHidden="1" w:unhideWhenUsed="1"/>
+    <w:lsdException w:name="Block Text" w:semiHidden="1" w:unhideWhenUsed="1"/>
+    <w:lsdException w:name="Hyperlink" w:semiHidden="1" w:unhideWhenUsed="1"/>
+    <w:lsdException w:name="FollowedHyperlink" w:semiHidden="1" w:unhideWhenUsed="1"/>
+    <w:lsdException w:name="Strong" w:uiPriority="22" w:qFormat="1"/>
+    <w:lsdException w:name="Emphasis" w:uiPriority="20" w:qFormat="1"/>
+    <w:lsdException w:name="Document Map" w:semiHidden="1" w:unhideWhenUsed="1"/>
+    <w:lsdException w:name="Plain Text" w:semiHidden="1" w:unhideWhenUsed="1"/>
+    <w:lsdException w:name="E-mail Signature" w:semiHidden="1" w:unhideWhenUsed="1"/>
+    <w:lsdException w:name="HTML Top of Form" w:semiHidden="1" w:unhideWhenUsed="1"/>
+    <w:lsdException w:name="HTML Bottom of Form" w:semiHidden="1" w:unhideWhenUsed="1"/>
+    <w:lsdException w:name="Normal (Web)" w:semiHidden="1" w:unhideWhenUsed="1"/>
+    <w:lsdException w:name="HTML Acronym" w:semiHidden="1" w:unhideWhenUsed="1"/>
+    <w:lsdException w:name="HTML Address" w:semiHidden="1" w:unhideWhenUsed="1"/>
+    <w:lsdException w:name="HTML Cite" w:semiHidden="1" w:unhideWhenUsed="1"/>
+    <w:lsdException w:name="HTML Code" w:semiHidden="1" w:unhideWhenUsed="1"/>
+    <w:lsdException w:name="HTML Definition" w:semiHidden="1" w:unhideWhenUsed="1"/>
+    <w:lsdException w:name="HTML Keyboard" w:semiHidden="1" w:unhideWhenUsed="1"/>
+    <w:lsdException w:name="HTML Preformatted" w:semiHidden="1" w:unhideWhenUsed="1"/>
+    <w:lsdException w:name="HTML Sample" w:semiHidden="1" w:unhideWhenUsed="1"/>
+    <w:lsdException w:name="HTML Typewriter" w:semiHidden="1" w:unhideWhenUsed="1"/>
+    <w:lsdException w:name="HTML Variable" w:semiHidden="1" w:unhideWhenUsed="1"/>
+    <w:lsdException w:name="Normal Table" w:semiHidden="1" w:unhideWhenUsed="1"/>
+    <w:lsdException w:name="annotation subject" w:semiHidden="1" w:unhideWhenUsed="1"/>
+    <w:lsdException w:name="No List" w:semiHidden="1" w:unhideWhenUsed="1"/>
+    <w:lsdException w:name="Outline List 1" w:semiHidden="1" w:unhideWhenUsed="1"/>
+    <w:lsdException w:name="Outline List 2" w:semiHidden="1" w:unhideWhenUsed="1"/>
+    <w:lsdException w:name="Outline List 3" w:semiHidden="1" w:unhideWhenUsed="1"/>
+    <w:lsdException w:name="Table Simple 1" w:semiHidden="1" w:unhideWhenUsed="1"/>
+    <w:lsdException w:name="Table Simple 2" w:semiHidden="1" w:unhideWhenUsed="1"/>
+    <w:lsdException w:name="Table Simple 3" w:semiHidden="1" w:unhideWhenUsed="1"/>
+    <w:lsdException w:name="Table Classic 1" w:semiHidden="1" w:unhideWhenUsed="1"/>
+    <w:lsdException w:name="Table Classic 2" w:semiHidden="1" w:unhideWhenUsed="1"/>
+    <w:lsdException w:name="Table Classic 3" w:semiHidden="1" w:unhideWhenUsed="1"/>
+    <w:lsdException w:name="Table Classic 4" w:semiHidden="1" w:unhideWhenUsed="1"/>
+    <w:lsdException w:name="Table Colorful 1" w:semiHidden="1" w:unhideWhenUsed="1"/>
+    <w:lsdException w:name="Table Colorful 2" w:semiHidden="1" w:unhideWhenUsed="1"/>
+    <w:lsdException w:name="Table Colorful 3" w:semiHidden="1" w:unhideWhenUsed="1"/>
+    <w:lsdException w:name="Table Columns 1" w:semiHidden="1" w:unhideWhenUsed="1"/>
+    <w:lsdException w:name="Table Columns 2" w:semiHidden="1" w:unhideWhenUsed="1"/>
+    <w:lsdException w:name="Table Columns 3" w:semiHidden="1" w:unhideWhenUsed="1"/>
+    <w:lsdException w:name="Table Columns 4" w:semiHidden="1" w:unhideWhenUsed="1"/>
+    <w:lsdException w:name="Table Columns 5" w:semiHidden="1" w:unhideWhenUsed="1"/>
+    <w:lsdException w:name="Table Grid 1" w:semiHidden="1" w:unhideWhenUsed="1"/>
+    <w:lsdException w:name="Table Grid 2" w:semiHidden="1" w:unhideWhenUsed="1"/>
+    <w:lsdException w:name="Table Grid 3" w:semiHidden="1" w:unhideWhenUsed="1"/>
+    <w:lsdException w:name="Table Grid 4" w:semiHidden="1" w:unhideWhenUsed="1"/>
+    <w:lsdException w:name="Table Grid 5" w:semiHidden="1" w:unhideWhenUsed="1"/>
+    <w:lsdException w:name="Table Grid 6" w:semiHidden="1" w:unhideWhenUsed="1"/>
+    <w:lsdException w:name="Table Grid 7" w:semiHidden="1" w:unhideWhenUsed="1"/>
+    <w:lsdException w:name="Table Grid 8" w:semiHidden="1" w:unhideWhenUsed="1"/>
+    <w:lsdException w:name="Table List 1" w:semiHidden="1" w:unhideWhenUsed="1"/>
+    <w:lsdException w:name="Table List 2" w:semiHidden="1" w:unhideWhenUsed="1"/>
+    <w:lsdException w:name="Table List 3" w:semiHidden="1" w:unhideWhenUsed="1"/>
+    <w:lsdException w:name="Table List 4" w:semiHidden="1" w:unhideWhenUsed="1"/>
+    <w:lsdException w:name="Table List 5" w:semiHidden="1" w:unhideWhenUsed="1"/>
+    <w:lsdException w:name="Table List 6" w:semiHidden="1" w:unhideWhenUsed="1"/>
+    <w:lsdException w:name="Table List 7" w:semiHidden="1" w:unhideWhenUsed="1"/>
+    <w:lsdException w:name="Table List 8" w:semiHidden="1" w:unhideWhenUsed="1"/>
+    <w:lsdException w:name="Table 3D effects 1" w:semiHidden="1" w:unhideWhenUsed="1"/>
+    <w:lsdException w:name="Table 3D effects 2" w:semiHidden="1" w:unhideWhenUsed="1"/>
+    <w:lsdException w:name="Table 3D effects 3" w:semiHidden="1" w:unhideWhenUsed="1"/>
+    <w:lsdException w:name="Table Contemporary" w:semiHidden="1" w:unhideWhenUsed="1"/>
+    <w:lsdException w:name="Table Elegant" w:semiHidden="1" w:unhideWhenUsed="1"/>
+    <w:lsdException w:name="Table Professional" w:semiHidden="1" w:unhideWhenUsed="1"/>
+    <w:lsdException w:name="Table Subtle 1" w:semiHidden="1" w:unhideWhenUsed="1"/>
+    <w:lsdException w:name="Table Subtle 2" w:semiHidden="1" w:unhideWhenUsed="1"/>
+    <w:lsdException w:name="Table Web 1" w:semiHidden="1" w:unhideWhenUsed="1"/>
+    <w:lsdException w:name="Table Web 2" w:semiHidden="1" w:unhideWhenUsed="1"/>
+    <w:lsdException w:name="Table Web 3" w:semiHidden="1" w:unhideWhenUsed="1"/>
+    <w:lsdException w:name="Balloon Text" w:semiHidden="1" w:unhideWhenUsed="1"/>
+    <w:lsdException w:name="Table Grid" w:uiPriority="39"/>
+    <w:lsdException w:name="Table Theme" w:semiHidden="1" w:unhideWhenUsed="1"/>
+    <w:lsdException w:name="Placeholder Text" w:semiHidden="1"/>
+    <w:lsdException w:name="No Spacing" w:uiPriority="1" w:qFormat="1"/>
+    <w:lsdException w:name="Light Shading" w:uiPriority="60"/>
+    <w:lsdException w:name="Light List" w:uiPriority="61"/>
+    <w:lsdException w:name="Light Grid" w:uiPriority="62"/>
+    <w:lsdException w:name="Medium Shading 1" w:uiPriority="63"/>
+    <w:lsdException w:name="Medium Shading 2" w:uiPriority="64"/>
+    <w:lsdException w:name="Medium List 1" w:uiPriority="65"/>
+    <w:lsdException w:name="Medium List 2" w:uiPriority="66"/>
+    <w:lsdException w:name="Medium Grid 1" w:uiPriority="67"/>
+    <w:lsdException w:name="Medium Grid 2" w:uiPriority="68"/>
+    <w:lsdException w:name="Medium Grid 3" w:uiPriority="69"/>
+    <w:lsdException w:name="Dark List" w:uiPriority="70"/>
+    <w:lsdException w:name="Colorful Shading" w:uiPriority="71"/>
+    <w:lsdException w:name="Colorful List" w:uiPriority="72"/>
+    <w:lsdException w:name="Colorful Grid" w:uiPriority="73"/>
+    <w:lsdException w:name="Light Shading Accent 1" w:uiPriority="60"/>
+    <w:lsdException w:name="Light List Accent 1" w:uiPriority="61"/>
+    <w:lsdException w:name="Light Grid Accent 1" w:uiPriority="62"/>
+    <w:lsdException w:name="Medium Shading 1 Accent 1" w:uiPriority="63"/>
+    <w:lsdException w:name="Medium Shading 2 Accent 1" w:uiPriority="64"/>
+    <w:lsdException w:name="Medium List 1 Accent 1" w:uiPriority="65"/>
+    <w:lsdException w:name="Revision" w:semiHidden="1"/>
+    <w:lsdException w:name="List Paragraph" w:uiPriority="34" w:qFormat="1"/>
+    <w:lsdException w:name="Quote" w:uiPriority="29" w:qFormat="1"/>
+    <w:lsdException w:name="Intense Quote" w:uiPriority="30" w:qFormat="1"/>
+    <w:lsdException w:name="Medium List 2 Accent 1" w:uiPriority="66"/>
+    <w:lsdException w:name="Medium Grid 1 Accent 1" w:uiPriority="67"/>
+    <w:lsdException w:name="Medium Grid 2 Accent 1" w:uiPriority="68"/>
+    <w:lsdException w:name="Medium Grid 3 Accent 1" w:uiPriority="69"/>
+    <w:lsdException w:name="Dark List Accent 1" w:uiPriority="70"/>
+    <w:lsdException w:name="Colorful Shading Accent 1" w:uiPriority="71"/>
+    <w:lsdException w:name="Colorful List Accent 1" w:uiPriority="72"/>
+    <w:lsdException w:name="Colorful Grid Accent 1" w:uiPriority="73"/>
+    <w:lsdException w:name="Light Shading Accent 2" w:uiPriority="60"/>
+    <w:lsdException w:name="Light List Accent 2" w:uiPriority="61"/>
+    <w:lsdException w:name="Light Grid Accent 2" w:uiPriority="62"/>
+    <w:lsdException w:name="Medium Shading 1 Accent 2" w:uiPriority="63"/>
+    <w:lsdException w:name="Medium Shading 2 Accent 2" w:uiPriority="64"/>
+    <w:lsdException w:name="Medium List 1 Accent 2" w:uiPriority="65"/>
+    <w:lsdException w:name="Medium List 2 Accent 2" w:uiPriority="66"/>
+    <w:lsdException w:name="Medium Grid 1 Accent 2" w:uiPriority="67"/>
+    <w:lsdException w:name="Medium Grid 2 Accent 2" w:uiPriority="68"/>
+    <w:lsdException w:name="Medium Grid 3 Accent 2" w:uiPriority="69"/>
+    <w:lsdException w:name="Dark List Accent 2" w:uiPriority="70"/>
+    <w:lsdException w:name="Colorful Shading Accent 2" w:uiPriority="71"/>
+    <w:lsdException w:name="Colorful List Accent 2" w:uiPriority="72"/>
+    <w:lsdException w:name="Colorful Grid Accent 2" w:uiPriority="73"/>
+    <w:lsdException w:name="Light Shading Accent 3" w:uiPriority="60"/>
+    <w:lsdException w:name="Light List Accent 3" w:uiPriority="61"/>
+    <w:lsdException w:name="Light Grid Accent 3" w:uiPriority="62"/>
+    <w:lsdException w:name="Medium Shading 1 Accent 3" w:uiPriority="63"/>
+    <w:lsdException w:name="Medium Shading 2 Accent 3" w:uiPriority="64"/>
+    <w:lsdException w:name="Medium List 1 Accent 3" w:uiPriority="65"/>
+    <w:lsdException w:name="Medium List 2 Accent 3" w:uiPriority="66"/>
+    <w:lsdException w:name="Medium Grid 1 Accent 3" w:uiPriority="67"/>
+    <w:lsdException w:name="Medium Grid 2 Accent 3" w:uiPriority="68"/>
+    <w:lsdException w:name="Medium Grid 3 Accent 3" w:uiPriority="69"/>
+    <w:lsdException w:name="Dark List Accent 3" w:uiPriority="70"/>
+    <w:lsdException w:name="Colorful Shading Accent 3" w:uiPriority="71"/>
+    <w:lsdException w:name="Colorful List Accent 3" w:uiPriority="72"/>
+    <w:lsdException w:name="Colorful Grid Accent 3" w:uiPriority="73"/>
+    <w:lsdException w:name="Light Shading Accent 4" w:uiPriority="60"/>
+    <w:lsdException w:name="Light List Accent 4" w:uiPriority="61"/>
+    <w:lsdException w:name="Light Grid Accent 4" w:uiPriority="62"/>
+    <w:lsdException w:name="Medium Shading 1 Accent 4" w:uiPriority="63"/>
+    <w:lsdException w:name="Medium Shading 2 Accent 4" w:uiPriority="64"/>
+    <w:lsdException w:name="Medium List 1 Accent 4" w:uiPriority="65"/>
+    <w:lsdException w:name="Medium List 2 Accent 4" w:uiPriority="66"/>
+    <w:lsdException w:name="Medium Grid 1 Accent 4" w:uiPriority="67"/>
+    <w:lsdException w:name="Medium Grid 2 Accent 4" w:uiPriority="68"/>
+    <w:lsdException w:name="Medium Grid 3 Accent 4" w:uiPriority="69"/>
+    <w:lsdException w:name="Dark List Accent 4" w:uiPriority="70"/>
+    <w:lsdException w:name="Colorful Shading Accent 4" w:uiPriority="71"/>
+    <w:lsdException w:name="Colorful List Accent 4" w:uiPriority="72"/>
+    <w:lsdException w:name="Colorful Grid Accent 4" w:uiPriority="73"/>
+    <w:lsdException w:name="Light Shading Accent 5" w:uiPriority="60"/>
+    <w:lsdException w:name="Light List Accent 5" w:uiPriority="61"/>
+    <w:lsdException w:name="Light Grid Accent 5" w:uiPriority="62"/>
+    <w:lsdException w:name="Medium Shading 1 Accent 5" w:uiPriority="63"/>
+    <w:lsdException w:name="Medium Shading 2 Accent 5" w:uiPriority="64"/>
+    <w:lsdException w:name="Medium List 1 Accent 5" w:uiPriority="65"/>
+    <w:lsdException w:name="Medium List 2 Accent 5" w:uiPriority="66"/>
+    <w:lsdException w:name="Medium Grid 1 Accent 5" w:uiPriority="67"/>
+    <w:lsdException w:name="Medium Grid 2 Accent 5" w:uiPriority="68"/>
+    <w:lsdException w:name="Medium Grid 3 Accent 5" w:uiPriority="69"/>
+    <w:lsdException w:name="Dark List Accent 5" w:uiPriority="70"/>
+    <w:lsdException w:name="Colorful Shading Accent 5" w:uiPriority="71"/>
+    <w:lsdException w:name="Colorful List Accent 5" w:uiPriority="72"/>
+    <w:lsdException w:name="Colorful Grid Accent 5" w:uiPriority="73"/>
+    <w:lsdException w:name="Light Shading Accent 6" w:uiPriority="60"/>
+    <w:lsdException w:name="Light List Accent 6" w:uiPriority="61"/>
+    <w:lsdException w:name="Light Grid Accent 6" w:uiPriority="62"/>
+    <w:lsdException w:name="Medium Shading 1 Accent 6" w:uiPriority="63"/>
+    <w:lsdException w:name="Medium Shading 2 Accent 6" w:uiPriority="64"/>
+    <w:lsdException w:name="Medium List 1 Accent 6" w:uiPriority="65"/>
+    <w:lsdException w:name="Medium List 2 Accent 6" w:uiPriority="66"/>
+    <w:lsdException w:name="Medium Grid 1 Accent 6" w:uiPriority="67"/>
+    <w:lsdException w:name="Medium Grid 2 Accent 6" w:uiPriority="68"/>
+    <w:lsdException w:name="Medium Grid 3 Accent 6" w:uiPriority="69"/>
+    <w:lsdException w:name="Dark List Accent 6" w:uiPriority="70"/>
+    <w:lsdException w:name="Colorful Shading Accent 6" w:uiPriority="71"/>
+    <w:lsdException w:name="Colorful List Accent 6" w:uiPriority="72"/>
+    <w:lsdException w:name="Colorful Grid Accent 6" w:uiPriority="73"/>
+    <w:lsdException w:name="Subtle Emphasis" w:uiPriority="19" w:qFormat="1"/>
+    <w:lsdException w:name="Intense Emphasis" w:uiPriority="21" w:qFormat="1"/>
+    <w:lsdException w:name="Subtle Reference" w:uiPriority="31" w:qFormat="1"/>
+    <w:lsdException w:name="Intense Reference" w:uiPriority="32" w:qFormat="1"/>
+    <w:lsdException w:name="Book Title" w:uiPriority="33" w:qFormat="1"/>
+    <w:lsdException w:name="Bibliography" w:semiHidden="1" w:uiPriority="37" w:unhideWhenUsed="1"/>
+    <w:lsdException w:name="TOC Heading" w:semiHidden="1" w:uiPriority="39" w:unhideWhenUsed="1" w:qFormat="1"/>
+    <w:lsdException w:name="Plain Table 1" w:uiPriority="41"/>
+    <w:lsdException w:name="Plain Table 2" w:uiPriority="42"/>
+    <w:lsdException w:name="Plain Table 3" w:uiPriority="43"/>
+    <w:lsdException w:name="Plain Table 4" w:uiPriority="44"/>
+    <w:lsdException w:name="Plain Table 5" w:uiPriority="45"/>
+    <w:lsdException w:name="Grid Table Light" w:uiPriority="40"/>
+    <w:lsdException w:name="Grid Table 1 Light" w:uiPriority="46"/>
+    <w:lsdException w:name="Grid Table 2" w:uiPriority="47"/>
+    <w:lsdException w:name="Grid Table 3" w:uiPriority="48"/>
+    <w:lsdException w:name="Grid Table 4" w:uiPriority="49"/>
+    <w:lsdException w:name="Grid Table 5 Dark" w:uiPriority="50"/>
+    <w:lsdException w:name="Grid Table 6 Colorful" w:uiPriority="51"/>
+    <w:lsdException w:name="Grid Table 7 Colorful" w:uiPriority="52"/>
+    <w:lsdException w:name="Grid Table 1 Light Accent 1" w:uiPriority="46"/>
+    <w:lsdException w:name="Grid Table 2 Accent 1" w:uiPriority="47"/>
+    <w:lsdException w:name="Grid Table 3 Accent 1" w:uiPriority="48"/>
+    <w:lsdException w:name="Grid Table 4 Accent 1" w:uiPriority="49"/>
+    <w:lsdException w:name="Grid Table 5 Dark Accent 1" w:uiPriority="50"/>
+    <w:lsdException w:name="Grid Table 6 Colorful Accent 1" w:uiPriority="51"/>
+    <w:lsdException w:name="Grid Table 7 Colorful Accent 1" w:uiPriority="52"/>
+    <w:lsdException w:name="Grid Table 1 Light Accent 2" w:uiPriority="46"/>
+    <w:lsdException w:name="Grid Table 2 Accent 2" w:uiPriority="47"/>
+    <w:lsdException w:name="Grid Table 3 Accent 2" w:uiPriority="48"/>
+    <w:lsdException w:name="Grid Table 4 Accent 2" w:uiPriority="49"/>
+    <w:lsdException w:name="Grid Table 5 Dark Accent 2" w:uiPriority="50"/>
+    <w:lsdException w:name="Grid Table 6 Colorful Accent 2" w:uiPriority="51"/>
+    <w:lsdException w:name="Grid Table 7 Colorful Accent 2" w:uiPriority="52"/>
+    <w:lsdException w:name="Grid Table 1 Light Accent 3" w:uiPriority="46"/>
+    <w:lsdException w:name="Grid Table 2 Accent 3" w:uiPriority="47"/>
+    <w:lsdException w:name="Grid Table 3 Accent 3" w:uiPriority="48"/>
+    <w:lsdException w:name="Grid Table 4 Accent 3" w:uiPriority="49"/>
+    <w:lsdException w:name="Grid Table 5 Dark Accent 3" w:uiPriority="50"/>
+    <w:lsdException w:name="Grid Table 6 Colorful Accent 3" w:uiPriority="51"/>
+    <w:lsdException w:name="Grid Table 7 Colorful Accent 3" w:uiPriority="52"/>
+    <w:lsdException w:name="Grid Table 1 Light Accent 4" w:uiPriority="46"/>
+    <w:lsdException w:name="Grid Table 2 Accent 4" w:uiPriority="47"/>
+    <w:lsdException w:name="Grid Table 3 Accent 4" w:uiPriority="48"/>
+    <w:lsdException w:name="Grid Table 4 Accent 4" w:uiPriority="49"/>
+    <w:lsdException w:name="Grid Table 5 Dark Accent 4" w:uiPriority="50"/>
+    <w:lsdException w:name="Grid Table 6 Colorful Accent 4" w:uiPriority="51"/>
+    <w:lsdException w:name="Grid Table 7 Colorful Accent 4" w:uiPriority="52"/>
+    <w:lsdException w:name="Grid Table 1 Light Accent 5" w:uiPriority="46"/>
+    <w:lsdException w:name="Grid Table 2 Accent 5" w:uiPriority="47"/>
+    <w:lsdException w:name="Grid Table 3 Accent 5" w:uiPriority="48"/>
+    <w:lsdException w:name="Grid Table 4 Accent 5" w:uiPriority="49"/>
+    <w:lsdException w:name="Grid Table 5 Dark Accent 5" w:uiPriority="50"/>
+    <w:lsdException w:name="Grid Table 6 Colorful Accent 5" w:uiPriority="51"/>
+    <w:lsdException w:name="Grid Table 7 Colorful Accent 5" w:uiPriority="52"/>
+    <w:lsdException w:name="Grid Table 1 Light Accent 6" w:uiPriority="46"/>
+    <w:lsdException w:name="Grid Table 2 Accent 6" w:uiPriority="47"/>
+    <w:lsdException w:name="Grid Table 3 Accent 6" w:uiPriority="48"/>
+    <w:lsdException w:name="Grid Table 4 Accent 6" w:uiPriority="49"/>
+    <w:lsdException w:name="Grid Table 5 Dark Accent 6" w:uiPriority="50"/>
+    <w:lsdException w:name="Grid Table 6 Colorful Accent 6" w:uiPriority="51"/>
+    <w:lsdException w:name="Grid Table 7 Colorful Accent 6" w:uiPriority="52"/>
+    <w:lsdException w:name="List Table 1 Light" w:uiPriority="46"/>
+    <w:lsdException w:name="List Table 2" w:uiPriority="47"/>
+    <w:lsdException w:name="List Table 3" w:uiPriority="48"/>
+    <w:lsdException w:name="List Table 4" w:uiPriority="49"/>
+    <w:lsdException w:name="List Table 5 Dark" w:uiPriority="50"/>
+    <w:lsdException w:name="List Table 6 Colorful" w:uiPriority="51"/>
+    <w:lsdException w:name="List Table 7 Colorful" w:uiPriority="52"/>
+    <w:lsdException w:name="List Table 1 Light Accent 1" w:uiPriority="46"/>
+    <w:lsdException w:name="List Table 2 Accent 1" w:uiPriority="47"/>
+    <w:lsdException w:name="List Table 3 Accent 1" w:uiPriority="48"/>
+    <w:lsdException w:name="List Table 4 Accent 1" w:uiPriority="49"/>
+    <w:lsdException w:name="List Table 5 Dark Accent 1" w:uiPriority="50"/>
+    <w:lsdException w:name="List Table 6 Colorful Accent 1" w:uiPriority="51"/>
+    <w:lsdException w:name="List Table 7 Colorful Accent 1" w:uiPriority="52"/>
+    <w:lsdException w:name="List Table 1 Light Accent 2" w:uiPriority="46"/>
+    <w:lsdException w:name="List Table 2 Accent 2" w:uiPriority="47"/>
+    <w:lsdException w:name="List Table 3 Accent 2" w:uiPriority="48"/>
+    <w:lsdException w:name="List Table 4 Accent 2" w:uiPriority="49"/>
+    <w:lsdException w:name="List Table 5 Dark Accent 2" w:uiPriority="50"/>
+    <w:lsdException w:name="List Table 6 Colorful Accent 2" w:uiPriority="51"/>
+    <w:lsdException w:name="List Table 7 Colorful Accent 2" w:uiPriority="52"/>
+    <w:lsdException w:name="List Table 1 Light Accent 3" w:uiPriority="46"/>
+    <w:lsdException w:name="List Table 2 Accent 3" w:uiPriority="47"/>
+    <w:lsdException w:name="List Table 3 Accent 3" w:uiPriority="48"/>
+    <w:lsdException w:name="List Table 4 Accent 3" w:uiPriority="49"/>
+    <w:lsdException w:name="List Table 5 Dark Accent 3" w:uiPriority="50"/>
+    <w:lsdException w:name="List Table 6 Colorful Accent 3" w:uiPriority="51"/>
+    <w:lsdException w:name="List Table 7 Colorful Accent 3" w:uiPriority="52"/>
+    <w:lsdException w:name="List Table 1 Light Accent 4" w:uiPriority="46"/>
+    <w:lsdException w:name="List Table 2 Accent 4" w:uiPriority="47"/>
+    <w:lsdException w:name="List Table 3 Accent 4" w:uiPriority="48"/>
+    <w:lsdException w:name="List Table 4 Accent 4" w:uiPriority="49"/>
+    <w:lsdException w:name="List Table 5 Dark Accent 4" w:uiPriority="50"/>
+    <w:lsdException w:name="List Table 6 Colorful Accent 4" w:uiPriority="51"/>
+    <w:lsdException w:name="List Table 7 Colorful Accent 4" w:uiPriority="52"/>
+    <w:lsdException w:name="List Table 1 Light Accent 5" w:uiPriority="46"/>
+    <w:lsdException w:name="List Table 2 Accent 5" w:uiPriority="47"/>
+    <w:lsdException w:name="List Table 3 Accent 5" w:uiPriority="48"/>
+    <w:lsdException w:name="List Table 4 Accent 5" w:uiPriority="49"/>
+    <w:lsdException w:name="List Table 5 Dark Accent 5" w:uiPriority="50"/>
+    <w:lsdException w:name="List Table 6 Colorful Accent 5" w:uiPriority="51"/>
+    <w:lsdException w:name="List Table 7 Colorful Accent 5" w:uiPriority="52"/>
+    <w:lsdException w:name="List Table 1 Light Accent 6" w:uiPriority="46"/>
+    <w:lsdException w:name="List Table 2 Accent 6" w:uiPriority="47"/>
+    <w:lsdException w:name="List Table 3 Accent 6" w:uiPriority="48"/>
+    <w:lsdException w:name="List Table 4 Accent 6" w:uiPriority="49"/>
+    <w:lsdException w:name="List Table 5 Dark Accent 6" w:uiPriority="50"/>
+    <w:lsdException w:name="List Table 6 Colorful Accent 6" w:uiPriority="51"/>
+    <w:lsdException w:name="List Table 7 Colorful Accent 6" w:uiPriority="52"/>
+    <w:lsdException w:name="Mention" w:semiHidden="1" w:unhideWhenUsed="1"/>
+    <w:lsdException w:name="Smart Hyperlink" w:semiHidden="1" w:unhideWhenUsed="1"/>
+    <w:lsdException w:name="Hashtag" w:semiHidden="1" w:unhideWhenUsed="1"/>
+    <w:lsdException w:name="Unresolved Mention" w:semiHidden="1" w:unhideWhenUsed="1"/>
+    <w:lsdException w:name="Smart Link" w:semiHidden="1" w:unhideWhenUsed="1"/>
+  </w:latentStyles>
+  <w:style w:type="paragraph" w:default="1" w:styleId="Normal">
+    <w:name w:val="Normal"/>
+    <w:qFormat/>
+  </w:style>
+  <w:style w:type="paragraph" w:styleId="Titre3">
+    <w:name w:val="heading 3"/>
+    <w:basedOn w:val="Normal"/>
+    <w:next w:val="Normal"/>
+    <w:link w:val="Titre3Car"/>
+    <w:uiPriority w:val="9"/>
+    <w:unhideWhenUsed/>
+    <w:qFormat/>
+    <w:rsid w:val="0020642E"/>
+    <w:pPr>
+      <w:keepNext/>
+      <w:keepLines/>
+      <w:spacing w:before="40" w:after="0"/>
+      <w:outlineLvl w:val="2"/>
+    </w:pPr>
+    <w:rPr>
+      <w:rFonts w:asciiTheme="majorHAnsi" w:eastAsiaTheme="majorEastAsia" w:hAnsiTheme="majorHAnsi" w:cstheme="majorBidi"/>
+      <w:color w:val="1F3763" w:themeColor="accent1" w:themeShade="7F"/>
+      <w:sz w:val="24"/>
+      <w:szCs w:val="24"/>
+    </w:rPr>
+  </w:style>
+  <w:style w:type="character" w:default="1" w:styleId="Policepardfaut">
+    <w:name w:val="Default Paragraph Font"/>
+    <w:uiPriority w:val="1"/>
+    <w:semiHidden/>
+    <w:unhideWhenUsed/>
+  </w:style>
+  <w:style w:type="table" w:default="1" w:styleId="TableauNormal">
+    <w:name w:val="Normal Table"/>
+    <w:uiPriority w:val="99"/>
+    <w:semiHidden/>
+    <w:unhideWhenUsed/>
+    <w:tblPr>
+      <w:tblInd w:w="0" w:type="dxa"/>
+      <w:tblCellMar>
+        <w:top w:w="0" w:type="dxa"/>
+        <w:left w:w="108" w:type="dxa"/>
+        <w:bottom w:w="0" w:type="dxa"/>
+        <w:right w:w="108" w:type="dxa"/>
+      </w:tblCellMar>
+    </w:tblPr>
+  </w:style>
+  <w:style w:type="numbering" w:default="1" w:styleId="Aucuneliste">
+    <w:name w:val="No List"/>
+    <w:uiPriority w:val="99"/>
+    <w:semiHidden/>
+    <w:unhideWhenUsed/>
+  </w:style>
+  <w:style w:type="paragraph" w:styleId="Paragraphedeliste">
+    <w:name w:val="List Paragraph"/>
+    <w:basedOn w:val="Normal"/>
+    <w:uiPriority w:val="34"/>
+    <w:qFormat/>
+    <w:rsid w:val="00FF07CA"/>
+    <w:pPr>
+      <w:ind w:left="720"/>
+      <w:contextualSpacing/>
+    </w:pPr>
+  </w:style>
+  <w:style w:type="paragraph" w:styleId="Sansinterligne">
+    <w:name w:val="No Spacing"/>
+    <w:link w:val="SansinterligneCar"/>
+    <w:uiPriority w:val="1"/>
+    <w:qFormat/>
+    <w:rsid w:val="00D34A83"/>
+    <w:pPr>
+      <w:spacing w:after="0" w:line="240" w:lineRule="auto"/>
+    </w:pPr>
+    <w:rPr>
+      <w:rFonts w:eastAsiaTheme="minorEastAsia"/>
+      <w:lang w:eastAsia="fr-FR"/>
+    </w:rPr>
+  </w:style>
+  <w:style w:type="character" w:customStyle="1" w:styleId="SansinterligneCar">
+    <w:name w:val="Sans interligne Car"/>
+    <w:basedOn w:val="Policepardfaut"/>
+    <w:link w:val="Sansinterligne"/>
+    <w:uiPriority w:val="1"/>
+    <w:rsid w:val="00D34A83"/>
+    <w:rPr>
+      <w:rFonts w:eastAsiaTheme="minorEastAsia"/>
+      <w:lang w:eastAsia="fr-FR"/>
+    </w:rPr>
+  </w:style>
+  <w:style w:type="paragraph" w:styleId="En-tte">
+    <w:name w:val="header"/>
+    <w:basedOn w:val="Normal"/>
+    <w:link w:val="En-tteCar"/>
+    <w:uiPriority w:val="99"/>
+    <w:unhideWhenUsed/>
+    <w:rsid w:val="00D34A83"/>
+    <w:pPr>
+      <w:tabs>
+        <w:tab w:val="center" w:pos="4536"/>
+        <w:tab w:val="right" w:pos="9072"/>
+      </w:tabs>
+      <w:spacing w:after="0" w:line="240" w:lineRule="auto"/>
+    </w:pPr>
+  </w:style>
+  <w:style w:type="character" w:customStyle="1" w:styleId="En-tteCar">
+    <w:name w:val="En-tête Car"/>
+    <w:basedOn w:val="Policepardfaut"/>
+    <w:link w:val="En-tte"/>
+    <w:uiPriority w:val="99"/>
+    <w:rsid w:val="00D34A83"/>
+  </w:style>
+  <w:style w:type="paragraph" w:styleId="Pieddepage">
+    <w:name w:val="footer"/>
+    <w:basedOn w:val="Normal"/>
+    <w:link w:val="PieddepageCar"/>
+    <w:uiPriority w:val="99"/>
+    <w:unhideWhenUsed/>
+    <w:rsid w:val="00D34A83"/>
+    <w:pPr>
+      <w:tabs>
+        <w:tab w:val="center" w:pos="4536"/>
+        <w:tab w:val="right" w:pos="9072"/>
+      </w:tabs>
+      <w:spacing w:after="0" w:line="240" w:lineRule="auto"/>
+    </w:pPr>
+  </w:style>
+  <w:style w:type="character" w:customStyle="1" w:styleId="PieddepageCar">
+    <w:name w:val="Pied de page Car"/>
+    <w:basedOn w:val="Policepardfaut"/>
+    <w:link w:val="Pieddepage"/>
+    <w:uiPriority w:val="99"/>
+    <w:rsid w:val="00D34A83"/>
+  </w:style>
+  <w:style w:type="character" w:customStyle="1" w:styleId="Titre3Car">
+    <w:name w:val="Titre 3 Car"/>
+    <w:basedOn w:val="Policepardfaut"/>
+    <w:link w:val="Titre3"/>
+    <w:uiPriority w:val="9"/>
+    <w:rsid w:val="0020642E"/>
+    <w:rPr>
+      <w:rFonts w:asciiTheme="majorHAnsi" w:eastAsiaTheme="majorEastAsia" w:hAnsiTheme="majorHAnsi" w:cstheme="majorBidi"/>
+      <w:color w:val="1F3763" w:themeColor="accent1" w:themeShade="7F"/>
+      <w:sz w:val="24"/>
+      <w:szCs w:val="24"/>
+    </w:rPr>
+  </w:style>
+</w:styles>
+</file>
+
+<file path=word/glossary/document.xml><?xml version="1.0" encoding="utf-8"?>
+<w:glossaryDocument xmlns:wpc="http://schemas.microsoft.com/office/word/2010/wordprocessingCanvas" xmlns:cx="http://schemas.microsoft.com/office/drawing/2014/chartex" xmlns:cx1="http://schemas.microsoft.com/office/drawing/2015/9/8/chartex" xmlns:cx2="http://schemas.microsoft.com/office/drawing/2015/10/21/chartex" xmlns:cx3="http://schemas.microsoft.com/office/drawing/2016/5/9/chartex" xmlns:cx4="http://schemas.microsoft.com/office/drawing/2016/5/10/chartex" xmlns:cx5="http://schemas.microsoft.com/office/drawing/2016/5/11/chartex" xmlns:cx6="http://schemas.microsoft.com/office/drawing/2016/5/12/chartex" xmlns:cx7="http://schemas.microsoft.com/office/drawing/2016/5/13/chartex" xmlns:cx8="http://schemas.microsoft.com/office/drawing/2016/5/14/chartex" xmlns:mc="http://schemas.openxmlformats.org/markup-compatibility/2006" xmlns:aink="http://schemas.microsoft.com/office/drawing/2016/ink" xmlns:am3d="http://schemas.microsoft.com/office/drawing/2017/model3d" xmlns:o="urn:schemas-microsoft-com:office:office" xmlns:r="http://schemas.openxmlformats.org/officeDocument/2006/relationships" xmlns:m="http://schemas.openxmlformats.org/officeDocument/2006/math" xmlns:v="urn:schemas-microsoft-com:vml" xmlns:wp14="http://schemas.microsoft.com/office/word/2010/wordprocessingDrawing" xmlns:wp="http://schemas.openxmlformats.org/drawingml/2006/wordprocessingDrawing" xmlns:w10="urn:schemas-microsoft-com:office:word" xmlns:w="http://schemas.openxmlformats.org/wordprocessingml/2006/main" xmlns:w14="http://schemas.microsoft.com/office/word/2010/wordml" xmlns:w15="http://schemas.microsoft.com/office/word/2012/wordml" xmlns:w16cex="http://schemas.microsoft.com/office/word/2018/wordml/cex" xmlns:w16cid="http://schemas.microsoft.com/office/word/2016/wordml/cid" xmlns:w16="http://schemas.microsoft.com/office/word/2018/wordml" xmlns:w16se="http://schemas.microsoft.com/office/word/2015/wordml/symex" xmlns:wpg="http://schemas.microsoft.com/office/word/2010/wordprocessingGroup" xmlns:wpi="http://schemas.microsoft.com/office/word/2010/wordprocessingInk" xmlns:wne="http://schemas.microsoft.com/office/word/2006/wordml" xmlns:wps="http://schemas.microsoft.com/office/word/2010/wordprocessingShape" mc:Ignorable="w14 w15 w16se w16cid w16 w16cex wp14">
+  <w:docParts>
+    <w:docPart>
+      <w:docPartPr>
+        <w:name w:val="F00EAB6E986B4E86BE662F8931E468E2"/>
+        <w:category>
+          <w:name w:val="Général"/>
+          <w:gallery w:val="placeholder"/>
+        </w:category>
+        <w:types>
+          <w:type w:val="bbPlcHdr"/>
+        </w:types>
+        <w:behaviors>
+          <w:behavior w:val="content"/>
+        </w:behaviors>
+        <w:guid w:val="{79154DB5-303A-4D1D-9776-53C632442B90}"/>
+      </w:docPartPr>
+      <w:docPartBody>
+        <w:p>
+          <w:pPr>
+            <w:pStyle w:val="F00EAB6E986B4E86BE662F8931E468E2"/>
+          </w:pPr>
+          <w:r>
+            <w:rPr>
+              <w:color w:val="2F5496" w:themeColor="accent1" w:themeShade="BF"/>
+              <w:sz w:val="24"/>
+              <w:szCs w:val="24"/>
+            </w:rPr>
+            <w:t>[Nom de la société]</w:t>
+          </w:r>
+        </w:p>
+      </w:docPartBody>
+    </w:docPart>
+    <w:docPart>
+      <w:docPartPr>
+        <w:name w:val="29F26F7750A7488DBF12B5B2B6B7F9A8"/>
+        <w:category>
+          <w:name w:val="Général"/>
+          <w:gallery w:val="placeholder"/>
+        </w:category>
+        <w:types>
+          <w:type w:val="bbPlcHdr"/>
+        </w:types>
+        <w:behaviors>
+          <w:behavior w:val="content"/>
+        </w:behaviors>
+        <w:guid w:val="{32E7C2E4-7DDA-4F29-B950-C85DFD7DEDD8}"/>
+      </w:docPartPr>
+      <w:docPartBody>
+        <w:p>
+          <w:pPr>
+            <w:pStyle w:val="29F26F7750A7488DBF12B5B2B6B7F9A8"/>
+          </w:pPr>
+          <w:r>
+            <w:rPr>
+              <w:rFonts w:asciiTheme="majorHAnsi" w:eastAsiaTheme="majorEastAsia" w:hAnsiTheme="majorHAnsi" w:cstheme="majorBidi"/>
+              <w:color w:val="4472C4" w:themeColor="accent1"/>
+              <w:sz w:val="88"/>
+              <w:szCs w:val="88"/>
+            </w:rPr>
+            <w:t>[Titre du document]</w:t>
+          </w:r>
+        </w:p>
+      </w:docPartBody>
+    </w:docPart>
+    <w:docPart>
+      <w:docPartPr>
+        <w:name w:val="8EFBB0620C1C474D9A5E0A1484890A69"/>
+        <w:category>
+          <w:name w:val="Général"/>
+          <w:gallery w:val="placeholder"/>
+        </w:category>
+        <w:types>
+          <w:type w:val="bbPlcHdr"/>
+        </w:types>
+        <w:behaviors>
+          <w:behavior w:val="content"/>
+        </w:behaviors>
+        <w:guid w:val="{DCFE2B6B-1AF2-44A0-8DC5-98425AB0A394}"/>
+      </w:docPartPr>
+      <w:docPartBody>
+        <w:p>
+          <w:pPr>
+            <w:pStyle w:val="8EFBB0620C1C474D9A5E0A1484890A69"/>
+          </w:pPr>
+          <w:r>
+            <w:rPr>
+              <w:color w:val="2F5496" w:themeColor="accent1" w:themeShade="BF"/>
+              <w:sz w:val="24"/>
+              <w:szCs w:val="24"/>
+            </w:rPr>
+            <w:t>[Sous-titre du document]</w:t>
+          </w:r>
+        </w:p>
+      </w:docPartBody>
+    </w:docPart>
+    <w:docPart>
+      <w:docPartPr>
+        <w:name w:val="E8B0AAE2143646D596C5EEF05B16CECD"/>
+        <w:category>
+          <w:name w:val="Général"/>
+          <w:gallery w:val="placeholder"/>
+        </w:category>
+        <w:types>
+          <w:type w:val="bbPlcHdr"/>
+        </w:types>
+        <w:behaviors>
+          <w:behavior w:val="content"/>
+        </w:behaviors>
+        <w:guid w:val="{CF7B804A-1D78-47B5-9119-E49807A83A62}"/>
+      </w:docPartPr>
+      <w:docPartBody>
+        <w:p>
+          <w:pPr>
+            <w:pStyle w:val="E8B0AAE2143646D596C5EEF05B16CECD"/>
+          </w:pPr>
+          <w:r>
+            <w:rPr>
+              <w:color w:val="4472C4" w:themeColor="accent1"/>
+              <w:sz w:val="28"/>
+              <w:szCs w:val="28"/>
+            </w:rPr>
+            <w:t>[Nom de l’auteur]</w:t>
+          </w:r>
+        </w:p>
+      </w:docPartBody>
+    </w:docPart>
+    <w:docPart>
+      <w:docPartPr>
+        <w:name w:val="EA8BAEF53F194502A80C61EF618A3EB0"/>
+        <w:category>
+          <w:name w:val="Général"/>
+          <w:gallery w:val="placeholder"/>
+        </w:category>
+        <w:types>
+          <w:type w:val="bbPlcHdr"/>
+        </w:types>
+        <w:behaviors>
+          <w:behavior w:val="content"/>
+        </w:behaviors>
+        <w:guid w:val="{CA8F376C-117A-4D85-B83A-1DD4CF9842A0}"/>
+      </w:docPartPr>
+      <w:docPartBody>
+        <w:p>
+          <w:pPr>
+            <w:pStyle w:val="EA8BAEF53F194502A80C61EF618A3EB0"/>
+          </w:pPr>
+          <w:r>
+            <w:rPr>
+              <w:color w:val="4472C4" w:themeColor="accent1"/>
+              <w:sz w:val="28"/>
+              <w:szCs w:val="28"/>
+            </w:rPr>
+            <w:t>[Date]</w:t>
+          </w:r>
+        </w:p>
+      </w:docPartBody>
+    </w:docPart>
+    <w:docPart>
+      <w:docPartPr>
+        <w:name w:val="533B6D3551C8490FA23BFC66BB940264"/>
+        <w:category>
+          <w:name w:val="Général"/>
+          <w:gallery w:val="placeholder"/>
+        </w:category>
+        <w:types>
+          <w:type w:val="bbPlcHdr"/>
+        </w:types>
+        <w:behaviors>
+          <w:behavior w:val="content"/>
+        </w:behaviors>
+        <w:guid w:val="{DD8E9805-4B83-4F54-A546-67A4F6921FA2}"/>
+      </w:docPartPr>
+      <w:docPartBody>
+        <w:p>
+          <w:pPr>
+            <w:pStyle w:val="533B6D3551C8490FA23BFC66BB940264"/>
+          </w:pPr>
+          <w:r>
+            <w:rPr>
+              <w:color w:val="4472C4" w:themeColor="accent1"/>
+              <w:sz w:val="20"/>
+              <w:szCs w:val="20"/>
+            </w:rPr>
+            <w:t>[Titre du document]</w:t>
+          </w:r>
+        </w:p>
+      </w:docPartBody>
+    </w:docPart>
+  </w:docParts>
+</w:glossaryDocument>
+</file>
+
+<file path=word/glossary/fontTable.xml><?xml version="1.0" encoding="utf-8"?>
+<w:fonts xmlns:mc="http://schemas.openxmlformats.org/markup-compatibility/2006" xmlns:r="http://schemas.openxmlformats.org/officeDocument/2006/relationships" xmlns:w="http://schemas.openxmlformats.org/wordprocessingml/2006/main" xmlns:w14="http://schemas.microsoft.com/office/word/2010/wordml" xmlns:w15="http://schemas.microsoft.com/office/word/2012/wordml" xmlns:w16cex="http://schemas.microsoft.com/office/word/2018/wordml/cex" xmlns:w16cid="http://schemas.microsoft.com/office/word/2016/wordml/cid" xmlns:w16="http://schemas.microsoft.com/office/word/2018/wordml" xmlns:w16se="http://schemas.microsoft.com/office/word/2015/wordml/symex" mc:Ignorable="w14 w15 w16se w16cid w16 w16cex">
+  <w:font w:name="Calibri">
+    <w:panose1 w:val="020F0502020204030204"/>
+    <w:charset w:val="00"/>
+    <w:family w:val="swiss"/>
+    <w:pitch w:val="variable"/>
+    <w:sig w:usb0="E0002AFF" w:usb1="4000ACFF" w:usb2="00000001" w:usb3="00000000" w:csb0="000001FF" w:csb1="00000000"/>
+  </w:font>
+  <w:font w:name="Times New Roman">
+    <w:panose1 w:val="02020603050405020304"/>
+    <w:charset w:val="00"/>
+    <w:family w:val="roman"/>
+    <w:pitch w:val="variable"/>
+    <w:sig w:usb0="E0002AFF" w:usb1="C0007843" w:usb2="00000009" w:usb3="00000000" w:csb0="000001FF" w:csb1="00000000"/>
+  </w:font>
+  <w:font w:name="Calibri Light">
+    <w:panose1 w:val="020F0302020204030204"/>
+    <w:charset w:val="00"/>
+    <w:family w:val="swiss"/>
+    <w:pitch w:val="variable"/>
+    <w:sig w:usb0="A0002AEF" w:usb1="4000207B" w:usb2="00000000" w:usb3="00000000" w:csb0="000001FF" w:csb1="00000000"/>
+  </w:font>
+</w:fonts>
+</file>
+
+<file path=word/glossary/settings.xml><?xml version="1.0" encoding="utf-8"?>
+<w:settings xmlns:mc="http://schemas.openxmlformats.org/markup-compatibility/2006" xmlns:o="urn:schemas-microsoft-com:office:office" xmlns:r="http://schemas.openxmlformats.org/officeDocument/2006/relationships" xmlns:m="http://schemas.openxmlformats.org/officeDocument/2006/math" xmlns:v="urn:schemas-microsoft-com:vml" xmlns:w10="urn:schemas-microsoft-com:office:word" xmlns:w="http://schemas.openxmlformats.org/wordprocessingml/2006/main" xmlns:w14="http://schemas.microsoft.com/office/word/2010/wordml" xmlns:w15="http://schemas.microsoft.com/office/word/2012/wordml" xmlns:w16cex="http://schemas.microsoft.com/office/word/2018/wordml/cex" xmlns:w16cid="http://schemas.microsoft.com/office/word/2016/wordml/cid" xmlns:w16="http://schemas.microsoft.com/office/word/2018/wordml" xmlns:w16se="http://schemas.microsoft.com/office/word/2015/wordml/symex" xmlns:sl="http://schemas.openxmlformats.org/schemaLibrary/2006/main" mc:Ignorable="w14 w15 w16se w16cid w16 w16cex">
+  <w:view w:val="normal"/>
+  <w:defaultTabStop w:val="708"/>
+  <w:hyphenationZone w:val="425"/>
+  <w:characterSpacingControl w:val="doNotCompress"/>
+  <w:compat>
+    <w:useFELayout/>
+    <w:compatSetting w:name="compatibilityMode" w:uri="http://schemas.microsoft.com/office/word" w:val="15"/>
+    <w:compatSetting w:name="overrideTableStyleFontSizeAndJustification" w:uri="http://schemas.microsoft.com/office/word" w:val="1"/>
+    <w:compatSetting w:name="enableOpenTypeFeatures" w:uri="http://schemas.microsoft.com/office/word" w:val="1"/>
+    <w:compatSetting w:name="doNotFlipMirrorIndents" w:uri="http://schemas.microsoft.com/office/word" w:val="1"/>
+    <w:compatSetting w:name="differentiateMultirowTableHeaders" w:uri="http://schemas.microsoft.com/office/word" w:val="1"/>
+    <w:compatSetting w:name="useWord2013TrackBottomHyphenation" w:uri="http://schemas.microsoft.com/office/word" w:val="0"/>
+  </w:compat>
+  <w:rsids>
+    <w:rsidRoot w:val="00A73C4D"/>
+    <w:rsid w:val="00077606"/>
+    <w:rsid w:val="00A73C4D"/>
+  </w:rsids>
+  <m:mathPr>
+    <m:mathFont m:val="Cambria Math"/>
+    <m:brkBin m:val="before"/>
+    <m:brkBinSub m:val="--"/>
+    <m:smallFrac m:val="0"/>
+    <m:dispDef/>
+    <m:lMargin m:val="0"/>
+    <m:rMargin m:val="0"/>
+    <m:defJc m:val="centerGroup"/>
+    <m:wrapIndent m:val="1440"/>
+    <m:intLim m:val="subSup"/>
+    <m:naryLim m:val="undOvr"/>
+  </m:mathPr>
+  <w:themeFontLang w:val="fr-FR"/>
+  <w:clrSchemeMapping w:bg1="light1" w:t1="dark1" w:bg2="light2" w:t2="dark2" w:accent1="accent1" w:accent2="accent2" w:accent3="accent3" w:accent4="accent4" w:accent5="accent5" w:accent6="accent6" w:hyperlink="hyperlink" w:followedHyperlink="followedHyperlink"/>
+  <w:decimalSymbol w:val=","/>
+  <w:listSeparator w:val=";"/>
+  <w15:chartTrackingRefBased/>
+</w:settings>
+</file>
+
+<file path=word/glossary/styles.xml><?xml version="1.0" encoding="utf-8"?>
+<w:styles xmlns:mc="http://schemas.openxmlformats.org/markup-compatibility/2006" xmlns:r="http://schemas.openxmlformats.org/officeDocument/2006/relationships" xmlns:w="http://schemas.openxmlformats.org/wordprocessingml/2006/main" xmlns:w14="http://schemas.microsoft.com/office/word/2010/wordml" xmlns:w15="http://schemas.microsoft.com/office/word/2012/wordml" xmlns:w16cex="http://schemas.microsoft.com/office/word/2018/wordml/cex" xmlns:w16cid="http://schemas.microsoft.com/office/word/2016/wordml/cid" xmlns:w16="http://schemas.microsoft.com/office/word/2018/wordml" xmlns:w16se="http://schemas.microsoft.com/office/word/2015/wordml/symex" mc:Ignorable="w14 w15 w16se w16cid w16 w16cex">
+  <w:docDefaults>
+    <w:rPrDefault>
+      <w:rPr>
+        <w:rFonts w:asciiTheme="minorHAnsi" w:eastAsiaTheme="minorEastAsia" w:hAnsiTheme="minorHAnsi" w:cstheme="minorBidi"/>
+        <w:sz w:val="22"/>
+        <w:szCs w:val="22"/>
+        <w:lang w:val="fr-FR" w:eastAsia="fr-FR" w:bidi="ar-SA"/>
       </w:rPr>
     </w:rPrDefault>
     <w:pPrDefault>
@@ -2544,87 +4437,38 @@
     <w:semiHidden/>
     <w:unhideWhenUsed/>
   </w:style>
-  <w:style w:type="paragraph" w:styleId="Paragraphedeliste">
-    <w:name w:val="List Paragraph"/>
-    <w:basedOn w:val="Normal"/>
-    <w:uiPriority w:val="34"/>
-    <w:qFormat/>
-    <w:rsid w:val="00FF07CA"/>
-    <w:pPr>
-      <w:ind w:left="720"/>
-      <w:contextualSpacing/>
-    </w:pPr>
+  <w:style w:type="paragraph" w:customStyle="1" w:styleId="F00EAB6E986B4E86BE662F8931E468E2">
+    <w:name w:val="F00EAB6E986B4E86BE662F8931E468E2"/>
+    <w:rsid w:val="00A73C4D"/>
   </w:style>
-  <w:style w:type="paragraph" w:styleId="Sansinterligne">
-    <w:name w:val="No Spacing"/>
-    <w:link w:val="SansinterligneCar"/>
-    <w:uiPriority w:val="1"/>
-    <w:qFormat/>
-    <w:rsid w:val="00D34A83"/>
-    <w:pPr>
-      <w:spacing w:after="0" w:line="240" w:lineRule="auto"/>
-    </w:pPr>
-    <w:rPr>
-      <w:rFonts w:eastAsiaTheme="minorEastAsia"/>
-      <w:lang w:eastAsia="fr-FR"/>
-    </w:rPr>
+  <w:style w:type="paragraph" w:customStyle="1" w:styleId="29F26F7750A7488DBF12B5B2B6B7F9A8">
+    <w:name w:val="29F26F7750A7488DBF12B5B2B6B7F9A8"/>
+    <w:rsid w:val="00A73C4D"/>
   </w:style>
-  <w:style w:type="character" w:customStyle="1" w:styleId="SansinterligneCar">
-    <w:name w:val="Sans interligne Car"/>
-    <w:basedOn w:val="Policepardfaut"/>
-    <w:link w:val="Sansinterligne"/>
-    <w:uiPriority w:val="1"/>
-    <w:rsid w:val="00D34A83"/>
-    <w:rPr>
-      <w:rFonts w:eastAsiaTheme="minorEastAsia"/>
-      <w:lang w:eastAsia="fr-FR"/>
-    </w:rPr>
+  <w:style w:type="paragraph" w:customStyle="1" w:styleId="8EFBB0620C1C474D9A5E0A1484890A69">
+    <w:name w:val="8EFBB0620C1C474D9A5E0A1484890A69"/>
+    <w:rsid w:val="00A73C4D"/>
   </w:style>
-  <w:style w:type="paragraph" w:styleId="En-tte">
-    <w:name w:val="header"/>
-    <w:basedOn w:val="Normal"/>
-    <w:link w:val="En-tteCar"/>
-    <w:uiPriority w:val="99"/>
-    <w:unhideWhenUsed/>
-    <w:rsid w:val="00D34A83"/>
-    <w:pPr>
-      <w:tabs>
-        <w:tab w:val="center" w:pos="4536"/>
-        <w:tab w:val="right" w:pos="9072"/>
-      </w:tabs>
-      <w:spacing w:after="0" w:line="240" w:lineRule="auto"/>
-    </w:pPr>
+  <w:style w:type="paragraph" w:customStyle="1" w:styleId="E8B0AAE2143646D596C5EEF05B16CECD">
+    <w:name w:val="E8B0AAE2143646D596C5EEF05B16CECD"/>
+    <w:rsid w:val="00A73C4D"/>
   </w:style>
-  <w:style w:type="character" w:customStyle="1" w:styleId="En-tteCar">
-    <w:name w:val="En-tête Car"/>
-    <w:basedOn w:val="Policepardfaut"/>
-    <w:link w:val="En-tte"/>
-    <w:uiPriority w:val="99"/>
-    <w:rsid w:val="00D34A83"/>
+  <w:style w:type="paragraph" w:customStyle="1" w:styleId="EA8BAEF53F194502A80C61EF618A3EB0">
+    <w:name w:val="EA8BAEF53F194502A80C61EF618A3EB0"/>
+    <w:rsid w:val="00A73C4D"/>
   </w:style>
-  <w:style w:type="paragraph" w:styleId="Pieddepage">
-    <w:name w:val="footer"/>
-    <w:basedOn w:val="Normal"/>
-    <w:link w:val="PieddepageCar"/>
-    <w:uiPriority w:val="99"/>
-    <w:unhideWhenUsed/>
-    <w:rsid w:val="00D34A83"/>
-    <w:pPr>
-      <w:tabs>
-        <w:tab w:val="center" w:pos="4536"/>
-        <w:tab w:val="right" w:pos="9072"/>
-      </w:tabs>
-      <w:spacing w:after="0" w:line="240" w:lineRule="auto"/>
-    </w:pPr>
-  </w:style>
-  <w:style w:type="character" w:customStyle="1" w:styleId="PieddepageCar">
-    <w:name w:val="Pied de page Car"/>
-    <w:basedOn w:val="Policepardfaut"/>
-    <w:link w:val="Pieddepage"/>
-    <w:uiPriority w:val="99"/>
-    <w:rsid w:val="00D34A83"/>
+  <w:style w:type="paragraph" w:customStyle="1" w:styleId="533B6D3551C8490FA23BFC66BB940264">
+    <w:name w:val="533B6D3551C8490FA23BFC66BB940264"/>
+    <w:rsid w:val="00A73C4D"/>
   </w:style>
 </w:styles>
+</file>
+
+<file path=word/glossary/webSettings.xml><?xml version="1.0" encoding="utf-8"?>
+<w:webSettings xmlns:mc="http://schemas.openxmlformats.org/markup-compatibility/2006" xmlns:r="http://schemas.openxmlformats.org/officeDocument/2006/relationships" xmlns:w="http://schemas.openxmlformats.org/wordprocessingml/2006/main" xmlns:w14="http://schemas.microsoft.com/office/word/2010/wordml" xmlns:w15="http://schemas.microsoft.com/office/word/2012/wordml" xmlns:w16cex="http://schemas.microsoft.com/office/word/2018/wordml/cex" xmlns:w16cid="http://schemas.microsoft.com/office/word/2016/wordml/cid" xmlns:w16="http://schemas.microsoft.com/office/word/2018/wordml" xmlns:w16se="http://schemas.microsoft.com/office/word/2015/wordml/symex" mc:Ignorable="w14 w15 w16se w16cid w16 w16cex">
+  <w:optimizeForBrowser/>
+  <w:allowPNG/>
+</w:webSettings>
 </file>
 
 <file path=word/theme/theme1.xml><?xml version="1.0" encoding="utf-8"?>

</xml_diff>

<commit_message>
Correction bug et legere modfi de l'uml
</commit_message>
<xml_diff>
--- a/Rapport.docx
+++ b/Rapport.docx
@@ -52,6 +52,7 @@
                 <w:dataBinding w:prefixMappings="xmlns:ns0='http://schemas.openxmlformats.org/officeDocument/2006/extended-properties'" w:xpath="/ns0:Properties[1]/ns0:Company[1]" w:storeItemID="{6668398D-A668-4E3E-A5EB-62B293D839F1}"/>
                 <w:text/>
               </w:sdtPr>
+              <w:sdtEndPr/>
               <w:sdtContent>
                 <w:tc>
                   <w:tcPr>
@@ -105,6 +106,7 @@
                   <w:dataBinding w:prefixMappings="xmlns:ns0='http://schemas.openxmlformats.org/package/2006/metadata/core-properties' xmlns:ns1='http://purl.org/dc/elements/1.1/'" w:xpath="/ns0:coreProperties[1]/ns1:title[1]" w:storeItemID="{6C3C8BC8-F283-45AE-878A-BAB7291924A1}"/>
                   <w:text/>
                 </w:sdtPr>
+                <w:sdtEndPr/>
                 <w:sdtContent>
                   <w:p>
                     <w:pPr>
@@ -137,15 +139,6 @@
                       <w:t>project</w:t>
                     </w:r>
                     <w:proofErr w:type="spellEnd"/>
-                    <w:r>
-                      <w:rPr>
-                        <w:rFonts w:asciiTheme="majorHAnsi" w:eastAsiaTheme="majorEastAsia" w:hAnsiTheme="majorHAnsi" w:cstheme="majorBidi"/>
-                        <w:color w:val="000000" w:themeColor="text1"/>
-                        <w:sz w:val="88"/>
-                        <w:szCs w:val="88"/>
-                      </w:rPr>
-                      <w:t xml:space="preserve"> </w:t>
-                    </w:r>
                   </w:p>
                 </w:sdtContent>
               </w:sdt>
@@ -167,6 +160,7 @@
                 <w:dataBinding w:prefixMappings="xmlns:ns0='http://schemas.openxmlformats.org/package/2006/metadata/core-properties' xmlns:ns1='http://purl.org/dc/elements/1.1/'" w:xpath="/ns0:coreProperties[1]/ns1:subject[1]" w:storeItemID="{6C3C8BC8-F283-45AE-878A-BAB7291924A1}"/>
                 <w:text/>
               </w:sdtPr>
+              <w:sdtEndPr/>
               <w:sdtContent>
                 <w:tc>
                   <w:tcPr>
@@ -235,6 +229,7 @@
                   <w:dataBinding w:prefixMappings="xmlns:ns0='http://schemas.openxmlformats.org/package/2006/metadata/core-properties' xmlns:ns1='http://purl.org/dc/elements/1.1/'" w:xpath="/ns0:coreProperties[1]/ns1:creator[1]" w:storeItemID="{6C3C8BC8-F283-45AE-878A-BAB7291924A1}"/>
                   <w:text/>
                 </w:sdtPr>
+                <w:sdtEndPr/>
                 <w:sdtContent>
                   <w:p>
                     <w:pPr>
@@ -321,6 +316,7 @@
                     <w:calendar w:val="gregorian"/>
                   </w:date>
                 </w:sdtPr>
+                <w:sdtEndPr/>
                 <w:sdtContent>
                   <w:p>
                     <w:pPr>
@@ -526,6 +522,16 @@
       <w:pPr>
         <w:pStyle w:val="Paragraphedeliste"/>
         <w:rPr>
+          <w:sz w:val="28"/>
+          <w:szCs w:val="28"/>
+        </w:rPr>
+      </w:pPr>
+    </w:p>
+    <w:p>
+      <w:pPr>
+        <w:pStyle w:val="Paragraphedeliste"/>
+        <w:ind w:firstLine="696"/>
+        <w:rPr>
           <w:sz w:val="24"/>
           <w:szCs w:val="24"/>
           <w:lang w:val="en-GB"/>
@@ -593,6 +599,16 @@
       <w:pPr>
         <w:pStyle w:val="Paragraphedeliste"/>
         <w:rPr>
+          <w:sz w:val="28"/>
+          <w:szCs w:val="28"/>
+        </w:rPr>
+      </w:pPr>
+    </w:p>
+    <w:p>
+      <w:pPr>
+        <w:pStyle w:val="Paragraphedeliste"/>
+        <w:ind w:firstLine="696"/>
+        <w:rPr>
           <w:sz w:val="24"/>
           <w:szCs w:val="24"/>
           <w:lang w:val="en-GB"/>
@@ -710,7 +726,7 @@
         <mc:AlternateContent>
           <mc:Choice Requires="wps">
             <w:drawing>
-              <wp:anchor distT="45720" distB="45720" distL="114300" distR="114300" simplePos="0" relativeHeight="251665408" behindDoc="0" locked="0" layoutInCell="1" allowOverlap="1" wp14:anchorId="78DF11D6" wp14:editId="269F5DE5">
+              <wp:anchor distT="45720" distB="45720" distL="114300" distR="114300" simplePos="0" relativeHeight="251665408" behindDoc="0" locked="0" layoutInCell="1" allowOverlap="1" wp14:anchorId="78DF11D6" wp14:editId="60C14D94">
                 <wp:simplePos x="0" y="0"/>
                 <wp:positionH relativeFrom="margin">
                   <wp:posOffset>387773</wp:posOffset>
@@ -890,23 +906,52 @@
           <w:szCs w:val="28"/>
         </w:rPr>
       </w:pPr>
+    </w:p>
+    <w:p>
+      <w:pPr>
+        <w:rPr>
+          <w:sz w:val="28"/>
+          <w:szCs w:val="28"/>
+        </w:rPr>
+      </w:pPr>
       <w:r>
         <w:rPr>
           <w:noProof/>
         </w:rPr>
         <w:drawing>
-          <wp:anchor distT="0" distB="0" distL="114300" distR="114300" simplePos="0" relativeHeight="251662336" behindDoc="1" locked="0" layoutInCell="1" allowOverlap="1" wp14:anchorId="48917265" wp14:editId="16B6CCC2">
+          <wp:anchor distT="0" distB="0" distL="114300" distR="114300" simplePos="0" relativeHeight="251669504" behindDoc="1" locked="0" layoutInCell="1" allowOverlap="1" wp14:anchorId="1EE3ADBA" wp14:editId="6A658CF8">
             <wp:simplePos x="0" y="0"/>
             <wp:positionH relativeFrom="margin">
-              <wp:posOffset>1004782</wp:posOffset>
+              <wp:align>center</wp:align>
             </wp:positionH>
             <wp:positionV relativeFrom="paragraph">
-              <wp:posOffset>358563</wp:posOffset>
+              <wp:posOffset>6985</wp:posOffset>
             </wp:positionV>
-            <wp:extent cx="3931285" cy="3826510"/>
-            <wp:effectExtent l="0" t="0" r="0" b="2540"/>
-            <wp:wrapTopAndBottom/>
-            <wp:docPr id="3" name="Image 3"/>
+            <wp:extent cx="3525520" cy="3429000"/>
+            <wp:effectExtent l="0" t="0" r="0" b="0"/>
+            <wp:wrapTight wrapText="bothSides">
+              <wp:wrapPolygon edited="0">
+                <wp:start x="0" y="0"/>
+                <wp:lineTo x="0" y="4320"/>
+                <wp:lineTo x="2451" y="5760"/>
+                <wp:lineTo x="3268" y="5760"/>
+                <wp:lineTo x="3268" y="7680"/>
+                <wp:lineTo x="0" y="8520"/>
+                <wp:lineTo x="0" y="21480"/>
+                <wp:lineTo x="7353" y="21480"/>
+                <wp:lineTo x="7470" y="21120"/>
+                <wp:lineTo x="21476" y="20400"/>
+                <wp:lineTo x="21476" y="13680"/>
+                <wp:lineTo x="20775" y="13080"/>
+                <wp:lineTo x="20425" y="7680"/>
+                <wp:lineTo x="17157" y="5760"/>
+                <wp:lineTo x="18558" y="5760"/>
+                <wp:lineTo x="19841" y="4800"/>
+                <wp:lineTo x="19725" y="0"/>
+                <wp:lineTo x="0" y="0"/>
+              </wp:wrapPolygon>
+            </wp:wrapTight>
+            <wp:docPr id="1" name="Image 1"/>
             <wp:cNvGraphicFramePr>
               <a:graphicFrameLocks xmlns:a="http://schemas.openxmlformats.org/drawingml/2006/main" noChangeAspect="1"/>
             </wp:cNvGraphicFramePr>
@@ -914,7 +959,7 @@
               <a:graphicData uri="http://schemas.openxmlformats.org/drawingml/2006/picture">
                 <pic:pic xmlns:pic="http://schemas.openxmlformats.org/drawingml/2006/picture">
                   <pic:nvPicPr>
-                    <pic:cNvPr id="0" name="Picture 3"/>
+                    <pic:cNvPr id="0" name="Picture 1"/>
                     <pic:cNvPicPr>
                       <a:picLocks noChangeAspect="1" noChangeArrowheads="1"/>
                     </pic:cNvPicPr>
@@ -935,7 +980,7 @@
                   <pic:spPr bwMode="auto">
                     <a:xfrm>
                       <a:off x="0" y="0"/>
-                      <a:ext cx="3931285" cy="3826510"/>
+                      <a:ext cx="3525520" cy="3429000"/>
                     </a:xfrm>
                     <a:prstGeom prst="rect">
                       <a:avLst/>
@@ -957,14 +1002,6 @@
           </wp:anchor>
         </w:drawing>
       </w:r>
-    </w:p>
-    <w:p>
-      <w:pPr>
-        <w:rPr>
-          <w:sz w:val="28"/>
-          <w:szCs w:val="28"/>
-        </w:rPr>
-      </w:pPr>
     </w:p>
     <w:p>
       <w:pPr>
@@ -1312,52 +1349,6 @@
     </w:p>
     <w:p>
       <w:pPr>
-        <w:pStyle w:val="Paragraphedeliste"/>
-        <w:rPr>
-          <w:sz w:val="28"/>
-          <w:szCs w:val="28"/>
-        </w:rPr>
-      </w:pPr>
-    </w:p>
-    <w:p>
-      <w:pPr>
-        <w:pStyle w:val="Paragraphedeliste"/>
-        <w:rPr>
-          <w:sz w:val="28"/>
-          <w:szCs w:val="28"/>
-        </w:rPr>
-      </w:pPr>
-    </w:p>
-    <w:p>
-      <w:pPr>
-        <w:pStyle w:val="Paragraphedeliste"/>
-        <w:rPr>
-          <w:sz w:val="28"/>
-          <w:szCs w:val="28"/>
-        </w:rPr>
-      </w:pPr>
-    </w:p>
-    <w:p>
-      <w:pPr>
-        <w:pStyle w:val="Paragraphedeliste"/>
-        <w:rPr>
-          <w:sz w:val="28"/>
-          <w:szCs w:val="28"/>
-        </w:rPr>
-      </w:pPr>
-    </w:p>
-    <w:p>
-      <w:pPr>
-        <w:pStyle w:val="Paragraphedeliste"/>
-        <w:rPr>
-          <w:sz w:val="28"/>
-          <w:szCs w:val="28"/>
-        </w:rPr>
-      </w:pPr>
-    </w:p>
-    <w:p>
-      <w:pPr>
-        <w:pStyle w:val="Paragraphedeliste"/>
         <w:rPr>
           <w:sz w:val="28"/>
           <w:szCs w:val="28"/>
@@ -1406,6 +1397,16 @@
       <w:pPr>
         <w:pStyle w:val="Paragraphedeliste"/>
         <w:rPr>
+          <w:sz w:val="28"/>
+          <w:szCs w:val="28"/>
+        </w:rPr>
+      </w:pPr>
+    </w:p>
+    <w:p>
+      <w:pPr>
+        <w:pStyle w:val="Paragraphedeliste"/>
+        <w:ind w:firstLine="696"/>
+        <w:rPr>
           <w:sz w:val="24"/>
           <w:szCs w:val="24"/>
           <w:lang w:val="en-GB"/>
@@ -1417,7 +1418,81 @@
           <w:szCs w:val="24"/>
           <w:lang w:val="en-GB"/>
         </w:rPr>
-        <w:t>An improvement would be t</w:t>
+        <w:t>We add the constraint where T: struct to be able to return a nullable type when we dequeue a</w:t>
+      </w:r>
+      <w:r>
+        <w:rPr>
+          <w:sz w:val="24"/>
+          <w:szCs w:val="24"/>
+          <w:lang w:val="en-GB"/>
+        </w:rPr>
+        <w:t>n</w:t>
+      </w:r>
+      <w:r>
+        <w:rPr>
+          <w:sz w:val="24"/>
+          <w:szCs w:val="24"/>
+          <w:lang w:val="en-GB"/>
+        </w:rPr>
+        <w:t xml:space="preserve"> empty queue. Thus, the dequeue metho</w:t>
+      </w:r>
+      <w:r>
+        <w:rPr>
+          <w:sz w:val="24"/>
+          <w:szCs w:val="24"/>
+          <w:lang w:val="en-GB"/>
+        </w:rPr>
+        <w:t>d</w:t>
+      </w:r>
+      <w:r>
+        <w:rPr>
+          <w:sz w:val="24"/>
+          <w:szCs w:val="24"/>
+          <w:lang w:val="en-GB"/>
+        </w:rPr>
+        <w:t xml:space="preserve"> return </w:t>
+      </w:r>
+      <w:r>
+        <w:rPr>
+          <w:sz w:val="24"/>
+          <w:szCs w:val="24"/>
+          <w:lang w:val="en-GB"/>
+        </w:rPr>
+        <w:t>a</w:t>
+      </w:r>
+      <w:r>
+        <w:rPr>
+          <w:sz w:val="24"/>
+          <w:szCs w:val="24"/>
+          <w:lang w:val="en-GB"/>
+        </w:rPr>
+        <w:t xml:space="preserve"> T? type.</w:t>
+      </w:r>
+    </w:p>
+    <w:p>
+      <w:pPr>
+        <w:pStyle w:val="Paragraphedeliste"/>
+        <w:rPr>
+          <w:sz w:val="24"/>
+          <w:szCs w:val="24"/>
+          <w:lang w:val="en-GB"/>
+        </w:rPr>
+      </w:pPr>
+      <w:r>
+        <w:rPr>
+          <w:sz w:val="24"/>
+          <w:szCs w:val="24"/>
+          <w:lang w:val="en-GB"/>
+        </w:rPr>
+        <w:t>Moreover, a</w:t>
+      </w:r>
+      <w:r>
+        <w:rPr>
+          <w:sz w:val="24"/>
+          <w:szCs w:val="24"/>
+          <w:lang w:val="en-GB"/>
+        </w:rPr>
+        <w:t>n improvement would be t</w:t>
       </w:r>
       <w:r>
         <w:rPr>
@@ -1462,7 +1537,6 @@
           <w:sz w:val="32"/>
           <w:szCs w:val="32"/>
         </w:rPr>
-        <w:lastRenderedPageBreak/>
         <w:t xml:space="preserve">Exercice </w:t>
       </w:r>
       <w:r>
@@ -1532,6 +1606,7 @@
           <w:sz w:val="28"/>
           <w:szCs w:val="28"/>
         </w:rPr>
+        <w:lastRenderedPageBreak/>
         <w:t>Introduction</w:t>
       </w:r>
     </w:p>
@@ -1824,7 +1899,6 @@
           <w:sz w:val="32"/>
           <w:szCs w:val="32"/>
         </w:rPr>
-        <w:lastRenderedPageBreak/>
         <w:t xml:space="preserve">Exercice </w:t>
       </w:r>
       <w:r>
@@ -1894,6 +1968,7 @@
           <w:sz w:val="28"/>
           <w:szCs w:val="28"/>
         </w:rPr>
+        <w:lastRenderedPageBreak/>
         <w:t>Introduction</w:t>
       </w:r>
     </w:p>
@@ -2718,6 +2793,7 @@
         <w:dataBinding w:prefixMappings="xmlns:ns0='http://schemas.openxmlformats.org/package/2006/metadata/core-properties' xmlns:ns1='http://purl.org/dc/elements/1.1/'" w:xpath="/ns0:coreProperties[1]/ns1:title[1]" w:storeItemID="{6C3C8BC8-F283-45AE-878A-BAB7291924A1}"/>
         <w:text/>
       </w:sdtPr>
+      <w:sdtEndPr/>
       <w:sdtContent>
         <w:r>
           <w:rPr>
@@ -2737,14 +2813,6 @@
           <w:t>project</w:t>
         </w:r>
         <w:proofErr w:type="spellEnd"/>
-        <w:r>
-          <w:rPr>
-            <w:color w:val="000000" w:themeColor="text1"/>
-            <w:sz w:val="20"/>
-            <w:szCs w:val="20"/>
-          </w:rPr>
-          <w:t xml:space="preserve"> </w:t>
-        </w:r>
       </w:sdtContent>
     </w:sdt>
   </w:p>
@@ -2857,7 +2925,7 @@
         <w:ind w:left="720" w:hanging="360"/>
       </w:pPr>
     </w:lvl>
-    <w:lvl w:ilvl="1" w:tplc="040C0019" w:tentative="1">
+    <w:lvl w:ilvl="1" w:tplc="040C0019">
       <w:start w:val="1"/>
       <w:numFmt w:val="lowerLetter"/>
       <w:lvlText w:val="%2."/>
@@ -3951,21 +4019,21 @@
     <w:charset w:val="00"/>
     <w:family w:val="swiss"/>
     <w:pitch w:val="variable"/>
-    <w:sig w:usb0="E0002AFF" w:usb1="4000ACFF" w:usb2="00000001" w:usb3="00000000" w:csb0="000001FF" w:csb1="00000000"/>
+    <w:sig w:usb0="E4002EFF" w:usb1="C000247B" w:usb2="00000009" w:usb3="00000000" w:csb0="000001FF" w:csb1="00000000"/>
   </w:font>
   <w:font w:name="Times New Roman">
     <w:panose1 w:val="02020603050405020304"/>
     <w:charset w:val="00"/>
     <w:family w:val="roman"/>
     <w:pitch w:val="variable"/>
-    <w:sig w:usb0="E0002AFF" w:usb1="C0007843" w:usb2="00000009" w:usb3="00000000" w:csb0="000001FF" w:csb1="00000000"/>
+    <w:sig w:usb0="E0002EFF" w:usb1="C000785B" w:usb2="00000009" w:usb3="00000000" w:csb0="000001FF" w:csb1="00000000"/>
   </w:font>
   <w:font w:name="Calibri Light">
     <w:panose1 w:val="020F0302020204030204"/>
     <w:charset w:val="00"/>
     <w:family w:val="swiss"/>
     <w:pitch w:val="variable"/>
-    <w:sig w:usb0="A0002AEF" w:usb1="4000207B" w:usb2="00000000" w:usb3="00000000" w:csb0="000001FF" w:csb1="00000000"/>
+    <w:sig w:usb0="E4002EFF" w:usb1="C000247B" w:usb2="00000009" w:usb3="00000000" w:csb0="000001FF" w:csb1="00000000"/>
   </w:font>
 </w:fonts>
 </file>
@@ -3988,7 +4056,9 @@
   <w:rsids>
     <w:rsidRoot w:val="00A73C4D"/>
     <w:rsid w:val="00077606"/>
+    <w:rsid w:val="007D3006"/>
     <w:rsid w:val="00A73C4D"/>
+    <w:rsid w:val="00C04E83"/>
   </w:rsids>
   <m:mathPr>
     <m:mathFont m:val="Cambria Math"/>

</xml_diff>

<commit_message>
Finish code of map reduce and added unit test
</commit_message>
<xml_diff>
--- a/Rapport.docx
+++ b/Rapport.docx
@@ -264,25 +264,7 @@
                         <w:sz w:val="28"/>
                         <w:szCs w:val="28"/>
                       </w:rPr>
-                      <w:t xml:space="preserve"> </w:t>
-                    </w:r>
-                    <w:proofErr w:type="spellStart"/>
-                    <w:r>
-                      <w:rPr>
-                        <w:color w:val="000000" w:themeColor="text1"/>
-                        <w:sz w:val="28"/>
-                        <w:szCs w:val="28"/>
-                      </w:rPr>
-                      <w:t>Daems</w:t>
-                    </w:r>
-                    <w:proofErr w:type="spellEnd"/>
-                    <w:r>
-                      <w:rPr>
-                        <w:color w:val="000000" w:themeColor="text1"/>
-                        <w:sz w:val="28"/>
-                        <w:szCs w:val="28"/>
-                      </w:rPr>
-                      <w:t xml:space="preserve"> Chloé</w:t>
+                      <w:t xml:space="preserve"> Daems Chloé</w:t>
                     </w:r>
                     <w:r>
                       <w:rPr>
@@ -820,7 +802,7 @@
                 <v:stroke joinstyle="miter"/>
                 <v:path gradientshapeok="t" o:connecttype="rect"/>
               </v:shapetype>
-              <v:shape id="Zone de texte 2" o:spid="_x0000_s1026" type="#_x0000_t202" style="position:absolute;left:0;text-align:left;margin-left:30.55pt;margin-top:.55pt;width:108pt;height:110.6pt;z-index:251665408;visibility:visible;mso-wrap-style:square;mso-width-percent:0;mso-height-percent:200;mso-wrap-distance-left:9pt;mso-wrap-distance-top:3.6pt;mso-wrap-distance-right:9pt;mso-wrap-distance-bottom:3.6pt;mso-position-horizontal:absolute;mso-position-horizontal-relative:margin;mso-position-vertical:absolute;mso-position-vertical-relative:text;mso-width-percent:0;mso-height-percent:200;mso-width-relative:margin;mso-height-relative:margin;v-text-anchor:top" o:gfxdata="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" stroked="f">
+              <v:shape id="Zone de texte 2" o:spid="_x0000_s1026" type="#_x0000_t202" style="position:absolute;left:0;text-align:left;margin-left:30.55pt;margin-top:.55pt;width:108pt;height:110.6pt;z-index:251665408;visibility:visible;mso-wrap-style:square;mso-width-percent:0;mso-height-percent:200;mso-wrap-distance-left:9pt;mso-wrap-distance-top:3.6pt;mso-wrap-distance-right:9pt;mso-wrap-distance-bottom:3.6pt;mso-position-horizontal:absolute;mso-position-horizontal-relative:margin;mso-position-vertical:absolute;mso-position-vertical-relative:text;mso-width-percent:0;mso-height-percent:200;mso-width-relative:margin;mso-height-relative:margin;v-text-anchor:top" o:gfxdata="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" stroked="f">
                 <v:textbox style="mso-fit-shape-to-text:t">
                   <w:txbxContent>
                     <w:p>
@@ -1187,7 +1169,7 @@
           </mc:Choice>
           <mc:Fallback>
             <w:pict>
-              <v:shape w14:anchorId="4A09DDD2" id="_x0000_s1027" type="#_x0000_t202" style="position:absolute;margin-left:-11.35pt;margin-top:.25pt;width:124.2pt;height:110.6pt;z-index:251667456;visibility:visible;mso-wrap-style:square;mso-width-percent:0;mso-height-percent:200;mso-wrap-distance-left:9pt;mso-wrap-distance-top:3.6pt;mso-wrap-distance-right:9pt;mso-wrap-distance-bottom:3.6pt;mso-position-horizontal:absolute;mso-position-horizontal-relative:margin;mso-position-vertical:absolute;mso-position-vertical-relative:text;mso-width-percent:0;mso-height-percent:200;mso-width-relative:margin;mso-height-relative:margin;v-text-anchor:top" o:gfxdata="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" stroked="f">
+              <v:shape w14:anchorId="4A09DDD2" id="_x0000_s1027" type="#_x0000_t202" style="position:absolute;margin-left:-11.35pt;margin-top:.25pt;width:124.2pt;height:110.6pt;z-index:251667456;visibility:visible;mso-wrap-style:square;mso-width-percent:0;mso-height-percent:200;mso-wrap-distance-left:9pt;mso-wrap-distance-top:3.6pt;mso-wrap-distance-right:9pt;mso-wrap-distance-bottom:3.6pt;mso-position-horizontal:absolute;mso-position-horizontal-relative:margin;mso-position-vertical:absolute;mso-position-vertical-relative:text;mso-width-percent:0;mso-height-percent:200;mso-width-relative:margin;mso-height-relative:margin;v-text-anchor:top" o:gfxdata="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" stroked="f">
                 <v:textbox style="mso-fit-shape-to-text:t">
                   <w:txbxContent>
                     <w:p>
@@ -1605,6 +1587,16 @@
     </w:p>
     <w:p>
       <w:pPr>
+        <w:rPr>
+          <w:b/>
+          <w:bCs/>
+          <w:sz w:val="32"/>
+          <w:szCs w:val="32"/>
+        </w:rPr>
+      </w:pPr>
+    </w:p>
+    <w:p>
+      <w:pPr>
         <w:pStyle w:val="Paragraphedeliste"/>
         <w:numPr>
           <w:ilvl w:val="0"/>
@@ -1626,6 +1618,69 @@
     <w:p>
       <w:pPr>
         <w:pStyle w:val="Paragraphedeliste"/>
+        <w:rPr>
+          <w:sz w:val="28"/>
+          <w:szCs w:val="28"/>
+        </w:rPr>
+      </w:pPr>
+    </w:p>
+    <w:p>
+      <w:pPr>
+        <w:pStyle w:val="Paragraphedeliste"/>
+        <w:ind w:firstLine="696"/>
+        <w:rPr>
+          <w:sz w:val="24"/>
+          <w:szCs w:val="24"/>
+          <w:lang w:val="en-GB"/>
+        </w:rPr>
+      </w:pPr>
+      <w:r>
+        <w:rPr>
+          <w:sz w:val="24"/>
+          <w:szCs w:val="24"/>
+          <w:lang w:val="en-GB"/>
+        </w:rPr>
+        <w:t>We want here to create a basic implementation of the MapReduce function. The goal is to give an input to the algorithm, it divide</w:t>
+      </w:r>
+      <w:r>
+        <w:rPr>
+          <w:sz w:val="24"/>
+          <w:szCs w:val="24"/>
+          <w:lang w:val="en-GB"/>
+        </w:rPr>
+        <w:t>s</w:t>
+      </w:r>
+      <w:r>
+        <w:rPr>
+          <w:sz w:val="24"/>
+          <w:szCs w:val="24"/>
+          <w:lang w:val="en-GB"/>
+        </w:rPr>
+        <w:t xml:space="preserve"> it in subset and apply a map function on each subset. Then it reduce / resume all result in one.</w:t>
+      </w:r>
+      <w:r>
+        <w:rPr>
+          <w:sz w:val="24"/>
+          <w:szCs w:val="24"/>
+          <w:lang w:val="en-GB"/>
+        </w:rPr>
+        <w:t xml:space="preserve"> It allows to process huge number of data quickly.</w:t>
+      </w:r>
+    </w:p>
+    <w:p>
+      <w:pPr>
+        <w:pStyle w:val="Paragraphedeliste"/>
+        <w:ind w:firstLine="696"/>
+        <w:rPr>
+          <w:sz w:val="24"/>
+          <w:szCs w:val="24"/>
+          <w:lang w:val="en-GB"/>
+        </w:rPr>
+      </w:pPr>
+    </w:p>
+    <w:p>
+      <w:pPr>
+        <w:pStyle w:val="Paragraphedeliste"/>
         <w:numPr>
           <w:ilvl w:val="0"/>
           <w:numId w:val="4"/>
@@ -1643,6 +1698,497 @@
         </w:rPr>
         <w:t>Design Hypotheses</w:t>
       </w:r>
+    </w:p>
+    <w:p>
+      <w:pPr>
+        <w:pStyle w:val="Paragraphedeliste"/>
+        <w:rPr>
+          <w:sz w:val="28"/>
+          <w:szCs w:val="28"/>
+        </w:rPr>
+      </w:pPr>
+    </w:p>
+    <w:p>
+      <w:pPr>
+        <w:pStyle w:val="Paragraphedeliste"/>
+        <w:ind w:firstLine="696"/>
+        <w:rPr>
+          <w:sz w:val="24"/>
+          <w:szCs w:val="24"/>
+          <w:lang w:val="en-GB"/>
+        </w:rPr>
+      </w:pPr>
+      <w:r>
+        <w:rPr>
+          <w:sz w:val="24"/>
+          <w:szCs w:val="24"/>
+          <w:lang w:val="en-GB"/>
+        </w:rPr>
+        <w:t xml:space="preserve">For this exercise we will make some hypotheses. First, we simulate independent machine by a thread. Thus, each thread will execute a task (map or reduce function). For the definition of our </w:t>
+      </w:r>
+      <w:r>
+        <w:rPr>
+          <w:sz w:val="24"/>
+          <w:szCs w:val="24"/>
+          <w:lang w:val="en-GB"/>
+        </w:rPr>
+        <w:t>threads,</w:t>
+      </w:r>
+      <w:r>
+        <w:rPr>
+          <w:sz w:val="24"/>
+          <w:szCs w:val="24"/>
+          <w:lang w:val="en-GB"/>
+        </w:rPr>
+        <w:t xml:space="preserve"> we use the </w:t>
+      </w:r>
+      <w:proofErr w:type="spellStart"/>
+      <w:r>
+        <w:rPr>
+          <w:sz w:val="24"/>
+          <w:szCs w:val="24"/>
+          <w:lang w:val="en-GB"/>
+        </w:rPr>
+        <w:t>Parral</w:t>
+      </w:r>
+      <w:r>
+        <w:rPr>
+          <w:sz w:val="24"/>
+          <w:szCs w:val="24"/>
+          <w:lang w:val="en-GB"/>
+        </w:rPr>
+        <w:t>l</w:t>
+      </w:r>
+      <w:r>
+        <w:rPr>
+          <w:sz w:val="24"/>
+          <w:szCs w:val="24"/>
+          <w:lang w:val="en-GB"/>
+        </w:rPr>
+        <w:t>el.foreach</w:t>
+      </w:r>
+      <w:proofErr w:type="spellEnd"/>
+      <w:r>
+        <w:rPr>
+          <w:sz w:val="24"/>
+          <w:szCs w:val="24"/>
+          <w:lang w:val="en-GB"/>
+        </w:rPr>
+        <w:t xml:space="preserve"> function. </w:t>
+      </w:r>
+      <w:r>
+        <w:rPr>
+          <w:sz w:val="24"/>
+          <w:szCs w:val="24"/>
+          <w:lang w:val="en-GB"/>
+        </w:rPr>
+        <w:t xml:space="preserve">Thus, we have a first step where we apply all map function on each subset throw a parallel foreach instruction, then we shuffle the result and finally we apply all the reduce function in parallel ways. </w:t>
+      </w:r>
+    </w:p>
+    <w:p>
+      <w:pPr>
+        <w:pStyle w:val="Paragraphedeliste"/>
+        <w:ind w:firstLine="696"/>
+        <w:rPr>
+          <w:sz w:val="24"/>
+          <w:szCs w:val="24"/>
+          <w:lang w:val="en-GB"/>
+        </w:rPr>
+      </w:pPr>
+    </w:p>
+    <w:p>
+      <w:pPr>
+        <w:pStyle w:val="Paragraphedeliste"/>
+        <w:ind w:firstLine="696"/>
+        <w:rPr>
+          <w:sz w:val="24"/>
+          <w:szCs w:val="24"/>
+          <w:lang w:val="en-GB"/>
+        </w:rPr>
+      </w:pPr>
+      <w:r>
+        <w:rPr>
+          <w:sz w:val="24"/>
+          <w:szCs w:val="24"/>
+          <w:lang w:val="en-GB"/>
+        </w:rPr>
+        <w:t xml:space="preserve">Moreover, we must define a data exchange protocol so that the data and map/reduce function be understandable by our MapReduce class. To do that we use three </w:t>
+      </w:r>
+      <w:proofErr w:type="gramStart"/>
+      <w:r>
+        <w:rPr>
+          <w:sz w:val="24"/>
+          <w:szCs w:val="24"/>
+          <w:lang w:val="en-GB"/>
+        </w:rPr>
+        <w:t>type :</w:t>
+      </w:r>
+      <w:proofErr w:type="gramEnd"/>
+      <w:r>
+        <w:rPr>
+          <w:sz w:val="24"/>
+          <w:szCs w:val="24"/>
+          <w:lang w:val="en-GB"/>
+        </w:rPr>
+        <w:t xml:space="preserve"> &lt;K1, V1&gt; the type of the key and value of the input,  &lt;K2,V2&gt; the type of the intermediate values after the map step and finally &lt;K3, V3&gt; the type of the result. The input must be an </w:t>
+      </w:r>
+      <w:proofErr w:type="spellStart"/>
+      <w:r>
+        <w:rPr>
+          <w:sz w:val="24"/>
+          <w:szCs w:val="24"/>
+          <w:lang w:val="en-GB"/>
+        </w:rPr>
+        <w:t>iterable</w:t>
+      </w:r>
+      <w:proofErr w:type="spellEnd"/>
+      <w:r>
+        <w:rPr>
+          <w:sz w:val="24"/>
+          <w:szCs w:val="24"/>
+          <w:lang w:val="en-GB"/>
+        </w:rPr>
+        <w:t xml:space="preserve"> collection of Key/Value pair &lt;K1, V1&gt;, for example it can be a dictionary&lt;K1, V1&gt;. This choice seems to be relevant because all type of input can be formatted under this shape. In all our class we </w:t>
+      </w:r>
+      <w:r>
+        <w:rPr>
+          <w:sz w:val="24"/>
+          <w:szCs w:val="24"/>
+          <w:lang w:val="en-GB"/>
+        </w:rPr>
+        <w:t>use</w:t>
+      </w:r>
+      <w:r>
+        <w:rPr>
+          <w:sz w:val="24"/>
+          <w:szCs w:val="24"/>
+          <w:lang w:val="en-GB"/>
+        </w:rPr>
+        <w:t xml:space="preserve"> a lot this </w:t>
+      </w:r>
+      <w:proofErr w:type="spellStart"/>
+      <w:r>
+        <w:rPr>
+          <w:sz w:val="24"/>
+          <w:szCs w:val="24"/>
+          <w:lang w:val="en-GB"/>
+        </w:rPr>
+        <w:t>IEnumerable</w:t>
+      </w:r>
+      <w:proofErr w:type="spellEnd"/>
+      <w:r>
+        <w:rPr>
+          <w:sz w:val="24"/>
+          <w:szCs w:val="24"/>
+          <w:lang w:val="en-GB"/>
+        </w:rPr>
+        <w:t>&lt;</w:t>
+      </w:r>
+      <w:proofErr w:type="spellStart"/>
+      <w:r>
+        <w:rPr>
+          <w:sz w:val="24"/>
+          <w:szCs w:val="24"/>
+          <w:lang w:val="en-GB"/>
+        </w:rPr>
+        <w:t>KeyValuePair</w:t>
+      </w:r>
+      <w:proofErr w:type="spellEnd"/>
+      <w:r>
+        <w:rPr>
+          <w:sz w:val="24"/>
+          <w:szCs w:val="24"/>
+          <w:lang w:val="en-GB"/>
+        </w:rPr>
+        <w:t>&lt;</w:t>
+      </w:r>
+      <w:proofErr w:type="spellStart"/>
+      <w:proofErr w:type="gramStart"/>
+      <w:r>
+        <w:rPr>
+          <w:sz w:val="24"/>
+          <w:szCs w:val="24"/>
+          <w:lang w:val="en-GB"/>
+        </w:rPr>
+        <w:t>Kk,Vk</w:t>
+      </w:r>
+      <w:proofErr w:type="spellEnd"/>
+      <w:proofErr w:type="gramEnd"/>
+      <w:r>
+        <w:rPr>
+          <w:sz w:val="24"/>
+          <w:szCs w:val="24"/>
+          <w:lang w:val="en-GB"/>
+        </w:rPr>
+        <w:t xml:space="preserve">&gt;&gt; type because it is really generic and that why we want! </w:t>
+      </w:r>
+    </w:p>
+    <w:p>
+      <w:pPr>
+        <w:pStyle w:val="Paragraphedeliste"/>
+        <w:ind w:firstLine="696"/>
+        <w:rPr>
+          <w:sz w:val="24"/>
+          <w:szCs w:val="24"/>
+          <w:lang w:val="en-GB"/>
+        </w:rPr>
+      </w:pPr>
+    </w:p>
+    <w:p>
+      <w:pPr>
+        <w:pStyle w:val="Paragraphedeliste"/>
+        <w:ind w:firstLine="696"/>
+        <w:rPr>
+          <w:sz w:val="24"/>
+          <w:szCs w:val="24"/>
+          <w:lang w:val="en-GB"/>
+        </w:rPr>
+      </w:pPr>
+      <w:proofErr w:type="gramStart"/>
+      <w:r>
+        <w:rPr>
+          <w:sz w:val="24"/>
+          <w:szCs w:val="24"/>
+          <w:lang w:val="en-GB"/>
+        </w:rPr>
+        <w:t>In order to</w:t>
+      </w:r>
+      <w:proofErr w:type="gramEnd"/>
+      <w:r>
+        <w:rPr>
+          <w:sz w:val="24"/>
+          <w:szCs w:val="24"/>
+          <w:lang w:val="en-GB"/>
+        </w:rPr>
+        <w:t xml:space="preserve"> force users to define well their map/reduce function we define delegates with these signatures: </w:t>
+      </w:r>
+    </w:p>
+    <w:p>
+      <w:pPr>
+        <w:pStyle w:val="Paragraphedeliste"/>
+        <w:numPr>
+          <w:ilvl w:val="0"/>
+          <w:numId w:val="6"/>
+        </w:numPr>
+        <w:rPr>
+          <w:sz w:val="24"/>
+          <w:szCs w:val="24"/>
+          <w:lang w:val="en-GB"/>
+        </w:rPr>
+      </w:pPr>
+      <w:proofErr w:type="spellStart"/>
+      <w:r>
+        <w:rPr>
+          <w:sz w:val="24"/>
+          <w:szCs w:val="24"/>
+          <w:lang w:val="en-GB"/>
+        </w:rPr>
+        <w:t>IEnumerable</w:t>
+      </w:r>
+      <w:proofErr w:type="spellEnd"/>
+      <w:r>
+        <w:rPr>
+          <w:sz w:val="24"/>
+          <w:szCs w:val="24"/>
+          <w:lang w:val="en-GB"/>
+        </w:rPr>
+        <w:t>&lt;</w:t>
+      </w:r>
+      <w:proofErr w:type="spellStart"/>
+      <w:r>
+        <w:rPr>
+          <w:sz w:val="24"/>
+          <w:szCs w:val="24"/>
+          <w:lang w:val="en-GB"/>
+        </w:rPr>
+        <w:t>KeyValuePair</w:t>
+      </w:r>
+      <w:proofErr w:type="spellEnd"/>
+      <w:r>
+        <w:rPr>
+          <w:sz w:val="24"/>
+          <w:szCs w:val="24"/>
+          <w:lang w:val="en-GB"/>
+        </w:rPr>
+        <w:t xml:space="preserve">&lt;K2, V2&gt;&gt; </w:t>
+      </w:r>
+      <w:proofErr w:type="spellStart"/>
+      <w:r>
+        <w:rPr>
+          <w:sz w:val="24"/>
+          <w:szCs w:val="24"/>
+          <w:lang w:val="en-GB"/>
+        </w:rPr>
+        <w:t>map_</w:t>
+      </w:r>
+      <w:proofErr w:type="gramStart"/>
+      <w:r>
+        <w:rPr>
+          <w:sz w:val="24"/>
+          <w:szCs w:val="24"/>
+          <w:lang w:val="en-GB"/>
+        </w:rPr>
+        <w:t>function</w:t>
+      </w:r>
+      <w:proofErr w:type="spellEnd"/>
+      <w:r>
+        <w:rPr>
+          <w:sz w:val="24"/>
+          <w:szCs w:val="24"/>
+          <w:lang w:val="en-GB"/>
+        </w:rPr>
+        <w:t>(</w:t>
+      </w:r>
+      <w:proofErr w:type="gramEnd"/>
+      <w:r>
+        <w:rPr>
+          <w:sz w:val="24"/>
+          <w:szCs w:val="24"/>
+          <w:lang w:val="en-GB"/>
+        </w:rPr>
+        <w:t xml:space="preserve">K1 key, V1 </w:t>
+      </w:r>
+      <w:proofErr w:type="spellStart"/>
+      <w:r>
+        <w:rPr>
+          <w:sz w:val="24"/>
+          <w:szCs w:val="24"/>
+          <w:lang w:val="en-GB"/>
+        </w:rPr>
+        <w:t>val</w:t>
+      </w:r>
+      <w:proofErr w:type="spellEnd"/>
+      <w:r>
+        <w:rPr>
+          <w:sz w:val="24"/>
+          <w:szCs w:val="24"/>
+          <w:lang w:val="en-GB"/>
+        </w:rPr>
+        <w:t xml:space="preserve">) </w:t>
+      </w:r>
+    </w:p>
+    <w:p>
+      <w:pPr>
+        <w:pStyle w:val="Paragraphedeliste"/>
+        <w:numPr>
+          <w:ilvl w:val="0"/>
+          <w:numId w:val="6"/>
+        </w:numPr>
+        <w:rPr>
+          <w:sz w:val="24"/>
+          <w:szCs w:val="24"/>
+          <w:lang w:val="en-GB"/>
+        </w:rPr>
+      </w:pPr>
+      <w:proofErr w:type="spellStart"/>
+      <w:r>
+        <w:rPr>
+          <w:sz w:val="24"/>
+          <w:szCs w:val="24"/>
+          <w:lang w:val="en-GB"/>
+        </w:rPr>
+        <w:t>KeyValuePair</w:t>
+      </w:r>
+      <w:proofErr w:type="spellEnd"/>
+      <w:r>
+        <w:rPr>
+          <w:sz w:val="24"/>
+          <w:szCs w:val="24"/>
+          <w:lang w:val="en-GB"/>
+        </w:rPr>
+        <w:t xml:space="preserve">&lt;K3, V3&gt; </w:t>
+      </w:r>
+      <w:proofErr w:type="spellStart"/>
+      <w:r>
+        <w:rPr>
+          <w:sz w:val="24"/>
+          <w:szCs w:val="24"/>
+          <w:lang w:val="en-GB"/>
+        </w:rPr>
+        <w:t>reduce_</w:t>
+      </w:r>
+      <w:proofErr w:type="gramStart"/>
+      <w:r>
+        <w:rPr>
+          <w:sz w:val="24"/>
+          <w:szCs w:val="24"/>
+          <w:lang w:val="en-GB"/>
+        </w:rPr>
+        <w:t>function</w:t>
+      </w:r>
+      <w:proofErr w:type="spellEnd"/>
+      <w:r>
+        <w:rPr>
+          <w:sz w:val="24"/>
+          <w:szCs w:val="24"/>
+          <w:lang w:val="en-GB"/>
+        </w:rPr>
+        <w:t>(</w:t>
+      </w:r>
+      <w:proofErr w:type="gramEnd"/>
+      <w:r>
+        <w:rPr>
+          <w:sz w:val="24"/>
+          <w:szCs w:val="24"/>
+          <w:lang w:val="en-GB"/>
+        </w:rPr>
+        <w:t xml:space="preserve">K2 key, </w:t>
+      </w:r>
+      <w:proofErr w:type="spellStart"/>
+      <w:r>
+        <w:rPr>
+          <w:sz w:val="24"/>
+          <w:szCs w:val="24"/>
+          <w:lang w:val="en-GB"/>
+        </w:rPr>
+        <w:t>IEnumerable</w:t>
+      </w:r>
+      <w:proofErr w:type="spellEnd"/>
+      <w:r>
+        <w:rPr>
+          <w:sz w:val="24"/>
+          <w:szCs w:val="24"/>
+          <w:lang w:val="en-GB"/>
+        </w:rPr>
+        <w:t xml:space="preserve">&lt;V2&gt; </w:t>
+      </w:r>
+      <w:proofErr w:type="spellStart"/>
+      <w:r>
+        <w:rPr>
+          <w:sz w:val="24"/>
+          <w:szCs w:val="24"/>
+          <w:lang w:val="en-GB"/>
+        </w:rPr>
+        <w:t>val</w:t>
+      </w:r>
+      <w:proofErr w:type="spellEnd"/>
+      <w:r>
+        <w:rPr>
+          <w:sz w:val="24"/>
+          <w:szCs w:val="24"/>
+          <w:lang w:val="en-GB"/>
+        </w:rPr>
+        <w:t>)</w:t>
+      </w:r>
+    </w:p>
+    <w:p>
+      <w:pPr>
+        <w:ind w:left="708"/>
+        <w:rPr>
+          <w:sz w:val="24"/>
+          <w:szCs w:val="24"/>
+          <w:lang w:val="en-GB"/>
+        </w:rPr>
+      </w:pPr>
+    </w:p>
+    <w:p>
+      <w:pPr>
+        <w:rPr>
+          <w:sz w:val="28"/>
+          <w:szCs w:val="28"/>
+          <w:lang w:val="en-GB"/>
+        </w:rPr>
+      </w:pPr>
     </w:p>
     <w:p>
       <w:pPr>
@@ -2329,13 +2875,13 @@
         </mc:Choice>
         <mc:Fallback>
           <w:pict>
-            <v:group w14:anchorId="3C6179F9" id="Groupe 37" o:spid="_x0000_s1028" style="position:absolute;margin-left:416.8pt;margin-top:0;width:468pt;height:25.2pt;z-index:251660288;mso-width-percent:1000;mso-top-percent:200;mso-wrap-distance-left:0;mso-wrap-distance-right:0;mso-position-horizontal:right;mso-position-horizontal-relative:margin;mso-position-vertical-relative:bottom-margin-area;mso-width-percent:1000;mso-top-percent:200;mso-width-relative:margin;mso-height-relative:margin" coordsize="59626,3238" o:gfxdata="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">
-              <v:rect id="Rectangle 38" o:spid="_x0000_s1029" style="position:absolute;left:190;width:59436;height:188;visibility:visible;mso-wrap-style:square;v-text-anchor:middle" o:gfxdata="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" fillcolor="black [3213]" stroked="f" strokeweight="1pt"/>
+            <v:group w14:anchorId="3C6179F9" id="Groupe 37" o:spid="_x0000_s1028" style="position:absolute;margin-left:416.8pt;margin-top:0;width:468pt;height:25.2pt;z-index:251660288;mso-width-percent:1000;mso-top-percent:200;mso-wrap-distance-left:0;mso-wrap-distance-right:0;mso-position-horizontal:right;mso-position-horizontal-relative:margin;mso-position-vertical-relative:bottom-margin-area;mso-width-percent:1000;mso-top-percent:200;mso-width-relative:margin;mso-height-relative:margin" coordsize="59626,3238" o:gfxdata="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">
+              <v:rect id="Rectangle 38" o:spid="_x0000_s1029" style="position:absolute;left:190;width:59436;height:188;visibility:visible;mso-wrap-style:square;v-text-anchor:middle" o:gfxdata="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" fillcolor="black [3213]" stroked="f" strokeweight="1pt"/>
               <v:shapetype id="_x0000_t202" coordsize="21600,21600" o:spt="202" path="m,l,21600r21600,l21600,xe">
                 <v:stroke joinstyle="miter"/>
                 <v:path gradientshapeok="t" o:connecttype="rect"/>
               </v:shapetype>
-              <v:shape id="Zone de texte 39" o:spid="_x0000_s1030" type="#_x0000_t202" style="position:absolute;top:666;width:59436;height:2572;visibility:visible;mso-wrap-style:square;v-text-anchor:bottom" o:gfxdata="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" filled="f" stroked="f" strokeweight=".5pt">
+              <v:shape id="Zone de texte 39" o:spid="_x0000_s1030" type="#_x0000_t202" style="position:absolute;top:666;width:59436;height:2572;visibility:visible;mso-wrap-style:square;v-text-anchor:bottom" o:gfxdata="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" filled="f" stroked="f" strokeweight=".5pt">
                 <v:textbox inset=",,,0">
                   <w:txbxContent>
                     <w:sdt>
@@ -2527,7 +3073,7 @@
         </mc:Choice>
         <mc:Fallback>
           <w:pict>
-            <v:rect w14:anchorId="14FA31D1" id="Rectangle 40" o:spid="_x0000_s1031" style="position:absolute;margin-left:0;margin-top:0;width:36pt;height:25.2pt;z-index:251659264;visibility:visible;mso-wrap-style:square;mso-width-percent:0;mso-height-percent:0;mso-top-percent:200;mso-wrap-distance-left:0;mso-wrap-distance-top:0;mso-wrap-distance-right:0;mso-wrap-distance-bottom:0;mso-position-horizontal:left;mso-position-horizontal-relative:right-margin-area;mso-position-vertical-relative:bottom-margin-area;mso-width-percent:0;mso-height-percent:0;mso-top-percent:200;mso-width-relative:margin;mso-height-relative:margin;v-text-anchor:bottom" o:gfxdata="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" fillcolor="black [3213]" stroked="f" strokeweight="3pt">
+            <v:rect w14:anchorId="14FA31D1" id="Rectangle 40" o:spid="_x0000_s1031" style="position:absolute;margin-left:0;margin-top:0;width:36pt;height:25.2pt;z-index:251659264;visibility:visible;mso-wrap-style:square;mso-width-percent:0;mso-height-percent:0;mso-top-percent:200;mso-wrap-distance-left:0;mso-wrap-distance-top:0;mso-wrap-distance-right:0;mso-wrap-distance-bottom:0;mso-position-horizontal:left;mso-position-horizontal-relative:right-margin-area;mso-position-vertical-relative:bottom-margin-area;mso-width-percent:0;mso-height-percent:0;mso-top-percent:200;mso-width-relative:margin;mso-height-relative:margin;v-text-anchor:bottom" o:gfxdata="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" fillcolor="black [3213]" stroked="f" strokeweight="3pt">
               <v:textbox>
                 <w:txbxContent>
                   <w:p>
@@ -3011,6 +3557,118 @@
     </w:lvl>
   </w:abstractNum>
   <w:abstractNum w:abstractNumId="2" w15:restartNumberingAfterBreak="0">
+    <w:nsid w:val="34A84576"/>
+    <w:multiLevelType w:val="hybridMultilevel"/>
+    <w:tmpl w:val="A074EEF4"/>
+    <w:lvl w:ilvl="0" w:tplc="BA000ABE">
+      <w:numFmt w:val="bullet"/>
+      <w:lvlText w:val="-"/>
+      <w:lvlJc w:val="left"/>
+      <w:pPr>
+        <w:ind w:left="1776" w:hanging="360"/>
+      </w:pPr>
+      <w:rPr>
+        <w:rFonts w:ascii="Calibri" w:eastAsiaTheme="minorHAnsi" w:hAnsi="Calibri" w:cs="Calibri" w:hint="default"/>
+      </w:rPr>
+    </w:lvl>
+    <w:lvl w:ilvl="1" w:tplc="040C0003" w:tentative="1">
+      <w:start w:val="1"/>
+      <w:numFmt w:val="bullet"/>
+      <w:lvlText w:val="o"/>
+      <w:lvlJc w:val="left"/>
+      <w:pPr>
+        <w:ind w:left="2496" w:hanging="360"/>
+      </w:pPr>
+      <w:rPr>
+        <w:rFonts w:ascii="Courier New" w:hAnsi="Courier New" w:cs="Courier New" w:hint="default"/>
+      </w:rPr>
+    </w:lvl>
+    <w:lvl w:ilvl="2" w:tplc="040C0005" w:tentative="1">
+      <w:start w:val="1"/>
+      <w:numFmt w:val="bullet"/>
+      <w:lvlText w:val=""/>
+      <w:lvlJc w:val="left"/>
+      <w:pPr>
+        <w:ind w:left="3216" w:hanging="360"/>
+      </w:pPr>
+      <w:rPr>
+        <w:rFonts w:ascii="Wingdings" w:hAnsi="Wingdings" w:hint="default"/>
+      </w:rPr>
+    </w:lvl>
+    <w:lvl w:ilvl="3" w:tplc="040C0001" w:tentative="1">
+      <w:start w:val="1"/>
+      <w:numFmt w:val="bullet"/>
+      <w:lvlText w:val=""/>
+      <w:lvlJc w:val="left"/>
+      <w:pPr>
+        <w:ind w:left="3936" w:hanging="360"/>
+      </w:pPr>
+      <w:rPr>
+        <w:rFonts w:ascii="Symbol" w:hAnsi="Symbol" w:hint="default"/>
+      </w:rPr>
+    </w:lvl>
+    <w:lvl w:ilvl="4" w:tplc="040C0003" w:tentative="1">
+      <w:start w:val="1"/>
+      <w:numFmt w:val="bullet"/>
+      <w:lvlText w:val="o"/>
+      <w:lvlJc w:val="left"/>
+      <w:pPr>
+        <w:ind w:left="4656" w:hanging="360"/>
+      </w:pPr>
+      <w:rPr>
+        <w:rFonts w:ascii="Courier New" w:hAnsi="Courier New" w:cs="Courier New" w:hint="default"/>
+      </w:rPr>
+    </w:lvl>
+    <w:lvl w:ilvl="5" w:tplc="040C0005" w:tentative="1">
+      <w:start w:val="1"/>
+      <w:numFmt w:val="bullet"/>
+      <w:lvlText w:val=""/>
+      <w:lvlJc w:val="left"/>
+      <w:pPr>
+        <w:ind w:left="5376" w:hanging="360"/>
+      </w:pPr>
+      <w:rPr>
+        <w:rFonts w:ascii="Wingdings" w:hAnsi="Wingdings" w:hint="default"/>
+      </w:rPr>
+    </w:lvl>
+    <w:lvl w:ilvl="6" w:tplc="040C0001" w:tentative="1">
+      <w:start w:val="1"/>
+      <w:numFmt w:val="bullet"/>
+      <w:lvlText w:val=""/>
+      <w:lvlJc w:val="left"/>
+      <w:pPr>
+        <w:ind w:left="6096" w:hanging="360"/>
+      </w:pPr>
+      <w:rPr>
+        <w:rFonts w:ascii="Symbol" w:hAnsi="Symbol" w:hint="default"/>
+      </w:rPr>
+    </w:lvl>
+    <w:lvl w:ilvl="7" w:tplc="040C0003" w:tentative="1">
+      <w:start w:val="1"/>
+      <w:numFmt w:val="bullet"/>
+      <w:lvlText w:val="o"/>
+      <w:lvlJc w:val="left"/>
+      <w:pPr>
+        <w:ind w:left="6816" w:hanging="360"/>
+      </w:pPr>
+      <w:rPr>
+        <w:rFonts w:ascii="Courier New" w:hAnsi="Courier New" w:cs="Courier New" w:hint="default"/>
+      </w:rPr>
+    </w:lvl>
+    <w:lvl w:ilvl="8" w:tplc="040C0005" w:tentative="1">
+      <w:start w:val="1"/>
+      <w:numFmt w:val="bullet"/>
+      <w:lvlText w:val=""/>
+      <w:lvlJc w:val="left"/>
+      <w:pPr>
+        <w:ind w:left="7536" w:hanging="360"/>
+      </w:pPr>
+      <w:rPr>
+        <w:rFonts w:ascii="Wingdings" w:hAnsi="Wingdings" w:hint="default"/>
+      </w:rPr>
+    </w:lvl>
+  </w:abstractNum>
+  <w:abstractNum w:abstractNumId="3" w15:restartNumberingAfterBreak="0">
     <w:nsid w:val="4EAF6491"/>
     <w:multiLevelType w:val="hybridMultilevel"/>
     <w:tmpl w:val="0B38A1CA"/>
@@ -3096,7 +3754,7 @@
       </w:pPr>
     </w:lvl>
   </w:abstractNum>
-  <w:abstractNum w:abstractNumId="3" w15:restartNumberingAfterBreak="0">
+  <w:abstractNum w:abstractNumId="4" w15:restartNumberingAfterBreak="0">
     <w:nsid w:val="61FB2286"/>
     <w:multiLevelType w:val="hybridMultilevel"/>
     <w:tmpl w:val="0B38A1CA"/>
@@ -3182,7 +3840,7 @@
       </w:pPr>
     </w:lvl>
   </w:abstractNum>
-  <w:abstractNum w:abstractNumId="4" w15:restartNumberingAfterBreak="0">
+  <w:abstractNum w:abstractNumId="5" w15:restartNumberingAfterBreak="0">
     <w:nsid w:val="6A7422A7"/>
     <w:multiLevelType w:val="hybridMultilevel"/>
     <w:tmpl w:val="0B38A1CA"/>
@@ -3272,16 +3930,19 @@
     <w:abstractNumId w:val="1"/>
   </w:num>
   <w:num w:numId="2">
-    <w:abstractNumId w:val="4"/>
+    <w:abstractNumId w:val="5"/>
   </w:num>
   <w:num w:numId="3">
-    <w:abstractNumId w:val="2"/>
+    <w:abstractNumId w:val="3"/>
   </w:num>
   <w:num w:numId="4">
     <w:abstractNumId w:val="0"/>
   </w:num>
   <w:num w:numId="5">
-    <w:abstractNumId w:val="3"/>
+    <w:abstractNumId w:val="4"/>
+  </w:num>
+  <w:num w:numId="6">
+    <w:abstractNumId w:val="2"/>
   </w:num>
 </w:numbering>
 </file>
@@ -4033,12 +4694,33 @@
     <w:pitch w:val="variable"/>
     <w:sig w:usb0="E4002EFF" w:usb1="C000247B" w:usb2="00000009" w:usb3="00000000" w:csb0="000001FF" w:csb1="00000000"/>
   </w:font>
+  <w:font w:name="Courier New">
+    <w:panose1 w:val="02070309020205020404"/>
+    <w:charset w:val="00"/>
+    <w:family w:val="modern"/>
+    <w:pitch w:val="fixed"/>
+    <w:sig w:usb0="E0002EFF" w:usb1="C0007843" w:usb2="00000009" w:usb3="00000000" w:csb0="000001FF" w:csb1="00000000"/>
+  </w:font>
   <w:font w:name="Times New Roman">
     <w:panose1 w:val="02020603050405020304"/>
     <w:charset w:val="00"/>
     <w:family w:val="roman"/>
     <w:pitch w:val="variable"/>
     <w:sig w:usb0="E0002EFF" w:usb1="C000785B" w:usb2="00000009" w:usb3="00000000" w:csb0="000001FF" w:csb1="00000000"/>
+  </w:font>
+  <w:font w:name="Wingdings">
+    <w:panose1 w:val="05000000000000000000"/>
+    <w:charset w:val="02"/>
+    <w:family w:val="auto"/>
+    <w:pitch w:val="variable"/>
+    <w:sig w:usb0="00000000" w:usb1="10000000" w:usb2="00000000" w:usb3="00000000" w:csb0="80000000" w:csb1="00000000"/>
+  </w:font>
+  <w:font w:name="Symbol">
+    <w:panose1 w:val="05050102010706020507"/>
+    <w:charset w:val="02"/>
+    <w:family w:val="roman"/>
+    <w:pitch w:val="variable"/>
+    <w:sig w:usb0="00000000" w:usb1="10000000" w:usb2="00000000" w:usb3="00000000" w:csb0="80000000" w:csb1="00000000"/>
   </w:font>
   <w:font w:name="Calibri Light">
     <w:panose1 w:val="020F0302020204030204"/>
@@ -4071,6 +4753,7 @@
     <w:rsid w:val="007D3006"/>
     <w:rsid w:val="009F008E"/>
     <w:rsid w:val="00A73C4D"/>
+    <w:rsid w:val="00A80BE6"/>
     <w:rsid w:val="00C04E83"/>
   </w:rsids>
   <m:mathPr>

</xml_diff>

<commit_message>
Partie 2 du rapport
</commit_message>
<xml_diff>
--- a/Rapport.docx
+++ b/Rapport.docx
@@ -246,25 +246,7 @@
                         <w:sz w:val="28"/>
                         <w:szCs w:val="28"/>
                       </w:rPr>
-                      <w:t xml:space="preserve">GOUBET </w:t>
-                    </w:r>
-                    <w:proofErr w:type="gramStart"/>
-                    <w:r>
-                      <w:rPr>
-                        <w:color w:val="000000" w:themeColor="text1"/>
-                        <w:sz w:val="28"/>
-                        <w:szCs w:val="28"/>
-                      </w:rPr>
-                      <w:t>Victor  -</w:t>
-                    </w:r>
-                    <w:proofErr w:type="gramEnd"/>
-                    <w:r>
-                      <w:rPr>
-                        <w:color w:val="000000" w:themeColor="text1"/>
-                        <w:sz w:val="28"/>
-                        <w:szCs w:val="28"/>
-                      </w:rPr>
-                      <w:t xml:space="preserve"> Daems Chloé</w:t>
+                      <w:t>GOUBET Victor  - Daems Chloé</w:t>
                     </w:r>
                     <w:r>
                       <w:rPr>
@@ -291,7 +273,7 @@
                     <w:docPart w:val="EA8BAEF53F194502A80C61EF618A3EB0"/>
                   </w:placeholder>
                   <w:dataBinding w:prefixMappings="xmlns:ns0='http://schemas.microsoft.com/office/2006/coverPageProps'" w:xpath="/ns0:CoverPageProperties[1]/ns0:PublishDate[1]" w:storeItemID="{55AF091B-3C7A-41E3-B477-F2FDAA23CFDA}"/>
-                  <w:date w:fullDate="2020-12-01T00:00:00Z">
+                  <w:date w:fullDate="2021-01-11T00:00:00Z">
                     <w:dateFormat w:val="dd/MM/yyyy"/>
                     <w:lid w:val="fr-FR"/>
                     <w:storeMappedDataAs w:val="dateTime"/>
@@ -315,7 +297,7 @@
                         <w:sz w:val="28"/>
                         <w:szCs w:val="28"/>
                       </w:rPr>
-                      <w:t>01/12/2020</w:t>
+                      <w:t>11/01/2021</w:t>
                     </w:r>
                   </w:p>
                 </w:sdtContent>
@@ -604,7 +586,6 @@
         </w:rPr>
         <w:t xml:space="preserve">For this problem, we use the model of a queue composed of nodes. Each Nodes have a generic value and a next node. A queue has a root which is the foot of the queue. In order to make the custom queue </w:t>
       </w:r>
-      <w:proofErr w:type="spellStart"/>
       <w:r>
         <w:rPr>
           <w:sz w:val="24"/>
@@ -613,7 +594,6 @@
         </w:rPr>
         <w:t>iterable</w:t>
       </w:r>
-      <w:proofErr w:type="spellEnd"/>
       <w:r>
         <w:rPr>
           <w:sz w:val="24"/>
@@ -1291,25 +1271,7 @@
           <w:szCs w:val="24"/>
           <w:lang w:val="en-US"/>
         </w:rPr>
-        <w:t xml:space="preserve">10 tests in order to assert that our Custom queue and its methods works properly. We checked that </w:t>
-      </w:r>
-      <w:proofErr w:type="gramStart"/>
-      <w:r>
-        <w:rPr>
-          <w:sz w:val="24"/>
-          <w:szCs w:val="24"/>
-          <w:lang w:val="en-US"/>
-        </w:rPr>
-        <w:t>dequeue(</w:t>
-      </w:r>
-      <w:proofErr w:type="gramEnd"/>
-      <w:r>
-        <w:rPr>
-          <w:sz w:val="24"/>
-          <w:szCs w:val="24"/>
-          <w:lang w:val="en-US"/>
-        </w:rPr>
-        <w:t>), clear(), enqueue(), count(),contains() works well even with empty queues. We’re happy to say that all our tests appeared to be correct, which lets us think that our code works properly.</w:t>
+        <w:t>10 tests in order to assert that our Custom queue and its methods works properly. We checked that dequeue(), clear(), enqueue(), count(),contains() works well even with empty queues. We’re happy to say that all our tests appeared to be correct, which lets us think that our code works properly.</w:t>
       </w:r>
     </w:p>
     <w:p>
@@ -1511,15 +1473,6 @@
     <w:p>
       <w:pPr>
         <w:rPr>
-          <w:sz w:val="28"/>
-          <w:szCs w:val="28"/>
-          <w:lang w:val="en-GB"/>
-        </w:rPr>
-      </w:pPr>
-    </w:p>
-    <w:p>
-      <w:pPr>
-        <w:rPr>
           <w:b/>
           <w:bCs/>
           <w:sz w:val="32"/>
@@ -1533,6 +1486,7 @@
           <w:sz w:val="32"/>
           <w:szCs w:val="32"/>
         </w:rPr>
+        <w:lastRenderedPageBreak/>
         <w:t xml:space="preserve">Exercice </w:t>
       </w:r>
       <w:r>
@@ -1553,7 +1507,6 @@
         </w:rPr>
         <w:t xml:space="preserve"> – </w:t>
       </w:r>
-      <w:proofErr w:type="spellStart"/>
       <w:r>
         <w:rPr>
           <w:b/>
@@ -1561,29 +1514,8 @@
           <w:sz w:val="32"/>
           <w:szCs w:val="32"/>
         </w:rPr>
-        <w:t>CustomQueue</w:t>
-      </w:r>
-      <w:proofErr w:type="spellEnd"/>
-      <w:r>
-        <w:rPr>
-          <w:b/>
-          <w:bCs/>
-          <w:sz w:val="32"/>
-          <w:szCs w:val="32"/>
-        </w:rPr>
-        <w:t xml:space="preserve"> – </w:t>
-      </w:r>
-      <w:proofErr w:type="spellStart"/>
-      <w:r>
-        <w:rPr>
-          <w:b/>
-          <w:bCs/>
-          <w:sz w:val="32"/>
-          <w:szCs w:val="32"/>
-        </w:rPr>
-        <w:t>Generics</w:t>
-      </w:r>
-      <w:proofErr w:type="spellEnd"/>
+        <w:t>MapReduce</w:t>
+      </w:r>
     </w:p>
     <w:p>
       <w:pPr>
@@ -1656,7 +1588,23 @@
           <w:szCs w:val="24"/>
           <w:lang w:val="en-GB"/>
         </w:rPr>
-        <w:t xml:space="preserve"> it in subset and apply a map function on each subset. Then it reduce / resume all result in one.</w:t>
+        <w:t xml:space="preserve"> it in subset and apply a map function on each subset. Then it reduce / resume all result</w:t>
+      </w:r>
+      <w:r>
+        <w:rPr>
+          <w:sz w:val="24"/>
+          <w:szCs w:val="24"/>
+          <w:lang w:val="en-GB"/>
+        </w:rPr>
+        <w:t>s</w:t>
+      </w:r>
+      <w:r>
+        <w:rPr>
+          <w:sz w:val="24"/>
+          <w:szCs w:val="24"/>
+          <w:lang w:val="en-GB"/>
+        </w:rPr>
+        <w:t xml:space="preserve"> in one.</w:t>
       </w:r>
       <w:r>
         <w:rPr>
@@ -1666,6 +1614,28 @@
         </w:rPr>
         <w:t xml:space="preserve"> It allows to process huge number of data quickly.</w:t>
       </w:r>
+    </w:p>
+    <w:p>
+      <w:pPr>
+        <w:pStyle w:val="Paragraphedeliste"/>
+        <w:ind w:firstLine="696"/>
+        <w:rPr>
+          <w:sz w:val="24"/>
+          <w:szCs w:val="24"/>
+          <w:lang w:val="en-GB"/>
+        </w:rPr>
+      </w:pPr>
+    </w:p>
+    <w:p>
+      <w:pPr>
+        <w:pStyle w:val="Paragraphedeliste"/>
+        <w:ind w:firstLine="696"/>
+        <w:rPr>
+          <w:sz w:val="24"/>
+          <w:szCs w:val="24"/>
+          <w:lang w:val="en-GB"/>
+        </w:rPr>
+      </w:pPr>
     </w:p>
     <w:p>
       <w:pPr>
@@ -1724,65 +1694,90 @@
           <w:szCs w:val="24"/>
           <w:lang w:val="en-GB"/>
         </w:rPr>
-        <w:t xml:space="preserve">For this exercise we will make some hypotheses. First, we simulate independent machine by a thread. Thus, each thread will execute a task (map or reduce function). For the definition of our </w:t>
-      </w:r>
-      <w:r>
-        <w:rPr>
-          <w:sz w:val="24"/>
-          <w:szCs w:val="24"/>
-          <w:lang w:val="en-GB"/>
-        </w:rPr>
-        <w:t>threads,</w:t>
-      </w:r>
-      <w:r>
-        <w:rPr>
-          <w:sz w:val="24"/>
-          <w:szCs w:val="24"/>
-          <w:lang w:val="en-GB"/>
-        </w:rPr>
-        <w:t xml:space="preserve"> we use the </w:t>
-      </w:r>
-      <w:proofErr w:type="spellStart"/>
-      <w:r>
-        <w:rPr>
-          <w:sz w:val="24"/>
-          <w:szCs w:val="24"/>
-          <w:lang w:val="en-GB"/>
-        </w:rPr>
-        <w:t>Parral</w:t>
-      </w:r>
-      <w:r>
-        <w:rPr>
-          <w:sz w:val="24"/>
-          <w:szCs w:val="24"/>
-          <w:lang w:val="en-GB"/>
-        </w:rPr>
-        <w:t>l</w:t>
-      </w:r>
-      <w:r>
-        <w:rPr>
-          <w:sz w:val="24"/>
-          <w:szCs w:val="24"/>
-          <w:lang w:val="en-GB"/>
-        </w:rPr>
-        <w:t>el.foreach</w:t>
-      </w:r>
-      <w:proofErr w:type="spellEnd"/>
-      <w:r>
-        <w:rPr>
-          <w:sz w:val="24"/>
-          <w:szCs w:val="24"/>
-          <w:lang w:val="en-GB"/>
-        </w:rPr>
-        <w:t xml:space="preserve"> function. </w:t>
-      </w:r>
-      <w:r>
-        <w:rPr>
-          <w:sz w:val="24"/>
-          <w:szCs w:val="24"/>
-          <w:lang w:val="en-GB"/>
-        </w:rPr>
-        <w:t xml:space="preserve">Thus, we have a first step where we apply all map function on each subset throw a parallel foreach instruction, then we shuffle the result and finally we apply all the reduce function in parallel ways. </w:t>
+        <w:t xml:space="preserve">For this exercise we will make some hypotheses. First, we simulate independent machine </w:t>
+      </w:r>
+      <w:r>
+        <w:rPr>
+          <w:sz w:val="24"/>
+          <w:szCs w:val="24"/>
+          <w:lang w:val="en-GB"/>
+        </w:rPr>
+        <w:t>thanks to</w:t>
+      </w:r>
+      <w:r>
+        <w:rPr>
+          <w:sz w:val="24"/>
+          <w:szCs w:val="24"/>
+          <w:lang w:val="en-GB"/>
+        </w:rPr>
+        <w:t xml:space="preserve"> a class calle</w:t>
+      </w:r>
+      <w:r>
+        <w:rPr>
+          <w:sz w:val="24"/>
+          <w:szCs w:val="24"/>
+          <w:lang w:val="en-GB"/>
+        </w:rPr>
+        <w:t>d</w:t>
+      </w:r>
+      <m:oMath>
+        <m:r>
+          <w:rPr>
+            <w:rFonts w:ascii="Cambria Math" w:hAnsi="Cambria Math"/>
+            <w:sz w:val="24"/>
+            <w:szCs w:val="24"/>
+            <w:lang w:val="en-GB"/>
+          </w:rPr>
+          <m:t xml:space="preserve"> Worker</m:t>
+        </m:r>
+      </m:oMath>
+      <w:r>
+        <w:rPr>
+          <w:sz w:val="24"/>
+          <w:szCs w:val="24"/>
+          <w:lang w:val="en-GB"/>
+        </w:rPr>
+        <w:t xml:space="preserve">. This class take an input and a really generic function </w:t>
+      </w:r>
+      <w:r>
+        <w:rPr>
+          <w:sz w:val="24"/>
+          <w:szCs w:val="24"/>
+          <w:lang w:val="en-GB"/>
+        </w:rPr>
+        <w:t>as arguments</w:t>
+      </w:r>
+      <w:r>
+        <w:rPr>
+          <w:sz w:val="24"/>
+          <w:szCs w:val="24"/>
+          <w:lang w:val="en-GB"/>
+        </w:rPr>
+        <w:t xml:space="preserve">. </w:t>
+      </w:r>
+      <w:r>
+        <w:rPr>
+          <w:sz w:val="24"/>
+          <w:szCs w:val="24"/>
+          <w:lang w:val="en-GB"/>
+        </w:rPr>
+        <w:t>Thus, we have a first step where we apply all map function on each subset throw</w:t>
+      </w:r>
+      <w:r>
+        <w:rPr>
+          <w:sz w:val="24"/>
+          <w:szCs w:val="24"/>
+          <w:lang w:val="en-GB"/>
+        </w:rPr>
+        <w:t xml:space="preserve"> different workers (each worker executes a map function with a thread)</w:t>
+      </w:r>
+      <w:r>
+        <w:rPr>
+          <w:sz w:val="24"/>
+          <w:szCs w:val="24"/>
+          <w:lang w:val="en-GB"/>
+        </w:rPr>
+        <w:t xml:space="preserve">, then we shuffle the result and finally we apply all the reduce function in parallel ways. </w:t>
       </w:r>
     </w:p>
     <w:p>
@@ -1806,122 +1801,6 @@
           <w:lang w:val="en-GB"/>
         </w:rPr>
       </w:pPr>
-      <w:r>
-        <w:rPr>
-          <w:sz w:val="24"/>
-          <w:szCs w:val="24"/>
-          <w:lang w:val="en-GB"/>
-        </w:rPr>
-        <w:t xml:space="preserve">Moreover, we must define a data exchange protocol so that the data and map/reduce function be understandable by our MapReduce class. To do that we use three </w:t>
-      </w:r>
-      <w:proofErr w:type="gramStart"/>
-      <w:r>
-        <w:rPr>
-          <w:sz w:val="24"/>
-          <w:szCs w:val="24"/>
-          <w:lang w:val="en-GB"/>
-        </w:rPr>
-        <w:t>type :</w:t>
-      </w:r>
-      <w:proofErr w:type="gramEnd"/>
-      <w:r>
-        <w:rPr>
-          <w:sz w:val="24"/>
-          <w:szCs w:val="24"/>
-          <w:lang w:val="en-GB"/>
-        </w:rPr>
-        <w:t xml:space="preserve"> &lt;K1, V1&gt; the type of the key and value of the input,  &lt;K2,V2&gt; the type of the intermediate values after the map step and finally &lt;K3, V3&gt; the type of the result. The input must be an </w:t>
-      </w:r>
-      <w:proofErr w:type="spellStart"/>
-      <w:r>
-        <w:rPr>
-          <w:sz w:val="24"/>
-          <w:szCs w:val="24"/>
-          <w:lang w:val="en-GB"/>
-        </w:rPr>
-        <w:t>iterable</w:t>
-      </w:r>
-      <w:proofErr w:type="spellEnd"/>
-      <w:r>
-        <w:rPr>
-          <w:sz w:val="24"/>
-          <w:szCs w:val="24"/>
-          <w:lang w:val="en-GB"/>
-        </w:rPr>
-        <w:t xml:space="preserve"> collection of Key/Value pair &lt;K1, V1&gt;, for example it can be a dictionary&lt;K1, V1&gt;. This choice seems to be relevant because all type of input can be formatted under this shape. In all our class we </w:t>
-      </w:r>
-      <w:r>
-        <w:rPr>
-          <w:sz w:val="24"/>
-          <w:szCs w:val="24"/>
-          <w:lang w:val="en-GB"/>
-        </w:rPr>
-        <w:t>use</w:t>
-      </w:r>
-      <w:r>
-        <w:rPr>
-          <w:sz w:val="24"/>
-          <w:szCs w:val="24"/>
-          <w:lang w:val="en-GB"/>
-        </w:rPr>
-        <w:t xml:space="preserve"> a lot this </w:t>
-      </w:r>
-      <w:proofErr w:type="spellStart"/>
-      <w:r>
-        <w:rPr>
-          <w:sz w:val="24"/>
-          <w:szCs w:val="24"/>
-          <w:lang w:val="en-GB"/>
-        </w:rPr>
-        <w:t>IEnumerable</w:t>
-      </w:r>
-      <w:proofErr w:type="spellEnd"/>
-      <w:r>
-        <w:rPr>
-          <w:sz w:val="24"/>
-          <w:szCs w:val="24"/>
-          <w:lang w:val="en-GB"/>
-        </w:rPr>
-        <w:t>&lt;</w:t>
-      </w:r>
-      <w:proofErr w:type="spellStart"/>
-      <w:r>
-        <w:rPr>
-          <w:sz w:val="24"/>
-          <w:szCs w:val="24"/>
-          <w:lang w:val="en-GB"/>
-        </w:rPr>
-        <w:t>KeyValuePair</w:t>
-      </w:r>
-      <w:proofErr w:type="spellEnd"/>
-      <w:r>
-        <w:rPr>
-          <w:sz w:val="24"/>
-          <w:szCs w:val="24"/>
-          <w:lang w:val="en-GB"/>
-        </w:rPr>
-        <w:t>&lt;</w:t>
-      </w:r>
-      <w:proofErr w:type="spellStart"/>
-      <w:proofErr w:type="gramStart"/>
-      <w:r>
-        <w:rPr>
-          <w:sz w:val="24"/>
-          <w:szCs w:val="24"/>
-          <w:lang w:val="en-GB"/>
-        </w:rPr>
-        <w:t>Kk,Vk</w:t>
-      </w:r>
-      <w:proofErr w:type="spellEnd"/>
-      <w:proofErr w:type="gramEnd"/>
-      <w:r>
-        <w:rPr>
-          <w:sz w:val="24"/>
-          <w:szCs w:val="24"/>
-          <w:lang w:val="en-GB"/>
-        </w:rPr>
-        <w:t xml:space="preserve">&gt;&gt; type because it is really generic and that why we want! </w:t>
-      </w:r>
     </w:p>
     <w:p>
       <w:pPr>
@@ -1933,6 +1812,348 @@
           <w:lang w:val="en-GB"/>
         </w:rPr>
       </w:pPr>
+      <w:r>
+        <w:rPr>
+          <w:sz w:val="24"/>
+          <w:szCs w:val="24"/>
+          <w:lang w:val="en-GB"/>
+        </w:rPr>
+        <w:t>Moreover, we must define a data exchange protocol so that the data and map/reduce function be understandable by our MapReduce class. To do that we use three type</w:t>
+      </w:r>
+      <w:r>
+        <w:rPr>
+          <w:sz w:val="24"/>
+          <w:szCs w:val="24"/>
+          <w:lang w:val="en-GB"/>
+        </w:rPr>
+        <w:t>s</w:t>
+      </w:r>
+      <w:r>
+        <w:rPr>
+          <w:sz w:val="24"/>
+          <w:szCs w:val="24"/>
+          <w:lang w:val="en-GB"/>
+        </w:rPr>
+        <w:t xml:space="preserve">: </w:t>
+      </w:r>
+      <m:oMath>
+        <m:r>
+          <w:rPr>
+            <w:rFonts w:ascii="Cambria Math" w:hAnsi="Cambria Math"/>
+            <w:sz w:val="24"/>
+            <w:szCs w:val="24"/>
+            <w:lang w:val="en-GB"/>
+          </w:rPr>
+          <m:t>&lt;K1, V1&gt;</m:t>
+        </m:r>
+      </m:oMath>
+      <w:r>
+        <w:rPr>
+          <w:rFonts w:eastAsiaTheme="minorEastAsia"/>
+          <w:sz w:val="24"/>
+          <w:szCs w:val="24"/>
+          <w:lang w:val="en-GB"/>
+        </w:rPr>
+        <w:t xml:space="preserve"> </w:t>
+      </w:r>
+      <w:r>
+        <w:rPr>
+          <w:sz w:val="24"/>
+          <w:szCs w:val="24"/>
+          <w:lang w:val="en-GB"/>
+        </w:rPr>
+        <w:t xml:space="preserve">the type of the key and value of the </w:t>
+      </w:r>
+      <w:r>
+        <w:rPr>
+          <w:sz w:val="24"/>
+          <w:szCs w:val="24"/>
+          <w:lang w:val="en-GB"/>
+        </w:rPr>
+        <w:t xml:space="preserve">input, </w:t>
+      </w:r>
+      <m:oMath>
+        <m:r>
+          <w:rPr>
+            <w:rFonts w:ascii="Cambria Math" w:hAnsi="Cambria Math"/>
+            <w:sz w:val="24"/>
+            <w:szCs w:val="24"/>
+            <w:lang w:val="en-GB"/>
+          </w:rPr>
+          <m:t>&lt;</m:t>
+        </m:r>
+        <m:r>
+          <w:rPr>
+            <w:rFonts w:ascii="Cambria Math" w:hAnsi="Cambria Math"/>
+            <w:sz w:val="24"/>
+            <w:szCs w:val="24"/>
+            <w:lang w:val="en-GB"/>
+          </w:rPr>
+          <m:t>K2, V2&gt;</m:t>
+        </m:r>
+      </m:oMath>
+      <w:r>
+        <w:rPr>
+          <w:sz w:val="24"/>
+          <w:szCs w:val="24"/>
+          <w:lang w:val="en-GB"/>
+        </w:rPr>
+        <w:t xml:space="preserve"> </w:t>
+      </w:r>
+      <w:r>
+        <w:rPr>
+          <w:sz w:val="24"/>
+          <w:szCs w:val="24"/>
+          <w:lang w:val="en-GB"/>
+        </w:rPr>
+        <w:t xml:space="preserve">the type of the intermediate values after the map step and finally </w:t>
+      </w:r>
+      <m:oMath>
+        <m:r>
+          <w:rPr>
+            <w:rFonts w:ascii="Cambria Math" w:hAnsi="Cambria Math"/>
+            <w:sz w:val="24"/>
+            <w:szCs w:val="24"/>
+            <w:lang w:val="en-GB"/>
+          </w:rPr>
+          <m:t>&lt;K3, V3&gt;</m:t>
+        </m:r>
+      </m:oMath>
+      <w:r>
+        <w:rPr>
+          <w:sz w:val="24"/>
+          <w:szCs w:val="24"/>
+          <w:lang w:val="en-GB"/>
+        </w:rPr>
+        <w:t xml:space="preserve"> </w:t>
+      </w:r>
+      <w:r>
+        <w:rPr>
+          <w:sz w:val="24"/>
+          <w:szCs w:val="24"/>
+          <w:lang w:val="en-GB"/>
+        </w:rPr>
+        <w:t>the type of the result. The input must be an iterable collection of Key/Value pair</w:t>
+      </w:r>
+      <w:r>
+        <w:rPr>
+          <w:sz w:val="24"/>
+          <w:szCs w:val="24"/>
+          <w:lang w:val="en-GB"/>
+        </w:rPr>
+        <w:t xml:space="preserve"> </w:t>
+      </w:r>
+      <m:oMath>
+        <m:r>
+          <w:rPr>
+            <w:rFonts w:ascii="Cambria Math" w:hAnsi="Cambria Math"/>
+            <w:sz w:val="24"/>
+            <w:szCs w:val="24"/>
+            <w:lang w:val="en-GB"/>
+          </w:rPr>
+          <m:t>&lt;K1, V1&gt;</m:t>
+        </m:r>
+      </m:oMath>
+      <w:r>
+        <w:rPr>
+          <w:sz w:val="24"/>
+          <w:szCs w:val="24"/>
+          <w:lang w:val="en-GB"/>
+        </w:rPr>
+        <w:t xml:space="preserve">, for example it can be a </w:t>
+      </w:r>
+      <m:oMath>
+        <m:r>
+          <w:rPr>
+            <w:rFonts w:ascii="Cambria Math" w:hAnsi="Cambria Math"/>
+            <w:sz w:val="24"/>
+            <w:szCs w:val="24"/>
+            <w:lang w:val="en-GB"/>
+          </w:rPr>
+          <m:t>dictionnary&lt;K1, V1&gt;</m:t>
+        </m:r>
+      </m:oMath>
+      <w:r>
+        <w:rPr>
+          <w:sz w:val="24"/>
+          <w:szCs w:val="24"/>
+          <w:lang w:val="en-GB"/>
+        </w:rPr>
+        <w:t xml:space="preserve">. This choice seems to be relevant because all type of input can be formatted under this shape. In all our class we </w:t>
+      </w:r>
+      <w:r>
+        <w:rPr>
+          <w:sz w:val="24"/>
+          <w:szCs w:val="24"/>
+          <w:lang w:val="en-GB"/>
+        </w:rPr>
+        <w:t>use</w:t>
+      </w:r>
+      <w:r>
+        <w:rPr>
+          <w:sz w:val="24"/>
+          <w:szCs w:val="24"/>
+          <w:lang w:val="en-GB"/>
+        </w:rPr>
+        <w:t xml:space="preserve"> a lot this</w:t>
+      </w:r>
+      <w:r>
+        <w:rPr>
+          <w:sz w:val="24"/>
+          <w:szCs w:val="24"/>
+          <w:lang w:val="en-GB"/>
+        </w:rPr>
+        <w:t xml:space="preserve"> </w:t>
+      </w:r>
+      <w:r>
+        <w:rPr>
+          <w:sz w:val="24"/>
+          <w:szCs w:val="24"/>
+          <w:lang w:val="en-GB"/>
+        </w:rPr>
+        <w:t>type</w:t>
+      </w:r>
+      <w:r>
+        <w:rPr>
+          <w:sz w:val="24"/>
+          <w:szCs w:val="24"/>
+          <w:lang w:val="en-GB"/>
+        </w:rPr>
+        <w:t>:</w:t>
+      </w:r>
+      <w:r>
+        <w:rPr>
+          <w:sz w:val="24"/>
+          <w:szCs w:val="24"/>
+          <w:lang w:val="en-GB"/>
+        </w:rPr>
+        <w:t xml:space="preserve"> </w:t>
+      </w:r>
+      <m:oMath>
+        <m:r>
+          <m:rPr>
+            <m:sty m:val="p"/>
+          </m:rPr>
+          <w:rPr>
+            <w:rFonts w:ascii="Cambria Math" w:hAnsi="Cambria Math"/>
+            <w:sz w:val="24"/>
+            <w:szCs w:val="24"/>
+            <w:lang w:val="en-GB"/>
+          </w:rPr>
+          <m:t>IEnumerable&lt;KeyValuePair&lt;</m:t>
+        </m:r>
+        <m:sSub>
+          <m:sSubPr>
+            <m:ctrlPr>
+              <w:rPr>
+                <w:rFonts w:ascii="Cambria Math" w:eastAsiaTheme="minorEastAsia" w:hAnsi="Cambria Math"/>
+                <w:i/>
+                <w:sz w:val="24"/>
+                <w:szCs w:val="24"/>
+                <w:lang w:val="en-GB"/>
+              </w:rPr>
+            </m:ctrlPr>
+          </m:sSubPr>
+          <m:e>
+            <m:r>
+              <w:rPr>
+                <w:rFonts w:ascii="Cambria Math" w:eastAsiaTheme="minorEastAsia" w:hAnsi="Cambria Math"/>
+                <w:sz w:val="24"/>
+                <w:szCs w:val="24"/>
+                <w:lang w:val="en-GB"/>
+              </w:rPr>
+              <m:t>K</m:t>
+            </m:r>
+          </m:e>
+          <m:sub>
+            <m:r>
+              <w:rPr>
+                <w:rFonts w:ascii="Cambria Math" w:eastAsiaTheme="minorEastAsia" w:hAnsi="Cambria Math"/>
+                <w:sz w:val="24"/>
+                <w:szCs w:val="24"/>
+                <w:lang w:val="en-GB"/>
+              </w:rPr>
+              <m:t>k</m:t>
+            </m:r>
+          </m:sub>
+        </m:sSub>
+        <m:r>
+          <m:rPr>
+            <m:sty m:val="p"/>
+          </m:rPr>
+          <w:rPr>
+            <w:rFonts w:ascii="Cambria Math" w:hAnsi="Cambria Math"/>
+            <w:sz w:val="24"/>
+            <w:szCs w:val="24"/>
+            <w:lang w:val="en-GB"/>
+          </w:rPr>
+          <m:t>,</m:t>
+        </m:r>
+        <m:sSub>
+          <m:sSubPr>
+            <m:ctrlPr>
+              <w:rPr>
+                <w:rFonts w:ascii="Cambria Math" w:eastAsiaTheme="minorEastAsia" w:hAnsi="Cambria Math"/>
+                <w:i/>
+                <w:sz w:val="24"/>
+                <w:szCs w:val="24"/>
+                <w:lang w:val="en-GB"/>
+              </w:rPr>
+            </m:ctrlPr>
+          </m:sSubPr>
+          <m:e>
+            <m:r>
+              <w:rPr>
+                <w:rFonts w:ascii="Cambria Math" w:eastAsiaTheme="minorEastAsia" w:hAnsi="Cambria Math"/>
+                <w:sz w:val="24"/>
+                <w:szCs w:val="24"/>
+                <w:lang w:val="en-GB"/>
+              </w:rPr>
+              <m:t>V</m:t>
+            </m:r>
+          </m:e>
+          <m:sub>
+            <m:r>
+              <w:rPr>
+                <w:rFonts w:ascii="Cambria Math" w:eastAsiaTheme="minorEastAsia" w:hAnsi="Cambria Math"/>
+                <w:sz w:val="24"/>
+                <w:szCs w:val="24"/>
+                <w:lang w:val="en-GB"/>
+              </w:rPr>
+              <m:t>k</m:t>
+            </m:r>
+          </m:sub>
+        </m:sSub>
+        <m:r>
+          <m:rPr>
+            <m:sty m:val="p"/>
+          </m:rPr>
+          <w:rPr>
+            <w:rFonts w:ascii="Cambria Math" w:hAnsi="Cambria Math"/>
+            <w:sz w:val="24"/>
+            <w:szCs w:val="24"/>
+            <w:lang w:val="en-GB"/>
+          </w:rPr>
+          <m:t>&gt;&gt;</m:t>
+        </m:r>
+        <m:r>
+          <w:rPr>
+            <w:rFonts w:ascii="Cambria Math" w:hAnsi="Cambria Math"/>
+            <w:sz w:val="24"/>
+            <w:szCs w:val="24"/>
+            <w:lang w:val="en-GB"/>
+          </w:rPr>
+          <m:t xml:space="preserve"> </m:t>
+        </m:r>
+      </m:oMath>
+      <w:r>
+        <w:rPr>
+          <w:sz w:val="24"/>
+          <w:szCs w:val="24"/>
+          <w:lang w:val="en-GB"/>
+        </w:rPr>
+        <w:t xml:space="preserve">because it is really generic and that why we want! </w:t>
+      </w:r>
     </w:p>
     <w:p>
       <w:pPr>
@@ -1944,23 +2165,41 @@
           <w:lang w:val="en-GB"/>
         </w:rPr>
       </w:pPr>
-      <w:proofErr w:type="gramStart"/>
-      <w:r>
-        <w:rPr>
-          <w:sz w:val="24"/>
-          <w:szCs w:val="24"/>
-          <w:lang w:val="en-GB"/>
-        </w:rPr>
-        <w:t>In order to</w:t>
-      </w:r>
-      <w:proofErr w:type="gramEnd"/>
-      <w:r>
-        <w:rPr>
-          <w:sz w:val="24"/>
-          <w:szCs w:val="24"/>
-          <w:lang w:val="en-GB"/>
-        </w:rPr>
-        <w:t xml:space="preserve"> force users to define well their map/reduce function we define delegates with these signatures: </w:t>
+    </w:p>
+    <w:p>
+      <w:pPr>
+        <w:rPr>
+          <w:sz w:val="24"/>
+          <w:szCs w:val="24"/>
+          <w:lang w:val="en-GB"/>
+        </w:rPr>
+      </w:pPr>
+    </w:p>
+    <w:p>
+      <w:pPr>
+        <w:pStyle w:val="Paragraphedeliste"/>
+        <w:ind w:firstLine="696"/>
+        <w:rPr>
+          <w:sz w:val="24"/>
+          <w:szCs w:val="24"/>
+          <w:lang w:val="en-GB"/>
+        </w:rPr>
+      </w:pPr>
+      <w:r>
+        <w:rPr>
+          <w:sz w:val="24"/>
+          <w:szCs w:val="24"/>
+          <w:lang w:val="en-GB"/>
+        </w:rPr>
+        <w:t>To</w:t>
+      </w:r>
+      <w:r>
+        <w:rPr>
+          <w:sz w:val="24"/>
+          <w:szCs w:val="24"/>
+          <w:lang w:val="en-GB"/>
+        </w:rPr>
+        <w:t xml:space="preserve"> force users to define well their map/reduce function we define delegates with these signatures:</w:t>
       </w:r>
     </w:p>
     <w:p>
@@ -1971,100 +2210,26 @@
           <w:numId w:val="6"/>
         </w:numPr>
         <w:rPr>
-          <w:sz w:val="24"/>
-          <w:szCs w:val="24"/>
-          <w:lang w:val="en-GB"/>
-        </w:rPr>
-      </w:pPr>
-      <w:proofErr w:type="spellStart"/>
-      <w:r>
-        <w:rPr>
-          <w:sz w:val="24"/>
-          <w:szCs w:val="24"/>
-          <w:lang w:val="en-GB"/>
-        </w:rPr>
-        <w:t>IEnumerable</w:t>
-      </w:r>
-      <w:proofErr w:type="spellEnd"/>
-      <w:r>
-        <w:rPr>
-          <w:sz w:val="24"/>
-          <w:szCs w:val="24"/>
-          <w:lang w:val="en-GB"/>
-        </w:rPr>
-        <w:t>&lt;</w:t>
-      </w:r>
-      <w:proofErr w:type="spellStart"/>
-      <w:r>
-        <w:rPr>
-          <w:sz w:val="24"/>
-          <w:szCs w:val="24"/>
-          <w:lang w:val="en-GB"/>
-        </w:rPr>
-        <w:t>KeyValuePair</w:t>
-      </w:r>
-      <w:proofErr w:type="spellEnd"/>
-      <w:r>
-        <w:rPr>
-          <w:sz w:val="24"/>
-          <w:szCs w:val="24"/>
-          <w:lang w:val="en-GB"/>
-        </w:rPr>
-        <w:t xml:space="preserve">&lt;K2, V2&gt;&gt; </w:t>
-      </w:r>
-      <w:proofErr w:type="spellStart"/>
-      <w:r>
-        <w:rPr>
-          <w:sz w:val="24"/>
-          <w:szCs w:val="24"/>
-          <w:lang w:val="en-GB"/>
-        </w:rPr>
-        <w:t>map_</w:t>
-      </w:r>
-      <w:proofErr w:type="gramStart"/>
-      <w:r>
-        <w:rPr>
-          <w:sz w:val="24"/>
-          <w:szCs w:val="24"/>
-          <w:lang w:val="en-GB"/>
-        </w:rPr>
-        <w:t>function</w:t>
-      </w:r>
-      <w:proofErr w:type="spellEnd"/>
-      <w:r>
-        <w:rPr>
-          <w:sz w:val="24"/>
-          <w:szCs w:val="24"/>
-          <w:lang w:val="en-GB"/>
-        </w:rPr>
-        <w:t>(</w:t>
-      </w:r>
-      <w:proofErr w:type="gramEnd"/>
-      <w:r>
-        <w:rPr>
-          <w:sz w:val="24"/>
-          <w:szCs w:val="24"/>
-          <w:lang w:val="en-GB"/>
-        </w:rPr>
-        <w:t xml:space="preserve">K1 key, V1 </w:t>
-      </w:r>
-      <w:proofErr w:type="spellStart"/>
-      <w:r>
-        <w:rPr>
-          <w:sz w:val="24"/>
-          <w:szCs w:val="24"/>
-          <w:lang w:val="en-GB"/>
-        </w:rPr>
-        <w:t>val</w:t>
-      </w:r>
-      <w:proofErr w:type="spellEnd"/>
-      <w:r>
-        <w:rPr>
-          <w:sz w:val="24"/>
-          <w:szCs w:val="24"/>
-          <w:lang w:val="en-GB"/>
-        </w:rPr>
-        <w:t xml:space="preserve">) </w:t>
+          <w:lang w:val="en-GB"/>
+        </w:rPr>
+      </w:pPr>
+      <m:oMath>
+        <m:r>
+          <m:rPr>
+            <m:sty m:val="p"/>
+          </m:rPr>
+          <w:rPr>
+            <w:rFonts w:ascii="Cambria Math" w:hAnsi="Cambria Math"/>
+            <w:lang w:val="en-GB"/>
+          </w:rPr>
+          <m:t xml:space="preserve">IEnumerable&lt;KeyValuePair&lt;K2, V2&gt;map_function(K1 key, V1 val) </m:t>
+        </m:r>
+      </m:oMath>
+      <w:r>
+        <w:rPr>
+          <w:lang w:val="en-GB"/>
+        </w:rPr>
+        <w:t xml:space="preserve"> </w:t>
       </w:r>
     </w:p>
     <w:p>
@@ -2075,101 +2240,69 @@
           <w:numId w:val="6"/>
         </w:numPr>
         <w:rPr>
-          <w:sz w:val="24"/>
-          <w:szCs w:val="24"/>
-          <w:lang w:val="en-GB"/>
-        </w:rPr>
-      </w:pPr>
-      <w:proofErr w:type="spellStart"/>
-      <w:r>
-        <w:rPr>
-          <w:sz w:val="24"/>
-          <w:szCs w:val="24"/>
-          <w:lang w:val="en-GB"/>
-        </w:rPr>
-        <w:t>KeyValuePair</w:t>
-      </w:r>
-      <w:proofErr w:type="spellEnd"/>
-      <w:r>
-        <w:rPr>
-          <w:sz w:val="24"/>
-          <w:szCs w:val="24"/>
-          <w:lang w:val="en-GB"/>
-        </w:rPr>
-        <w:t xml:space="preserve">&lt;K3, V3&gt; </w:t>
-      </w:r>
-      <w:proofErr w:type="spellStart"/>
-      <w:r>
-        <w:rPr>
-          <w:sz w:val="24"/>
-          <w:szCs w:val="24"/>
-          <w:lang w:val="en-GB"/>
-        </w:rPr>
-        <w:t>reduce_</w:t>
-      </w:r>
-      <w:proofErr w:type="gramStart"/>
-      <w:r>
-        <w:rPr>
-          <w:sz w:val="24"/>
-          <w:szCs w:val="24"/>
-          <w:lang w:val="en-GB"/>
-        </w:rPr>
-        <w:t>function</w:t>
-      </w:r>
-      <w:proofErr w:type="spellEnd"/>
-      <w:r>
-        <w:rPr>
-          <w:sz w:val="24"/>
-          <w:szCs w:val="24"/>
-          <w:lang w:val="en-GB"/>
-        </w:rPr>
-        <w:t>(</w:t>
-      </w:r>
-      <w:proofErr w:type="gramEnd"/>
-      <w:r>
-        <w:rPr>
-          <w:sz w:val="24"/>
-          <w:szCs w:val="24"/>
-          <w:lang w:val="en-GB"/>
-        </w:rPr>
-        <w:t xml:space="preserve">K2 key, </w:t>
-      </w:r>
-      <w:proofErr w:type="spellStart"/>
-      <w:r>
-        <w:rPr>
-          <w:sz w:val="24"/>
-          <w:szCs w:val="24"/>
-          <w:lang w:val="en-GB"/>
-        </w:rPr>
-        <w:t>IEnumerable</w:t>
-      </w:r>
-      <w:proofErr w:type="spellEnd"/>
-      <w:r>
-        <w:rPr>
-          <w:sz w:val="24"/>
-          <w:szCs w:val="24"/>
-          <w:lang w:val="en-GB"/>
-        </w:rPr>
-        <w:t xml:space="preserve">&lt;V2&gt; </w:t>
-      </w:r>
-      <w:proofErr w:type="spellStart"/>
-      <w:r>
-        <w:rPr>
-          <w:sz w:val="24"/>
-          <w:szCs w:val="24"/>
-          <w:lang w:val="en-GB"/>
-        </w:rPr>
-        <w:t>val</w:t>
-      </w:r>
-      <w:proofErr w:type="spellEnd"/>
-      <w:r>
-        <w:rPr>
-          <w:sz w:val="24"/>
-          <w:szCs w:val="24"/>
-          <w:lang w:val="en-GB"/>
-        </w:rPr>
-        <w:t>)</w:t>
-      </w:r>
+          <w:lang w:val="en-GB"/>
+        </w:rPr>
+      </w:pPr>
+      <m:oMath>
+        <m:r>
+          <m:rPr>
+            <m:sty m:val="p"/>
+          </m:rPr>
+          <w:rPr>
+            <w:rFonts w:ascii="Cambria Math" w:hAnsi="Cambria Math"/>
+            <w:lang w:val="en-GB"/>
+          </w:rPr>
+          <m:t>KeyValuePair&lt;K3, V3&gt; reduce_function(K2 key, IEnumerable&lt;V2&gt; val)</m:t>
+        </m:r>
+      </m:oMath>
+    </w:p>
+    <w:p>
+      <w:pPr>
+        <w:ind w:firstLine="708"/>
+        <w:rPr>
+          <w:sz w:val="24"/>
+          <w:szCs w:val="24"/>
+          <w:lang w:val="en-GB"/>
+        </w:rPr>
+      </w:pPr>
+      <w:r>
+        <w:rPr>
+          <w:sz w:val="24"/>
+          <w:szCs w:val="24"/>
+          <w:lang w:val="en-GB"/>
+        </w:rPr>
+        <w:t>And the signature of the function of a worker have this signature (more generic):</w:t>
+      </w:r>
+    </w:p>
+    <w:p>
+      <w:pPr>
+        <w:pStyle w:val="Paragraphedeliste"/>
+        <w:numPr>
+          <w:ilvl w:val="0"/>
+          <w:numId w:val="6"/>
+        </w:numPr>
+        <w:rPr>
+          <w:lang w:val="en-GB"/>
+        </w:rPr>
+      </w:pPr>
+      <m:oMath>
+        <m:r>
+          <w:rPr>
+            <w:rFonts w:ascii="Cambria Math" w:hAnsi="Cambria Math"/>
+            <w:lang w:val="en-GB"/>
+          </w:rPr>
+          <m:t>T3 generic_function(T1 key, T2 val)</m:t>
+        </m:r>
+      </m:oMath>
+    </w:p>
+    <w:p>
+      <w:pPr>
+        <w:pStyle w:val="Paragraphedeliste"/>
+        <w:ind w:left="1776"/>
+        <w:rPr>
+          <w:lang w:val="en-GB"/>
+        </w:rPr>
+      </w:pPr>
     </w:p>
     <w:p>
       <w:pPr>
@@ -2180,6 +2313,40 @@
           <w:lang w:val="en-GB"/>
         </w:rPr>
       </w:pPr>
+    </w:p>
+    <w:p>
+      <w:pPr>
+        <w:ind w:left="708"/>
+        <w:rPr>
+          <w:sz w:val="24"/>
+          <w:szCs w:val="24"/>
+          <w:lang w:val="en-GB"/>
+        </w:rPr>
+      </w:pPr>
+      <w:r>
+        <w:rPr>
+          <w:sz w:val="24"/>
+          <w:szCs w:val="24"/>
+          <w:lang w:val="en-GB"/>
+        </w:rPr>
+        <w:t xml:space="preserve">Finally, to get the result of workers, each worker </w:t>
+      </w:r>
+      <w:r>
+        <w:rPr>
+          <w:sz w:val="24"/>
+          <w:szCs w:val="24"/>
+          <w:lang w:val="en-GB"/>
+        </w:rPr>
+        <w:t>keeps</w:t>
+      </w:r>
+      <w:r>
+        <w:rPr>
+          <w:sz w:val="24"/>
+          <w:szCs w:val="24"/>
+          <w:lang w:val="en-GB"/>
+        </w:rPr>
+        <w:t xml:space="preserve"> his result in his property “res” and at the end of a step we iterate throw all workers and get all results.</w:t>
+      </w:r>
     </w:p>
     <w:p>
       <w:pPr>
@@ -2214,22 +2381,583 @@
     <w:p>
       <w:pPr>
         <w:pStyle w:val="Paragraphedeliste"/>
-        <w:numPr>
-          <w:ilvl w:val="0"/>
-          <w:numId w:val="4"/>
-        </w:numPr>
-        <w:rPr>
-          <w:sz w:val="28"/>
-          <w:szCs w:val="28"/>
-        </w:rPr>
-      </w:pPr>
-      <w:r>
-        <w:rPr>
-          <w:sz w:val="28"/>
-          <w:szCs w:val="28"/>
-          <w:lang w:val="en-GB"/>
-        </w:rPr>
-        <w:t>Test cases</w:t>
+        <w:rPr>
+          <w:sz w:val="28"/>
+          <w:szCs w:val="28"/>
+          <w:lang w:val="en-GB"/>
+        </w:rPr>
+      </w:pPr>
+    </w:p>
+    <w:p>
+      <w:pPr>
+        <w:pStyle w:val="Paragraphedeliste"/>
+        <w:rPr>
+          <w:sz w:val="28"/>
+          <w:szCs w:val="28"/>
+        </w:rPr>
+      </w:pPr>
+      <w:r>
+        <w:rPr>
+          <w:noProof/>
+          <w:sz w:val="28"/>
+          <w:szCs w:val="28"/>
+        </w:rPr>
+        <mc:AlternateContent>
+          <mc:Choice Requires="wps">
+            <w:drawing>
+              <wp:anchor distT="45720" distB="45720" distL="114300" distR="114300" simplePos="0" relativeHeight="251673600" behindDoc="0" locked="0" layoutInCell="1" allowOverlap="1" wp14:anchorId="1D03F8B8" wp14:editId="44D64412">
+                <wp:simplePos x="0" y="0"/>
+                <wp:positionH relativeFrom="margin">
+                  <wp:posOffset>381000</wp:posOffset>
+                </wp:positionH>
+                <wp:positionV relativeFrom="paragraph">
+                  <wp:posOffset>7620</wp:posOffset>
+                </wp:positionV>
+                <wp:extent cx="1371600" cy="1404620"/>
+                <wp:effectExtent l="0" t="0" r="0" b="0"/>
+                <wp:wrapSquare wrapText="bothSides"/>
+                <wp:docPr id="9" name="Zone de texte 2"/>
+                <wp:cNvGraphicFramePr>
+                  <a:graphicFrameLocks xmlns:a="http://schemas.openxmlformats.org/drawingml/2006/main"/>
+                </wp:cNvGraphicFramePr>
+                <a:graphic xmlns:a="http://schemas.openxmlformats.org/drawingml/2006/main">
+                  <a:graphicData uri="http://schemas.microsoft.com/office/word/2010/wordprocessingShape">
+                    <wps:wsp>
+                      <wps:cNvSpPr txBox="1">
+                        <a:spLocks noChangeArrowheads="1"/>
+                      </wps:cNvSpPr>
+                      <wps:spPr bwMode="auto">
+                        <a:xfrm>
+                          <a:off x="0" y="0"/>
+                          <a:ext cx="1371600" cy="1404620"/>
+                        </a:xfrm>
+                        <a:prstGeom prst="rect">
+                          <a:avLst/>
+                        </a:prstGeom>
+                        <a:solidFill>
+                          <a:srgbClr val="FFFFFF"/>
+                        </a:solidFill>
+                        <a:ln w="9525">
+                          <a:noFill/>
+                          <a:miter lim="800000"/>
+                          <a:headEnd/>
+                          <a:tailEnd/>
+                        </a:ln>
+                      </wps:spPr>
+                      <wps:txbx>
+                        <w:txbxContent>
+                          <w:p>
+                            <w:pPr>
+                              <w:rPr>
+                                <w:b/>
+                                <w:bCs/>
+                                <w:sz w:val="24"/>
+                                <w:szCs w:val="24"/>
+                              </w:rPr>
+                            </w:pPr>
+                            <w:r>
+                              <w:rPr>
+                                <w:b/>
+                                <w:bCs/>
+                                <w:sz w:val="24"/>
+                                <w:szCs w:val="24"/>
+                              </w:rPr>
+                              <w:t>Class</w:t>
+                            </w:r>
+                            <w:r>
+                              <w:rPr>
+                                <w:b/>
+                                <w:bCs/>
+                                <w:sz w:val="24"/>
+                                <w:szCs w:val="24"/>
+                              </w:rPr>
+                              <w:t xml:space="preserve"> </w:t>
+                            </w:r>
+                            <w:proofErr w:type="spellStart"/>
+                            <w:r>
+                              <w:rPr>
+                                <w:b/>
+                                <w:bCs/>
+                                <w:sz w:val="24"/>
+                                <w:szCs w:val="24"/>
+                              </w:rPr>
+                              <w:t>diagramm</w:t>
+                            </w:r>
+                            <w:proofErr w:type="spellEnd"/>
+                            <w:r>
+                              <w:rPr>
+                                <w:b/>
+                                <w:bCs/>
+                                <w:sz w:val="24"/>
+                                <w:szCs w:val="24"/>
+                              </w:rPr>
+                              <w:t> :</w:t>
+                            </w:r>
+                          </w:p>
+                        </w:txbxContent>
+                      </wps:txbx>
+                      <wps:bodyPr rot="0" vert="horz" wrap="square" lIns="91440" tIns="45720" rIns="91440" bIns="45720" anchor="t" anchorCtr="0">
+                        <a:spAutoFit/>
+                      </wps:bodyPr>
+                    </wps:wsp>
+                  </a:graphicData>
+                </a:graphic>
+                <wp14:sizeRelH relativeFrom="margin">
+                  <wp14:pctWidth>0</wp14:pctWidth>
+                </wp14:sizeRelH>
+                <wp14:sizeRelV relativeFrom="margin">
+                  <wp14:pctHeight>20000</wp14:pctHeight>
+                </wp14:sizeRelV>
+              </wp:anchor>
+            </w:drawing>
+          </mc:Choice>
+          <mc:Fallback>
+            <w:pict>
+              <v:shape w14:anchorId="1D03F8B8" id="_x0000_s1028" type="#_x0000_t202" style="position:absolute;left:0;text-align:left;margin-left:30pt;margin-top:.6pt;width:108pt;height:110.6pt;z-index:251673600;visibility:visible;mso-wrap-style:square;mso-width-percent:0;mso-height-percent:200;mso-wrap-distance-left:9pt;mso-wrap-distance-top:3.6pt;mso-wrap-distance-right:9pt;mso-wrap-distance-bottom:3.6pt;mso-position-horizontal:absolute;mso-position-horizontal-relative:margin;mso-position-vertical:absolute;mso-position-vertical-relative:text;mso-width-percent:0;mso-height-percent:200;mso-width-relative:margin;mso-height-relative:margin;v-text-anchor:top" o:gfxdata="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" stroked="f">
+                <v:textbox style="mso-fit-shape-to-text:t">
+                  <w:txbxContent>
+                    <w:p>
+                      <w:pPr>
+                        <w:rPr>
+                          <w:b/>
+                          <w:bCs/>
+                          <w:sz w:val="24"/>
+                          <w:szCs w:val="24"/>
+                        </w:rPr>
+                      </w:pPr>
+                      <w:r>
+                        <w:rPr>
+                          <w:b/>
+                          <w:bCs/>
+                          <w:sz w:val="24"/>
+                          <w:szCs w:val="24"/>
+                        </w:rPr>
+                        <w:t>Class</w:t>
+                      </w:r>
+                      <w:r>
+                        <w:rPr>
+                          <w:b/>
+                          <w:bCs/>
+                          <w:sz w:val="24"/>
+                          <w:szCs w:val="24"/>
+                        </w:rPr>
+                        <w:t xml:space="preserve"> </w:t>
+                      </w:r>
+                      <w:proofErr w:type="spellStart"/>
+                      <w:r>
+                        <w:rPr>
+                          <w:b/>
+                          <w:bCs/>
+                          <w:sz w:val="24"/>
+                          <w:szCs w:val="24"/>
+                        </w:rPr>
+                        <w:t>diagramm</w:t>
+                      </w:r>
+                      <w:proofErr w:type="spellEnd"/>
+                      <w:r>
+                        <w:rPr>
+                          <w:b/>
+                          <w:bCs/>
+                          <w:sz w:val="24"/>
+                          <w:szCs w:val="24"/>
+                        </w:rPr>
+                        <w:t> :</w:t>
+                      </w:r>
+                    </w:p>
+                  </w:txbxContent>
+                </v:textbox>
+                <w10:wrap type="square" anchorx="margin"/>
+              </v:shape>
+            </w:pict>
+          </mc:Fallback>
+        </mc:AlternateContent>
+      </w:r>
+    </w:p>
+    <w:p>
+      <w:pPr>
+        <w:pStyle w:val="Paragraphedeliste"/>
+        <w:rPr>
+          <w:sz w:val="28"/>
+          <w:szCs w:val="28"/>
+        </w:rPr>
+      </w:pPr>
+      <w:r>
+        <w:rPr>
+          <w:noProof/>
+        </w:rPr>
+        <w:drawing>
+          <wp:anchor distT="0" distB="0" distL="114300" distR="114300" simplePos="0" relativeHeight="251677696" behindDoc="0" locked="0" layoutInCell="1" allowOverlap="1" wp14:anchorId="3EDD3E51" wp14:editId="44AAC456">
+            <wp:simplePos x="0" y="0"/>
+            <wp:positionH relativeFrom="margin">
+              <wp:align>center</wp:align>
+            </wp:positionH>
+            <wp:positionV relativeFrom="paragraph">
+              <wp:posOffset>332740</wp:posOffset>
+            </wp:positionV>
+            <wp:extent cx="4902835" cy="4914900"/>
+            <wp:effectExtent l="0" t="0" r="0" b="0"/>
+            <wp:wrapTopAndBottom/>
+            <wp:docPr id="2" name="Image 2"/>
+            <wp:cNvGraphicFramePr>
+              <a:graphicFrameLocks xmlns:a="http://schemas.openxmlformats.org/drawingml/2006/main" noChangeAspect="1"/>
+            </wp:cNvGraphicFramePr>
+            <a:graphic xmlns:a="http://schemas.openxmlformats.org/drawingml/2006/main">
+              <a:graphicData uri="http://schemas.openxmlformats.org/drawingml/2006/picture">
+                <pic:pic xmlns:pic="http://schemas.openxmlformats.org/drawingml/2006/picture">
+                  <pic:nvPicPr>
+                    <pic:cNvPr id="0" name="Picture 1"/>
+                    <pic:cNvPicPr>
+                      <a:picLocks noChangeAspect="1" noChangeArrowheads="1"/>
+                    </pic:cNvPicPr>
+                  </pic:nvPicPr>
+                  <pic:blipFill>
+                    <a:blip r:embed="rId12">
+                      <a:extLst>
+                        <a:ext uri="{28A0092B-C50C-407E-A947-70E740481C1C}">
+                          <a14:useLocalDpi xmlns:a14="http://schemas.microsoft.com/office/drawing/2010/main" val="0"/>
+                        </a:ext>
+                      </a:extLst>
+                    </a:blip>
+                    <a:srcRect/>
+                    <a:stretch>
+                      <a:fillRect/>
+                    </a:stretch>
+                  </pic:blipFill>
+                  <pic:spPr bwMode="auto">
+                    <a:xfrm>
+                      <a:off x="0" y="0"/>
+                      <a:ext cx="4902835" cy="4914900"/>
+                    </a:xfrm>
+                    <a:prstGeom prst="rect">
+                      <a:avLst/>
+                    </a:prstGeom>
+                    <a:noFill/>
+                    <a:ln>
+                      <a:noFill/>
+                    </a:ln>
+                  </pic:spPr>
+                </pic:pic>
+              </a:graphicData>
+            </a:graphic>
+          </wp:anchor>
+        </w:drawing>
+      </w:r>
+    </w:p>
+    <w:p>
+      <w:pPr>
+        <w:rPr>
+          <w:sz w:val="28"/>
+          <w:szCs w:val="28"/>
+        </w:rPr>
+      </w:pPr>
+    </w:p>
+    <w:p>
+      <w:pPr>
+        <w:pStyle w:val="Paragraphedeliste"/>
+        <w:rPr>
+          <w:sz w:val="28"/>
+          <w:szCs w:val="28"/>
+        </w:rPr>
+      </w:pPr>
+    </w:p>
+    <w:p>
+      <w:pPr>
+        <w:pStyle w:val="Paragraphedeliste"/>
+        <w:rPr>
+          <w:sz w:val="28"/>
+          <w:szCs w:val="28"/>
+        </w:rPr>
+      </w:pPr>
+    </w:p>
+    <w:p>
+      <w:pPr>
+        <w:pStyle w:val="Paragraphedeliste"/>
+        <w:rPr>
+          <w:sz w:val="28"/>
+          <w:szCs w:val="28"/>
+        </w:rPr>
+      </w:pPr>
+    </w:p>
+    <w:p>
+      <w:pPr>
+        <w:pStyle w:val="Paragraphedeliste"/>
+        <w:rPr>
+          <w:sz w:val="28"/>
+          <w:szCs w:val="28"/>
+        </w:rPr>
+      </w:pPr>
+    </w:p>
+    <w:p>
+      <w:pPr>
+        <w:pStyle w:val="Paragraphedeliste"/>
+        <w:rPr>
+          <w:sz w:val="28"/>
+          <w:szCs w:val="28"/>
+        </w:rPr>
+      </w:pPr>
+    </w:p>
+    <w:p>
+      <w:pPr>
+        <w:pStyle w:val="Paragraphedeliste"/>
+        <w:rPr>
+          <w:sz w:val="28"/>
+          <w:szCs w:val="28"/>
+        </w:rPr>
+      </w:pPr>
+    </w:p>
+    <w:p>
+      <w:pPr>
+        <w:pStyle w:val="Paragraphedeliste"/>
+        <w:rPr>
+          <w:sz w:val="28"/>
+          <w:szCs w:val="28"/>
+        </w:rPr>
+      </w:pPr>
+      <w:r>
+        <w:rPr>
+          <w:noProof/>
+        </w:rPr>
+        <w:lastRenderedPageBreak/>
+        <w:drawing>
+          <wp:anchor distT="0" distB="0" distL="114300" distR="114300" simplePos="0" relativeHeight="251676672" behindDoc="0" locked="0" layoutInCell="1" allowOverlap="1" wp14:anchorId="2DF8288E" wp14:editId="064D5870">
+            <wp:simplePos x="0" y="0"/>
+            <wp:positionH relativeFrom="margin">
+              <wp:align>left</wp:align>
+            </wp:positionH>
+            <wp:positionV relativeFrom="paragraph">
+              <wp:posOffset>593090</wp:posOffset>
+            </wp:positionV>
+            <wp:extent cx="5257800" cy="5923280"/>
+            <wp:effectExtent l="0" t="0" r="0" b="1270"/>
+            <wp:wrapTopAndBottom/>
+            <wp:docPr id="3" name="Image 3"/>
+            <wp:cNvGraphicFramePr>
+              <a:graphicFrameLocks xmlns:a="http://schemas.openxmlformats.org/drawingml/2006/main" noChangeAspect="1"/>
+            </wp:cNvGraphicFramePr>
+            <a:graphic xmlns:a="http://schemas.openxmlformats.org/drawingml/2006/main">
+              <a:graphicData uri="http://schemas.openxmlformats.org/drawingml/2006/picture">
+                <pic:pic xmlns:pic="http://schemas.openxmlformats.org/drawingml/2006/picture">
+                  <pic:nvPicPr>
+                    <pic:cNvPr id="0" name="Picture 3"/>
+                    <pic:cNvPicPr>
+                      <a:picLocks noChangeAspect="1" noChangeArrowheads="1"/>
+                    </pic:cNvPicPr>
+                  </pic:nvPicPr>
+                  <pic:blipFill>
+                    <a:blip r:embed="rId13">
+                      <a:extLst>
+                        <a:ext uri="{28A0092B-C50C-407E-A947-70E740481C1C}">
+                          <a14:useLocalDpi xmlns:a14="http://schemas.microsoft.com/office/drawing/2010/main" val="0"/>
+                        </a:ext>
+                      </a:extLst>
+                    </a:blip>
+                    <a:srcRect/>
+                    <a:stretch>
+                      <a:fillRect/>
+                    </a:stretch>
+                  </pic:blipFill>
+                  <pic:spPr bwMode="auto">
+                    <a:xfrm>
+                      <a:off x="0" y="0"/>
+                      <a:ext cx="5257800" cy="5923280"/>
+                    </a:xfrm>
+                    <a:prstGeom prst="rect">
+                      <a:avLst/>
+                    </a:prstGeom>
+                    <a:noFill/>
+                    <a:ln>
+                      <a:noFill/>
+                    </a:ln>
+                  </pic:spPr>
+                </pic:pic>
+              </a:graphicData>
+            </a:graphic>
+            <wp14:sizeRelH relativeFrom="margin">
+              <wp14:pctWidth>0</wp14:pctWidth>
+            </wp14:sizeRelH>
+            <wp14:sizeRelV relativeFrom="margin">
+              <wp14:pctHeight>0</wp14:pctHeight>
+            </wp14:sizeRelV>
+          </wp:anchor>
+        </w:drawing>
+      </w:r>
+      <w:r>
+        <w:rPr>
+          <w:noProof/>
+        </w:rPr>
+        <mc:AlternateContent>
+          <mc:Choice Requires="wps">
+            <w:drawing>
+              <wp:anchor distT="45720" distB="45720" distL="114300" distR="114300" simplePos="0" relativeHeight="251675648" behindDoc="0" locked="0" layoutInCell="1" allowOverlap="1" wp14:anchorId="596E7622" wp14:editId="01B19F60">
+                <wp:simplePos x="0" y="0"/>
+                <wp:positionH relativeFrom="margin">
+                  <wp:align>left</wp:align>
+                </wp:positionH>
+                <wp:positionV relativeFrom="paragraph">
+                  <wp:posOffset>0</wp:posOffset>
+                </wp:positionV>
+                <wp:extent cx="1577340" cy="1404620"/>
+                <wp:effectExtent l="0" t="0" r="3810" b="0"/>
+                <wp:wrapTopAndBottom/>
+                <wp:docPr id="10" name="Zone de texte 2"/>
+                <wp:cNvGraphicFramePr>
+                  <a:graphicFrameLocks xmlns:a="http://schemas.openxmlformats.org/drawingml/2006/main"/>
+                </wp:cNvGraphicFramePr>
+                <a:graphic xmlns:a="http://schemas.openxmlformats.org/drawingml/2006/main">
+                  <a:graphicData uri="http://schemas.microsoft.com/office/word/2010/wordprocessingShape">
+                    <wps:wsp>
+                      <wps:cNvSpPr txBox="1">
+                        <a:spLocks noChangeArrowheads="1"/>
+                      </wps:cNvSpPr>
+                      <wps:spPr bwMode="auto">
+                        <a:xfrm>
+                          <a:off x="0" y="0"/>
+                          <a:ext cx="1577340" cy="1404620"/>
+                        </a:xfrm>
+                        <a:prstGeom prst="rect">
+                          <a:avLst/>
+                        </a:prstGeom>
+                        <a:solidFill>
+                          <a:srgbClr val="FFFFFF"/>
+                        </a:solidFill>
+                        <a:ln w="9525">
+                          <a:noFill/>
+                          <a:miter lim="800000"/>
+                          <a:headEnd/>
+                          <a:tailEnd/>
+                        </a:ln>
+                      </wps:spPr>
+                      <wps:txbx>
+                        <w:txbxContent>
+                          <w:p>
+                            <w:pPr>
+                              <w:rPr>
+                                <w:b/>
+                                <w:bCs/>
+                                <w:sz w:val="24"/>
+                                <w:szCs w:val="24"/>
+                              </w:rPr>
+                            </w:pPr>
+                            <w:proofErr w:type="spellStart"/>
+                            <w:r>
+                              <w:rPr>
+                                <w:b/>
+                                <w:bCs/>
+                                <w:sz w:val="24"/>
+                                <w:szCs w:val="24"/>
+                              </w:rPr>
+                              <w:t>Sequence</w:t>
+                            </w:r>
+                            <w:proofErr w:type="spellEnd"/>
+                            <w:r>
+                              <w:rPr>
+                                <w:b/>
+                                <w:bCs/>
+                                <w:sz w:val="24"/>
+                                <w:szCs w:val="24"/>
+                              </w:rPr>
+                              <w:t xml:space="preserve"> </w:t>
+                            </w:r>
+                            <w:proofErr w:type="spellStart"/>
+                            <w:r>
+                              <w:rPr>
+                                <w:b/>
+                                <w:bCs/>
+                                <w:sz w:val="24"/>
+                                <w:szCs w:val="24"/>
+                              </w:rPr>
+                              <w:t>diagramm</w:t>
+                            </w:r>
+                            <w:proofErr w:type="spellEnd"/>
+                            <w:r>
+                              <w:rPr>
+                                <w:b/>
+                                <w:bCs/>
+                                <w:sz w:val="24"/>
+                                <w:szCs w:val="24"/>
+                              </w:rPr>
+                              <w:t> :</w:t>
+                            </w:r>
+                          </w:p>
+                        </w:txbxContent>
+                      </wps:txbx>
+                      <wps:bodyPr rot="0" vert="horz" wrap="square" lIns="91440" tIns="45720" rIns="91440" bIns="45720" anchor="t" anchorCtr="0">
+                        <a:spAutoFit/>
+                      </wps:bodyPr>
+                    </wps:wsp>
+                  </a:graphicData>
+                </a:graphic>
+                <wp14:sizeRelH relativeFrom="margin">
+                  <wp14:pctWidth>0</wp14:pctWidth>
+                </wp14:sizeRelH>
+                <wp14:sizeRelV relativeFrom="margin">
+                  <wp14:pctHeight>20000</wp14:pctHeight>
+                </wp14:sizeRelV>
+              </wp:anchor>
+            </w:drawing>
+          </mc:Choice>
+          <mc:Fallback>
+            <w:pict>
+              <v:shape w14:anchorId="596E7622" id="_x0000_s1029" type="#_x0000_t202" style="position:absolute;left:0;text-align:left;margin-left:0;margin-top:0;width:124.2pt;height:110.6pt;z-index:251675648;visibility:visible;mso-wrap-style:square;mso-width-percent:0;mso-height-percent:200;mso-wrap-distance-left:9pt;mso-wrap-distance-top:3.6pt;mso-wrap-distance-right:9pt;mso-wrap-distance-bottom:3.6pt;mso-position-horizontal:left;mso-position-horizontal-relative:margin;mso-position-vertical:absolute;mso-position-vertical-relative:text;mso-width-percent:0;mso-height-percent:200;mso-width-relative:margin;mso-height-relative:margin;v-text-anchor:top" o:gfxdata="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" stroked="f">
+                <v:textbox style="mso-fit-shape-to-text:t">
+                  <w:txbxContent>
+                    <w:p>
+                      <w:pPr>
+                        <w:rPr>
+                          <w:b/>
+                          <w:bCs/>
+                          <w:sz w:val="24"/>
+                          <w:szCs w:val="24"/>
+                        </w:rPr>
+                      </w:pPr>
+                      <w:proofErr w:type="spellStart"/>
+                      <w:r>
+                        <w:rPr>
+                          <w:b/>
+                          <w:bCs/>
+                          <w:sz w:val="24"/>
+                          <w:szCs w:val="24"/>
+                        </w:rPr>
+                        <w:t>Sequence</w:t>
+                      </w:r>
+                      <w:proofErr w:type="spellEnd"/>
+                      <w:r>
+                        <w:rPr>
+                          <w:b/>
+                          <w:bCs/>
+                          <w:sz w:val="24"/>
+                          <w:szCs w:val="24"/>
+                        </w:rPr>
+                        <w:t xml:space="preserve"> </w:t>
+                      </w:r>
+                      <w:proofErr w:type="spellStart"/>
+                      <w:r>
+                        <w:rPr>
+                          <w:b/>
+                          <w:bCs/>
+                          <w:sz w:val="24"/>
+                          <w:szCs w:val="24"/>
+                        </w:rPr>
+                        <w:t>diagramm</w:t>
+                      </w:r>
+                      <w:proofErr w:type="spellEnd"/>
+                      <w:r>
+                        <w:rPr>
+                          <w:b/>
+                          <w:bCs/>
+                          <w:sz w:val="24"/>
+                          <w:szCs w:val="24"/>
+                        </w:rPr>
+                        <w:t> :</w:t>
+                      </w:r>
+                    </w:p>
+                  </w:txbxContent>
+                </v:textbox>
+                <w10:wrap type="topAndBottom" anchorx="margin"/>
+              </v:shape>
+            </w:pict>
+          </mc:Fallback>
+        </mc:AlternateContent>
       </w:r>
     </w:p>
     <w:p>
@@ -2244,191 +2972,111 @@
           <w:szCs w:val="28"/>
         </w:rPr>
       </w:pPr>
-      <w:proofErr w:type="spellStart"/>
-      <w:r>
-        <w:rPr>
-          <w:sz w:val="28"/>
-          <w:szCs w:val="28"/>
-        </w:rPr>
-        <w:t>Additional</w:t>
-      </w:r>
-      <w:proofErr w:type="spellEnd"/>
-      <w:r>
-        <w:rPr>
-          <w:sz w:val="28"/>
-          <w:szCs w:val="28"/>
-        </w:rPr>
-        <w:t xml:space="preserve"> / Final </w:t>
-      </w:r>
-      <w:proofErr w:type="spellStart"/>
-      <w:r>
-        <w:rPr>
-          <w:sz w:val="28"/>
-          <w:szCs w:val="28"/>
-        </w:rPr>
-        <w:t>remarks</w:t>
-      </w:r>
-      <w:proofErr w:type="spellEnd"/>
-    </w:p>
-    <w:p>
-      <w:pPr>
-        <w:rPr>
-          <w:sz w:val="28"/>
-          <w:szCs w:val="28"/>
-        </w:rPr>
-      </w:pPr>
-    </w:p>
-    <w:p>
-      <w:pPr>
-        <w:rPr>
-          <w:sz w:val="28"/>
-          <w:szCs w:val="28"/>
-        </w:rPr>
-      </w:pPr>
-    </w:p>
-    <w:p>
-      <w:pPr>
-        <w:rPr>
-          <w:sz w:val="28"/>
-          <w:szCs w:val="28"/>
-        </w:rPr>
-      </w:pPr>
-    </w:p>
-    <w:p>
-      <w:pPr>
-        <w:rPr>
-          <w:sz w:val="28"/>
-          <w:szCs w:val="28"/>
-        </w:rPr>
-      </w:pPr>
-    </w:p>
-    <w:p>
-      <w:pPr>
-        <w:rPr>
-          <w:sz w:val="28"/>
-          <w:szCs w:val="28"/>
-        </w:rPr>
-      </w:pPr>
-    </w:p>
-    <w:p>
-      <w:pPr>
-        <w:rPr>
-          <w:sz w:val="28"/>
-          <w:szCs w:val="28"/>
-        </w:rPr>
-      </w:pPr>
-    </w:p>
-    <w:p>
-      <w:pPr>
-        <w:rPr>
-          <w:sz w:val="28"/>
-          <w:szCs w:val="28"/>
-        </w:rPr>
-      </w:pPr>
-    </w:p>
-    <w:p>
-      <w:pPr>
-        <w:rPr>
-          <w:sz w:val="28"/>
-          <w:szCs w:val="28"/>
-        </w:rPr>
-      </w:pPr>
-    </w:p>
-    <w:p>
-      <w:pPr>
-        <w:rPr>
-          <w:sz w:val="28"/>
-          <w:szCs w:val="28"/>
-        </w:rPr>
-      </w:pPr>
-    </w:p>
-    <w:p>
-      <w:pPr>
-        <w:rPr>
-          <w:sz w:val="28"/>
-          <w:szCs w:val="28"/>
-        </w:rPr>
-      </w:pPr>
-    </w:p>
-    <w:p>
-      <w:pPr>
-        <w:rPr>
-          <w:sz w:val="28"/>
-          <w:szCs w:val="28"/>
-        </w:rPr>
-      </w:pPr>
-    </w:p>
-    <w:p>
-      <w:pPr>
-        <w:rPr>
-          <w:sz w:val="28"/>
-          <w:szCs w:val="28"/>
-        </w:rPr>
-      </w:pPr>
-    </w:p>
-    <w:p>
-      <w:pPr>
-        <w:rPr>
-          <w:sz w:val="28"/>
-          <w:szCs w:val="28"/>
-        </w:rPr>
-      </w:pPr>
-    </w:p>
-    <w:p>
-      <w:pPr>
-        <w:rPr>
-          <w:sz w:val="28"/>
-          <w:szCs w:val="28"/>
-        </w:rPr>
-      </w:pPr>
-    </w:p>
-    <w:p>
-      <w:pPr>
-        <w:rPr>
-          <w:sz w:val="28"/>
-          <w:szCs w:val="28"/>
-        </w:rPr>
-      </w:pPr>
-    </w:p>
-    <w:p>
-      <w:pPr>
-        <w:rPr>
-          <w:sz w:val="28"/>
-          <w:szCs w:val="28"/>
-        </w:rPr>
-      </w:pPr>
-    </w:p>
-    <w:p>
-      <w:pPr>
-        <w:rPr>
-          <w:sz w:val="28"/>
-          <w:szCs w:val="28"/>
-        </w:rPr>
-      </w:pPr>
-    </w:p>
-    <w:p>
-      <w:pPr>
-        <w:rPr>
-          <w:sz w:val="28"/>
-          <w:szCs w:val="28"/>
-        </w:rPr>
-      </w:pPr>
-    </w:p>
-    <w:p>
-      <w:pPr>
-        <w:rPr>
-          <w:sz w:val="28"/>
-          <w:szCs w:val="28"/>
-        </w:rPr>
-      </w:pPr>
-    </w:p>
-    <w:p>
-      <w:pPr>
-        <w:rPr>
-          <w:b/>
-          <w:bCs/>
-          <w:sz w:val="32"/>
-          <w:szCs w:val="32"/>
+      <w:r>
+        <w:rPr>
+          <w:sz w:val="28"/>
+          <w:szCs w:val="28"/>
+          <w:lang w:val="en-GB"/>
+        </w:rPr>
+        <w:t>Test cases</w:t>
+      </w:r>
+    </w:p>
+    <w:p>
+      <w:pPr>
+        <w:pStyle w:val="Paragraphedeliste"/>
+        <w:rPr>
+          <w:sz w:val="24"/>
+          <w:szCs w:val="24"/>
+          <w:lang w:val="en-GB"/>
+        </w:rPr>
+      </w:pPr>
+    </w:p>
+    <w:p>
+      <w:pPr>
+        <w:pStyle w:val="Paragraphedeliste"/>
+        <w:rPr>
+          <w:sz w:val="24"/>
+          <w:szCs w:val="24"/>
+          <w:lang w:val="en-GB"/>
+        </w:rPr>
+      </w:pPr>
+      <w:r>
+        <w:rPr>
+          <w:sz w:val="24"/>
+          <w:szCs w:val="24"/>
+          <w:lang w:val="en-GB"/>
+        </w:rPr>
+        <w:t xml:space="preserve">For the tests, we have defined </w:t>
+      </w:r>
+      <w:r>
+        <w:rPr>
+          <w:sz w:val="24"/>
+          <w:szCs w:val="24"/>
+          <w:lang w:val="en-GB"/>
+        </w:rPr>
+        <w:t>two-unit</w:t>
+      </w:r>
+      <w:r>
+        <w:rPr>
+          <w:sz w:val="24"/>
+          <w:szCs w:val="24"/>
+          <w:lang w:val="en-GB"/>
+        </w:rPr>
+        <w:t xml:space="preserve"> test:</w:t>
+      </w:r>
+    </w:p>
+    <w:p>
+      <w:pPr>
+        <w:pStyle w:val="Paragraphedeliste"/>
+        <w:numPr>
+          <w:ilvl w:val="0"/>
+          <w:numId w:val="6"/>
+        </w:numPr>
+        <w:rPr>
+          <w:sz w:val="24"/>
+          <w:szCs w:val="24"/>
+          <w:lang w:val="en-GB"/>
+        </w:rPr>
+      </w:pPr>
+      <w:r>
+        <w:rPr>
+          <w:sz w:val="24"/>
+          <w:szCs w:val="24"/>
+          <w:lang w:val="en-GB"/>
+        </w:rPr>
+        <w:t>The first check if our MapReduce works on the word counting example</w:t>
+      </w:r>
+    </w:p>
+    <w:p>
+      <w:pPr>
+        <w:pStyle w:val="Paragraphedeliste"/>
+        <w:numPr>
+          <w:ilvl w:val="0"/>
+          <w:numId w:val="6"/>
+        </w:numPr>
+        <w:rPr>
+          <w:sz w:val="24"/>
+          <w:szCs w:val="24"/>
+          <w:lang w:val="en-GB"/>
+        </w:rPr>
+      </w:pPr>
+      <w:r>
+        <w:rPr>
+          <w:sz w:val="24"/>
+          <w:szCs w:val="24"/>
+          <w:lang w:val="en-GB"/>
+        </w:rPr>
+        <w:t>The second check if our MapReduce works on the matrix columns sum. By the way, for the example we have define a dictionary of matrix. We can imagine that the original matrix, before being split, was all these matrixes concatenate by rows.</w:t>
+      </w:r>
+    </w:p>
+    <w:p>
+      <w:pPr>
+        <w:pStyle w:val="Paragraphedeliste"/>
+        <w:ind w:left="1776"/>
+        <w:rPr>
+          <w:sz w:val="28"/>
+          <w:szCs w:val="28"/>
+          <w:lang w:val="en-GB"/>
         </w:rPr>
       </w:pPr>
     </w:p>
@@ -2649,9 +3297,9 @@
       </w:pPr>
     </w:p>
     <w:sectPr>
-      <w:headerReference w:type="default" r:id="rId12"/>
-      <w:footerReference w:type="default" r:id="rId13"/>
-      <w:headerReference w:type="first" r:id="rId14"/>
+      <w:headerReference w:type="default" r:id="rId14"/>
+      <w:footerReference w:type="default" r:id="rId15"/>
+      <w:headerReference w:type="first" r:id="rId16"/>
       <w:pgSz w:w="11906" w:h="16838"/>
       <w:pgMar w:top="1417" w:right="1417" w:bottom="1417" w:left="1417" w:header="708" w:footer="708" w:gutter="0"/>
       <w:pgNumType w:start="0"/>
@@ -2819,7 +3467,7 @@
                               <w:tag w:val=""/>
                               <w:id w:val="-1063724354"/>
                               <w:dataBinding w:prefixMappings="xmlns:ns0='http://schemas.microsoft.com/office/2006/coverPageProps' " w:xpath="/ns0:CoverPageProperties[1]/ns0:PublishDate[1]" w:storeItemID="{55AF091B-3C7A-41E3-B477-F2FDAA23CFDA}"/>
-                              <w:date w:fullDate="2020-12-01T00:00:00Z">
+                              <w:date w:fullDate="2021-01-11T00:00:00Z">
                                 <w:dateFormat w:val="dd MMMM yyyy"/>
                                 <w:lid w:val="fr-FR"/>
                                 <w:storeMappedDataAs w:val="dateTime"/>
@@ -2839,7 +3487,31 @@
                                   <w:rPr>
                                     <w:color w:val="7F7F7F" w:themeColor="text1" w:themeTint="80"/>
                                   </w:rPr>
-                                  <w:t>01 décembre 2020</w:t>
+                                  <w:t>11</w:t>
+                                </w:r>
+                                <w:r>
+                                  <w:rPr>
+                                    <w:color w:val="7F7F7F" w:themeColor="text1" w:themeTint="80"/>
+                                  </w:rPr>
+                                  <w:t xml:space="preserve"> </w:t>
+                                </w:r>
+                                <w:r>
+                                  <w:rPr>
+                                    <w:color w:val="7F7F7F" w:themeColor="text1" w:themeTint="80"/>
+                                  </w:rPr>
+                                  <w:t>janvier</w:t>
+                                </w:r>
+                                <w:r>
+                                  <w:rPr>
+                                    <w:color w:val="7F7F7F" w:themeColor="text1" w:themeTint="80"/>
+                                  </w:rPr>
+                                  <w:t xml:space="preserve"> </w:t>
+                                </w:r>
+                                <w:r>
+                                  <w:rPr>
+                                    <w:color w:val="7F7F7F" w:themeColor="text1" w:themeTint="80"/>
+                                  </w:rPr>
+                                  <w:t>2021</w:t>
                                 </w:r>
                               </w:p>
                             </w:sdtContent>
@@ -2875,13 +3547,13 @@
         </mc:Choice>
         <mc:Fallback>
           <w:pict>
-            <v:group w14:anchorId="3C6179F9" id="Groupe 37" o:spid="_x0000_s1028" style="position:absolute;margin-left:416.8pt;margin-top:0;width:468pt;height:25.2pt;z-index:251660288;mso-width-percent:1000;mso-top-percent:200;mso-wrap-distance-left:0;mso-wrap-distance-right:0;mso-position-horizontal:right;mso-position-horizontal-relative:margin;mso-position-vertical-relative:bottom-margin-area;mso-width-percent:1000;mso-top-percent:200;mso-width-relative:margin;mso-height-relative:margin" coordsize="59626,3238" o:gfxdata="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">
-              <v:rect id="Rectangle 38" o:spid="_x0000_s1029" style="position:absolute;left:190;width:59436;height:188;visibility:visible;mso-wrap-style:square;v-text-anchor:middle" o:gfxdata="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" fillcolor="black [3213]" stroked="f" strokeweight="1pt"/>
+            <v:group w14:anchorId="3C6179F9" id="Groupe 37" o:spid="_x0000_s1030" style="position:absolute;margin-left:416.8pt;margin-top:0;width:468pt;height:25.2pt;z-index:251660288;mso-width-percent:1000;mso-top-percent:200;mso-wrap-distance-left:0;mso-wrap-distance-right:0;mso-position-horizontal:right;mso-position-horizontal-relative:margin;mso-position-vertical-relative:bottom-margin-area;mso-width-percent:1000;mso-top-percent:200;mso-width-relative:margin;mso-height-relative:margin" coordsize="59626,3238" o:gfxdata="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">
+              <v:rect id="Rectangle 38" o:spid="_x0000_s1031" style="position:absolute;left:190;width:59436;height:188;visibility:visible;mso-wrap-style:square;v-text-anchor:middle" o:gfxdata="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" fillcolor="black [3213]" stroked="f" strokeweight="1pt"/>
               <v:shapetype id="_x0000_t202" coordsize="21600,21600" o:spt="202" path="m,l,21600r21600,l21600,xe">
                 <v:stroke joinstyle="miter"/>
                 <v:path gradientshapeok="t" o:connecttype="rect"/>
               </v:shapetype>
-              <v:shape id="Zone de texte 39" o:spid="_x0000_s1030" type="#_x0000_t202" style="position:absolute;top:666;width:59436;height:2572;visibility:visible;mso-wrap-style:square;v-text-anchor:bottom" o:gfxdata="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" filled="f" stroked="f" strokeweight=".5pt">
+              <v:shape id="Zone de texte 39" o:spid="_x0000_s1032" type="#_x0000_t202" style="position:absolute;top:666;width:59436;height:2572;visibility:visible;mso-wrap-style:square;v-text-anchor:bottom" o:gfxdata="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" filled="f" stroked="f" strokeweight=".5pt">
                 <v:textbox inset=",,,0">
                   <w:txbxContent>
                     <w:sdt>
@@ -2893,7 +3565,7 @@
                         <w:tag w:val=""/>
                         <w:id w:val="-1063724354"/>
                         <w:dataBinding w:prefixMappings="xmlns:ns0='http://schemas.microsoft.com/office/2006/coverPageProps' " w:xpath="/ns0:CoverPageProperties[1]/ns0:PublishDate[1]" w:storeItemID="{55AF091B-3C7A-41E3-B477-F2FDAA23CFDA}"/>
-                        <w:date w:fullDate="2020-12-01T00:00:00Z">
+                        <w:date w:fullDate="2021-01-11T00:00:00Z">
                           <w:dateFormat w:val="dd MMMM yyyy"/>
                           <w:lid w:val="fr-FR"/>
                           <w:storeMappedDataAs w:val="dateTime"/>
@@ -2913,7 +3585,31 @@
                             <w:rPr>
                               <w:color w:val="7F7F7F" w:themeColor="text1" w:themeTint="80"/>
                             </w:rPr>
-                            <w:t>01 décembre 2020</w:t>
+                            <w:t>11</w:t>
+                          </w:r>
+                          <w:r>
+                            <w:rPr>
+                              <w:color w:val="7F7F7F" w:themeColor="text1" w:themeTint="80"/>
+                            </w:rPr>
+                            <w:t xml:space="preserve"> </w:t>
+                          </w:r>
+                          <w:r>
+                            <w:rPr>
+                              <w:color w:val="7F7F7F" w:themeColor="text1" w:themeTint="80"/>
+                            </w:rPr>
+                            <w:t>janvier</w:t>
+                          </w:r>
+                          <w:r>
+                            <w:rPr>
+                              <w:color w:val="7F7F7F" w:themeColor="text1" w:themeTint="80"/>
+                            </w:rPr>
+                            <w:t xml:space="preserve"> </w:t>
+                          </w:r>
+                          <w:r>
+                            <w:rPr>
+                              <w:color w:val="7F7F7F" w:themeColor="text1" w:themeTint="80"/>
+                            </w:rPr>
+                            <w:t>2021</w:t>
                           </w:r>
                         </w:p>
                       </w:sdtContent>
@@ -3073,7 +3769,7 @@
         </mc:Choice>
         <mc:Fallback>
           <w:pict>
-            <v:rect w14:anchorId="14FA31D1" id="Rectangle 40" o:spid="_x0000_s1031" style="position:absolute;margin-left:0;margin-top:0;width:36pt;height:25.2pt;z-index:251659264;visibility:visible;mso-wrap-style:square;mso-width-percent:0;mso-height-percent:0;mso-top-percent:200;mso-wrap-distance-left:0;mso-wrap-distance-top:0;mso-wrap-distance-right:0;mso-wrap-distance-bottom:0;mso-position-horizontal:left;mso-position-horizontal-relative:right-margin-area;mso-position-vertical-relative:bottom-margin-area;mso-width-percent:0;mso-height-percent:0;mso-top-percent:200;mso-width-relative:margin;mso-height-relative:margin;v-text-anchor:bottom" o:gfxdata="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" fillcolor="black [3213]" stroked="f" strokeweight="3pt">
+            <v:rect w14:anchorId="14FA31D1" id="Rectangle 40" o:spid="_x0000_s1033" style="position:absolute;margin-left:0;margin-top:0;width:36pt;height:25.2pt;z-index:251659264;visibility:visible;mso-wrap-style:square;mso-width-percent:0;mso-height-percent:0;mso-top-percent:200;mso-wrap-distance-left:0;mso-wrap-distance-top:0;mso-wrap-distance-right:0;mso-wrap-distance-bottom:0;mso-position-horizontal:left;mso-position-horizontal-relative:right-margin-area;mso-position-vertical-relative:bottom-margin-area;mso-width-percent:0;mso-height-percent:0;mso-top-percent:200;mso-width-relative:margin;mso-height-relative:margin;v-text-anchor:bottom" o:gfxdata="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" fillcolor="black [3213]" stroked="f" strokeweight="3pt">
               <v:textbox>
                 <w:txbxContent>
                   <w:p>
@@ -4488,6 +5184,16 @@
       <w:szCs w:val="24"/>
     </w:rPr>
   </w:style>
+  <w:style w:type="character" w:styleId="Textedelespacerserv">
+    <w:name w:val="Placeholder Text"/>
+    <w:basedOn w:val="Policepardfaut"/>
+    <w:uiPriority w:val="99"/>
+    <w:semiHidden/>
+    <w:rsid w:val="00B062F3"/>
+    <w:rPr>
+      <w:color w:val="808080"/>
+    </w:rPr>
+  </w:style>
 </w:styles>
 </file>
 
@@ -4729,6 +5435,13 @@
     <w:pitch w:val="variable"/>
     <w:sig w:usb0="E4002EFF" w:usb1="C000247B" w:usb2="00000009" w:usb3="00000000" w:csb0="000001FF" w:csb1="00000000"/>
   </w:font>
+  <w:font w:name="Cambria Math">
+    <w:panose1 w:val="02040503050406030204"/>
+    <w:charset w:val="00"/>
+    <w:family w:val="roman"/>
+    <w:pitch w:val="variable"/>
+    <w:sig w:usb0="E00006FF" w:usb1="420024FF" w:usb2="02000000" w:usb3="00000000" w:csb0="0000019F" w:csb1="00000000"/>
+  </w:font>
 </w:fonts>
 </file>
 
@@ -4750,8 +5463,10 @@
   <w:rsids>
     <w:rsidRoot w:val="00A73C4D"/>
     <w:rsid w:val="00077606"/>
+    <w:rsid w:val="002A3B7C"/>
     <w:rsid w:val="007D3006"/>
     <w:rsid w:val="009F008E"/>
+    <w:rsid w:val="00A01611"/>
     <w:rsid w:val="00A73C4D"/>
     <w:rsid w:val="00A80BE6"/>
     <w:rsid w:val="00C04E83"/>
@@ -5227,6 +5942,16 @@
     <w:name w:val="533B6D3551C8490FA23BFC66BB940264"/>
     <w:rsid w:val="00A73C4D"/>
   </w:style>
+  <w:style w:type="character" w:styleId="Textedelespacerserv">
+    <w:name w:val="Placeholder Text"/>
+    <w:basedOn w:val="Policepardfaut"/>
+    <w:uiPriority w:val="99"/>
+    <w:semiHidden/>
+    <w:rsid w:val="00A01611"/>
+    <w:rPr>
+      <w:color w:val="808080"/>
+    </w:rPr>
+  </w:style>
 </w:styles>
 </file>
 
@@ -5534,7 +6259,7 @@
 
 <file path=customXml/item1.xml><?xml version="1.0" encoding="utf-8"?>
 <CoverPageProperties xmlns="http://schemas.microsoft.com/office/2006/coverPageProps">
-  <PublishDate>2020-12-01T00:00:00</PublishDate>
+  <PublishDate>2021-01-11T00:00:00</PublishDate>
   <Abstract/>
   <CompanyAddress/>
   <CompanyPhone/>

</xml_diff>

<commit_message>
Legere remise en page rapport + generation PDF + ajout quelque region code
</commit_message>
<xml_diff>
--- a/Rapport.docx
+++ b/Rapport.docx
@@ -800,7 +800,7 @@
                 <v:stroke joinstyle="miter"/>
                 <v:path gradientshapeok="t" o:connecttype="rect"/>
               </v:shapetype>
-              <v:shape id="Zone de texte 2" o:spid="_x0000_s1026" type="#_x0000_t202" style="position:absolute;left:0;text-align:left;margin-left:30.55pt;margin-top:.55pt;width:108pt;height:110.6pt;z-index:251665408;visibility:visible;mso-wrap-style:square;mso-width-percent:0;mso-height-percent:200;mso-wrap-distance-left:9pt;mso-wrap-distance-top:3.6pt;mso-wrap-distance-right:9pt;mso-wrap-distance-bottom:3.6pt;mso-position-horizontal:absolute;mso-position-horizontal-relative:margin;mso-position-vertical:absolute;mso-position-vertical-relative:text;mso-width-percent:0;mso-height-percent:200;mso-width-relative:margin;mso-height-relative:margin;v-text-anchor:top" o:gfxdata="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" stroked="f">
+              <v:shape id="Zone de texte 2" o:spid="_x0000_s1026" type="#_x0000_t202" style="position:absolute;left:0;text-align:left;margin-left:30.55pt;margin-top:.55pt;width:108pt;height:110.6pt;z-index:251665408;visibility:visible;mso-wrap-style:square;mso-width-percent:0;mso-height-percent:200;mso-wrap-distance-left:9pt;mso-wrap-distance-top:3.6pt;mso-wrap-distance-right:9pt;mso-wrap-distance-bottom:3.6pt;mso-position-horizontal:absolute;mso-position-horizontal-relative:margin;mso-position-vertical:absolute;mso-position-vertical-relative:text;mso-width-percent:0;mso-height-percent:200;mso-width-relative:margin;mso-height-relative:margin;v-text-anchor:top" o:gfxdata="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" stroked="f">
                 <v:textbox style="mso-fit-shape-to-text:t">
                   <w:txbxContent>
                     <w:p>
@@ -1167,7 +1167,7 @@
           </mc:Choice>
           <mc:Fallback>
             <w:pict>
-              <v:shape w14:anchorId="4A09DDD2" id="_x0000_s1027" type="#_x0000_t202" style="position:absolute;margin-left:-11.35pt;margin-top:.25pt;width:124.2pt;height:110.6pt;z-index:251667456;visibility:visible;mso-wrap-style:square;mso-width-percent:0;mso-height-percent:200;mso-wrap-distance-left:9pt;mso-wrap-distance-top:3.6pt;mso-wrap-distance-right:9pt;mso-wrap-distance-bottom:3.6pt;mso-position-horizontal:absolute;mso-position-horizontal-relative:margin;mso-position-vertical:absolute;mso-position-vertical-relative:text;mso-width-percent:0;mso-height-percent:200;mso-width-relative:margin;mso-height-relative:margin;v-text-anchor:top" o:gfxdata="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" stroked="f">
+              <v:shape w14:anchorId="4A09DDD2" id="_x0000_s1027" type="#_x0000_t202" style="position:absolute;margin-left:-11.35pt;margin-top:.25pt;width:124.2pt;height:110.6pt;z-index:251667456;visibility:visible;mso-wrap-style:square;mso-width-percent:0;mso-height-percent:200;mso-wrap-distance-left:9pt;mso-wrap-distance-top:3.6pt;mso-wrap-distance-right:9pt;mso-wrap-distance-bottom:3.6pt;mso-position-horizontal:absolute;mso-position-horizontal-relative:margin;mso-position-vertical:absolute;mso-position-vertical-relative:text;mso-width-percent:0;mso-height-percent:200;mso-width-relative:margin;mso-height-relative:margin;v-text-anchor:top" o:gfxdata="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" stroked="f">
                 <v:textbox style="mso-fit-shape-to-text:t">
                   <w:txbxContent>
                     <w:p>
@@ -1269,6 +1269,7 @@
     <w:p>
       <w:pPr>
         <w:pStyle w:val="Paragraphedeliste"/>
+        <w:ind w:firstLine="696"/>
         <w:rPr>
           <w:sz w:val="24"/>
           <w:szCs w:val="24"/>
@@ -2282,25 +2283,7 @@
           <w:szCs w:val="24"/>
           <w:lang w:val="en-GB"/>
         </w:rPr>
-        <w:t xml:space="preserve">And the signature of the function of a worker </w:t>
-      </w:r>
-      <w:proofErr w:type="gramStart"/>
-      <w:r>
-        <w:rPr>
-          <w:sz w:val="24"/>
-          <w:szCs w:val="24"/>
-          <w:lang w:val="en-GB"/>
-        </w:rPr>
-        <w:t>have</w:t>
-      </w:r>
-      <w:proofErr w:type="gramEnd"/>
-      <w:r>
-        <w:rPr>
-          <w:sz w:val="24"/>
-          <w:szCs w:val="24"/>
-          <w:lang w:val="en-GB"/>
-        </w:rPr>
-        <w:t xml:space="preserve"> this signature (more generic):</w:t>
+        <w:t>And the signature of the function of a worker have this signature (more generic):</w:t>
       </w:r>
     </w:p>
     <w:p>
@@ -2542,7 +2525,7 @@
           </mc:Choice>
           <mc:Fallback>
             <w:pict>
-              <v:shape w14:anchorId="1D03F8B8" id="_x0000_s1028" type="#_x0000_t202" style="position:absolute;left:0;text-align:left;margin-left:30pt;margin-top:.6pt;width:108pt;height:110.6pt;z-index:251673600;visibility:visible;mso-wrap-style:square;mso-width-percent:0;mso-height-percent:200;mso-wrap-distance-left:9pt;mso-wrap-distance-top:3.6pt;mso-wrap-distance-right:9pt;mso-wrap-distance-bottom:3.6pt;mso-position-horizontal:absolute;mso-position-horizontal-relative:margin;mso-position-vertical:absolute;mso-position-vertical-relative:text;mso-width-percent:0;mso-height-percent:200;mso-width-relative:margin;mso-height-relative:margin;v-text-anchor:top" o:gfxdata="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" stroked="f">
+              <v:shape w14:anchorId="1D03F8B8" id="_x0000_s1028" type="#_x0000_t202" style="position:absolute;left:0;text-align:left;margin-left:30pt;margin-top:.6pt;width:108pt;height:110.6pt;z-index:251673600;visibility:visible;mso-wrap-style:square;mso-width-percent:0;mso-height-percent:200;mso-wrap-distance-left:9pt;mso-wrap-distance-top:3.6pt;mso-wrap-distance-right:9pt;mso-wrap-distance-bottom:3.6pt;mso-position-horizontal:absolute;mso-position-horizontal-relative:margin;mso-position-vertical:absolute;mso-position-vertical-relative:text;mso-width-percent:0;mso-height-percent:200;mso-width-relative:margin;mso-height-relative:margin;v-text-anchor:top" o:gfxdata="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" stroked="f">
                 <v:textbox style="mso-fit-shape-to-text:t">
                   <w:txbxContent>
                     <w:p>
@@ -2927,7 +2910,7 @@
           </mc:Choice>
           <mc:Fallback>
             <w:pict>
-              <v:shape w14:anchorId="596E7622" id="_x0000_s1029" type="#_x0000_t202" style="position:absolute;left:0;text-align:left;margin-left:0;margin-top:0;width:124.2pt;height:110.6pt;z-index:251675648;visibility:visible;mso-wrap-style:square;mso-width-percent:0;mso-height-percent:200;mso-wrap-distance-left:9pt;mso-wrap-distance-top:3.6pt;mso-wrap-distance-right:9pt;mso-wrap-distance-bottom:3.6pt;mso-position-horizontal:left;mso-position-horizontal-relative:margin;mso-position-vertical:absolute;mso-position-vertical-relative:text;mso-width-percent:0;mso-height-percent:200;mso-width-relative:margin;mso-height-relative:margin;v-text-anchor:top" o:gfxdata="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" stroked="f">
+              <v:shape w14:anchorId="596E7622" id="_x0000_s1029" type="#_x0000_t202" style="position:absolute;left:0;text-align:left;margin-left:0;margin-top:0;width:124.2pt;height:110.6pt;z-index:251675648;visibility:visible;mso-wrap-style:square;mso-width-percent:0;mso-height-percent:200;mso-wrap-distance-left:9pt;mso-wrap-distance-top:3.6pt;mso-wrap-distance-right:9pt;mso-wrap-distance-bottom:3.6pt;mso-position-horizontal:left;mso-position-horizontal-relative:margin;mso-position-vertical:absolute;mso-position-vertical-relative:text;mso-width-percent:0;mso-height-percent:200;mso-width-relative:margin;mso-height-relative:margin;v-text-anchor:top" o:gfxdata="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" stroked="f">
                 <v:textbox style="mso-fit-shape-to-text:t">
                   <w:txbxContent>
                     <w:p>
@@ -3059,7 +3042,7 @@
         <w:pStyle w:val="Paragraphedeliste"/>
         <w:numPr>
           <w:ilvl w:val="0"/>
-          <w:numId w:val="6"/>
+          <w:numId w:val="9"/>
         </w:numPr>
         <w:rPr>
           <w:sz w:val="24"/>
@@ -3081,7 +3064,7 @@
         <w:pStyle w:val="Paragraphedeliste"/>
         <w:numPr>
           <w:ilvl w:val="0"/>
-          <w:numId w:val="6"/>
+          <w:numId w:val="9"/>
         </w:numPr>
         <w:rPr>
           <w:sz w:val="24"/>
@@ -3190,6 +3173,16 @@
     </w:p>
     <w:p>
       <w:pPr>
+        <w:rPr>
+          <w:b/>
+          <w:bCs/>
+          <w:sz w:val="32"/>
+          <w:szCs w:val="32"/>
+        </w:rPr>
+      </w:pPr>
+    </w:p>
+    <w:p>
+      <w:pPr>
         <w:pStyle w:val="Paragraphedeliste"/>
         <w:numPr>
           <w:ilvl w:val="0"/>
@@ -3212,6 +3205,16 @@
       <w:pPr>
         <w:pStyle w:val="Paragraphedeliste"/>
         <w:rPr>
+          <w:sz w:val="28"/>
+          <w:szCs w:val="28"/>
+        </w:rPr>
+      </w:pPr>
+    </w:p>
+    <w:p>
+      <w:pPr>
+        <w:pStyle w:val="Paragraphedeliste"/>
+        <w:ind w:firstLine="696"/>
+        <w:rPr>
           <w:sz w:val="24"/>
           <w:szCs w:val="24"/>
           <w:lang w:val="en-US"/>
@@ -3225,6 +3228,16 @@
         </w:rPr>
         <w:t>This exercise asks us to code a simplified monopoly game with only the case “Go to jail” and “jail”. The players have to roll the dices and move of as many boxes as the dices indicate. As in a normal monopoly game, if a player makes a double, he has to play again, if 3 doubles are made in a row then the player goes to jail. To get out of jail the player has to either make a double or pass 3 times his turn.</w:t>
       </w:r>
+    </w:p>
+    <w:p>
+      <w:pPr>
+        <w:pStyle w:val="Paragraphedeliste"/>
+        <w:rPr>
+          <w:sz w:val="28"/>
+          <w:szCs w:val="28"/>
+          <w:lang w:val="en-US"/>
+        </w:rPr>
+      </w:pPr>
     </w:p>
     <w:p>
       <w:pPr>
@@ -3261,6 +3274,16 @@
       <w:pPr>
         <w:pStyle w:val="Paragraphedeliste"/>
         <w:rPr>
+          <w:sz w:val="28"/>
+          <w:szCs w:val="28"/>
+        </w:rPr>
+      </w:pPr>
+    </w:p>
+    <w:p>
+      <w:pPr>
+        <w:pStyle w:val="Paragraphedeliste"/>
+        <w:ind w:firstLine="696"/>
+        <w:rPr>
           <w:sz w:val="24"/>
           <w:szCs w:val="24"/>
           <w:lang w:val="en-GB"/>
@@ -3309,13 +3332,23 @@
         </w:rPr>
         <w:t>Now, we wanted to integrate usual design patterns in order to simplify our code. We added:</w:t>
       </w:r>
+    </w:p>
+    <w:p>
+      <w:pPr>
+        <w:pStyle w:val="Paragraphedeliste"/>
+        <w:rPr>
+          <w:sz w:val="24"/>
+          <w:szCs w:val="24"/>
+          <w:lang w:val="en-GB"/>
+        </w:rPr>
+      </w:pPr>
     </w:p>
     <w:p>
       <w:pPr>
         <w:pStyle w:val="Paragraphedeliste"/>
         <w:numPr>
           <w:ilvl w:val="0"/>
-          <w:numId w:val="7"/>
+          <w:numId w:val="10"/>
         </w:numPr>
         <w:rPr>
           <w:sz w:val="24"/>
@@ -3337,7 +3370,7 @@
         <w:pStyle w:val="Paragraphedeliste"/>
         <w:numPr>
           <w:ilvl w:val="0"/>
-          <w:numId w:val="7"/>
+          <w:numId w:val="10"/>
         </w:numPr>
         <w:rPr>
           <w:sz w:val="24"/>
@@ -3359,7 +3392,7 @@
         <w:pStyle w:val="Paragraphedeliste"/>
         <w:numPr>
           <w:ilvl w:val="0"/>
-          <w:numId w:val="7"/>
+          <w:numId w:val="10"/>
         </w:numPr>
         <w:rPr>
           <w:sz w:val="24"/>
@@ -3381,7 +3414,7 @@
         <w:pStyle w:val="Paragraphedeliste"/>
         <w:numPr>
           <w:ilvl w:val="0"/>
-          <w:numId w:val="7"/>
+          <w:numId w:val="10"/>
         </w:numPr>
         <w:rPr>
           <w:sz w:val="24"/>
@@ -3470,67 +3503,6 @@
     </w:p>
     <w:p>
       <w:pPr>
-        <w:pStyle w:val="Paragraphedeliste"/>
-        <w:rPr>
-          <w:sz w:val="28"/>
-          <w:szCs w:val="28"/>
-          <w:lang w:val="en-US"/>
-        </w:rPr>
-      </w:pPr>
-    </w:p>
-    <w:p>
-      <w:pPr>
-        <w:pStyle w:val="Paragraphedeliste"/>
-        <w:rPr>
-          <w:sz w:val="28"/>
-          <w:szCs w:val="28"/>
-          <w:lang w:val="en-US"/>
-        </w:rPr>
-      </w:pPr>
-    </w:p>
-    <w:p>
-      <w:pPr>
-        <w:pStyle w:val="Paragraphedeliste"/>
-        <w:rPr>
-          <w:sz w:val="28"/>
-          <w:szCs w:val="28"/>
-          <w:lang w:val="en-US"/>
-        </w:rPr>
-      </w:pPr>
-    </w:p>
-    <w:p>
-      <w:pPr>
-        <w:pStyle w:val="Paragraphedeliste"/>
-        <w:rPr>
-          <w:sz w:val="28"/>
-          <w:szCs w:val="28"/>
-          <w:lang w:val="en-US"/>
-        </w:rPr>
-      </w:pPr>
-    </w:p>
-    <w:p>
-      <w:pPr>
-        <w:pStyle w:val="Paragraphedeliste"/>
-        <w:rPr>
-          <w:sz w:val="28"/>
-          <w:szCs w:val="28"/>
-          <w:lang w:val="en-US"/>
-        </w:rPr>
-      </w:pPr>
-    </w:p>
-    <w:p>
-      <w:pPr>
-        <w:pStyle w:val="Paragraphedeliste"/>
-        <w:rPr>
-          <w:sz w:val="28"/>
-          <w:szCs w:val="28"/>
-          <w:lang w:val="en-US"/>
-        </w:rPr>
-      </w:pPr>
-    </w:p>
-    <w:p>
-      <w:pPr>
-        <w:pStyle w:val="Paragraphedeliste"/>
         <w:rPr>
           <w:sz w:val="28"/>
           <w:szCs w:val="28"/>
@@ -3568,50 +3540,30 @@
           <w:bCs/>
           <w:sz w:val="24"/>
           <w:szCs w:val="24"/>
+          <w:lang w:val="en-GB"/>
         </w:rPr>
       </w:pPr>
       <w:r>
         <w:rPr>
           <w:b/>
           <w:bCs/>
-          <w:sz w:val="24"/>
-          <w:szCs w:val="24"/>
-          <w:lang w:val="en-GB"/>
-        </w:rPr>
-        <w:t>Class diagram</w:t>
-      </w:r>
-    </w:p>
-    <w:p>
-      <w:pPr>
-        <w:pStyle w:val="Paragraphedeliste"/>
-        <w:rPr>
-          <w:b/>
-          <w:bCs/>
-          <w:sz w:val="24"/>
-          <w:szCs w:val="24"/>
-          <w:lang w:val="en-US"/>
-        </w:rPr>
-      </w:pPr>
-      <w:r>
-        <w:rPr>
           <w:noProof/>
-          <w:sz w:val="28"/>
-          <w:szCs w:val="28"/>
-          <w:lang w:val="en-US"/>
+          <w:sz w:val="24"/>
+          <w:szCs w:val="24"/>
         </w:rPr>
         <w:drawing>
-          <wp:anchor distT="0" distB="0" distL="114300" distR="114300" simplePos="0" relativeHeight="251680768" behindDoc="0" locked="0" layoutInCell="1" allowOverlap="1" wp14:anchorId="76F2D046" wp14:editId="41D91145">
+          <wp:anchor distT="0" distB="0" distL="114300" distR="114300" simplePos="0" relativeHeight="251679744" behindDoc="0" locked="0" layoutInCell="1" allowOverlap="1" wp14:anchorId="461FB4C2" wp14:editId="6F809043">
             <wp:simplePos x="0" y="0"/>
-            <wp:positionH relativeFrom="column">
-              <wp:posOffset>-2597</wp:posOffset>
+            <wp:positionH relativeFrom="margin">
+              <wp:align>center</wp:align>
             </wp:positionH>
             <wp:positionV relativeFrom="paragraph">
-              <wp:posOffset>4479463</wp:posOffset>
+              <wp:posOffset>295910</wp:posOffset>
             </wp:positionV>
-            <wp:extent cx="6019503" cy="3973483"/>
-            <wp:effectExtent l="0" t="0" r="635" b="1905"/>
-            <wp:wrapSquare wrapText="bothSides"/>
-            <wp:docPr id="14" name="Image 14"/>
+            <wp:extent cx="6705600" cy="4244975"/>
+            <wp:effectExtent l="0" t="0" r="0" b="3175"/>
+            <wp:wrapTopAndBottom/>
+            <wp:docPr id="15" name="Image 15"/>
             <wp:cNvGraphicFramePr>
               <a:graphicFrameLocks xmlns:a="http://schemas.openxmlformats.org/drawingml/2006/main" noChangeAspect="1"/>
             </wp:cNvGraphicFramePr>
@@ -3619,7 +3571,7 @@
               <a:graphicData uri="http://schemas.openxmlformats.org/drawingml/2006/picture">
                 <pic:pic xmlns:pic="http://schemas.openxmlformats.org/drawingml/2006/picture">
                   <pic:nvPicPr>
-                    <pic:cNvPr id="14" name="Image 14"/>
+                    <pic:cNvPr id="3" name="Image 3"/>
                     <pic:cNvPicPr/>
                   </pic:nvPicPr>
                   <pic:blipFill rotWithShape="1">
@@ -3630,13 +3582,13 @@
                         </a:ext>
                       </a:extLst>
                     </a:blip>
-                    <a:srcRect l="14786"/>
+                    <a:srcRect l="3177" t="15689" r="2133" b="2624"/>
                     <a:stretch/>
                   </pic:blipFill>
                   <pic:spPr bwMode="auto">
                     <a:xfrm>
                       <a:off x="0" y="0"/>
-                      <a:ext cx="6019503" cy="3973483"/>
+                      <a:ext cx="6705600" cy="4244975"/>
                     </a:xfrm>
                     <a:prstGeom prst="rect">
                       <a:avLst/>
@@ -3666,23 +3618,44 @@
         <w:rPr>
           <w:b/>
           <w:bCs/>
+          <w:sz w:val="24"/>
+          <w:szCs w:val="24"/>
+          <w:lang w:val="en-GB"/>
+        </w:rPr>
+        <w:t>Class diagram</w:t>
+      </w:r>
+    </w:p>
+    <w:p>
+      <w:pPr>
+        <w:pStyle w:val="Paragraphedeliste"/>
+        <w:rPr>
+          <w:b/>
+          <w:bCs/>
+          <w:sz w:val="24"/>
+          <w:szCs w:val="24"/>
+          <w:lang w:val="en-US"/>
+        </w:rPr>
+      </w:pPr>
+      <w:r>
+        <w:rPr>
           <w:noProof/>
-          <w:sz w:val="24"/>
-          <w:szCs w:val="24"/>
+          <w:sz w:val="28"/>
+          <w:szCs w:val="28"/>
+          <w:lang w:val="en-US"/>
         </w:rPr>
         <w:drawing>
-          <wp:anchor distT="0" distB="0" distL="114300" distR="114300" simplePos="0" relativeHeight="251679744" behindDoc="0" locked="0" layoutInCell="1" allowOverlap="1" wp14:anchorId="461FB4C2" wp14:editId="49665C61">
+          <wp:anchor distT="0" distB="0" distL="114300" distR="114300" simplePos="0" relativeHeight="251680768" behindDoc="0" locked="0" layoutInCell="1" allowOverlap="1" wp14:anchorId="76F2D046" wp14:editId="2654EC62">
             <wp:simplePos x="0" y="0"/>
-            <wp:positionH relativeFrom="column">
-              <wp:posOffset>-17770</wp:posOffset>
+            <wp:positionH relativeFrom="margin">
+              <wp:align>center</wp:align>
             </wp:positionH>
             <wp:positionV relativeFrom="paragraph">
-              <wp:posOffset>42545</wp:posOffset>
+              <wp:posOffset>4756150</wp:posOffset>
             </wp:positionV>
-            <wp:extent cx="5760720" cy="4227830"/>
-            <wp:effectExtent l="0" t="0" r="5080" b="1270"/>
-            <wp:wrapSquare wrapText="bothSides"/>
-            <wp:docPr id="15" name="Image 15"/>
+            <wp:extent cx="6221730" cy="3505200"/>
+            <wp:effectExtent l="0" t="0" r="7620" b="0"/>
+            <wp:wrapTopAndBottom/>
+            <wp:docPr id="14" name="Image 14"/>
             <wp:cNvGraphicFramePr>
               <a:graphicFrameLocks xmlns:a="http://schemas.openxmlformats.org/drawingml/2006/main" noChangeAspect="1"/>
             </wp:cNvGraphicFramePr>
@@ -3690,10 +3663,10 @@
               <a:graphicData uri="http://schemas.openxmlformats.org/drawingml/2006/picture">
                 <pic:pic xmlns:pic="http://schemas.openxmlformats.org/drawingml/2006/picture">
                   <pic:nvPicPr>
-                    <pic:cNvPr id="3" name="Image 3"/>
+                    <pic:cNvPr id="14" name="Image 14"/>
                     <pic:cNvPicPr/>
                   </pic:nvPicPr>
-                  <pic:blipFill>
+                  <pic:blipFill rotWithShape="1">
                     <a:blip r:embed="rId15" cstate="print">
                       <a:extLst>
                         <a:ext uri="{28A0092B-C50C-407E-A947-70E740481C1C}">
@@ -3701,18 +3674,25 @@
                         </a:ext>
                       </a:extLst>
                     </a:blip>
-                    <a:stretch>
-                      <a:fillRect/>
-                    </a:stretch>
+                    <a:srcRect l="14786" t="9896" b="4761"/>
+                    <a:stretch/>
                   </pic:blipFill>
-                  <pic:spPr>
+                  <pic:spPr bwMode="auto">
                     <a:xfrm>
                       <a:off x="0" y="0"/>
-                      <a:ext cx="5760720" cy="4227830"/>
+                      <a:ext cx="6221730" cy="3505200"/>
                     </a:xfrm>
                     <a:prstGeom prst="rect">
                       <a:avLst/>
                     </a:prstGeom>
+                    <a:ln>
+                      <a:noFill/>
+                    </a:ln>
+                    <a:extLst>
+                      <a:ext uri="{53640926-AAD7-44D8-BBD7-CCE9431645EC}">
+                        <a14:shadowObscured xmlns:a14="http://schemas.microsoft.com/office/drawing/2010/main"/>
+                      </a:ext>
+                    </a:extLst>
                   </pic:spPr>
                 </pic:pic>
               </a:graphicData>
@@ -4284,34 +4264,44 @@
     </w:p>
     <w:p>
       <w:pPr>
-        <w:ind w:left="708"/>
-        <w:rPr>
-          <w:sz w:val="28"/>
-          <w:szCs w:val="28"/>
+        <w:ind w:left="708" w:firstLine="708"/>
+        <w:rPr>
+          <w:sz w:val="24"/>
+          <w:szCs w:val="24"/>
           <w:lang w:val="en-US"/>
         </w:rPr>
       </w:pPr>
       <w:r>
         <w:rPr>
-          <w:sz w:val="28"/>
-          <w:szCs w:val="28"/>
+          <w:sz w:val="24"/>
+          <w:szCs w:val="24"/>
           <w:lang w:val="en-US"/>
         </w:rPr>
-        <w:t>Thanks to design patterns, a lo</w:t>
-      </w:r>
-      <w:r>
-        <w:rPr>
-          <w:sz w:val="28"/>
-          <w:szCs w:val="28"/>
+        <w:t xml:space="preserve">Thanks to design patterns, a lot of things are simpler to be done especially the Observer which allow to display all the changes in the game that occurs, making the course of the game more understandable. A remark would be that this monopoly was really simplified, but if we had to make a real one, with all the different type of case, we would have implemented the factory pattern that would have been </w:t>
+      </w:r>
+      <w:proofErr w:type="gramStart"/>
+      <w:r>
+        <w:rPr>
+          <w:sz w:val="24"/>
+          <w:szCs w:val="24"/>
           <w:lang w:val="en-US"/>
         </w:rPr>
-        <w:t>t of things are simpler to be done especially the Observer which allow to display all the changes in the game that occurs, making the course of the game more understandable. A remark would be that this monopoly was really simplified, but if we had to make a real one, with all the different type of case, we would have implemented the factory pattern that would have been really helpful to organize the game. We would also have created subclass of Square to be more organized on the different possible actions. Here we could have done it for the “</w:t>
+        <w:t>really helpful</w:t>
+      </w:r>
+      <w:proofErr w:type="gramEnd"/>
+      <w:r>
+        <w:rPr>
+          <w:sz w:val="24"/>
+          <w:szCs w:val="24"/>
+          <w:lang w:val="en-US"/>
+        </w:rPr>
+        <w:t xml:space="preserve"> to organize the game. We would also have created subclass of Square to be more organized on the different possible actions. Here we could have done it for the “</w:t>
       </w:r>
       <w:proofErr w:type="spellStart"/>
       <w:r>
         <w:rPr>
-          <w:sz w:val="28"/>
-          <w:szCs w:val="28"/>
+          <w:sz w:val="24"/>
+          <w:szCs w:val="24"/>
           <w:lang w:val="en-US"/>
         </w:rPr>
         <w:t>GoToJail</w:t>
@@ -4319,8 +4309,8 @@
       <w:proofErr w:type="spellEnd"/>
       <w:r>
         <w:rPr>
-          <w:sz w:val="28"/>
-          <w:szCs w:val="28"/>
+          <w:sz w:val="24"/>
+          <w:szCs w:val="24"/>
           <w:lang w:val="en-US"/>
         </w:rPr>
         <w:t>” case and the “Jail” case but as there would be only one of each we preferred doing it all in the Player class.</w:t>
@@ -4596,13 +4586,13 @@
         </mc:Choice>
         <mc:Fallback>
           <w:pict>
-            <v:group w14:anchorId="3C6179F9" id="Groupe 37" o:spid="_x0000_s1030" style="position:absolute;margin-left:416.8pt;margin-top:0;width:468pt;height:25.2pt;z-index:251660288;mso-width-percent:1000;mso-top-percent:200;mso-wrap-distance-left:0;mso-wrap-distance-right:0;mso-position-horizontal:right;mso-position-horizontal-relative:margin;mso-position-vertical-relative:bottom-margin-area;mso-width-percent:1000;mso-top-percent:200;mso-width-relative:margin;mso-height-relative:margin" coordsize="59626,3238" o:gfxdata="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">
-              <v:rect id="Rectangle 38" o:spid="_x0000_s1031" style="position:absolute;left:190;width:59436;height:188;visibility:visible;mso-wrap-style:square;v-text-anchor:middle" o:gfxdata="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" fillcolor="black [3213]" stroked="f" strokeweight="1pt"/>
+            <v:group w14:anchorId="3C6179F9" id="Groupe 37" o:spid="_x0000_s1030" style="position:absolute;margin-left:416.8pt;margin-top:0;width:468pt;height:25.2pt;z-index:251660288;mso-width-percent:1000;mso-top-percent:200;mso-wrap-distance-left:0;mso-wrap-distance-right:0;mso-position-horizontal:right;mso-position-horizontal-relative:margin;mso-position-vertical-relative:bottom-margin-area;mso-width-percent:1000;mso-top-percent:200;mso-width-relative:margin;mso-height-relative:margin" coordsize="59626,3238" o:gfxdata="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">
+              <v:rect id="Rectangle 38" o:spid="_x0000_s1031" style="position:absolute;left:190;width:59436;height:188;visibility:visible;mso-wrap-style:square;v-text-anchor:middle" o:gfxdata="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" fillcolor="black [3213]" stroked="f" strokeweight="1pt"/>
               <v:shapetype id="_x0000_t202" coordsize="21600,21600" o:spt="202" path="m,l,21600r21600,l21600,xe">
                 <v:stroke joinstyle="miter"/>
                 <v:path gradientshapeok="t" o:connecttype="rect"/>
               </v:shapetype>
-              <v:shape id="Zone de texte 39" o:spid="_x0000_s1032" type="#_x0000_t202" style="position:absolute;top:666;width:59436;height:2572;visibility:visible;mso-wrap-style:square;v-text-anchor:bottom" o:gfxdata="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" filled="f" stroked="f" strokeweight=".5pt">
+              <v:shape id="Zone de texte 39" o:spid="_x0000_s1032" type="#_x0000_t202" style="position:absolute;top:666;width:59436;height:2572;visibility:visible;mso-wrap-style:square;v-text-anchor:bottom" o:gfxdata="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" filled="f" stroked="f" strokeweight=".5pt">
                 <v:textbox inset=",,,0">
                   <w:txbxContent>
                     <w:sdt>
@@ -4818,7 +4808,7 @@
         </mc:Choice>
         <mc:Fallback>
           <w:pict>
-            <v:rect w14:anchorId="14FA31D1" id="Rectangle 40" o:spid="_x0000_s1033" style="position:absolute;margin-left:0;margin-top:0;width:36pt;height:25.2pt;z-index:251659264;visibility:visible;mso-wrap-style:square;mso-width-percent:0;mso-height-percent:0;mso-top-percent:200;mso-wrap-distance-left:0;mso-wrap-distance-top:0;mso-wrap-distance-right:0;mso-wrap-distance-bottom:0;mso-position-horizontal:left;mso-position-horizontal-relative:right-margin-area;mso-position-vertical-relative:bottom-margin-area;mso-width-percent:0;mso-height-percent:0;mso-top-percent:200;mso-width-relative:margin;mso-height-relative:margin;v-text-anchor:bottom" o:gfxdata="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" fillcolor="black [3213]" stroked="f" strokeweight="3pt">
+            <v:rect w14:anchorId="14FA31D1" id="Rectangle 40" o:spid="_x0000_s1033" style="position:absolute;margin-left:0;margin-top:0;width:36pt;height:25.2pt;z-index:251659264;visibility:visible;mso-wrap-style:square;mso-width-percent:0;mso-height-percent:0;mso-top-percent:200;mso-wrap-distance-left:0;mso-wrap-distance-top:0;mso-wrap-distance-right:0;mso-wrap-distance-bottom:0;mso-position-horizontal:left;mso-position-horizontal-relative:right-margin-area;mso-position-vertical-relative:bottom-margin-area;mso-width-percent:0;mso-height-percent:0;mso-top-percent:200;mso-width-relative:margin;mso-height-relative:margin;v-text-anchor:bottom" o:gfxdata="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" fillcolor="black [3213]" stroked="f" strokeweight="3pt">
               <v:textbox>
                 <w:txbxContent>
                   <w:p>
@@ -5216,6 +5206,119 @@
     </w:lvl>
   </w:abstractNum>
   <w:abstractNum w:abstractNumId="1" w15:restartNumberingAfterBreak="0">
+    <w:nsid w:val="26D868E4"/>
+    <w:multiLevelType w:val="hybridMultilevel"/>
+    <w:tmpl w:val="74740452"/>
+    <w:lvl w:ilvl="0" w:tplc="040C000B">
+      <w:start w:val="1"/>
+      <w:numFmt w:val="bullet"/>
+      <w:lvlText w:val=""/>
+      <w:lvlJc w:val="left"/>
+      <w:pPr>
+        <w:ind w:left="1080" w:hanging="360"/>
+      </w:pPr>
+      <w:rPr>
+        <w:rFonts w:ascii="Wingdings" w:hAnsi="Wingdings" w:hint="default"/>
+      </w:rPr>
+    </w:lvl>
+    <w:lvl w:ilvl="1" w:tplc="040C0003" w:tentative="1">
+      <w:start w:val="1"/>
+      <w:numFmt w:val="bullet"/>
+      <w:lvlText w:val="o"/>
+      <w:lvlJc w:val="left"/>
+      <w:pPr>
+        <w:ind w:left="1800" w:hanging="360"/>
+      </w:pPr>
+      <w:rPr>
+        <w:rFonts w:ascii="Courier New" w:hAnsi="Courier New" w:hint="default"/>
+      </w:rPr>
+    </w:lvl>
+    <w:lvl w:ilvl="2" w:tplc="040C0005" w:tentative="1">
+      <w:start w:val="1"/>
+      <w:numFmt w:val="bullet"/>
+      <w:lvlText w:val=""/>
+      <w:lvlJc w:val="left"/>
+      <w:pPr>
+        <w:ind w:left="2520" w:hanging="360"/>
+      </w:pPr>
+      <w:rPr>
+        <w:rFonts w:ascii="Wingdings" w:hAnsi="Wingdings" w:hint="default"/>
+      </w:rPr>
+    </w:lvl>
+    <w:lvl w:ilvl="3" w:tplc="040C0001" w:tentative="1">
+      <w:start w:val="1"/>
+      <w:numFmt w:val="bullet"/>
+      <w:lvlText w:val=""/>
+      <w:lvlJc w:val="left"/>
+      <w:pPr>
+        <w:ind w:left="3240" w:hanging="360"/>
+      </w:pPr>
+      <w:rPr>
+        <w:rFonts w:ascii="Symbol" w:hAnsi="Symbol" w:hint="default"/>
+      </w:rPr>
+    </w:lvl>
+    <w:lvl w:ilvl="4" w:tplc="040C0003" w:tentative="1">
+      <w:start w:val="1"/>
+      <w:numFmt w:val="bullet"/>
+      <w:lvlText w:val="o"/>
+      <w:lvlJc w:val="left"/>
+      <w:pPr>
+        <w:ind w:left="3960" w:hanging="360"/>
+      </w:pPr>
+      <w:rPr>
+        <w:rFonts w:ascii="Courier New" w:hAnsi="Courier New" w:hint="default"/>
+      </w:rPr>
+    </w:lvl>
+    <w:lvl w:ilvl="5" w:tplc="040C0005" w:tentative="1">
+      <w:start w:val="1"/>
+      <w:numFmt w:val="bullet"/>
+      <w:lvlText w:val=""/>
+      <w:lvlJc w:val="left"/>
+      <w:pPr>
+        <w:ind w:left="4680" w:hanging="360"/>
+      </w:pPr>
+      <w:rPr>
+        <w:rFonts w:ascii="Wingdings" w:hAnsi="Wingdings" w:hint="default"/>
+      </w:rPr>
+    </w:lvl>
+    <w:lvl w:ilvl="6" w:tplc="040C0001" w:tentative="1">
+      <w:start w:val="1"/>
+      <w:numFmt w:val="bullet"/>
+      <w:lvlText w:val=""/>
+      <w:lvlJc w:val="left"/>
+      <w:pPr>
+        <w:ind w:left="5400" w:hanging="360"/>
+      </w:pPr>
+      <w:rPr>
+        <w:rFonts w:ascii="Symbol" w:hAnsi="Symbol" w:hint="default"/>
+      </w:rPr>
+    </w:lvl>
+    <w:lvl w:ilvl="7" w:tplc="040C0003" w:tentative="1">
+      <w:start w:val="1"/>
+      <w:numFmt w:val="bullet"/>
+      <w:lvlText w:val="o"/>
+      <w:lvlJc w:val="left"/>
+      <w:pPr>
+        <w:ind w:left="6120" w:hanging="360"/>
+      </w:pPr>
+      <w:rPr>
+        <w:rFonts w:ascii="Courier New" w:hAnsi="Courier New" w:hint="default"/>
+      </w:rPr>
+    </w:lvl>
+    <w:lvl w:ilvl="8" w:tplc="040C0005" w:tentative="1">
+      <w:start w:val="1"/>
+      <w:numFmt w:val="bullet"/>
+      <w:lvlText w:val=""/>
+      <w:lvlJc w:val="left"/>
+      <w:pPr>
+        <w:ind w:left="6840" w:hanging="360"/>
+      </w:pPr>
+      <w:rPr>
+        <w:rFonts w:ascii="Wingdings" w:hAnsi="Wingdings" w:hint="default"/>
+      </w:rPr>
+    </w:lvl>
+  </w:abstractNum>
+  <w:abstractNum w:abstractNumId="2" w15:restartNumberingAfterBreak="0">
     <w:nsid w:val="2E6E6F74"/>
     <w:multiLevelType w:val="hybridMultilevel"/>
     <w:tmpl w:val="0B38A1CA"/>
@@ -5301,7 +5404,7 @@
       </w:pPr>
     </w:lvl>
   </w:abstractNum>
-  <w:abstractNum w:abstractNumId="2" w15:restartNumberingAfterBreak="0">
+  <w:abstractNum w:abstractNumId="3" w15:restartNumberingAfterBreak="0">
     <w:nsid w:val="34A84576"/>
     <w:multiLevelType w:val="hybridMultilevel"/>
     <w:tmpl w:val="A074EEF4"/>
@@ -5413,7 +5516,120 @@
       </w:rPr>
     </w:lvl>
   </w:abstractNum>
-  <w:abstractNum w:abstractNumId="3" w15:restartNumberingAfterBreak="0">
+  <w:abstractNum w:abstractNumId="4" w15:restartNumberingAfterBreak="0">
+    <w:nsid w:val="451B670C"/>
+    <w:multiLevelType w:val="hybridMultilevel"/>
+    <w:tmpl w:val="FA3A0932"/>
+    <w:lvl w:ilvl="0" w:tplc="040C000B">
+      <w:start w:val="1"/>
+      <w:numFmt w:val="bullet"/>
+      <w:lvlText w:val=""/>
+      <w:lvlJc w:val="left"/>
+      <w:pPr>
+        <w:ind w:left="1776" w:hanging="360"/>
+      </w:pPr>
+      <w:rPr>
+        <w:rFonts w:ascii="Wingdings" w:hAnsi="Wingdings" w:hint="default"/>
+      </w:rPr>
+    </w:lvl>
+    <w:lvl w:ilvl="1" w:tplc="040C0003" w:tentative="1">
+      <w:start w:val="1"/>
+      <w:numFmt w:val="bullet"/>
+      <w:lvlText w:val="o"/>
+      <w:lvlJc w:val="left"/>
+      <w:pPr>
+        <w:ind w:left="2496" w:hanging="360"/>
+      </w:pPr>
+      <w:rPr>
+        <w:rFonts w:ascii="Courier New" w:hAnsi="Courier New" w:cs="Courier New" w:hint="default"/>
+      </w:rPr>
+    </w:lvl>
+    <w:lvl w:ilvl="2" w:tplc="040C0005" w:tentative="1">
+      <w:start w:val="1"/>
+      <w:numFmt w:val="bullet"/>
+      <w:lvlText w:val=""/>
+      <w:lvlJc w:val="left"/>
+      <w:pPr>
+        <w:ind w:left="3216" w:hanging="360"/>
+      </w:pPr>
+      <w:rPr>
+        <w:rFonts w:ascii="Wingdings" w:hAnsi="Wingdings" w:hint="default"/>
+      </w:rPr>
+    </w:lvl>
+    <w:lvl w:ilvl="3" w:tplc="040C0001" w:tentative="1">
+      <w:start w:val="1"/>
+      <w:numFmt w:val="bullet"/>
+      <w:lvlText w:val=""/>
+      <w:lvlJc w:val="left"/>
+      <w:pPr>
+        <w:ind w:left="3936" w:hanging="360"/>
+      </w:pPr>
+      <w:rPr>
+        <w:rFonts w:ascii="Symbol" w:hAnsi="Symbol" w:hint="default"/>
+      </w:rPr>
+    </w:lvl>
+    <w:lvl w:ilvl="4" w:tplc="040C0003" w:tentative="1">
+      <w:start w:val="1"/>
+      <w:numFmt w:val="bullet"/>
+      <w:lvlText w:val="o"/>
+      <w:lvlJc w:val="left"/>
+      <w:pPr>
+        <w:ind w:left="4656" w:hanging="360"/>
+      </w:pPr>
+      <w:rPr>
+        <w:rFonts w:ascii="Courier New" w:hAnsi="Courier New" w:cs="Courier New" w:hint="default"/>
+      </w:rPr>
+    </w:lvl>
+    <w:lvl w:ilvl="5" w:tplc="040C0005" w:tentative="1">
+      <w:start w:val="1"/>
+      <w:numFmt w:val="bullet"/>
+      <w:lvlText w:val=""/>
+      <w:lvlJc w:val="left"/>
+      <w:pPr>
+        <w:ind w:left="5376" w:hanging="360"/>
+      </w:pPr>
+      <w:rPr>
+        <w:rFonts w:ascii="Wingdings" w:hAnsi="Wingdings" w:hint="default"/>
+      </w:rPr>
+    </w:lvl>
+    <w:lvl w:ilvl="6" w:tplc="040C0001" w:tentative="1">
+      <w:start w:val="1"/>
+      <w:numFmt w:val="bullet"/>
+      <w:lvlText w:val=""/>
+      <w:lvlJc w:val="left"/>
+      <w:pPr>
+        <w:ind w:left="6096" w:hanging="360"/>
+      </w:pPr>
+      <w:rPr>
+        <w:rFonts w:ascii="Symbol" w:hAnsi="Symbol" w:hint="default"/>
+      </w:rPr>
+    </w:lvl>
+    <w:lvl w:ilvl="7" w:tplc="040C0003" w:tentative="1">
+      <w:start w:val="1"/>
+      <w:numFmt w:val="bullet"/>
+      <w:lvlText w:val="o"/>
+      <w:lvlJc w:val="left"/>
+      <w:pPr>
+        <w:ind w:left="6816" w:hanging="360"/>
+      </w:pPr>
+      <w:rPr>
+        <w:rFonts w:ascii="Courier New" w:hAnsi="Courier New" w:cs="Courier New" w:hint="default"/>
+      </w:rPr>
+    </w:lvl>
+    <w:lvl w:ilvl="8" w:tplc="040C0005" w:tentative="1">
+      <w:start w:val="1"/>
+      <w:numFmt w:val="bullet"/>
+      <w:lvlText w:val=""/>
+      <w:lvlJc w:val="left"/>
+      <w:pPr>
+        <w:ind w:left="7536" w:hanging="360"/>
+      </w:pPr>
+      <w:rPr>
+        <w:rFonts w:ascii="Wingdings" w:hAnsi="Wingdings" w:hint="default"/>
+      </w:rPr>
+    </w:lvl>
+  </w:abstractNum>
+  <w:abstractNum w:abstractNumId="5" w15:restartNumberingAfterBreak="0">
     <w:nsid w:val="47647F4A"/>
     <w:multiLevelType w:val="hybridMultilevel"/>
     <w:tmpl w:val="36B8AAEA"/>
@@ -5525,7 +5741,7 @@
       </w:rPr>
     </w:lvl>
   </w:abstractNum>
-  <w:abstractNum w:abstractNumId="4" w15:restartNumberingAfterBreak="0">
+  <w:abstractNum w:abstractNumId="6" w15:restartNumberingAfterBreak="0">
     <w:nsid w:val="4EAF6491"/>
     <w:multiLevelType w:val="hybridMultilevel"/>
     <w:tmpl w:val="0B38A1CA"/>
@@ -5611,7 +5827,7 @@
       </w:pPr>
     </w:lvl>
   </w:abstractNum>
-  <w:abstractNum w:abstractNumId="5" w15:restartNumberingAfterBreak="0">
+  <w:abstractNum w:abstractNumId="7" w15:restartNumberingAfterBreak="0">
     <w:nsid w:val="59512EE2"/>
     <w:multiLevelType w:val="hybridMultilevel"/>
     <w:tmpl w:val="8264BC70"/>
@@ -5723,7 +5939,7 @@
       </w:rPr>
     </w:lvl>
   </w:abstractNum>
-  <w:abstractNum w:abstractNumId="6" w15:restartNumberingAfterBreak="0">
+  <w:abstractNum w:abstractNumId="8" w15:restartNumberingAfterBreak="0">
     <w:nsid w:val="61FB2286"/>
     <w:multiLevelType w:val="hybridMultilevel"/>
     <w:tmpl w:val="0B38A1CA"/>
@@ -5809,7 +6025,7 @@
       </w:pPr>
     </w:lvl>
   </w:abstractNum>
-  <w:abstractNum w:abstractNumId="7" w15:restartNumberingAfterBreak="0">
+  <w:abstractNum w:abstractNumId="9" w15:restartNumberingAfterBreak="0">
     <w:nsid w:val="6A7422A7"/>
     <w:multiLevelType w:val="hybridMultilevel"/>
     <w:tmpl w:val="0B38A1CA"/>
@@ -5896,28 +6112,34 @@
     </w:lvl>
   </w:abstractNum>
   <w:num w:numId="1">
-    <w:abstractNumId w:val="1"/>
+    <w:abstractNumId w:val="2"/>
   </w:num>
   <w:num w:numId="2">
-    <w:abstractNumId w:val="7"/>
+    <w:abstractNumId w:val="9"/>
   </w:num>
   <w:num w:numId="3">
-    <w:abstractNumId w:val="4"/>
+    <w:abstractNumId w:val="6"/>
   </w:num>
   <w:num w:numId="4">
     <w:abstractNumId w:val="0"/>
   </w:num>
   <w:num w:numId="5">
-    <w:abstractNumId w:val="6"/>
+    <w:abstractNumId w:val="8"/>
   </w:num>
   <w:num w:numId="6">
-    <w:abstractNumId w:val="2"/>
+    <w:abstractNumId w:val="3"/>
   </w:num>
   <w:num w:numId="7">
+    <w:abstractNumId w:val="7"/>
+  </w:num>
+  <w:num w:numId="8">
     <w:abstractNumId w:val="5"/>
   </w:num>
-  <w:num w:numId="8">
-    <w:abstractNumId w:val="3"/>
+  <w:num w:numId="9">
+    <w:abstractNumId w:val="4"/>
+  </w:num>
+  <w:num w:numId="10">
+    <w:abstractNumId w:val="1"/>
   </w:num>
 </w:numbering>
 </file>
@@ -6672,19 +6894,12 @@
 
 <file path=word/glossary/fontTable.xml><?xml version="1.0" encoding="utf-8"?>
 <w:fonts xmlns:mc="http://schemas.openxmlformats.org/markup-compatibility/2006" xmlns:r="http://schemas.openxmlformats.org/officeDocument/2006/relationships" xmlns:w="http://schemas.openxmlformats.org/wordprocessingml/2006/main" xmlns:w14="http://schemas.microsoft.com/office/word/2010/wordml" xmlns:w15="http://schemas.microsoft.com/office/word/2012/wordml" xmlns:w16cex="http://schemas.microsoft.com/office/word/2018/wordml/cex" xmlns:w16cid="http://schemas.microsoft.com/office/word/2016/wordml/cid" xmlns:w16="http://schemas.microsoft.com/office/word/2018/wordml" xmlns:w16se="http://schemas.microsoft.com/office/word/2015/wordml/symex" mc:Ignorable="w14 w15 w16se w16cid w16 w16cex">
-  <w:font w:name="Calibri">
-    <w:panose1 w:val="020F0502020204030204"/>
-    <w:charset w:val="00"/>
-    <w:family w:val="swiss"/>
+  <w:font w:name="Wingdings">
+    <w:panose1 w:val="05000000000000000000"/>
+    <w:charset w:val="02"/>
+    <w:family w:val="auto"/>
     <w:pitch w:val="variable"/>
-    <w:sig w:usb0="E4002EFF" w:usb1="C000247B" w:usb2="00000009" w:usb3="00000000" w:csb0="000001FF" w:csb1="00000000"/>
-  </w:font>
-  <w:font w:name="Courier New">
-    <w:panose1 w:val="02070309020205020404"/>
-    <w:charset w:val="00"/>
-    <w:family w:val="modern"/>
-    <w:pitch w:val="fixed"/>
-    <w:sig w:usb0="E0002AFF" w:usb1="C0007843" w:usb2="00000009" w:usb3="00000000" w:csb0="000001FF" w:csb1="00000000"/>
+    <w:sig w:usb0="00000000" w:usb1="10000000" w:usb2="00000000" w:usb3="00000000" w:csb0="80000000" w:csb1="00000000"/>
   </w:font>
   <w:font w:name="Times New Roman">
     <w:panose1 w:val="02020603050405020304"/>
@@ -6693,19 +6908,26 @@
     <w:pitch w:val="variable"/>
     <w:sig w:usb0="E0002EFF" w:usb1="C000785B" w:usb2="00000009" w:usb3="00000000" w:csb0="000001FF" w:csb1="00000000"/>
   </w:font>
-  <w:font w:name="Wingdings">
-    <w:panose1 w:val="05000000000000000000"/>
-    <w:charset w:val="02"/>
-    <w:family w:val="auto"/>
-    <w:pitch w:val="variable"/>
-    <w:sig w:usb0="00000000" w:usb1="10000000" w:usb2="00000000" w:usb3="00000000" w:csb0="80000000" w:csb1="00000000"/>
+  <w:font w:name="Courier New">
+    <w:panose1 w:val="02070309020205020404"/>
+    <w:charset w:val="00"/>
+    <w:family w:val="modern"/>
+    <w:pitch w:val="fixed"/>
+    <w:sig w:usb0="E0002EFF" w:usb1="C0007843" w:usb2="00000009" w:usb3="00000000" w:csb0="000001FF" w:csb1="00000000"/>
   </w:font>
   <w:font w:name="Symbol">
     <w:panose1 w:val="05050102010706020507"/>
     <w:charset w:val="02"/>
-    <w:family w:val="decorative"/>
+    <w:family w:val="roman"/>
     <w:pitch w:val="variable"/>
     <w:sig w:usb0="00000000" w:usb1="10000000" w:usb2="00000000" w:usb3="00000000" w:csb0="80000000" w:csb1="00000000"/>
+  </w:font>
+  <w:font w:name="Calibri">
+    <w:panose1 w:val="020F0502020204030204"/>
+    <w:charset w:val="00"/>
+    <w:family w:val="swiss"/>
+    <w:pitch w:val="variable"/>
+    <w:sig w:usb0="E4002EFF" w:usb1="C000247B" w:usb2="00000009" w:usb3="00000000" w:csb0="000001FF" w:csb1="00000000"/>
   </w:font>
   <w:font w:name="Calibri Light">
     <w:panose1 w:val="020F0302020204030204"/>
@@ -6744,6 +6966,7 @@
     <w:rsid w:val="00077606"/>
     <w:rsid w:val="002000D5"/>
     <w:rsid w:val="002A3B7C"/>
+    <w:rsid w:val="004D2BA9"/>
     <w:rsid w:val="007D3006"/>
     <w:rsid w:val="009F008E"/>
     <w:rsid w:val="00A01611"/>

</xml_diff>